<commit_message>
Modificacion Doc de Especificacion de Requerimientos
Agregado un requerimiento de menor prioridad al documento.
</commit_message>
<xml_diff>
--- a/Requerimientos/Especificación de Requerimientos.docx
+++ b/Requerimientos/Especificación de Requerimientos.docx
@@ -558,6 +558,7 @@
             <w:dataBinding w:prefixMappings="xmlns:ns0='http://schemas.openxmlformats.org/package/2006/metadata/core-properties' xmlns:ns1='http://purl.org/dc/elements/1.1/'" w:xpath="/ns0:coreProperties[1]/ns1:title[1]" w:storeItemID="{6C3C8BC8-F283-45AE-878A-BAB7291924A1}"/>
             <w:text/>
           </w:sdtPr>
+          <w:sdtEndPr/>
           <w:sdtContent>
             <w:p>
               <w:pPr>
@@ -592,6 +593,7 @@
             <w:dataBinding w:prefixMappings="xmlns:ns0='http://schemas.openxmlformats.org/package/2006/metadata/core-properties' xmlns:ns1='http://purl.org/dc/elements/1.1/'" w:xpath="/ns0:coreProperties[1]/ns1:subject[1]" w:storeItemID="{6C3C8BC8-F283-45AE-878A-BAB7291924A1}"/>
             <w:text/>
           </w:sdtPr>
+          <w:sdtEndPr/>
           <w:sdtContent>
             <w:p>
               <w:pPr>
@@ -656,6 +658,7 @@
             <w:dataBinding w:prefixMappings="xmlns:ns0='http://schemas.openxmlformats.org/officeDocument/2006/extended-properties' " w:xpath="/ns0:Properties[1]/ns0:Company[1]" w:storeItemID="{6668398D-A668-4E3E-A5EB-62B293D839F1}"/>
             <w:text/>
           </w:sdtPr>
+          <w:sdtEndPr/>
           <w:sdtContent>
             <w:p>
               <w:pPr>
@@ -684,6 +687,7 @@
             <w:dataBinding w:prefixMappings="xmlns:ns0='http://schemas.openxmlformats.org/package/2006/metadata/core-properties' xmlns:ns1='http://purl.org/dc/elements/1.1/'" w:xpath="/ns0:coreProperties[1]/ns1:creator[1]" w:storeItemID="{6C3C8BC8-F283-45AE-878A-BAB7291924A1}"/>
             <w:text/>
           </w:sdtPr>
+          <w:sdtEndPr/>
           <w:sdtContent>
             <w:p>
               <w:pPr>
@@ -1017,6 +1021,7 @@
           <w:docPartUnique/>
         </w:docPartObj>
       </w:sdtPr>
+      <w:sdtEndPr/>
       <w:sdtContent>
         <w:p>
           <w:pPr>
@@ -3952,6 +3957,7 @@
         <w:dataBinding w:prefixMappings="xmlns:ns0='http://purl.org/dc/elements/1.1/' xmlns:ns1='http://schemas.openxmlformats.org/package/2006/metadata/core-properties' " w:xpath="/ns1:coreProperties[1]/ns0:title[1]" w:storeItemID="{6C3C8BC8-F283-45AE-878A-BAB7291924A1}"/>
         <w:text/>
       </w:sdtPr>
+      <w:sdtEndPr/>
       <w:sdtContent>
         <w:p>
           <w:pPr>
@@ -5342,17 +5348,11 @@
     <w:p>
       <w:pPr>
         <w:pStyle w:val="PSI-Normal"/>
-        <w:rPr>
-          <w:lang w:val="es-ES"/>
-        </w:rPr>
       </w:pPr>
     </w:p>
     <w:p>
       <w:pPr>
         <w:pStyle w:val="PSI-Normal"/>
-        <w:rPr>
-          <w:lang w:val="es-ES"/>
-        </w:rPr>
       </w:pPr>
     </w:p>
     <w:tbl>
@@ -5637,17 +5637,11 @@
     <w:p>
       <w:pPr>
         <w:pStyle w:val="PSI-Normal"/>
-        <w:rPr>
-          <w:lang w:val="es-ES"/>
-        </w:rPr>
       </w:pPr>
     </w:p>
     <w:p>
       <w:pPr>
         <w:pStyle w:val="PSI-Normal"/>
-        <w:rPr>
-          <w:lang w:val="es-ES"/>
-        </w:rPr>
       </w:pPr>
     </w:p>
     <w:p>
@@ -6176,14 +6170,7 @@
                 <w:rFonts w:cstheme="minorHAnsi"/>
                 <w:color w:val="auto"/>
               </w:rPr>
-              <w:t>reclamo</w:t>
-            </w:r>
-            <w:r>
-              <w:rPr>
-                <w:rFonts w:cstheme="minorHAnsi"/>
-                <w:color w:val="auto"/>
-              </w:rPr>
-              <w:t xml:space="preserve"> </w:t>
+              <w:t xml:space="preserve">reclamo </w:t>
             </w:r>
             <w:r>
               <w:rPr>
@@ -6309,17 +6296,11 @@
     <w:p>
       <w:pPr>
         <w:pStyle w:val="PSI-Normal"/>
-        <w:rPr>
-          <w:lang w:val="es-ES"/>
-        </w:rPr>
       </w:pPr>
     </w:p>
     <w:p>
       <w:pPr>
         <w:pStyle w:val="PSI-Normal"/>
-        <w:rPr>
-          <w:lang w:val="es-ES"/>
-        </w:rPr>
       </w:pPr>
     </w:p>
     <w:tbl>
@@ -6538,14 +6519,7 @@
                 <w:rFonts w:cstheme="minorHAnsi"/>
                 <w:color w:val="auto"/>
               </w:rPr>
-              <w:t>reclamo</w:t>
-            </w:r>
-            <w:r>
-              <w:rPr>
-                <w:rFonts w:cstheme="minorHAnsi"/>
-                <w:color w:val="auto"/>
-              </w:rPr>
-              <w:t xml:space="preserve"> </w:t>
+              <w:t xml:space="preserve">reclamo </w:t>
             </w:r>
             <w:r>
               <w:rPr>
@@ -6648,17 +6622,11 @@
     <w:p>
       <w:pPr>
         <w:pStyle w:val="PSI-Normal"/>
-        <w:rPr>
-          <w:lang w:val="es-ES"/>
-        </w:rPr>
       </w:pPr>
     </w:p>
     <w:p>
       <w:pPr>
         <w:pStyle w:val="PSI-Normal"/>
-        <w:rPr>
-          <w:lang w:val="es-ES"/>
-        </w:rPr>
       </w:pPr>
     </w:p>
     <w:tbl>
@@ -6762,14 +6730,7 @@
                 <w:rFonts w:cstheme="minorHAnsi"/>
                 <w:color w:val="auto"/>
               </w:rPr>
-              <w:t>Realizar</w:t>
-            </w:r>
-            <w:r>
-              <w:rPr>
-                <w:rFonts w:cstheme="minorHAnsi"/>
-                <w:color w:val="auto"/>
-              </w:rPr>
-              <w:t xml:space="preserve"> reclamo.</w:t>
+              <w:t>Realizar reclamo.</w:t>
             </w:r>
           </w:p>
         </w:tc>
@@ -6950,17 +6911,11 @@
     <w:p>
       <w:pPr>
         <w:pStyle w:val="PSI-Normal"/>
-        <w:rPr>
-          <w:lang w:val="es-ES"/>
-        </w:rPr>
       </w:pPr>
     </w:p>
     <w:p>
       <w:pPr>
         <w:pStyle w:val="PSI-Normal"/>
-        <w:rPr>
-          <w:lang w:val="es-ES"/>
-        </w:rPr>
       </w:pPr>
     </w:p>
     <w:tbl>
@@ -7110,14 +7065,7 @@
                 <w:rFonts w:cstheme="minorHAnsi"/>
                 <w:color w:val="auto"/>
               </w:rPr>
-              <w:t>REQ00</w:t>
-            </w:r>
-            <w:r>
-              <w:rPr>
-                <w:rFonts w:cstheme="minorHAnsi"/>
-                <w:color w:val="auto"/>
-              </w:rPr>
-              <w:t>8</w:t>
+              <w:t>REQ008</w:t>
             </w:r>
           </w:p>
         </w:tc>
@@ -7192,23 +7140,7 @@
                 <w:b w:val="0"/>
                 <w:color w:val="auto"/>
               </w:rPr>
-              <w:t xml:space="preserve">Realizar una devolución </w:t>
-            </w:r>
-            <w:r>
-              <w:rPr>
-                <w:rFonts w:cstheme="minorHAnsi"/>
-                <w:b w:val="0"/>
-                <w:color w:val="auto"/>
-              </w:rPr>
-              <w:t>de un reclamo</w:t>
-            </w:r>
-            <w:r>
-              <w:rPr>
-                <w:rFonts w:cstheme="minorHAnsi"/>
-                <w:b w:val="0"/>
-                <w:color w:val="auto"/>
-              </w:rPr>
-              <w:t xml:space="preserve"> </w:t>
+              <w:t xml:space="preserve">Realizar una devolución de un reclamo </w:t>
             </w:r>
             <w:r>
               <w:rPr>
@@ -7292,17 +7224,11 @@
     <w:p>
       <w:pPr>
         <w:pStyle w:val="PSI-Normal"/>
-        <w:rPr>
-          <w:lang w:val="es-ES"/>
-        </w:rPr>
       </w:pPr>
     </w:p>
     <w:p>
       <w:pPr>
         <w:pStyle w:val="PSI-Normal"/>
-        <w:rPr>
-          <w:lang w:val="es-ES"/>
-        </w:rPr>
       </w:pPr>
     </w:p>
     <w:tbl>
@@ -7406,21 +7332,7 @@
                 <w:rFonts w:cstheme="minorHAnsi"/>
                 <w:color w:val="auto"/>
               </w:rPr>
-              <w:t xml:space="preserve">Insertar nuevo </w:t>
-            </w:r>
-            <w:r>
-              <w:rPr>
-                <w:rFonts w:cstheme="minorHAnsi"/>
-                <w:color w:val="auto"/>
-              </w:rPr>
-              <w:t>sector</w:t>
-            </w:r>
-            <w:r>
-              <w:rPr>
-                <w:rFonts w:cstheme="minorHAnsi"/>
-                <w:color w:val="auto"/>
-              </w:rPr>
-              <w:t>.</w:t>
+              <w:t>Insertar nuevo sector.</w:t>
             </w:r>
           </w:p>
         </w:tc>
@@ -7514,28 +7426,7 @@
                 <w:rFonts w:cstheme="minorHAnsi"/>
                 <w:color w:val="auto"/>
               </w:rPr>
-              <w:t>Agregar</w:t>
-            </w:r>
-            <w:r>
-              <w:rPr>
-                <w:rFonts w:cstheme="minorHAnsi"/>
-                <w:color w:val="auto"/>
-              </w:rPr>
-              <w:t xml:space="preserve"> un nuevo </w:t>
-            </w:r>
-            <w:r>
-              <w:rPr>
-                <w:rFonts w:cstheme="minorHAnsi"/>
-                <w:color w:val="auto"/>
-              </w:rPr>
-              <w:t>sector</w:t>
-            </w:r>
-            <w:r>
-              <w:rPr>
-                <w:rFonts w:cstheme="minorHAnsi"/>
-                <w:color w:val="auto"/>
-              </w:rPr>
-              <w:t xml:space="preserve"> en el sistema, en conjunto con los datos y la información referente al mismo.</w:t>
+              <w:t>Agregar un nuevo sector en el sistema, en conjunto con los datos y la información referente al mismo.</w:t>
             </w:r>
           </w:p>
         </w:tc>
@@ -7563,39 +7454,7 @@
                 <w:color w:val="auto"/>
               </w:rPr>
               <w:lastRenderedPageBreak/>
-              <w:t>Ingresar</w:t>
-            </w:r>
-            <w:r>
-              <w:rPr>
-                <w:rFonts w:cstheme="minorHAnsi"/>
-                <w:b w:val="0"/>
-                <w:color w:val="auto"/>
-              </w:rPr>
-              <w:t xml:space="preserve"> un nuevo sector al sistema para que puedan ser atendidos reclamos originados en el mismo, contemplando</w:t>
-            </w:r>
-            <w:r>
-              <w:rPr>
-                <w:rFonts w:cstheme="minorHAnsi"/>
-                <w:b w:val="0"/>
-                <w:color w:val="auto"/>
-              </w:rPr>
-              <w:t xml:space="preserve"> datos como: Código, Nombre, </w:t>
-            </w:r>
-            <w:r>
-              <w:rPr>
-                <w:rFonts w:cstheme="minorHAnsi"/>
-                <w:b w:val="0"/>
-                <w:color w:val="auto"/>
-              </w:rPr>
-              <w:t>Ubicación</w:t>
-            </w:r>
-            <w:r>
-              <w:rPr>
-                <w:rFonts w:cstheme="minorHAnsi"/>
-                <w:b w:val="0"/>
-                <w:color w:val="auto"/>
-              </w:rPr>
-              <w:t>, etc.</w:t>
+              <w:t>Ingresar un nuevo sector al sistema para que puedan ser atendidos reclamos originados en el mismo, contemplando datos como: Código, Nombre, Ubicación, etc.</w:t>
             </w:r>
           </w:p>
         </w:tc>
@@ -7763,21 +7622,7 @@
                 <w:rFonts w:cstheme="minorHAnsi"/>
                 <w:color w:val="auto"/>
               </w:rPr>
-              <w:t xml:space="preserve">Eliminar </w:t>
-            </w:r>
-            <w:r>
-              <w:rPr>
-                <w:rFonts w:cstheme="minorHAnsi"/>
-                <w:color w:val="auto"/>
-              </w:rPr>
-              <w:t>sector</w:t>
-            </w:r>
-            <w:r>
-              <w:rPr>
-                <w:rFonts w:cstheme="minorHAnsi"/>
-                <w:color w:val="auto"/>
-              </w:rPr>
-              <w:t>.</w:t>
+              <w:t>Eliminar sector.</w:t>
             </w:r>
           </w:p>
         </w:tc>
@@ -7871,35 +7716,7 @@
                 <w:rFonts w:cstheme="minorHAnsi"/>
                 <w:color w:val="auto"/>
               </w:rPr>
-              <w:t xml:space="preserve">Eliminar un </w:t>
-            </w:r>
-            <w:r>
-              <w:rPr>
-                <w:rFonts w:cstheme="minorHAnsi"/>
-                <w:color w:val="auto"/>
-              </w:rPr>
-              <w:t>sector</w:t>
-            </w:r>
-            <w:r>
-              <w:rPr>
-                <w:rFonts w:cstheme="minorHAnsi"/>
-                <w:color w:val="auto"/>
-              </w:rPr>
-              <w:t xml:space="preserve"> especificado por el usuario</w:t>
-            </w:r>
-            <w:r>
-              <w:rPr>
-                <w:rFonts w:cstheme="minorHAnsi"/>
-                <w:color w:val="auto"/>
-              </w:rPr>
-              <w:t xml:space="preserve"> y todos los datos asociados al mismo</w:t>
-            </w:r>
-            <w:r>
-              <w:rPr>
-                <w:rFonts w:cstheme="minorHAnsi"/>
-                <w:color w:val="auto"/>
-              </w:rPr>
-              <w:t>.</w:t>
+              <w:t>Eliminar un sector especificado por el usuario y todos los datos asociados al mismo.</w:t>
             </w:r>
           </w:p>
         </w:tc>
@@ -7926,31 +7743,7 @@
                 <w:b w:val="0"/>
                 <w:color w:val="auto"/>
               </w:rPr>
-              <w:t xml:space="preserve">Eliminación de un </w:t>
-            </w:r>
-            <w:r>
-              <w:rPr>
-                <w:rFonts w:cstheme="minorHAnsi"/>
-                <w:b w:val="0"/>
-                <w:color w:val="auto"/>
-              </w:rPr>
-              <w:t>sector</w:t>
-            </w:r>
-            <w:r>
-              <w:rPr>
-                <w:rFonts w:cstheme="minorHAnsi"/>
-                <w:b w:val="0"/>
-                <w:color w:val="auto"/>
-              </w:rPr>
-              <w:t xml:space="preserve"> y de toda la información correspondi</w:t>
-            </w:r>
-            <w:r>
-              <w:rPr>
-                <w:rFonts w:cstheme="minorHAnsi"/>
-                <w:b w:val="0"/>
-                <w:color w:val="auto"/>
-              </w:rPr>
-              <w:t>ente y en concordancia al mismo, como: Código, Nombre, Ubicación, Reclamos asociados, etc.</w:t>
+              <w:t>Eliminación de un sector y de toda la información correspondiente y en concordancia al mismo, como: Código, Nombre, Ubicación, Reclamos asociados, etc.</w:t>
             </w:r>
           </w:p>
         </w:tc>
@@ -8010,17 +7803,11 @@
     <w:p>
       <w:pPr>
         <w:pStyle w:val="PSI-Normal"/>
-        <w:rPr>
-          <w:lang w:val="es-ES"/>
-        </w:rPr>
       </w:pPr>
     </w:p>
     <w:p>
       <w:pPr>
         <w:pStyle w:val="PSI-Normal"/>
-        <w:rPr>
-          <w:lang w:val="es-ES"/>
-        </w:rPr>
       </w:pPr>
     </w:p>
     <w:tbl>
@@ -8124,21 +7911,7 @@
                 <w:rFonts w:cstheme="minorHAnsi"/>
                 <w:color w:val="auto"/>
               </w:rPr>
-              <w:t xml:space="preserve">Modificar </w:t>
-            </w:r>
-            <w:r>
-              <w:rPr>
-                <w:rFonts w:cstheme="minorHAnsi"/>
-                <w:color w:val="auto"/>
-              </w:rPr>
-              <w:t>sector</w:t>
-            </w:r>
-            <w:r>
-              <w:rPr>
-                <w:rFonts w:cstheme="minorHAnsi"/>
-                <w:color w:val="auto"/>
-              </w:rPr>
-              <w:t>.</w:t>
+              <w:t>Modificar sector.</w:t>
             </w:r>
           </w:p>
         </w:tc>
@@ -8232,21 +8005,7 @@
                 <w:rFonts w:cstheme="minorHAnsi"/>
                 <w:color w:val="auto"/>
               </w:rPr>
-              <w:t xml:space="preserve">Según un </w:t>
-            </w:r>
-            <w:r>
-              <w:rPr>
-                <w:rFonts w:cstheme="minorHAnsi"/>
-                <w:color w:val="auto"/>
-              </w:rPr>
-              <w:t>sector</w:t>
-            </w:r>
-            <w:r>
-              <w:rPr>
-                <w:rFonts w:cstheme="minorHAnsi"/>
-                <w:color w:val="auto"/>
-              </w:rPr>
-              <w:t xml:space="preserve"> específico, definido por el usuario, realizar modificaciones a la información de este o asociado al mismo.</w:t>
+              <w:t>Según un sector específico, definido por el usuario, realizar modificaciones a la información de este o asociado al mismo.</w:t>
             </w:r>
           </w:p>
         </w:tc>
@@ -8273,23 +8032,7 @@
                 <w:b w:val="0"/>
                 <w:color w:val="auto"/>
               </w:rPr>
-              <w:t xml:space="preserve">Modificar datos como: Código, Nombre, </w:t>
-            </w:r>
-            <w:r>
-              <w:rPr>
-                <w:rFonts w:cstheme="minorHAnsi"/>
-                <w:b w:val="0"/>
-                <w:color w:val="auto"/>
-              </w:rPr>
-              <w:t>Ubicación</w:t>
-            </w:r>
-            <w:r>
-              <w:rPr>
-                <w:rFonts w:cstheme="minorHAnsi"/>
-                <w:b w:val="0"/>
-                <w:color w:val="auto"/>
-              </w:rPr>
-              <w:t>, etc.</w:t>
+              <w:t>Modificar datos como: Código, Nombre, Ubicación, etc.</w:t>
             </w:r>
           </w:p>
         </w:tc>
@@ -8349,9 +8092,6 @@
     <w:p>
       <w:pPr>
         <w:pStyle w:val="PSI-Normal"/>
-        <w:rPr>
-          <w:lang w:val="es-ES"/>
-        </w:rPr>
       </w:pPr>
     </w:p>
     <w:p>
@@ -8359,19 +8099,326 @@
         <w:pStyle w:val="PSI-Normal"/>
       </w:pPr>
     </w:p>
+    <w:tbl>
+      <w:tblPr>
+        <w:tblStyle w:val="GridTable2Accent3"/>
+        <w:tblW w:w="8094" w:type="dxa"/>
+        <w:tblLook w:val="04A0" w:firstRow="1" w:lastRow="0" w:firstColumn="1" w:lastColumn="0" w:noHBand="0" w:noVBand="1"/>
+      </w:tblPr>
+      <w:tblGrid>
+        <w:gridCol w:w="3402"/>
+        <w:gridCol w:w="4692"/>
+      </w:tblGrid>
+      <w:tr>
+        <w:trPr>
+          <w:cnfStyle w:val="100000000000" w:firstRow="1" w:lastRow="0" w:firstColumn="0" w:lastColumn="0" w:oddVBand="0" w:evenVBand="0" w:oddHBand="0" w:evenHBand="0" w:firstRowFirstColumn="0" w:firstRowLastColumn="0" w:lastRowFirstColumn="0" w:lastRowLastColumn="0"/>
+        </w:trPr>
+        <w:tc>
+          <w:tcPr>
+            <w:cnfStyle w:val="001000000000" w:firstRow="0" w:lastRow="0" w:firstColumn="1" w:lastColumn="0" w:oddVBand="0" w:evenVBand="0" w:oddHBand="0" w:evenHBand="0" w:firstRowFirstColumn="0" w:firstRowLastColumn="0" w:lastRowFirstColumn="0" w:lastRowLastColumn="0"/>
+            <w:tcW w:w="3402" w:type="dxa"/>
+          </w:tcPr>
+          <w:p>
+            <w:pPr>
+              <w:rPr>
+                <w:rFonts w:cstheme="minorHAnsi"/>
+                <w:lang w:val="es-AR"/>
+              </w:rPr>
+            </w:pPr>
+            <w:r>
+              <w:rPr>
+                <w:rFonts w:cstheme="minorHAnsi"/>
+                <w:lang w:val="es-AR"/>
+              </w:rPr>
+              <w:t>ID del Requerimiento:</w:t>
+            </w:r>
+          </w:p>
+        </w:tc>
+        <w:tc>
+          <w:tcPr>
+            <w:tcW w:w="4692" w:type="dxa"/>
+          </w:tcPr>
+          <w:p>
+            <w:pPr>
+              <w:pStyle w:val="PSI-ComentarioenTabla"/>
+              <w:cnfStyle w:val="100000000000" w:firstRow="1" w:lastRow="0" w:firstColumn="0" w:lastColumn="0" w:oddVBand="0" w:evenVBand="0" w:oddHBand="0" w:evenHBand="0" w:firstRowFirstColumn="0" w:firstRowLastColumn="0" w:lastRowFirstColumn="0" w:lastRowLastColumn="0"/>
+              <w:rPr>
+                <w:rFonts w:cstheme="minorHAnsi"/>
+                <w:color w:val="auto"/>
+              </w:rPr>
+            </w:pPr>
+            <w:r>
+              <w:rPr>
+                <w:rFonts w:cstheme="minorHAnsi"/>
+                <w:color w:val="auto"/>
+              </w:rPr>
+              <w:t>Req12</w:t>
+            </w:r>
+          </w:p>
+        </w:tc>
+      </w:tr>
+      <w:tr>
+        <w:trPr>
+          <w:cnfStyle w:val="000000100000" w:firstRow="0" w:lastRow="0" w:firstColumn="0" w:lastColumn="0" w:oddVBand="0" w:evenVBand="0" w:oddHBand="1" w:evenHBand="0" w:firstRowFirstColumn="0" w:firstRowLastColumn="0" w:lastRowFirstColumn="0" w:lastRowLastColumn="0"/>
+        </w:trPr>
+        <w:tc>
+          <w:tcPr>
+            <w:cnfStyle w:val="001000000000" w:firstRow="0" w:lastRow="0" w:firstColumn="1" w:lastColumn="0" w:oddVBand="0" w:evenVBand="0" w:oddHBand="0" w:evenHBand="0" w:firstRowFirstColumn="0" w:firstRowLastColumn="0" w:lastRowFirstColumn="0" w:lastRowLastColumn="0"/>
+            <w:tcW w:w="3402" w:type="dxa"/>
+          </w:tcPr>
+          <w:p>
+            <w:pPr>
+              <w:rPr>
+                <w:rFonts w:cstheme="minorHAnsi"/>
+                <w:lang w:val="es-AR"/>
+              </w:rPr>
+            </w:pPr>
+            <w:r>
+              <w:rPr>
+                <w:rFonts w:cstheme="minorHAnsi"/>
+                <w:lang w:val="es-AR"/>
+              </w:rPr>
+              <w:t>Nombre del Requerimiento:</w:t>
+            </w:r>
+          </w:p>
+        </w:tc>
+        <w:tc>
+          <w:tcPr>
+            <w:tcW w:w="4692" w:type="dxa"/>
+          </w:tcPr>
+          <w:p>
+            <w:pPr>
+              <w:pStyle w:val="PSI-ComentarioenTabla"/>
+              <w:cnfStyle w:val="000000100000" w:firstRow="0" w:lastRow="0" w:firstColumn="0" w:lastColumn="0" w:oddVBand="0" w:evenVBand="0" w:oddHBand="1" w:evenHBand="0" w:firstRowFirstColumn="0" w:firstRowLastColumn="0" w:lastRowFirstColumn="0" w:lastRowLastColumn="0"/>
+              <w:rPr>
+                <w:rFonts w:cstheme="minorHAnsi"/>
+                <w:color w:val="auto"/>
+              </w:rPr>
+            </w:pPr>
+            <w:r>
+              <w:rPr>
+                <w:rFonts w:cstheme="minorHAnsi"/>
+                <w:color w:val="auto"/>
+              </w:rPr>
+              <w:t>Permitir agregar correo a reclamante.</w:t>
+            </w:r>
+          </w:p>
+        </w:tc>
+      </w:tr>
+      <w:tr>
+        <w:tc>
+          <w:tcPr>
+            <w:cnfStyle w:val="001000000000" w:firstRow="0" w:lastRow="0" w:firstColumn="1" w:lastColumn="0" w:oddVBand="0" w:evenVBand="0" w:oddHBand="0" w:evenHBand="0" w:firstRowFirstColumn="0" w:firstRowLastColumn="0" w:lastRowFirstColumn="0" w:lastRowLastColumn="0"/>
+            <w:tcW w:w="3402" w:type="dxa"/>
+          </w:tcPr>
+          <w:p>
+            <w:pPr>
+              <w:ind w:left="34" w:firstLine="0"/>
+              <w:rPr>
+                <w:rFonts w:cstheme="minorHAnsi"/>
+                <w:lang w:val="es-AR"/>
+              </w:rPr>
+            </w:pPr>
+            <w:r>
+              <w:rPr>
+                <w:rFonts w:cstheme="minorHAnsi"/>
+                <w:lang w:val="es-AR"/>
+              </w:rPr>
+              <w:t>Identificación del Requerimiento:</w:t>
+            </w:r>
+          </w:p>
+        </w:tc>
+        <w:tc>
+          <w:tcPr>
+            <w:tcW w:w="4692" w:type="dxa"/>
+          </w:tcPr>
+          <w:p>
+            <w:pPr>
+              <w:pStyle w:val="PSI-ComentarioenTabla"/>
+              <w:cnfStyle w:val="000000000000" w:firstRow="0" w:lastRow="0" w:firstColumn="0" w:lastColumn="0" w:oddVBand="0" w:evenVBand="0" w:oddHBand="0" w:evenHBand="0" w:firstRowFirstColumn="0" w:firstRowLastColumn="0" w:lastRowFirstColumn="0" w:lastRowLastColumn="0"/>
+              <w:rPr>
+                <w:rFonts w:cstheme="minorHAnsi"/>
+                <w:color w:val="auto"/>
+              </w:rPr>
+            </w:pPr>
+            <w:r>
+              <w:rPr>
+                <w:rFonts w:cstheme="minorHAnsi"/>
+                <w:color w:val="auto"/>
+              </w:rPr>
+              <w:t>REQ01</w:t>
+            </w:r>
+            <w:r>
+              <w:rPr>
+                <w:rFonts w:cstheme="minorHAnsi"/>
+                <w:color w:val="auto"/>
+              </w:rPr>
+              <w:t>2</w:t>
+            </w:r>
+          </w:p>
+        </w:tc>
+      </w:tr>
+      <w:tr>
+        <w:trPr>
+          <w:cnfStyle w:val="000000100000" w:firstRow="0" w:lastRow="0" w:firstColumn="0" w:lastColumn="0" w:oddVBand="0" w:evenVBand="0" w:oddHBand="1" w:evenHBand="0" w:firstRowFirstColumn="0" w:firstRowLastColumn="0" w:lastRowFirstColumn="0" w:lastRowLastColumn="0"/>
+        </w:trPr>
+        <w:tc>
+          <w:tcPr>
+            <w:cnfStyle w:val="001000000000" w:firstRow="0" w:lastRow="0" w:firstColumn="1" w:lastColumn="0" w:oddVBand="0" w:evenVBand="0" w:oddHBand="0" w:evenHBand="0" w:firstRowFirstColumn="0" w:firstRowLastColumn="0" w:lastRowFirstColumn="0" w:lastRowLastColumn="0"/>
+            <w:tcW w:w="3402" w:type="dxa"/>
+          </w:tcPr>
+          <w:p>
+            <w:pPr>
+              <w:rPr>
+                <w:rFonts w:cstheme="minorHAnsi"/>
+                <w:lang w:val="es-AR"/>
+              </w:rPr>
+            </w:pPr>
+            <w:r>
+              <w:rPr>
+                <w:rFonts w:cstheme="minorHAnsi"/>
+                <w:lang w:val="es-AR"/>
+              </w:rPr>
+              <w:t>Características:</w:t>
+            </w:r>
+          </w:p>
+        </w:tc>
+        <w:tc>
+          <w:tcPr>
+            <w:tcW w:w="4692" w:type="dxa"/>
+          </w:tcPr>
+          <w:p>
+            <w:pPr>
+              <w:pStyle w:val="PSI-ComentarioenTabla"/>
+              <w:cnfStyle w:val="000000100000" w:firstRow="0" w:lastRow="0" w:firstColumn="0" w:lastColumn="0" w:oddVBand="0" w:evenVBand="0" w:oddHBand="1" w:evenHBand="0" w:firstRowFirstColumn="0" w:firstRowLastColumn="0" w:lastRowFirstColumn="0" w:lastRowLastColumn="0"/>
+              <w:rPr>
+                <w:rFonts w:cstheme="minorHAnsi"/>
+                <w:color w:val="auto"/>
+              </w:rPr>
+            </w:pPr>
+            <w:r>
+              <w:rPr>
+                <w:rFonts w:cstheme="minorHAnsi"/>
+                <w:color w:val="auto"/>
+              </w:rPr>
+              <w:t xml:space="preserve">Al realizar un reclamo dar la opción de registrar un correo electrónico para recibir una </w:t>
+            </w:r>
+            <w:r>
+              <w:rPr>
+                <w:rFonts w:cstheme="minorHAnsi"/>
+                <w:color w:val="auto"/>
+              </w:rPr>
+              <w:lastRenderedPageBreak/>
+              <w:t>notificación cuando el reclamo es atendido</w:t>
+            </w:r>
+          </w:p>
+        </w:tc>
+      </w:tr>
+      <w:tr>
+        <w:tc>
+          <w:tcPr>
+            <w:cnfStyle w:val="001000000000" w:firstRow="0" w:lastRow="0" w:firstColumn="1" w:lastColumn="0" w:oddVBand="0" w:evenVBand="0" w:oddHBand="0" w:evenHBand="0" w:firstRowFirstColumn="0" w:firstRowLastColumn="0" w:lastRowFirstColumn="0" w:lastRowLastColumn="0"/>
+            <w:tcW w:w="8094" w:type="dxa"/>
+            <w:gridSpan w:val="2"/>
+          </w:tcPr>
+          <w:p>
+            <w:pPr>
+              <w:pStyle w:val="PSI-ComentarioenTabla"/>
+              <w:rPr>
+                <w:rFonts w:cstheme="minorHAnsi"/>
+                <w:b w:val="0"/>
+                <w:color w:val="auto"/>
+              </w:rPr>
+            </w:pPr>
+            <w:r>
+              <w:rPr>
+                <w:rFonts w:cstheme="minorHAnsi"/>
+                <w:b w:val="0"/>
+                <w:color w:val="auto"/>
+              </w:rPr>
+              <w:lastRenderedPageBreak/>
+              <w:t>En el momento posterior de realizar un reclamo, el sistema deberá permitirle al usuario reclamante el registrar una dirección de correo electrónico para recibir un mensaje de notificación cuando haya sido atendida y/o solucionada su consulta.</w:t>
+            </w:r>
+          </w:p>
+        </w:tc>
+      </w:tr>
+      <w:tr>
+        <w:trPr>
+          <w:cnfStyle w:val="000000100000" w:firstRow="0" w:lastRow="0" w:firstColumn="0" w:lastColumn="0" w:oddVBand="0" w:evenVBand="0" w:oddHBand="1" w:evenHBand="0" w:firstRowFirstColumn="0" w:firstRowLastColumn="0" w:lastRowFirstColumn="0" w:lastRowLastColumn="0"/>
+        </w:trPr>
+        <w:tc>
+          <w:tcPr>
+            <w:cnfStyle w:val="001000000000" w:firstRow="0" w:lastRow="0" w:firstColumn="1" w:lastColumn="0" w:oddVBand="0" w:evenVBand="0" w:oddHBand="0" w:evenHBand="0" w:firstRowFirstColumn="0" w:firstRowLastColumn="0" w:lastRowFirstColumn="0" w:lastRowLastColumn="0"/>
+            <w:tcW w:w="8094" w:type="dxa"/>
+            <w:gridSpan w:val="2"/>
+          </w:tcPr>
+          <w:p>
+            <w:pPr>
+              <w:pStyle w:val="PSI-ComentarioenTabla"/>
+              <w:rPr>
+                <w:rFonts w:cstheme="minorHAnsi"/>
+                <w:color w:val="auto"/>
+              </w:rPr>
+            </w:pPr>
+            <w:r>
+              <w:rPr>
+                <w:rFonts w:cstheme="minorHAnsi"/>
+                <w:b w:val="0"/>
+                <w:color w:val="auto"/>
+              </w:rPr>
+              <w:t>L</w:t>
+            </w:r>
+            <w:r>
+              <w:rPr>
+                <w:rFonts w:cstheme="minorHAnsi"/>
+                <w:b w:val="0"/>
+                <w:color w:val="auto"/>
+              </w:rPr>
+              <w:t>a prioridad de requerimiento</w:t>
+            </w:r>
+            <w:r>
+              <w:rPr>
+                <w:rFonts w:cstheme="minorHAnsi"/>
+                <w:color w:val="auto"/>
+              </w:rPr>
+              <w:t xml:space="preserve">: </w:t>
+            </w:r>
+            <w:bookmarkStart w:id="49" w:name="_GoBack"/>
+            <w:bookmarkEnd w:id="49"/>
+            <w:r>
+              <w:rPr>
+                <w:rFonts w:cstheme="minorHAnsi"/>
+                <w:color w:val="auto"/>
+              </w:rPr>
+              <w:t>BAJA</w:t>
+            </w:r>
+          </w:p>
+        </w:tc>
+      </w:tr>
+    </w:tbl>
+    <w:p>
+      <w:pPr>
+        <w:pStyle w:val="PSI-Normal"/>
+      </w:pPr>
+    </w:p>
+    <w:p>
+      <w:pPr>
+        <w:pStyle w:val="PSI-Normal"/>
+      </w:pPr>
+    </w:p>
     <w:p>
       <w:pPr>
         <w:pStyle w:val="PSI-Ttulo1"/>
       </w:pPr>
-      <w:bookmarkStart w:id="49" w:name="_Toc235007276"/>
-      <w:bookmarkStart w:id="50" w:name="_Toc235009562"/>
-      <w:bookmarkStart w:id="51" w:name="_Toc257629757"/>
+      <w:bookmarkStart w:id="50" w:name="_Toc235007276"/>
+      <w:bookmarkStart w:id="51" w:name="_Toc235009562"/>
+      <w:bookmarkStart w:id="52" w:name="_Toc257629757"/>
       <w:r>
         <w:t>Requerimientos No Funcionales</w:t>
       </w:r>
-      <w:bookmarkEnd w:id="49"/>
       <w:bookmarkEnd w:id="50"/>
       <w:bookmarkEnd w:id="51"/>
+      <w:bookmarkEnd w:id="52"/>
     </w:p>
     <w:p>
       <w:pPr>
@@ -8390,9 +8437,9 @@
           <w:color w:val="92D050"/>
         </w:rPr>
       </w:pPr>
-      <w:bookmarkStart w:id="52" w:name="_Toc235007277"/>
-      <w:bookmarkStart w:id="53" w:name="_Toc235009563"/>
-      <w:bookmarkStart w:id="54" w:name="_Toc257629758"/>
+      <w:bookmarkStart w:id="53" w:name="_Toc235007277"/>
+      <w:bookmarkStart w:id="54" w:name="_Toc235009563"/>
+      <w:bookmarkStart w:id="55" w:name="_Toc257629758"/>
       <w:r>
         <w:rPr>
           <w:rFonts w:asciiTheme="minorHAnsi" w:hAnsiTheme="minorHAnsi" w:cstheme="minorHAnsi"/>
@@ -8400,9 +8447,9 @@
         </w:rPr>
         <w:t>Usabilidad</w:t>
       </w:r>
-      <w:bookmarkEnd w:id="52"/>
       <w:bookmarkEnd w:id="53"/>
       <w:bookmarkEnd w:id="54"/>
+      <w:bookmarkEnd w:id="55"/>
     </w:p>
     <w:p>
       <w:pPr>
@@ -8417,25 +8464,65 @@
           <w:rFonts w:cstheme="minorHAnsi"/>
           <w:color w:val="auto"/>
         </w:rPr>
-        <w:t xml:space="preserve"> [En este apartado se debe incluir la lista de todos los requerimientos que afecten la usabilidad. Esto debe incluir: el tiempo que se tomará un usuario en aprender a utilizar </w:t>
+        <w:t xml:space="preserve"> [En este apartado se debe incluir la lista de todos los requerimientos que afecten la usabilidad. Esto debe incluir: el tiempo que se tomará un usuario en aprender a utilizar el sistema y se podría explicar  por qué debe ser rápido el aprendizaje, los tiempos medibles de tarea para las tareas típicas y los requerimientos para concordar con estándares.]</w:t>
       </w:r>
-      <w:r>
+    </w:p>
+    <w:p>
+      <w:pPr>
+        <w:pStyle w:val="PSI-Comentario"/>
         <w:rPr>
           <w:rFonts w:cstheme="minorHAnsi"/>
           <w:color w:val="auto"/>
         </w:rPr>
-        <w:lastRenderedPageBreak/>
-        <w:t>el sistema y se podría explicar  por qué debe ser rápido el aprendizaje, los tiempos medibles de tarea para las tareas típicas y los requerimientos para concordar con estándares.]</w:t>
+      </w:pPr>
+    </w:p>
+    <w:p>
+      <w:pPr>
+        <w:pStyle w:val="PSI-Ttulo2"/>
+        <w:rPr>
+          <w:rFonts w:asciiTheme="minorHAnsi" w:hAnsiTheme="minorHAnsi" w:cstheme="minorHAnsi"/>
+          <w:color w:val="92D050"/>
+        </w:rPr>
+      </w:pPr>
+      <w:bookmarkStart w:id="56" w:name="_Toc235007278"/>
+      <w:bookmarkStart w:id="57" w:name="_Toc235009564"/>
+      <w:bookmarkStart w:id="58" w:name="_Toc257629759"/>
+      <w:r>
+        <w:rPr>
+          <w:rFonts w:asciiTheme="minorHAnsi" w:hAnsiTheme="minorHAnsi" w:cstheme="minorHAnsi"/>
+          <w:color w:val="92D050"/>
+        </w:rPr>
+        <w:t>Confiabilidad</w:t>
       </w:r>
+      <w:bookmarkEnd w:id="56"/>
+      <w:bookmarkEnd w:id="57"/>
+      <w:bookmarkEnd w:id="58"/>
     </w:p>
     <w:p>
       <w:pPr>
         <w:pStyle w:val="PSI-Comentario"/>
+        <w:ind w:left="109" w:firstLine="0"/>
         <w:rPr>
           <w:rFonts w:cstheme="minorHAnsi"/>
           <w:color w:val="auto"/>
         </w:rPr>
       </w:pPr>
+      <w:r>
+        <w:rPr>
+          <w:rFonts w:cstheme="minorHAnsi"/>
+          <w:color w:val="auto"/>
+        </w:rPr>
+        <w:t xml:space="preserve"> [Aquí se deben detallar los requerimientos de confiabilidad del sistema. Describa las características de confiabilidad explicando  la posibilidad del  sistema de  realizar   las  funciones para  las que  fue diseñado sin presentar fallos. Entre estos requerimientos puede mencionar características como la disponibilidad, el porcentaje de fallas máximo, etc.]</w:t>
+      </w:r>
+    </w:p>
+    <w:p>
+      <w:pPr>
+        <w:pStyle w:val="PSI-Comentario"/>
+        <w:rPr>
+          <w:rFonts w:cstheme="minorHAnsi"/>
+          <w:color w:val="auto"/>
+        </w:rPr>
+      </w:pPr>
     </w:p>
     <w:p>
       <w:pPr>
@@ -8445,67 +8532,19 @@
           <w:color w:val="92D050"/>
         </w:rPr>
       </w:pPr>
-      <w:bookmarkStart w:id="55" w:name="_Toc235007278"/>
-      <w:bookmarkStart w:id="56" w:name="_Toc235009564"/>
-      <w:bookmarkStart w:id="57" w:name="_Toc257629759"/>
+      <w:bookmarkStart w:id="59" w:name="_Toc235007279"/>
+      <w:bookmarkStart w:id="60" w:name="_Toc235009565"/>
+      <w:bookmarkStart w:id="61" w:name="_Toc257629760"/>
       <w:r>
         <w:rPr>
           <w:rFonts w:asciiTheme="minorHAnsi" w:hAnsiTheme="minorHAnsi" w:cstheme="minorHAnsi"/>
           <w:color w:val="92D050"/>
         </w:rPr>
-        <w:t>Confiabilidad</w:t>
-      </w:r>
-      <w:bookmarkEnd w:id="55"/>
-      <w:bookmarkEnd w:id="56"/>
-      <w:bookmarkEnd w:id="57"/>
-    </w:p>
-    <w:p>
-      <w:pPr>
-        <w:pStyle w:val="PSI-Comentario"/>
-        <w:ind w:left="109" w:firstLine="0"/>
-        <w:rPr>
-          <w:rFonts w:cstheme="minorHAnsi"/>
-          <w:color w:val="auto"/>
-        </w:rPr>
-      </w:pPr>
-      <w:r>
-        <w:rPr>
-          <w:rFonts w:cstheme="minorHAnsi"/>
-          <w:color w:val="auto"/>
-        </w:rPr>
-        <w:t xml:space="preserve"> [Aquí se deben detallar los requerimientos de confiabilidad del sistema. Describa las características de confiabilidad explicando  la posibilidad del  sistema de  realizar   las  funciones para  las que  fue diseñado sin presentar fallos. Entre estos requerimientos puede mencionar características como la disponibilidad, el porcentaje de fallas máximo, etc.]</w:t>
-      </w:r>
-    </w:p>
-    <w:p>
-      <w:pPr>
-        <w:pStyle w:val="PSI-Comentario"/>
-        <w:rPr>
-          <w:rFonts w:cstheme="minorHAnsi"/>
-          <w:color w:val="auto"/>
-        </w:rPr>
-      </w:pPr>
-    </w:p>
-    <w:p>
-      <w:pPr>
-        <w:pStyle w:val="PSI-Ttulo2"/>
-        <w:rPr>
-          <w:rFonts w:asciiTheme="minorHAnsi" w:hAnsiTheme="minorHAnsi" w:cstheme="minorHAnsi"/>
-          <w:color w:val="92D050"/>
-        </w:rPr>
-      </w:pPr>
-      <w:bookmarkStart w:id="58" w:name="_Toc235007279"/>
-      <w:bookmarkStart w:id="59" w:name="_Toc235009565"/>
-      <w:bookmarkStart w:id="60" w:name="_Toc257629760"/>
-      <w:r>
-        <w:rPr>
-          <w:rFonts w:asciiTheme="minorHAnsi" w:hAnsiTheme="minorHAnsi" w:cstheme="minorHAnsi"/>
-          <w:color w:val="92D050"/>
-        </w:rPr>
         <w:t>Seguridad</w:t>
       </w:r>
-      <w:bookmarkEnd w:id="58"/>
       <w:bookmarkEnd w:id="59"/>
       <w:bookmarkEnd w:id="60"/>
+      <w:bookmarkEnd w:id="61"/>
     </w:p>
     <w:p>
       <w:pPr>
@@ -8546,11 +8585,12 @@
           <w:rFonts w:asciiTheme="minorHAnsi" w:hAnsiTheme="minorHAnsi" w:cstheme="minorHAnsi"/>
           <w:color w:val="auto"/>
         </w:rPr>
+        <w:lastRenderedPageBreak/>
         <w:t xml:space="preserve"> </w:t>
       </w:r>
-      <w:bookmarkStart w:id="61" w:name="_Toc235007280"/>
-      <w:bookmarkStart w:id="62" w:name="_Toc235009566"/>
-      <w:bookmarkStart w:id="63" w:name="_Toc257629761"/>
+      <w:bookmarkStart w:id="62" w:name="_Toc235007280"/>
+      <w:bookmarkStart w:id="63" w:name="_Toc235009566"/>
+      <w:bookmarkStart w:id="64" w:name="_Toc257629761"/>
       <w:r>
         <w:rPr>
           <w:rFonts w:asciiTheme="minorHAnsi" w:hAnsiTheme="minorHAnsi" w:cstheme="minorHAnsi"/>
@@ -8558,9 +8598,9 @@
         </w:rPr>
         <w:t>Eficiencia</w:t>
       </w:r>
-      <w:bookmarkEnd w:id="61"/>
       <w:bookmarkEnd w:id="62"/>
       <w:bookmarkEnd w:id="63"/>
+      <w:bookmarkEnd w:id="64"/>
     </w:p>
     <w:p>
       <w:pPr>
@@ -8609,9 +8649,9 @@
           <w:color w:val="92D050"/>
         </w:rPr>
       </w:pPr>
-      <w:bookmarkStart w:id="64" w:name="_Toc235007281"/>
-      <w:bookmarkStart w:id="65" w:name="_Toc235009567"/>
-      <w:bookmarkStart w:id="66" w:name="_Toc257629762"/>
+      <w:bookmarkStart w:id="65" w:name="_Toc235007281"/>
+      <w:bookmarkStart w:id="66" w:name="_Toc235009567"/>
+      <w:bookmarkStart w:id="67" w:name="_Toc257629762"/>
       <w:r>
         <w:rPr>
           <w:rFonts w:asciiTheme="minorHAnsi" w:hAnsiTheme="minorHAnsi" w:cstheme="minorHAnsi"/>
@@ -8619,9 +8659,9 @@
         </w:rPr>
         <w:t>Interfaces</w:t>
       </w:r>
-      <w:bookmarkEnd w:id="64"/>
       <w:bookmarkEnd w:id="65"/>
       <w:bookmarkEnd w:id="66"/>
+      <w:bookmarkEnd w:id="67"/>
     </w:p>
     <w:p>
       <w:pPr>
@@ -8652,15 +8692,15 @@
       <w:pPr>
         <w:pStyle w:val="PSI-Ttulo3"/>
       </w:pPr>
-      <w:bookmarkStart w:id="67" w:name="_Toc235007282"/>
-      <w:bookmarkStart w:id="68" w:name="_Toc235009568"/>
-      <w:bookmarkStart w:id="69" w:name="_Toc257629763"/>
+      <w:bookmarkStart w:id="68" w:name="_Toc235007282"/>
+      <w:bookmarkStart w:id="69" w:name="_Toc235009568"/>
+      <w:bookmarkStart w:id="70" w:name="_Toc257629763"/>
       <w:r>
         <w:t>Interfaces de Usuario</w:t>
       </w:r>
-      <w:bookmarkEnd w:id="67"/>
       <w:bookmarkEnd w:id="68"/>
       <w:bookmarkEnd w:id="69"/>
+      <w:bookmarkEnd w:id="70"/>
     </w:p>
     <w:p>
       <w:pPr>
@@ -8675,39 +8715,31 @@
           <w:rFonts w:cstheme="minorHAnsi"/>
           <w:color w:val="auto"/>
         </w:rPr>
-        <w:t xml:space="preserve"> [Esta sección describe las interfaces de usuario que se deben implementar. Incluye las características lógicas de cada interface entre el producto de software y el usuario que son necesarias para lograr los requerimientos del software, por ejemplo, formatos de </w:t>
+        <w:t xml:space="preserve"> [Esta sección describe las interfaces de usuario que se deben implementar. Incluye las características lógicas de cada interface entre el producto de software y el usuario que son necesarias para lograr los requerimientos del software, por ejemplo, formatos de pantalla, contenido de reportes y menús, o disponibilidad de teclas de función. Además incluye aspectos para optimizar la interface, que puede ser una lista de cómo debe aparecer el sistema al usuario o como no debe aparecer, por ejemplo, que aparezcan mensajes de error cortos o largos.]</w:t>
       </w:r>
-      <w:r>
+    </w:p>
+    <w:p>
+      <w:pPr>
+        <w:pStyle w:val="PSI-Comentario"/>
         <w:rPr>
           <w:rFonts w:cstheme="minorHAnsi"/>
           <w:color w:val="auto"/>
         </w:rPr>
-        <w:lastRenderedPageBreak/>
-        <w:t>pantalla, contenido de reportes y menús, o disponibilidad de teclas de función. Además incluye aspectos para optimizar la interface, que puede ser una lista de cómo debe aparecer el sistema al usuario o como no debe aparecer, por ejemplo, que aparezcan mensajes de error cortos o largos.]</w:t>
-      </w:r>
-    </w:p>
-    <w:p>
-      <w:pPr>
-        <w:pStyle w:val="PSI-Comentario"/>
-        <w:rPr>
-          <w:rFonts w:cstheme="minorHAnsi"/>
-          <w:color w:val="auto"/>
-        </w:rPr>
       </w:pPr>
     </w:p>
     <w:p>
       <w:pPr>
         <w:pStyle w:val="PSI-Ttulo3"/>
       </w:pPr>
-      <w:bookmarkStart w:id="70" w:name="_Toc235007283"/>
-      <w:bookmarkStart w:id="71" w:name="_Toc235009569"/>
-      <w:bookmarkStart w:id="72" w:name="_Toc257629764"/>
+      <w:bookmarkStart w:id="71" w:name="_Toc235007283"/>
+      <w:bookmarkStart w:id="72" w:name="_Toc235009569"/>
+      <w:bookmarkStart w:id="73" w:name="_Toc257629764"/>
       <w:r>
         <w:t>Interfaces de Software</w:t>
       </w:r>
-      <w:bookmarkEnd w:id="70"/>
       <w:bookmarkEnd w:id="71"/>
       <w:bookmarkEnd w:id="72"/>
+      <w:bookmarkEnd w:id="73"/>
     </w:p>
     <w:p>
       <w:pPr>
@@ -8754,15 +8786,15 @@
       <w:pPr>
         <w:pStyle w:val="PSI-Ttulo3"/>
       </w:pPr>
-      <w:bookmarkStart w:id="73" w:name="_Toc235007284"/>
-      <w:bookmarkStart w:id="74" w:name="_Toc235009570"/>
-      <w:bookmarkStart w:id="75" w:name="_Toc257629765"/>
+      <w:bookmarkStart w:id="74" w:name="_Toc235007284"/>
+      <w:bookmarkStart w:id="75" w:name="_Toc235009570"/>
+      <w:bookmarkStart w:id="76" w:name="_Toc257629765"/>
       <w:r>
         <w:t>Interfaces de Hardware</w:t>
       </w:r>
-      <w:bookmarkEnd w:id="73"/>
       <w:bookmarkEnd w:id="74"/>
       <w:bookmarkEnd w:id="75"/>
+      <w:bookmarkEnd w:id="76"/>
     </w:p>
     <w:p>
       <w:pPr>
@@ -8779,8 +8811,6 @@
         </w:rPr>
         <w:t>[Esta Sección describe las características de las interfaces entre el producto Software y los componentes de hardware del sistema. Incluye características de configuración, dispositivos que se deben soportar, como deben ser soportados y protocolos. ]</w:t>
       </w:r>
-      <w:bookmarkStart w:id="76" w:name="_GoBack"/>
-      <w:bookmarkEnd w:id="76"/>
     </w:p>
     <w:p>
       <w:pPr>
@@ -8799,6 +8829,7 @@
       <w:bookmarkStart w:id="78" w:name="_Toc235009571"/>
       <w:bookmarkStart w:id="79" w:name="_Toc257629766"/>
       <w:r>
+        <w:lastRenderedPageBreak/>
         <w:t>Interfaces de Comunicaciones</w:t>
       </w:r>
       <w:bookmarkEnd w:id="77"/>
@@ -8973,7 +9004,6 @@
       <w:bookmarkStart w:id="89" w:name="_Toc235009574"/>
       <w:bookmarkStart w:id="90" w:name="_Toc257629769"/>
       <w:r>
-        <w:lastRenderedPageBreak/>
         <w:t>Requerimientos de  Documentación</w:t>
       </w:r>
       <w:bookmarkEnd w:id="88"/>
@@ -9116,6 +9146,7 @@
           <w:rFonts w:asciiTheme="minorHAnsi" w:hAnsiTheme="minorHAnsi" w:cstheme="minorHAnsi"/>
           <w:color w:val="92D050"/>
         </w:rPr>
+        <w:lastRenderedPageBreak/>
         <w:t xml:space="preserve">Guías de instalación  y </w:t>
       </w:r>
       <w:bookmarkEnd w:id="97"/>
@@ -9251,7 +9282,6 @@
       <w:bookmarkStart w:id="109" w:name="_Toc235009580"/>
       <w:bookmarkStart w:id="110" w:name="_Toc257629775"/>
       <w:r>
-        <w:lastRenderedPageBreak/>
         <w:t>Estándares Aplicables</w:t>
       </w:r>
       <w:bookmarkEnd w:id="108"/>
@@ -12127,14 +12157,11 @@
     <w:basedOn w:val="Normal"/>
     <w:autoRedefine/>
     <w:qFormat/>
-    <w:rsid w:val="002D3392"/>
+    <w:rsid w:val="0089559D"/>
     <w:pPr>
       <w:ind w:left="0" w:firstLine="0"/>
       <w:jc w:val="both"/>
     </w:pPr>
-    <w:rPr>
-      <w:lang w:val="es-AR"/>
-    </w:rPr>
   </w:style>
   <w:style w:type="paragraph" w:customStyle="1" w:styleId="PSI-ComentarioNumeracin">
     <w:name w:val="PSI - Comentario + Numeración"/>
@@ -13142,14 +13169,11 @@
     <w:basedOn w:val="Normal"/>
     <w:autoRedefine/>
     <w:qFormat/>
-    <w:rsid w:val="002D3392"/>
+    <w:rsid w:val="0089559D"/>
     <w:pPr>
       <w:ind w:left="0" w:firstLine="0"/>
       <w:jc w:val="both"/>
     </w:pPr>
-    <w:rPr>
-      <w:lang w:val="es-AR"/>
-    </w:rPr>
   </w:style>
   <w:style w:type="paragraph" w:customStyle="1" w:styleId="PSI-ComentarioNumeracin">
     <w:name w:val="PSI - Comentario + Numeración"/>
@@ -13592,7 +13616,7 @@
 </file>
 
 <file path=customXml/itemProps2.xml><?xml version="1.0" encoding="utf-8"?>
-<ds:datastoreItem xmlns:ds="http://schemas.openxmlformats.org/officeDocument/2006/customXml" ds:itemID="{ED979B4F-F964-4778-BF5B-F557C328D763}">
+<ds:datastoreItem xmlns:ds="http://schemas.openxmlformats.org/officeDocument/2006/customXml" ds:itemID="{00ABB302-FB9C-4475-9BE6-33A6CCB71399}">
   <ds:schemaRefs>
     <ds:schemaRef ds:uri="http://schemas.openxmlformats.org/officeDocument/2006/bibliography"/>
   </ds:schemaRefs>

</xml_diff>

<commit_message>
agregado de requerimientos no funcionales. Glosario.docx
</commit_message>
<xml_diff>
--- a/Requerimientos/Especificación de Requerimientos.docx
+++ b/Requerimientos/Especificación de Requerimientos.docx
@@ -1,6 +1,6 @@
 
 <file path=word/document.xml><?xml version="1.0" encoding="utf-8"?>
-<w:document xmlns:wpc="http://schemas.microsoft.com/office/word/2010/wordprocessingCanvas" xmlns:mc="http://schemas.openxmlformats.org/markup-compatibility/2006" xmlns:o="urn:schemas-microsoft-com:office:office" xmlns:r="http://schemas.openxmlformats.org/officeDocument/2006/relationships" xmlns:m="http://schemas.openxmlformats.org/officeDocument/2006/math" xmlns:v="urn:schemas-microsoft-com:vml" xmlns:wp14="http://schemas.microsoft.com/office/word/2010/wordprocessingDrawing" xmlns:wp="http://schemas.openxmlformats.org/drawingml/2006/wordprocessingDrawing" xmlns:w10="urn:schemas-microsoft-com:office:word" xmlns:w="http://schemas.openxmlformats.org/wordprocessingml/2006/main" xmlns:w14="http://schemas.microsoft.com/office/word/2010/wordml" xmlns:wpg="http://schemas.microsoft.com/office/word/2010/wordprocessingGroup" xmlns:wpi="http://schemas.microsoft.com/office/word/2010/wordprocessingInk" xmlns:wne="http://schemas.microsoft.com/office/word/2006/wordml" xmlns:wps="http://schemas.microsoft.com/office/word/2010/wordprocessingShape" mc:Ignorable="w14 wp14">
+<w:document xmlns:ve="http://schemas.openxmlformats.org/markup-compatibility/2006" xmlns:o="urn:schemas-microsoft-com:office:office" xmlns:r="http://schemas.openxmlformats.org/officeDocument/2006/relationships" xmlns:m="http://schemas.openxmlformats.org/officeDocument/2006/math" xmlns:v="urn:schemas-microsoft-com:vml" xmlns:wp="http://schemas.openxmlformats.org/drawingml/2006/wordprocessingDrawing" xmlns:w10="urn:schemas-microsoft-com:office:word" xmlns:w="http://schemas.openxmlformats.org/wordprocessingml/2006/main" xmlns:wne="http://schemas.microsoft.com/office/word/2006/wordml">
   <w:body>
     <w:sdt>
       <w:sdtPr>
@@ -40,500 +40,149 @@
               <w:szCs w:val="72"/>
               <w:lang w:val="es-AR" w:eastAsia="es-AR"/>
             </w:rPr>
-            <mc:AlternateContent>
-              <mc:Choice Requires="wpg">
-                <w:drawing>
-                  <wp:anchor distT="0" distB="0" distL="114300" distR="114300" simplePos="0" relativeHeight="251688960" behindDoc="0" locked="0" layoutInCell="1" allowOverlap="1">
-                    <wp:simplePos x="0" y="0"/>
-                    <wp:positionH relativeFrom="column">
-                      <wp:posOffset>-1261110</wp:posOffset>
-                    </wp:positionH>
-                    <wp:positionV relativeFrom="paragraph">
-                      <wp:posOffset>-1517650</wp:posOffset>
-                    </wp:positionV>
-                    <wp:extent cx="8080615" cy="11212195"/>
-                    <wp:effectExtent l="0" t="0" r="0" b="27305"/>
-                    <wp:wrapNone/>
-                    <wp:docPr id="12" name="Grupo 12"/>
-                    <wp:cNvGraphicFramePr/>
-                    <a:graphic xmlns:a="http://schemas.openxmlformats.org/drawingml/2006/main">
-                      <a:graphicData uri="http://schemas.microsoft.com/office/word/2010/wordprocessingGroup">
-                        <wpg:wgp>
-                          <wpg:cNvGrpSpPr/>
-                          <wpg:grpSpPr>
-                            <a:xfrm>
-                              <a:off x="0" y="0"/>
-                              <a:ext cx="8080615" cy="11212195"/>
-                              <a:chOff x="0" y="0"/>
-                              <a:chExt cx="8080615" cy="11212195"/>
-                            </a:xfrm>
-                          </wpg:grpSpPr>
-                          <wpg:grpSp>
-                            <wpg:cNvPr id="10" name="Grupo 10"/>
-                            <wpg:cNvGrpSpPr/>
-                            <wpg:grpSpPr>
-                              <a:xfrm>
-                                <a:off x="0" y="0"/>
-                                <a:ext cx="8080615" cy="11212195"/>
-                                <a:chOff x="0" y="0"/>
-                                <a:chExt cx="8080615" cy="11212195"/>
-                              </a:xfrm>
-                            </wpg:grpSpPr>
-                            <wps:wsp>
-                              <wps:cNvPr id="8" name="Rectangle 6"/>
-                              <wps:cNvSpPr>
-                                <a:spLocks noChangeArrowheads="1"/>
-                              </wps:cNvSpPr>
-                              <wps:spPr bwMode="auto">
-                                <a:xfrm>
-                                  <a:off x="0" y="9820275"/>
-                                  <a:ext cx="7914005" cy="1119505"/>
-                                </a:xfrm>
-                                <a:prstGeom prst="rect">
-                                  <a:avLst/>
-                                </a:prstGeom>
-                                <a:solidFill>
-                                  <a:srgbClr val="92D050"/>
-                                </a:solidFill>
-                                <a:ln w="9525">
-                                  <a:solidFill>
-                                    <a:srgbClr val="00B050"/>
-                                  </a:solidFill>
-                                  <a:miter lim="800000"/>
-                                  <a:headEnd/>
-                                  <a:tailEnd/>
-                                </a:ln>
-                              </wps:spPr>
-                              <wps:bodyPr rot="0" vert="horz" wrap="square" lIns="91440" tIns="45720" rIns="91440" bIns="45720" anchor="t" anchorCtr="0" upright="1">
-                                <a:noAutofit/>
-                              </wps:bodyPr>
-                            </wps:wsp>
-                            <wps:wsp>
-                              <wps:cNvPr id="9" name="Rectangle 7"/>
-                              <wps:cNvSpPr>
-                                <a:spLocks noChangeArrowheads="1"/>
-                              </wps:cNvSpPr>
-                              <wps:spPr bwMode="auto">
-                                <a:xfrm>
-                                  <a:off x="0" y="266700"/>
-                                  <a:ext cx="7923530" cy="1614170"/>
-                                </a:xfrm>
-                                <a:prstGeom prst="rect">
-                                  <a:avLst/>
-                                </a:prstGeom>
-                                <a:solidFill>
-                                  <a:srgbClr val="92D050"/>
-                                </a:solidFill>
-                                <a:ln w="9525">
-                                  <a:solidFill>
-                                    <a:srgbClr val="00B050"/>
-                                  </a:solidFill>
-                                  <a:miter lim="800000"/>
-                                  <a:headEnd/>
-                                  <a:tailEnd/>
-                                </a:ln>
-                              </wps:spPr>
-                              <wps:bodyPr rot="0" vert="horz" wrap="square" lIns="91440" tIns="45720" rIns="91440" bIns="45720" anchor="t" anchorCtr="0" upright="1">
-                                <a:noAutofit/>
-                              </wps:bodyPr>
-                            </wps:wsp>
-                            <wps:wsp>
-                              <wps:cNvPr id="7" name="Rectangle 9"/>
-                              <wps:cNvSpPr>
-                                <a:spLocks noChangeArrowheads="1"/>
-                              </wps:cNvSpPr>
-                              <wps:spPr bwMode="auto">
-                                <a:xfrm>
-                                  <a:off x="676275" y="0"/>
-                                  <a:ext cx="90805" cy="11212195"/>
-                                </a:xfrm>
-                                <a:prstGeom prst="rect">
-                                  <a:avLst/>
-                                </a:prstGeom>
-                                <a:solidFill>
-                                  <a:schemeClr val="accent3">
-                                    <a:lumMod val="20000"/>
-                                    <a:lumOff val="80000"/>
-                                  </a:schemeClr>
-                                </a:solidFill>
-                                <a:ln w="9525">
-                                  <a:solidFill>
-                                    <a:srgbClr val="00B050"/>
-                                  </a:solidFill>
-                                  <a:miter lim="800000"/>
-                                  <a:headEnd/>
-                                  <a:tailEnd/>
-                                </a:ln>
-                              </wps:spPr>
-                              <wps:bodyPr rot="0" vert="horz" wrap="square" lIns="91440" tIns="45720" rIns="91440" bIns="45720" anchor="t" anchorCtr="0" upright="1">
-                                <a:noAutofit/>
-                              </wps:bodyPr>
-                            </wps:wsp>
-                            <wps:wsp>
-                              <wps:cNvPr id="3" name="Rectangle 33"/>
-                              <wps:cNvSpPr>
-                                <a:spLocks noChangeArrowheads="1"/>
-                              </wps:cNvSpPr>
-                              <wps:spPr bwMode="auto">
-                                <a:xfrm>
-                                  <a:off x="4905375" y="171450"/>
-                                  <a:ext cx="3175240" cy="1459230"/>
-                                </a:xfrm>
-                                <a:prstGeom prst="rect">
-                                  <a:avLst/>
-                                </a:prstGeom>
-                                <a:noFill/>
-                                <a:ln>
-                                  <a:noFill/>
-                                </a:ln>
-                                <a:extLst>
-                                  <a:ext uri="{909E8E84-426E-40DD-AFC4-6F175D3DCCD1}">
-                                    <a14:hiddenFill xmlns:a14="http://schemas.microsoft.com/office/drawing/2010/main">
-                                      <a:solidFill>
-                                        <a:srgbClr val="FFFFFF"/>
-                                      </a:solidFill>
-                                    </a14:hiddenFill>
-                                  </a:ext>
-                                  <a:ext uri="{91240B29-F687-4F45-9708-019B960494DF}">
-                                    <a14:hiddenLine xmlns:a14="http://schemas.microsoft.com/office/drawing/2010/main" w="9525">
-                                      <a:solidFill>
-                                        <a:srgbClr val="000000"/>
-                                      </a:solidFill>
-                                      <a:miter lim="800000"/>
-                                      <a:headEnd/>
-                                      <a:tailEnd/>
-                                    </a14:hiddenLine>
-                                  </a:ext>
-                                </a:extLst>
-                              </wps:spPr>
-                              <wps:txbx>
-                                <w:txbxContent>
-                                  <w:p>
-                                    <w:pPr>
-                                      <w:ind w:left="0"/>
-                                      <w:jc w:val="center"/>
-                                    </w:pPr>
-                                    <w:r>
-                                      <w:rPr>
-                                        <w:noProof/>
-                                        <w:lang w:val="es-AR" w:eastAsia="es-AR"/>
-                                      </w:rPr>
-                                      <w:drawing>
-                                        <wp:inline distT="0" distB="0" distL="0" distR="0" wp14:anchorId="19E1E684" wp14:editId="0A550F5A">
-                                          <wp:extent cx="2661462" cy="1212850"/>
-                                          <wp:effectExtent l="0" t="0" r="0" b="6350"/>
-                                          <wp:docPr id="137" name="Imagen 137" descr="C:\Users\mailo\Desktop\Laboratorio\Logos\Logo grupo\Logo Grupo Plat.png"/>
-                                          <wp:cNvGraphicFramePr>
-                                            <a:graphicFrameLocks xmlns:a="http://schemas.openxmlformats.org/drawingml/2006/main" noChangeAspect="1"/>
-                                          </wp:cNvGraphicFramePr>
-                                          <a:graphic xmlns:a="http://schemas.openxmlformats.org/drawingml/2006/main">
-                                            <a:graphicData uri="http://schemas.openxmlformats.org/drawingml/2006/picture">
-                                              <pic:pic xmlns:pic="http://schemas.openxmlformats.org/drawingml/2006/picture">
-                                                <pic:nvPicPr>
-                                                  <pic:cNvPr id="0" name="Picture 137" descr="C:\Users\mailo\Desktop\Laboratorio\Logos\Logo grupo\Logo Grupo Plat.png"/>
-                                                  <pic:cNvPicPr>
-                                                    <a:picLocks noChangeAspect="1" noChangeArrowheads="1"/>
-                                                  </pic:cNvPicPr>
-                                                </pic:nvPicPr>
-                                                <pic:blipFill>
-                                                  <a:blip r:embed="rId10">
-                                                    <a:extLst>
-                                                      <a:ext uri="{28A0092B-C50C-407E-A947-70E740481C1C}">
-                                                        <a14:useLocalDpi xmlns:a14="http://schemas.microsoft.com/office/drawing/2010/main" val="0"/>
-                                                      </a:ext>
-                                                    </a:extLst>
-                                                  </a:blip>
-                                                  <a:srcRect/>
-                                                  <a:stretch>
-                                                    <a:fillRect/>
-                                                  </a:stretch>
-                                                </pic:blipFill>
-                                                <pic:spPr bwMode="auto">
-                                                  <a:xfrm>
-                                                    <a:off x="0" y="0"/>
-                                                    <a:ext cx="2684466" cy="1223333"/>
-                                                  </a:xfrm>
-                                                  <a:prstGeom prst="rect">
-                                                    <a:avLst/>
-                                                  </a:prstGeom>
-                                                  <a:noFill/>
-                                                  <a:ln>
-                                                    <a:noFill/>
-                                                  </a:ln>
-                                                </pic:spPr>
-                                              </pic:pic>
-                                            </a:graphicData>
-                                          </a:graphic>
-                                        </wp:inline>
-                                      </w:drawing>
-                                    </w:r>
-                                  </w:p>
-                                </w:txbxContent>
-                              </wps:txbx>
-                              <wps:bodyPr rot="0" vert="horz" wrap="square" lIns="91440" tIns="45720" rIns="91440" bIns="45720" anchor="t" anchorCtr="0" upright="1">
-                                <a:spAutoFit/>
-                              </wps:bodyPr>
-                            </wps:wsp>
-                          </wpg:grpSp>
-                          <wps:wsp>
-                            <wps:cNvPr id="5" name="Rectangle 31"/>
-                            <wps:cNvSpPr>
-                              <a:spLocks noChangeArrowheads="1"/>
-                            </wps:cNvSpPr>
-                            <wps:spPr bwMode="auto">
-                              <a:xfrm>
-                                <a:off x="2581275" y="6219825"/>
-                                <a:ext cx="2916621" cy="3947817"/>
-                              </a:xfrm>
-                              <a:prstGeom prst="rect">
-                                <a:avLst/>
-                              </a:prstGeom>
-                              <a:noFill/>
-                              <a:ln>
-                                <a:noFill/>
-                              </a:ln>
-                              <a:extLst>
-                                <a:ext uri="{909E8E84-426E-40DD-AFC4-6F175D3DCCD1}">
-                                  <a14:hiddenFill xmlns:a14="http://schemas.microsoft.com/office/drawing/2010/main">
-                                    <a:solidFill>
-                                      <a:srgbClr val="FFFFFF"/>
-                                    </a:solidFill>
-                                  </a14:hiddenFill>
-                                </a:ext>
-                                <a:ext uri="{91240B29-F687-4F45-9708-019B960494DF}">
-                                  <a14:hiddenLine xmlns:a14="http://schemas.microsoft.com/office/drawing/2010/main" w="9525">
-                                    <a:solidFill>
-                                      <a:srgbClr val="000000"/>
-                                    </a:solidFill>
-                                    <a:miter lim="800000"/>
-                                    <a:headEnd/>
-                                    <a:tailEnd/>
-                                  </a14:hiddenLine>
-                                </a:ext>
-                              </a:extLst>
-                            </wps:spPr>
-                            <wps:txbx>
-                              <w:txbxContent>
-                                <w:p>
-                                  <w:pPr>
-                                    <w:ind w:left="0"/>
-                                    <w:jc w:val="center"/>
-                                  </w:pPr>
-                                  <w:r>
-                                    <w:rPr>
-                                      <w:rFonts w:ascii="Cambria" w:hAnsi="Cambria"/>
-                                      <w:noProof/>
-                                      <w:sz w:val="72"/>
-                                      <w:szCs w:val="72"/>
-                                      <w:lang w:val="es-AR" w:eastAsia="es-AR"/>
-                                    </w:rPr>
-                                    <w:drawing>
-                                      <wp:inline distT="0" distB="0" distL="0" distR="0" wp14:anchorId="67170AFA" wp14:editId="7A0D15B9">
-                                        <wp:extent cx="2521715" cy="3491985"/>
-                                        <wp:effectExtent l="0" t="0" r="0" b="0"/>
-                                        <wp:docPr id="11" name="Imagen 11"/>
-                                        <wp:cNvGraphicFramePr>
-                                          <a:graphicFrameLocks xmlns:a="http://schemas.openxmlformats.org/drawingml/2006/main" noChangeAspect="1"/>
-                                        </wp:cNvGraphicFramePr>
-                                        <a:graphic xmlns:a="http://schemas.openxmlformats.org/drawingml/2006/main">
-                                          <a:graphicData uri="http://schemas.openxmlformats.org/drawingml/2006/picture">
-                                            <pic:pic xmlns:pic="http://schemas.openxmlformats.org/drawingml/2006/picture">
-                                              <pic:nvPicPr>
-                                                <pic:cNvPr id="0" name="Picture 261" descr="C:\Users\mailo\Desktop\Laboratorio\Logos\Logo Proyecto Paleta.png"/>
-                                                <pic:cNvPicPr>
-                                                  <a:picLocks noChangeAspect="1" noChangeArrowheads="1"/>
-                                                </pic:cNvPicPr>
-                                              </pic:nvPicPr>
-                                              <pic:blipFill>
-                                                <a:blip r:embed="rId11">
-                                                  <a:extLst>
-                                                    <a:ext uri="{28A0092B-C50C-407E-A947-70E740481C1C}">
-                                                      <a14:useLocalDpi xmlns:a14="http://schemas.microsoft.com/office/drawing/2010/main" val="0"/>
-                                                    </a:ext>
-                                                  </a:extLst>
-                                                </a:blip>
-                                                <a:stretch>
-                                                  <a:fillRect/>
-                                                </a:stretch>
-                                              </pic:blipFill>
-                                              <pic:spPr bwMode="auto">
-                                                <a:xfrm>
-                                                  <a:off x="0" y="0"/>
-                                                  <a:ext cx="2521715" cy="3491985"/>
-                                                </a:xfrm>
-                                                <a:prstGeom prst="rect">
-                                                  <a:avLst/>
-                                                </a:prstGeom>
-                                                <a:noFill/>
-                                                <a:ln>
-                                                  <a:noFill/>
-                                                </a:ln>
-                                              </pic:spPr>
-                                            </pic:pic>
-                                          </a:graphicData>
-                                        </a:graphic>
-                                      </wp:inline>
-                                    </w:drawing>
-                                  </w:r>
-                                </w:p>
-                              </w:txbxContent>
-                            </wps:txbx>
-                            <wps:bodyPr rot="0" vert="horz" wrap="square" lIns="91440" tIns="45720" rIns="91440" bIns="45720" anchor="t" anchorCtr="0" upright="1">
-                              <a:noAutofit/>
-                            </wps:bodyPr>
-                          </wps:wsp>
-                        </wpg:wgp>
-                      </a:graphicData>
-                    </a:graphic>
-                  </wp:anchor>
-                </w:drawing>
-              </mc:Choice>
-              <mc:Fallback>
-                <w:pict>
-                  <v:group id="Grupo 12" o:spid="_x0000_s1026" style="position:absolute;margin-left:-99.3pt;margin-top:-119.5pt;width:636.25pt;height:882.85pt;z-index:251688960" coordsize="80806,112121" o:gfxdata="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">
-                    <v:group id="Grupo 10" o:spid="_x0000_s1027" style="position:absolute;width:80806;height:112121" coordsize="80806,112121" o:gfxdata="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">
-                      <v:rect id="Rectangle 6" o:spid="_x0000_s1028" style="position:absolute;top:98202;width:79140;height:11195;visibility:visible;mso-wrap-style:square;v-text-anchor:top" o:gfxdata="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" fillcolor="#92d050" strokecolor="#00b050"/>
-                      <v:rect id="Rectangle 7" o:spid="_x0000_s1029" style="position:absolute;top:2667;width:79235;height:16141;visibility:visible;mso-wrap-style:square;v-text-anchor:top" o:gfxdata="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" fillcolor="#92d050" strokecolor="#00b050"/>
-                      <v:rect id="Rectangle 9" o:spid="_x0000_s1030" style="position:absolute;left:6762;width:908;height:112121;visibility:visible;mso-wrap-style:square;v-text-anchor:top" o:gfxdata="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" fillcolor="#eaf1dd [662]" strokecolor="#00b050"/>
-                      <v:rect id="Rectangle 33" o:spid="_x0000_s1031" style="position:absolute;left:49053;top:1714;width:31753;height:14592;visibility:visible;mso-wrap-style:square;v-text-anchor:top" o:gfxdata="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" filled="f" stroked="f">
-                        <v:textbox style="mso-fit-shape-to-text:t">
-                          <w:txbxContent>
-                            <w:p>
-                              <w:pPr>
-                                <w:ind w:left="0"/>
-                                <w:jc w:val="center"/>
-                              </w:pPr>
-                              <w:r>
-                                <w:rPr>
-                                  <w:noProof/>
-                                  <w:lang w:val="es-AR" w:eastAsia="es-AR"/>
-                                </w:rPr>
-                                <w:drawing>
-                                  <wp:inline distT="0" distB="0" distL="0" distR="0" wp14:anchorId="19E1E684" wp14:editId="0A550F5A">
-                                    <wp:extent cx="2661462" cy="1212850"/>
-                                    <wp:effectExtent l="0" t="0" r="0" b="6350"/>
-                                    <wp:docPr id="137" name="Imagen 137" descr="C:\Users\mailo\Desktop\Laboratorio\Logos\Logo grupo\Logo Grupo Plat.png"/>
-                                    <wp:cNvGraphicFramePr>
-                                      <a:graphicFrameLocks xmlns:a="http://schemas.openxmlformats.org/drawingml/2006/main" noChangeAspect="1"/>
-                                    </wp:cNvGraphicFramePr>
-                                    <a:graphic xmlns:a="http://schemas.openxmlformats.org/drawingml/2006/main">
-                                      <a:graphicData uri="http://schemas.openxmlformats.org/drawingml/2006/picture">
-                                        <pic:pic xmlns:pic="http://schemas.openxmlformats.org/drawingml/2006/picture">
-                                          <pic:nvPicPr>
-                                            <pic:cNvPr id="0" name="Picture 137" descr="C:\Users\mailo\Desktop\Laboratorio\Logos\Logo grupo\Logo Grupo Plat.png"/>
-                                            <pic:cNvPicPr>
-                                              <a:picLocks noChangeAspect="1" noChangeArrowheads="1"/>
-                                            </pic:cNvPicPr>
-                                          </pic:nvPicPr>
-                                          <pic:blipFill>
-                                            <a:blip r:embed="rId10">
-                                              <a:extLst>
-                                                <a:ext uri="{28A0092B-C50C-407E-A947-70E740481C1C}">
-                                                  <a14:useLocalDpi xmlns:a14="http://schemas.microsoft.com/office/drawing/2010/main" val="0"/>
-                                                </a:ext>
-                                              </a:extLst>
-                                            </a:blip>
-                                            <a:srcRect/>
-                                            <a:stretch>
-                                              <a:fillRect/>
-                                            </a:stretch>
-                                          </pic:blipFill>
-                                          <pic:spPr bwMode="auto">
-                                            <a:xfrm>
-                                              <a:off x="0" y="0"/>
-                                              <a:ext cx="2684466" cy="1223333"/>
-                                            </a:xfrm>
-                                            <a:prstGeom prst="rect">
-                                              <a:avLst/>
-                                            </a:prstGeom>
-                                            <a:noFill/>
-                                            <a:ln>
-                                              <a:noFill/>
-                                            </a:ln>
-                                          </pic:spPr>
-                                        </pic:pic>
-                                      </a:graphicData>
-                                    </a:graphic>
-                                  </wp:inline>
-                                </w:drawing>
-                              </w:r>
-                            </w:p>
-                          </w:txbxContent>
-                        </v:textbox>
-                      </v:rect>
-                    </v:group>
-                    <v:rect id="Rectangle 31" o:spid="_x0000_s1032" style="position:absolute;left:25812;top:62198;width:29166;height:39478;visibility:visible;mso-wrap-style:square;v-text-anchor:top" o:gfxdata="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" filled="f" stroked="f">
-                      <v:textbox>
-                        <w:txbxContent>
-                          <w:p>
-                            <w:pPr>
-                              <w:ind w:left="0"/>
-                              <w:jc w:val="center"/>
-                            </w:pPr>
-                            <w:r>
-                              <w:rPr>
-                                <w:rFonts w:ascii="Cambria" w:hAnsi="Cambria"/>
-                                <w:noProof/>
-                                <w:sz w:val="72"/>
-                                <w:szCs w:val="72"/>
-                                <w:lang w:val="es-AR" w:eastAsia="es-AR"/>
-                              </w:rPr>
-                              <w:drawing>
-                                <wp:inline distT="0" distB="0" distL="0" distR="0" wp14:anchorId="67170AFA" wp14:editId="7A0D15B9">
-                                  <wp:extent cx="2521715" cy="3491985"/>
-                                  <wp:effectExtent l="0" t="0" r="0" b="0"/>
-                                  <wp:docPr id="11" name="Imagen 11"/>
-                                  <wp:cNvGraphicFramePr>
-                                    <a:graphicFrameLocks xmlns:a="http://schemas.openxmlformats.org/drawingml/2006/main" noChangeAspect="1"/>
-                                  </wp:cNvGraphicFramePr>
-                                  <a:graphic xmlns:a="http://schemas.openxmlformats.org/drawingml/2006/main">
-                                    <a:graphicData uri="http://schemas.openxmlformats.org/drawingml/2006/picture">
-                                      <pic:pic xmlns:pic="http://schemas.openxmlformats.org/drawingml/2006/picture">
-                                        <pic:nvPicPr>
-                                          <pic:cNvPr id="0" name="Picture 261" descr="C:\Users\mailo\Desktop\Laboratorio\Logos\Logo Proyecto Paleta.png"/>
-                                          <pic:cNvPicPr>
-                                            <a:picLocks noChangeAspect="1" noChangeArrowheads="1"/>
-                                          </pic:cNvPicPr>
-                                        </pic:nvPicPr>
-                                        <pic:blipFill>
-                                          <a:blip r:embed="rId11">
-                                            <a:extLst>
-                                              <a:ext uri="{28A0092B-C50C-407E-A947-70E740481C1C}">
-                                                <a14:useLocalDpi xmlns:a14="http://schemas.microsoft.com/office/drawing/2010/main" val="0"/>
-                                              </a:ext>
-                                            </a:extLst>
-                                          </a:blip>
-                                          <a:stretch>
-                                            <a:fillRect/>
-                                          </a:stretch>
-                                        </pic:blipFill>
-                                        <pic:spPr bwMode="auto">
-                                          <a:xfrm>
-                                            <a:off x="0" y="0"/>
-                                            <a:ext cx="2521715" cy="3491985"/>
-                                          </a:xfrm>
-                                          <a:prstGeom prst="rect">
-                                            <a:avLst/>
-                                          </a:prstGeom>
+            <w:pict>
+              <v:group id="Grupo 12" o:spid="_x0000_s1026" style="position:absolute;margin-left:-99.3pt;margin-top:-119.5pt;width:636.25pt;height:882.85pt;z-index:251688960;mso-position-horizontal-relative:text;mso-position-vertical-relative:text" coordsize="80806,112121" o:gfxdata="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">
+                <v:group id="Grupo 10" o:spid="_x0000_s1027" style="position:absolute;width:80806;height:112121" coordsize="80806,112121" o:gfxdata="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">
+                  <v:rect id="Rectangle 6" o:spid="_x0000_s1028" style="position:absolute;top:98202;width:79140;height:11195;visibility:visible" o:gfxdata="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" fillcolor="#92d050" strokecolor="#00b050"/>
+                  <v:rect id="Rectangle 7" o:spid="_x0000_s1029" style="position:absolute;top:2667;width:79235;height:16141;visibility:visible" o:gfxdata="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" fillcolor="#92d050" strokecolor="#00b050"/>
+                  <v:rect id="Rectangle 9" o:spid="_x0000_s1030" style="position:absolute;left:6762;width:908;height:112121;visibility:visible" o:gfxdata="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" fillcolor="#eaf1dd [662]" strokecolor="#00b050"/>
+                  <v:rect id="Rectangle 33" o:spid="_x0000_s1031" style="position:absolute;left:49053;top:1714;width:31753;height:14592;visibility:visible" o:gfxdata="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" filled="f" stroked="f">
+                    <v:textbox style="mso-fit-shape-to-text:t">
+                      <w:txbxContent>
+                        <w:p>
+                          <w:pPr>
+                            <w:ind w:left="0"/>
+                            <w:jc w:val="center"/>
+                          </w:pPr>
+                          <w:r>
+                            <w:rPr>
+                              <w:noProof/>
+                              <w:lang w:eastAsia="es-ES"/>
+                            </w:rPr>
+                            <w:drawing>
+                              <wp:inline distT="0" distB="0" distL="0" distR="0">
+                                <wp:extent cx="2661462" cy="1212850"/>
+                                <wp:effectExtent l="0" t="0" r="0" b="6350"/>
+                                <wp:docPr id="137" name="Imagen 137" descr="C:\Users\mailo\Desktop\Laboratorio\Logos\Logo grupo\Logo Grupo Plat.png"/>
+                                <wp:cNvGraphicFramePr>
+                                  <a:graphicFrameLocks xmlns:a="http://schemas.openxmlformats.org/drawingml/2006/main" noChangeAspect="1"/>
+                                </wp:cNvGraphicFramePr>
+                                <a:graphic xmlns:a="http://schemas.openxmlformats.org/drawingml/2006/main">
+                                  <a:graphicData uri="http://schemas.openxmlformats.org/drawingml/2006/picture">
+                                    <pic:pic xmlns:pic="http://schemas.openxmlformats.org/drawingml/2006/picture">
+                                      <pic:nvPicPr>
+                                        <pic:cNvPr id="0" name="Picture 137" descr="C:\Users\mailo\Desktop\Laboratorio\Logos\Logo grupo\Logo Grupo Plat.png"/>
+                                        <pic:cNvPicPr>
+                                          <a:picLocks noChangeAspect="1" noChangeArrowheads="1"/>
+                                        </pic:cNvPicPr>
+                                      </pic:nvPicPr>
+                                      <pic:blipFill>
+                                        <a:blip r:embed="rId9">
+                                          <a:extLst>
+                                            <a:ext uri="{28A0092B-C50C-407E-A947-70E740481C1C}">
+                                              <a14:useLocalDpi xmlns="" xmlns:wpc="http://schemas.microsoft.com/office/word/2010/wordprocessingCanvas" xmlns:mc="http://schemas.openxmlformats.org/markup-compatibility/2006" xmlns:o="urn:schemas-microsoft-com:office:office" xmlns:v="urn:schemas-microsoft-com:vml" xmlns:wp14="http://schemas.microsoft.com/office/word/2010/wordprocessingDrawing" xmlns:w10="urn:schemas-microsoft-com:office:word" xmlns:w="http://schemas.openxmlformats.org/wordprocessingml/2006/main" xmlns:w14="http://schemas.microsoft.com/office/word/2010/wordml" xmlns:wpg="http://schemas.microsoft.com/office/word/2010/wordprocessingGroup" xmlns:wpi="http://schemas.microsoft.com/office/word/2010/wordprocessingInk" xmlns:wps="http://schemas.microsoft.com/office/word/2010/wordprocessingShape" xmlns:a14="http://schemas.microsoft.com/office/drawing/2010/main" val="0"/>
+                                            </a:ext>
+                                          </a:extLst>
+                                        </a:blip>
+                                        <a:srcRect/>
+                                        <a:stretch>
+                                          <a:fillRect/>
+                                        </a:stretch>
+                                      </pic:blipFill>
+                                      <pic:spPr bwMode="auto">
+                                        <a:xfrm>
+                                          <a:off x="0" y="0"/>
+                                          <a:ext cx="2684466" cy="1223333"/>
+                                        </a:xfrm>
+                                        <a:prstGeom prst="rect">
+                                          <a:avLst/>
+                                        </a:prstGeom>
+                                        <a:noFill/>
+                                        <a:ln>
                                           <a:noFill/>
-                                          <a:ln>
-                                            <a:noFill/>
-                                          </a:ln>
-                                        </pic:spPr>
-                                      </pic:pic>
-                                    </a:graphicData>
-                                  </a:graphic>
-                                </wp:inline>
-                              </w:drawing>
-                            </w:r>
-                          </w:p>
-                        </w:txbxContent>
-                      </v:textbox>
-                    </v:rect>
-                  </v:group>
-                </w:pict>
-              </mc:Fallback>
-            </mc:AlternateContent>
+                                        </a:ln>
+                                      </pic:spPr>
+                                    </pic:pic>
+                                  </a:graphicData>
+                                </a:graphic>
+                              </wp:inline>
+                            </w:drawing>
+                          </w:r>
+                        </w:p>
+                      </w:txbxContent>
+                    </v:textbox>
+                  </v:rect>
+                </v:group>
+                <v:rect id="Rectangle 31" o:spid="_x0000_s1032" style="position:absolute;left:25812;top:62198;width:29166;height:39478;visibility:visible" o:gfxdata="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" filled="f" stroked="f">
+                  <v:textbox>
+                    <w:txbxContent>
+                      <w:p>
+                        <w:pPr>
+                          <w:ind w:left="0"/>
+                          <w:jc w:val="center"/>
+                        </w:pPr>
+                        <w:r>
+                          <w:rPr>
+                            <w:rFonts w:ascii="Cambria" w:hAnsi="Cambria"/>
+                            <w:noProof/>
+                            <w:sz w:val="72"/>
+                            <w:szCs w:val="72"/>
+                            <w:lang w:eastAsia="es-ES"/>
+                          </w:rPr>
+                          <w:drawing>
+                            <wp:inline distT="0" distB="0" distL="0" distR="0">
+                              <wp:extent cx="2521715" cy="3491985"/>
+                              <wp:effectExtent l="0" t="0" r="0" b="0"/>
+                              <wp:docPr id="11" name="Imagen 11"/>
+                              <wp:cNvGraphicFramePr>
+                                <a:graphicFrameLocks xmlns:a="http://schemas.openxmlformats.org/drawingml/2006/main" noChangeAspect="1"/>
+                              </wp:cNvGraphicFramePr>
+                              <a:graphic xmlns:a="http://schemas.openxmlformats.org/drawingml/2006/main">
+                                <a:graphicData uri="http://schemas.openxmlformats.org/drawingml/2006/picture">
+                                  <pic:pic xmlns:pic="http://schemas.openxmlformats.org/drawingml/2006/picture">
+                                    <pic:nvPicPr>
+                                      <pic:cNvPr id="0" name="Picture 261" descr="C:\Users\mailo\Desktop\Laboratorio\Logos\Logo Proyecto Paleta.png"/>
+                                      <pic:cNvPicPr>
+                                        <a:picLocks noChangeAspect="1" noChangeArrowheads="1"/>
+                                      </pic:cNvPicPr>
+                                    </pic:nvPicPr>
+                                    <pic:blipFill>
+                                      <a:blip r:embed="rId10">
+                                        <a:extLst>
+                                          <a:ext uri="{28A0092B-C50C-407E-A947-70E740481C1C}">
+                                            <a14:useLocalDpi xmlns="" xmlns:wpc="http://schemas.microsoft.com/office/word/2010/wordprocessingCanvas" xmlns:mc="http://schemas.openxmlformats.org/markup-compatibility/2006" xmlns:o="urn:schemas-microsoft-com:office:office" xmlns:v="urn:schemas-microsoft-com:vml" xmlns:wp14="http://schemas.microsoft.com/office/word/2010/wordprocessingDrawing" xmlns:w10="urn:schemas-microsoft-com:office:word" xmlns:w="http://schemas.openxmlformats.org/wordprocessingml/2006/main" xmlns:w14="http://schemas.microsoft.com/office/word/2010/wordml" xmlns:wpg="http://schemas.microsoft.com/office/word/2010/wordprocessingGroup" xmlns:wpi="http://schemas.microsoft.com/office/word/2010/wordprocessingInk" xmlns:wps="http://schemas.microsoft.com/office/word/2010/wordprocessingShape" xmlns:a14="http://schemas.microsoft.com/office/drawing/2010/main" val="0"/>
+                                          </a:ext>
+                                        </a:extLst>
+                                      </a:blip>
+                                      <a:stretch>
+                                        <a:fillRect/>
+                                      </a:stretch>
+                                    </pic:blipFill>
+                                    <pic:spPr bwMode="auto">
+                                      <a:xfrm>
+                                        <a:off x="0" y="0"/>
+                                        <a:ext cx="2521715" cy="3491985"/>
+                                      </a:xfrm>
+                                      <a:prstGeom prst="rect">
+                                        <a:avLst/>
+                                      </a:prstGeom>
+                                      <a:noFill/>
+                                      <a:ln>
+                                        <a:noFill/>
+                                      </a:ln>
+                                    </pic:spPr>
+                                  </pic:pic>
+                                </a:graphicData>
+                              </a:graphic>
+                            </wp:inline>
+                          </w:drawing>
+                        </w:r>
+                      </w:p>
+                    </w:txbxContent>
+                  </v:textbox>
+                </v:rect>
+              </v:group>
+            </w:pict>
           </w:r>
         </w:p>
         <w:p>
@@ -558,7 +207,6 @@
             <w:dataBinding w:prefixMappings="xmlns:ns0='http://schemas.openxmlformats.org/package/2006/metadata/core-properties' xmlns:ns1='http://purl.org/dc/elements/1.1/'" w:xpath="/ns0:coreProperties[1]/ns1:title[1]" w:storeItemID="{6C3C8BC8-F283-45AE-878A-BAB7291924A1}"/>
             <w:text/>
           </w:sdtPr>
-          <w:sdtEndPr/>
           <w:sdtContent>
             <w:p>
               <w:pPr>
@@ -593,7 +241,6 @@
             <w:dataBinding w:prefixMappings="xmlns:ns0='http://schemas.openxmlformats.org/package/2006/metadata/core-properties' xmlns:ns1='http://purl.org/dc/elements/1.1/'" w:xpath="/ns0:coreProperties[1]/ns1:subject[1]" w:storeItemID="{6C3C8BC8-F283-45AE-878A-BAB7291924A1}"/>
             <w:text/>
           </w:sdtPr>
-          <w:sdtEndPr/>
           <w:sdtContent>
             <w:p>
               <w:pPr>
@@ -658,7 +305,6 @@
             <w:dataBinding w:prefixMappings="xmlns:ns0='http://schemas.openxmlformats.org/officeDocument/2006/extended-properties' " w:xpath="/ns0:Properties[1]/ns0:Company[1]" w:storeItemID="{6668398D-A668-4E3E-A5EB-62B293D839F1}"/>
             <w:text/>
           </w:sdtPr>
-          <w:sdtEndPr/>
           <w:sdtContent>
             <w:p>
               <w:pPr>
@@ -687,7 +333,6 @@
             <w:dataBinding w:prefixMappings="xmlns:ns0='http://schemas.openxmlformats.org/package/2006/metadata/core-properties' xmlns:ns1='http://purl.org/dc/elements/1.1/'" w:xpath="/ns0:coreProperties[1]/ns1:creator[1]" w:storeItemID="{6C3C8BC8-F283-45AE-878A-BAB7291924A1}"/>
             <w:text/>
           </w:sdtPr>
-          <w:sdtEndPr/>
           <w:sdtContent>
             <w:p>
               <w:pPr>
@@ -732,261 +377,80 @@
               <w:lang w:eastAsia="es-AR"/>
             </w:rPr>
             <w:lastRenderedPageBreak/>
-            <mc:AlternateContent>
-              <mc:Choice Requires="wps">
-                <w:drawing>
-                  <wp:anchor distT="0" distB="0" distL="114300" distR="114300" simplePos="0" relativeHeight="251670528" behindDoc="1" locked="0" layoutInCell="1" allowOverlap="1" wp14:anchorId="797A8F2E" wp14:editId="6DD3DD4E">
-                    <wp:simplePos x="0" y="0"/>
-                    <wp:positionH relativeFrom="margin">
-                      <wp:posOffset>4011930</wp:posOffset>
-                    </wp:positionH>
-                    <wp:positionV relativeFrom="margin">
-                      <wp:posOffset>-1291590</wp:posOffset>
-                    </wp:positionV>
-                    <wp:extent cx="2480945" cy="11045190"/>
-                    <wp:effectExtent l="0" t="0" r="14605" b="22860"/>
-                    <wp:wrapSquare wrapText="bothSides"/>
-                    <wp:docPr id="1" name="Rectangle 17"/>
-                    <wp:cNvGraphicFramePr>
-                      <a:graphicFrameLocks xmlns:a="http://schemas.openxmlformats.org/drawingml/2006/main"/>
-                    </wp:cNvGraphicFramePr>
-                    <a:graphic xmlns:a="http://schemas.openxmlformats.org/drawingml/2006/main">
-                      <a:graphicData uri="http://schemas.microsoft.com/office/word/2010/wordprocessingShape">
-                        <wps:wsp>
-                          <wps:cNvSpPr>
-                            <a:spLocks noChangeArrowheads="1"/>
-                          </wps:cNvSpPr>
-                          <wps:spPr bwMode="auto">
-                            <a:xfrm>
-                              <a:off x="0" y="0"/>
-                              <a:ext cx="2480945" cy="11045190"/>
-                            </a:xfrm>
-                            <a:prstGeom prst="rect">
-                              <a:avLst/>
-                            </a:prstGeom>
-                            <a:solidFill>
-                              <a:srgbClr val="92D050"/>
-                            </a:solidFill>
-                            <a:ln w="9525">
-                              <a:solidFill>
-                                <a:srgbClr val="FFC000"/>
-                              </a:solidFill>
-                              <a:miter lim="800000"/>
-                              <a:headEnd/>
-                              <a:tailEnd/>
-                            </a:ln>
-                          </wps:spPr>
-                          <wps:bodyPr rot="0" vert="horz" wrap="square" lIns="91440" tIns="45720" rIns="91440" bIns="45720" anchor="t" anchorCtr="0" upright="1">
-                            <a:noAutofit/>
-                          </wps:bodyPr>
-                        </wps:wsp>
-                      </a:graphicData>
-                    </a:graphic>
-                    <wp14:sizeRelH relativeFrom="page">
-                      <wp14:pctWidth>0</wp14:pctWidth>
-                    </wp14:sizeRelH>
-                    <wp14:sizeRelV relativeFrom="page">
-                      <wp14:pctHeight>0</wp14:pctHeight>
-                    </wp14:sizeRelV>
-                  </wp:anchor>
-                </w:drawing>
-              </mc:Choice>
-              <mc:Fallback>
-                <w:pict>
-                  <v:rect id="Rectangle 17" o:spid="_x0000_s1026" style="position:absolute;margin-left:315.9pt;margin-top:-101.7pt;width:195.35pt;height:869.7pt;z-index:-251645952;visibility:visible;mso-wrap-style:square;mso-width-percent:0;mso-height-percent:0;mso-wrap-distance-left:9pt;mso-wrap-distance-top:0;mso-wrap-distance-right:9pt;mso-wrap-distance-bottom:0;mso-position-horizontal:absolute;mso-position-horizontal-relative:margin;mso-position-vertical:absolute;mso-position-vertical-relative:margin;mso-width-percent:0;mso-height-percent:0;mso-width-relative:page;mso-height-relative:page;v-text-anchor:top" o:gfxdata="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" fillcolor="#92d050" strokecolor="#ffc000">
-                    <w10:wrap type="square" anchorx="margin" anchory="margin"/>
-                  </v:rect>
-                </w:pict>
-              </mc:Fallback>
-            </mc:AlternateContent>
+            <w:pict>
+              <v:rect id="Rectangle 17" o:spid="_x0000_s1034" style="position:absolute;left:0;text-align:left;margin-left:315.9pt;margin-top:-101.7pt;width:195.35pt;height:869.7pt;z-index:-251645952;visibility:visible;mso-position-horizontal-relative:margin;mso-position-vertical-relative:margin" o:gfxdata="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" fillcolor="#92d050" strokecolor="#ffc000">
+                <w10:wrap type="square" anchorx="margin" anchory="margin"/>
+              </v:rect>
+            </w:pict>
           </w:r>
           <w:r>
             <w:rPr>
               <w:noProof/>
               <w:lang w:eastAsia="es-AR"/>
             </w:rPr>
-            <mc:AlternateContent>
-              <mc:Choice Requires="wps">
-                <w:drawing>
-                  <wp:anchor distT="0" distB="0" distL="114300" distR="114300" simplePos="0" relativeHeight="251682816" behindDoc="0" locked="0" layoutInCell="1" allowOverlap="1" wp14:anchorId="58447195" wp14:editId="54C6441C">
-                    <wp:simplePos x="0" y="0"/>
-                    <wp:positionH relativeFrom="margin">
-                      <wp:posOffset>3577590</wp:posOffset>
-                    </wp:positionH>
-                    <wp:positionV relativeFrom="margin">
-                      <wp:posOffset>67310</wp:posOffset>
-                    </wp:positionV>
-                    <wp:extent cx="2047875" cy="7336155"/>
-                    <wp:effectExtent l="9525" t="5080" r="9525" b="12065"/>
-                    <wp:wrapSquare wrapText="bothSides"/>
-                    <wp:docPr id="2" name="Text Box 20"/>
-                    <wp:cNvGraphicFramePr>
-                      <a:graphicFrameLocks xmlns:a="http://schemas.openxmlformats.org/drawingml/2006/main"/>
-                    </wp:cNvGraphicFramePr>
-                    <a:graphic xmlns:a="http://schemas.openxmlformats.org/drawingml/2006/main">
-                      <a:graphicData uri="http://schemas.microsoft.com/office/word/2010/wordprocessingShape">
-                        <wps:wsp>
-                          <wps:cNvSpPr txBox="1">
-                            <a:spLocks noChangeArrowheads="1"/>
-                          </wps:cNvSpPr>
-                          <wps:spPr bwMode="auto">
-                            <a:xfrm>
-                              <a:off x="0" y="0"/>
-                              <a:ext cx="2047875" cy="7336155"/>
-                            </a:xfrm>
-                            <a:prstGeom prst="rect">
-                              <a:avLst/>
-                            </a:prstGeom>
-                            <a:solidFill>
-                              <a:schemeClr val="bg1">
-                                <a:lumMod val="100000"/>
-                                <a:lumOff val="0"/>
-                              </a:schemeClr>
-                            </a:solidFill>
-                            <a:ln w="9525">
-                              <a:solidFill>
-                                <a:srgbClr val="FFC000"/>
-                              </a:solidFill>
-                              <a:miter lim="800000"/>
-                              <a:headEnd/>
-                              <a:tailEnd/>
-                            </a:ln>
-                          </wps:spPr>
-                          <wps:txbx>
-                            <w:txbxContent>
-                              <w:p>
-                                <w:pPr>
-                                  <w:pStyle w:val="PSI-DescripcindelDocumentos"/>
-                                  <w:rPr>
-                                    <w:color w:val="auto"/>
-                                  </w:rPr>
-                                </w:pPr>
-                                <w:r>
-                                  <w:rPr>
-                                    <w:color w:val="auto"/>
-                                  </w:rPr>
-                                  <w:t>La Especificación de  Requisitos de Software describe completamente el comportamiento externo de la aplicación o sistema identificado. También describe requerimientos no funcionales, restricciones de diseño y factores necesarios que den una descripción comprensiva de los requerimientos para el software</w:t>
-                                </w:r>
-                              </w:p>
-                              <w:p>
-                                <w:pPr>
-                                  <w:pStyle w:val="PSI-DescripcindelDocumentos"/>
-                                  <w:rPr>
-                                    <w:color w:val="auto"/>
-                                  </w:rPr>
-                                </w:pPr>
-                                <w:r>
-                                  <w:rPr>
-                                    <w:color w:val="auto"/>
-                                  </w:rPr>
-                                  <w:t>.</w:t>
-                                </w:r>
-                              </w:p>
-                              <w:p>
-                                <w:pPr>
-                                  <w:pStyle w:val="PSI-DescripcindelDocumentos"/>
-                                  <w:rPr>
-                                    <w:color w:val="auto"/>
-                                  </w:rPr>
-                                </w:pPr>
-                                <w:r>
-                                  <w:rPr>
-                                    <w:color w:val="auto"/>
-                                  </w:rPr>
-                                  <w:t xml:space="preserve">En el siguiente documento se controla la evolución del sistema durante todo el ciclo de desarrollo el proyecto, cuando las nuevas características son añadidas o modificadas al artefacto de visión, son aclarados dentro del mismo. </w:t>
-                                </w:r>
-                              </w:p>
-                              <w:p>
-                                <w:pPr>
-                                  <w:pStyle w:val="PSI-DescripcindelDocumentos"/>
-                                  <w:rPr>
-                                    <w:color w:val="auto"/>
-                                  </w:rPr>
-                                </w:pPr>
-                              </w:p>
-                            </w:txbxContent>
-                          </wps:txbx>
-                          <wps:bodyPr rot="0" vert="horz" wrap="square" lIns="91440" tIns="45720" rIns="91440" bIns="45720" anchor="t" anchorCtr="0" upright="1">
-                            <a:noAutofit/>
-                          </wps:bodyPr>
-                        </wps:wsp>
-                      </a:graphicData>
-                    </a:graphic>
-                    <wp14:sizeRelH relativeFrom="page">
-                      <wp14:pctWidth>0</wp14:pctWidth>
-                    </wp14:sizeRelH>
-                    <wp14:sizeRelV relativeFrom="page">
-                      <wp14:pctHeight>0</wp14:pctHeight>
-                    </wp14:sizeRelV>
-                  </wp:anchor>
-                </w:drawing>
-              </mc:Choice>
-              <mc:Fallback>
-                <w:pict>
-                  <v:shapetype id="_x0000_t202" coordsize="21600,21600" o:spt="202" path="m,l,21600r21600,l21600,xe">
-                    <v:stroke joinstyle="miter"/>
-                    <v:path gradientshapeok="t" o:connecttype="rect"/>
-                  </v:shapetype>
-                  <v:shape id="Text Box 20" o:spid="_x0000_s1033" type="#_x0000_t202" style="position:absolute;left:0;text-align:left;margin-left:281.7pt;margin-top:5.3pt;width:161.25pt;height:577.65pt;z-index:251682816;visibility:visible;mso-wrap-style:square;mso-width-percent:0;mso-height-percent:0;mso-wrap-distance-left:9pt;mso-wrap-distance-top:0;mso-wrap-distance-right:9pt;mso-wrap-distance-bottom:0;mso-position-horizontal:absolute;mso-position-horizontal-relative:margin;mso-position-vertical:absolute;mso-position-vertical-relative:margin;mso-width-percent:0;mso-height-percent:0;mso-width-relative:page;mso-height-relative:page;v-text-anchor:top" o:gfxdata="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" fillcolor="white [3212]" strokecolor="#ffc000">
-                    <v:textbox>
-                      <w:txbxContent>
-                        <w:p>
-                          <w:pPr>
-                            <w:pStyle w:val="PSI-DescripcindelDocumentos"/>
-                            <w:rPr>
-                              <w:color w:val="auto"/>
-                            </w:rPr>
-                          </w:pPr>
-                          <w:r>
-                            <w:rPr>
-                              <w:color w:val="auto"/>
-                            </w:rPr>
-                            <w:t>La Especificación de  Requisitos de Software describe completamente el comportamiento externo de la aplicación o sistema identificado. También describe requerimientos no funcionales, restricciones de diseño y factores necesarios que den una descripción comprensiva de los requerimientos para el software</w:t>
-                          </w:r>
-                        </w:p>
-                        <w:p>
-                          <w:pPr>
-                            <w:pStyle w:val="PSI-DescripcindelDocumentos"/>
-                            <w:rPr>
-                              <w:color w:val="auto"/>
-                            </w:rPr>
-                          </w:pPr>
-                          <w:r>
-                            <w:rPr>
-                              <w:color w:val="auto"/>
-                            </w:rPr>
-                            <w:t>.</w:t>
-                          </w:r>
-                        </w:p>
-                        <w:p>
-                          <w:pPr>
-                            <w:pStyle w:val="PSI-DescripcindelDocumentos"/>
-                            <w:rPr>
-                              <w:color w:val="auto"/>
-                            </w:rPr>
-                          </w:pPr>
-                          <w:r>
-                            <w:rPr>
-                              <w:color w:val="auto"/>
-                            </w:rPr>
-                            <w:t xml:space="preserve">En el siguiente documento se controla la evolución del sistema durante todo el ciclo de desarrollo el proyecto, cuando las nuevas características son añadidas o modificadas al artefacto de visión, son aclarados dentro del mismo. </w:t>
-                          </w:r>
-                        </w:p>
-                        <w:p>
-                          <w:pPr>
-                            <w:pStyle w:val="PSI-DescripcindelDocumentos"/>
-                            <w:rPr>
-                              <w:color w:val="auto"/>
-                            </w:rPr>
-                          </w:pPr>
-                        </w:p>
-                      </w:txbxContent>
-                    </v:textbox>
-                    <w10:wrap type="square" anchorx="margin" anchory="margin"/>
-                  </v:shape>
-                </w:pict>
-              </mc:Fallback>
-            </mc:AlternateContent>
+            <w:pict>
+              <v:shapetype id="_x0000_t202" coordsize="21600,21600" o:spt="202" path="m,l,21600r21600,l21600,xe">
+                <v:stroke joinstyle="miter"/>
+                <v:path gradientshapeok="t" o:connecttype="rect"/>
+              </v:shapetype>
+              <v:shape id="Text Box 20" o:spid="_x0000_s1033" type="#_x0000_t202" style="position:absolute;left:0;text-align:left;margin-left:281.7pt;margin-top:5.3pt;width:161.25pt;height:577.65pt;z-index:251682816;visibility:visible;mso-position-horizontal-relative:margin;mso-position-vertical-relative:margin" o:gfxdata="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" fillcolor="white [3212]" strokecolor="#ffc000">
+                <v:textbox>
+                  <w:txbxContent>
+                    <w:p>
+                      <w:pPr>
+                        <w:pStyle w:val="PSI-DescripcindelDocumentos"/>
+                        <w:rPr>
+                          <w:color w:val="auto"/>
+                        </w:rPr>
+                      </w:pPr>
+                      <w:r>
+                        <w:rPr>
+                          <w:color w:val="auto"/>
+                        </w:rPr>
+                        <w:t>La Especificación de  Requisitos de Software describe completamente el comportamiento externo de la aplicación o sistema identificado. También describe requerimientos no funcionales, restricciones de diseño y factores necesarios que den una descripción comprensiva de los requerimientos para el software</w:t>
+                      </w:r>
+                    </w:p>
+                    <w:p>
+                      <w:pPr>
+                        <w:pStyle w:val="PSI-DescripcindelDocumentos"/>
+                        <w:rPr>
+                          <w:color w:val="auto"/>
+                        </w:rPr>
+                      </w:pPr>
+                      <w:r>
+                        <w:rPr>
+                          <w:color w:val="auto"/>
+                        </w:rPr>
+                        <w:t>.</w:t>
+                      </w:r>
+                    </w:p>
+                    <w:p>
+                      <w:pPr>
+                        <w:pStyle w:val="PSI-DescripcindelDocumentos"/>
+                        <w:rPr>
+                          <w:color w:val="auto"/>
+                        </w:rPr>
+                      </w:pPr>
+                      <w:r>
+                        <w:rPr>
+                          <w:color w:val="auto"/>
+                        </w:rPr>
+                        <w:t xml:space="preserve">En el siguiente documento se controla la evolución del sistema durante todo el ciclo de desarrollo el proyecto, cuando las nuevas características son añadidas o modificadas al artefacto de visión, son aclarados dentro del mismo. </w:t>
+                      </w:r>
+                    </w:p>
+                    <w:p>
+                      <w:pPr>
+                        <w:pStyle w:val="PSI-DescripcindelDocumentos"/>
+                        <w:rPr>
+                          <w:color w:val="auto"/>
+                        </w:rPr>
+                      </w:pPr>
+                    </w:p>
+                  </w:txbxContent>
+                </v:textbox>
+                <w10:wrap type="square" anchorx="margin" anchory="margin"/>
+              </v:shape>
+            </w:pict>
           </w:r>
         </w:p>
         <w:p>
@@ -1021,7 +485,6 @@
           <w:docPartUnique/>
         </w:docPartObj>
       </w:sdtPr>
-      <w:sdtEndPr/>
       <w:sdtContent>
         <w:p>
           <w:pPr>
@@ -3957,7 +3420,6 @@
         <w:dataBinding w:prefixMappings="xmlns:ns0='http://purl.org/dc/elements/1.1/' xmlns:ns1='http://schemas.openxmlformats.org/package/2006/metadata/core-properties' " w:xpath="/ns1:coreProperties[1]/ns0:title[1]" w:storeItemID="{6C3C8BC8-F283-45AE-878A-BAB7291924A1}"/>
         <w:text/>
       </w:sdtPr>
-      <w:sdtEndPr/>
       <w:sdtContent>
         <w:p>
           <w:pPr>
@@ -4709,31 +4171,7 @@
           <w:szCs w:val="22"/>
           <w:lang w:val="es-AR"/>
         </w:rPr>
-        <w:t xml:space="preserve">[En esta sección se describen los requerimientos técnicos, tales como sistema operativo, plataforma de arquitectura, por ejemplo </w:t>
-      </w:r>
-      <w:proofErr w:type="spellStart"/>
-      <w:r>
-        <w:rPr>
-          <w:rFonts w:asciiTheme="minorHAnsi" w:eastAsia="Calibri" w:hAnsiTheme="minorHAnsi" w:cstheme="minorHAnsi"/>
-          <w:iCs w:val="0"/>
-          <w:color w:val="auto"/>
-          <w:sz w:val="22"/>
-          <w:szCs w:val="22"/>
-          <w:lang w:val="es-AR"/>
-        </w:rPr>
-        <w:t>WebSphere</w:t>
-      </w:r>
-      <w:proofErr w:type="spellEnd"/>
-      <w:r>
-        <w:rPr>
-          <w:rFonts w:asciiTheme="minorHAnsi" w:eastAsia="Calibri" w:hAnsiTheme="minorHAnsi" w:cstheme="minorHAnsi"/>
-          <w:iCs w:val="0"/>
-          <w:color w:val="auto"/>
-          <w:sz w:val="22"/>
-          <w:szCs w:val="22"/>
-          <w:lang w:val="es-AR"/>
-        </w:rPr>
-        <w:t>, .NET, etc.]</w:t>
+        <w:t>[En esta sección se describen los requerimientos técnicos, tales como sistema operativo, plataforma de arquitectura, por ejemplo WebSphere, .NET, etc.]</w:t>
       </w:r>
     </w:p>
     <w:p>
@@ -4781,7 +4219,7 @@
       <w:tblPr>
         <w:tblStyle w:val="GridTable2Accent3"/>
         <w:tblW w:w="8094" w:type="dxa"/>
-        <w:tblLook w:val="04A0" w:firstRow="1" w:lastRow="0" w:firstColumn="1" w:lastColumn="0" w:noHBand="0" w:noVBand="1"/>
+        <w:tblLook w:val="04A0"/>
       </w:tblPr>
       <w:tblGrid>
         <w:gridCol w:w="3402"/>
@@ -4789,11 +4227,11 @@
       </w:tblGrid>
       <w:tr>
         <w:trPr>
-          <w:cnfStyle w:val="100000000000" w:firstRow="1" w:lastRow="0" w:firstColumn="0" w:lastColumn="0" w:oddVBand="0" w:evenVBand="0" w:oddHBand="0" w:evenHBand="0" w:firstRowFirstColumn="0" w:firstRowLastColumn="0" w:lastRowFirstColumn="0" w:lastRowLastColumn="0"/>
+          <w:cnfStyle w:val="100000000000"/>
         </w:trPr>
         <w:tc>
           <w:tcPr>
-            <w:cnfStyle w:val="001000000000" w:firstRow="0" w:lastRow="0" w:firstColumn="1" w:lastColumn="0" w:oddVBand="0" w:evenVBand="0" w:oddHBand="0" w:evenHBand="0" w:firstRowFirstColumn="0" w:firstRowLastColumn="0" w:lastRowFirstColumn="0" w:lastRowLastColumn="0"/>
+            <w:cnfStyle w:val="001000000000"/>
             <w:tcW w:w="3402" w:type="dxa"/>
           </w:tcPr>
           <w:p>
@@ -4819,7 +4257,7 @@
           <w:p>
             <w:pPr>
               <w:pStyle w:val="PSI-ComentarioenTabla"/>
-              <w:cnfStyle w:val="100000000000" w:firstRow="1" w:lastRow="0" w:firstColumn="0" w:lastColumn="0" w:oddVBand="0" w:evenVBand="0" w:oddHBand="0" w:evenHBand="0" w:firstRowFirstColumn="0" w:firstRowLastColumn="0" w:lastRowFirstColumn="0" w:lastRowLastColumn="0"/>
+              <w:cnfStyle w:val="100000000000"/>
               <w:rPr>
                 <w:rFonts w:cstheme="minorHAnsi"/>
                 <w:color w:val="auto"/>
@@ -4837,11 +4275,11 @@
       </w:tr>
       <w:tr>
         <w:trPr>
-          <w:cnfStyle w:val="000000100000" w:firstRow="0" w:lastRow="0" w:firstColumn="0" w:lastColumn="0" w:oddVBand="0" w:evenVBand="0" w:oddHBand="1" w:evenHBand="0" w:firstRowFirstColumn="0" w:firstRowLastColumn="0" w:lastRowFirstColumn="0" w:lastRowLastColumn="0"/>
+          <w:cnfStyle w:val="000000100000"/>
         </w:trPr>
         <w:tc>
           <w:tcPr>
-            <w:cnfStyle w:val="001000000000" w:firstRow="0" w:lastRow="0" w:firstColumn="1" w:lastColumn="0" w:oddVBand="0" w:evenVBand="0" w:oddHBand="0" w:evenHBand="0" w:firstRowFirstColumn="0" w:firstRowLastColumn="0" w:lastRowFirstColumn="0" w:lastRowLastColumn="0"/>
+            <w:cnfStyle w:val="001000000000"/>
             <w:tcW w:w="3402" w:type="dxa"/>
           </w:tcPr>
           <w:p>
@@ -4867,7 +4305,7 @@
           <w:p>
             <w:pPr>
               <w:pStyle w:val="PSI-ComentarioenTabla"/>
-              <w:cnfStyle w:val="000000100000" w:firstRow="0" w:lastRow="0" w:firstColumn="0" w:lastColumn="0" w:oddVBand="0" w:evenVBand="0" w:oddHBand="1" w:evenHBand="0" w:firstRowFirstColumn="0" w:firstRowLastColumn="0" w:lastRowFirstColumn="0" w:lastRowLastColumn="0"/>
+              <w:cnfStyle w:val="000000100000"/>
               <w:rPr>
                 <w:rFonts w:cstheme="minorHAnsi"/>
                 <w:color w:val="auto"/>
@@ -4886,7 +4324,7 @@
       <w:tr>
         <w:tc>
           <w:tcPr>
-            <w:cnfStyle w:val="001000000000" w:firstRow="0" w:lastRow="0" w:firstColumn="1" w:lastColumn="0" w:oddVBand="0" w:evenVBand="0" w:oddHBand="0" w:evenHBand="0" w:firstRowFirstColumn="0" w:firstRowLastColumn="0" w:lastRowFirstColumn="0" w:lastRowLastColumn="0"/>
+            <w:cnfStyle w:val="001000000000"/>
             <w:tcW w:w="3402" w:type="dxa"/>
           </w:tcPr>
           <w:p>
@@ -4913,7 +4351,7 @@
           <w:p>
             <w:pPr>
               <w:pStyle w:val="PSI-ComentarioenTabla"/>
-              <w:cnfStyle w:val="000000000000" w:firstRow="0" w:lastRow="0" w:firstColumn="0" w:lastColumn="0" w:oddVBand="0" w:evenVBand="0" w:oddHBand="0" w:evenHBand="0" w:firstRowFirstColumn="0" w:firstRowLastColumn="0" w:lastRowFirstColumn="0" w:lastRowLastColumn="0"/>
+              <w:cnfStyle w:val="000000000000"/>
               <w:rPr>
                 <w:rFonts w:cstheme="minorHAnsi"/>
                 <w:color w:val="auto"/>
@@ -4931,11 +4369,11 @@
       </w:tr>
       <w:tr>
         <w:trPr>
-          <w:cnfStyle w:val="000000100000" w:firstRow="0" w:lastRow="0" w:firstColumn="0" w:lastColumn="0" w:oddVBand="0" w:evenVBand="0" w:oddHBand="1" w:evenHBand="0" w:firstRowFirstColumn="0" w:firstRowLastColumn="0" w:lastRowFirstColumn="0" w:lastRowLastColumn="0"/>
+          <w:cnfStyle w:val="000000100000"/>
         </w:trPr>
         <w:tc>
           <w:tcPr>
-            <w:cnfStyle w:val="001000000000" w:firstRow="0" w:lastRow="0" w:firstColumn="1" w:lastColumn="0" w:oddVBand="0" w:evenVBand="0" w:oddHBand="0" w:evenHBand="0" w:firstRowFirstColumn="0" w:firstRowLastColumn="0" w:lastRowFirstColumn="0" w:lastRowLastColumn="0"/>
+            <w:cnfStyle w:val="001000000000"/>
             <w:tcW w:w="3402" w:type="dxa"/>
           </w:tcPr>
           <w:p>
@@ -4961,7 +4399,7 @@
           <w:p>
             <w:pPr>
               <w:pStyle w:val="PSI-ComentarioenTabla"/>
-              <w:cnfStyle w:val="000000100000" w:firstRow="0" w:lastRow="0" w:firstColumn="0" w:lastColumn="0" w:oddVBand="0" w:evenVBand="0" w:oddHBand="1" w:evenHBand="0" w:firstRowFirstColumn="0" w:firstRowLastColumn="0" w:lastRowFirstColumn="0" w:lastRowLastColumn="0"/>
+              <w:cnfStyle w:val="000000100000"/>
               <w:rPr>
                 <w:rFonts w:cstheme="minorHAnsi"/>
                 <w:color w:val="auto"/>
@@ -4980,7 +4418,7 @@
       <w:tr>
         <w:tc>
           <w:tcPr>
-            <w:cnfStyle w:val="001000000000" w:firstRow="0" w:lastRow="0" w:firstColumn="1" w:lastColumn="0" w:oddVBand="0" w:evenVBand="0" w:oddHBand="0" w:evenHBand="0" w:firstRowFirstColumn="0" w:firstRowLastColumn="0" w:lastRowFirstColumn="0" w:lastRowLastColumn="0"/>
+            <w:cnfStyle w:val="001000000000"/>
             <w:tcW w:w="8094" w:type="dxa"/>
             <w:gridSpan w:val="2"/>
           </w:tcPr>
@@ -5006,11 +4444,11 @@
       </w:tr>
       <w:tr>
         <w:trPr>
-          <w:cnfStyle w:val="000000100000" w:firstRow="0" w:lastRow="0" w:firstColumn="0" w:lastColumn="0" w:oddVBand="0" w:evenVBand="0" w:oddHBand="1" w:evenHBand="0" w:firstRowFirstColumn="0" w:firstRowLastColumn="0" w:lastRowFirstColumn="0" w:lastRowLastColumn="0"/>
+          <w:cnfStyle w:val="000000100000"/>
         </w:trPr>
         <w:tc>
           <w:tcPr>
-            <w:cnfStyle w:val="001000000000" w:firstRow="0" w:lastRow="0" w:firstColumn="1" w:lastColumn="0" w:oddVBand="0" w:evenVBand="0" w:oddHBand="0" w:evenHBand="0" w:firstRowFirstColumn="0" w:firstRowLastColumn="0" w:lastRowFirstColumn="0" w:lastRowLastColumn="0"/>
+            <w:cnfStyle w:val="001000000000"/>
             <w:tcW w:w="8094" w:type="dxa"/>
             <w:gridSpan w:val="2"/>
           </w:tcPr>
@@ -5070,7 +4508,7 @@
       <w:tblPr>
         <w:tblStyle w:val="GridTable2Accent3"/>
         <w:tblW w:w="8094" w:type="dxa"/>
-        <w:tblLook w:val="04A0" w:firstRow="1" w:lastRow="0" w:firstColumn="1" w:lastColumn="0" w:noHBand="0" w:noVBand="1"/>
+        <w:tblLook w:val="04A0"/>
       </w:tblPr>
       <w:tblGrid>
         <w:gridCol w:w="3402"/>
@@ -5078,11 +4516,11 @@
       </w:tblGrid>
       <w:tr>
         <w:trPr>
-          <w:cnfStyle w:val="100000000000" w:firstRow="1" w:lastRow="0" w:firstColumn="0" w:lastColumn="0" w:oddVBand="0" w:evenVBand="0" w:oddHBand="0" w:evenHBand="0" w:firstRowFirstColumn="0" w:firstRowLastColumn="0" w:lastRowFirstColumn="0" w:lastRowLastColumn="0"/>
+          <w:cnfStyle w:val="100000000000"/>
         </w:trPr>
         <w:tc>
           <w:tcPr>
-            <w:cnfStyle w:val="001000000000" w:firstRow="0" w:lastRow="0" w:firstColumn="1" w:lastColumn="0" w:oddVBand="0" w:evenVBand="0" w:oddHBand="0" w:evenHBand="0" w:firstRowFirstColumn="0" w:firstRowLastColumn="0" w:lastRowFirstColumn="0" w:lastRowLastColumn="0"/>
+            <w:cnfStyle w:val="001000000000"/>
             <w:tcW w:w="3402" w:type="dxa"/>
           </w:tcPr>
           <w:p>
@@ -5108,7 +4546,7 @@
           <w:p>
             <w:pPr>
               <w:pStyle w:val="PSI-ComentarioenTabla"/>
-              <w:cnfStyle w:val="100000000000" w:firstRow="1" w:lastRow="0" w:firstColumn="0" w:lastColumn="0" w:oddVBand="0" w:evenVBand="0" w:oddHBand="0" w:evenHBand="0" w:firstRowFirstColumn="0" w:firstRowLastColumn="0" w:lastRowFirstColumn="0" w:lastRowLastColumn="0"/>
+              <w:cnfStyle w:val="100000000000"/>
               <w:rPr>
                 <w:rFonts w:cstheme="minorHAnsi"/>
                 <w:color w:val="auto"/>
@@ -5126,11 +4564,11 @@
       </w:tr>
       <w:tr>
         <w:trPr>
-          <w:cnfStyle w:val="000000100000" w:firstRow="0" w:lastRow="0" w:firstColumn="0" w:lastColumn="0" w:oddVBand="0" w:evenVBand="0" w:oddHBand="1" w:evenHBand="0" w:firstRowFirstColumn="0" w:firstRowLastColumn="0" w:lastRowFirstColumn="0" w:lastRowLastColumn="0"/>
+          <w:cnfStyle w:val="000000100000"/>
         </w:trPr>
         <w:tc>
           <w:tcPr>
-            <w:cnfStyle w:val="001000000000" w:firstRow="0" w:lastRow="0" w:firstColumn="1" w:lastColumn="0" w:oddVBand="0" w:evenVBand="0" w:oddHBand="0" w:evenHBand="0" w:firstRowFirstColumn="0" w:firstRowLastColumn="0" w:lastRowFirstColumn="0" w:lastRowLastColumn="0"/>
+            <w:cnfStyle w:val="001000000000"/>
             <w:tcW w:w="3402" w:type="dxa"/>
           </w:tcPr>
           <w:p>
@@ -5156,7 +4594,7 @@
           <w:p>
             <w:pPr>
               <w:pStyle w:val="PSI-ComentarioenTabla"/>
-              <w:cnfStyle w:val="000000100000" w:firstRow="0" w:lastRow="0" w:firstColumn="0" w:lastColumn="0" w:oddVBand="0" w:evenVBand="0" w:oddHBand="1" w:evenHBand="0" w:firstRowFirstColumn="0" w:firstRowLastColumn="0" w:lastRowFirstColumn="0" w:lastRowLastColumn="0"/>
+              <w:cnfStyle w:val="000000100000"/>
               <w:rPr>
                 <w:rFonts w:cstheme="minorHAnsi"/>
                 <w:color w:val="auto"/>
@@ -5175,7 +4613,7 @@
       <w:tr>
         <w:tc>
           <w:tcPr>
-            <w:cnfStyle w:val="001000000000" w:firstRow="0" w:lastRow="0" w:firstColumn="1" w:lastColumn="0" w:oddVBand="0" w:evenVBand="0" w:oddHBand="0" w:evenHBand="0" w:firstRowFirstColumn="0" w:firstRowLastColumn="0" w:lastRowFirstColumn="0" w:lastRowLastColumn="0"/>
+            <w:cnfStyle w:val="001000000000"/>
             <w:tcW w:w="3402" w:type="dxa"/>
           </w:tcPr>
           <w:p>
@@ -5202,7 +4640,7 @@
           <w:p>
             <w:pPr>
               <w:pStyle w:val="PSI-ComentarioenTabla"/>
-              <w:cnfStyle w:val="000000000000" w:firstRow="0" w:lastRow="0" w:firstColumn="0" w:lastColumn="0" w:oddVBand="0" w:evenVBand="0" w:oddHBand="0" w:evenHBand="0" w:firstRowFirstColumn="0" w:firstRowLastColumn="0" w:lastRowFirstColumn="0" w:lastRowLastColumn="0"/>
+              <w:cnfStyle w:val="000000000000"/>
               <w:rPr>
                 <w:rFonts w:cstheme="minorHAnsi"/>
                 <w:color w:val="auto"/>
@@ -5220,11 +4658,11 @@
       </w:tr>
       <w:tr>
         <w:trPr>
-          <w:cnfStyle w:val="000000100000" w:firstRow="0" w:lastRow="0" w:firstColumn="0" w:lastColumn="0" w:oddVBand="0" w:evenVBand="0" w:oddHBand="1" w:evenHBand="0" w:firstRowFirstColumn="0" w:firstRowLastColumn="0" w:lastRowFirstColumn="0" w:lastRowLastColumn="0"/>
+          <w:cnfStyle w:val="000000100000"/>
         </w:trPr>
         <w:tc>
           <w:tcPr>
-            <w:cnfStyle w:val="001000000000" w:firstRow="0" w:lastRow="0" w:firstColumn="1" w:lastColumn="0" w:oddVBand="0" w:evenVBand="0" w:oddHBand="0" w:evenHBand="0" w:firstRowFirstColumn="0" w:firstRowLastColumn="0" w:lastRowFirstColumn="0" w:lastRowLastColumn="0"/>
+            <w:cnfStyle w:val="001000000000"/>
             <w:tcW w:w="3402" w:type="dxa"/>
           </w:tcPr>
           <w:p>
@@ -5250,7 +4688,7 @@
           <w:p>
             <w:pPr>
               <w:pStyle w:val="PSI-ComentarioenTabla"/>
-              <w:cnfStyle w:val="000000100000" w:firstRow="0" w:lastRow="0" w:firstColumn="0" w:lastColumn="0" w:oddVBand="0" w:evenVBand="0" w:oddHBand="1" w:evenHBand="0" w:firstRowFirstColumn="0" w:firstRowLastColumn="0" w:lastRowFirstColumn="0" w:lastRowLastColumn="0"/>
+              <w:cnfStyle w:val="000000100000"/>
               <w:rPr>
                 <w:rFonts w:cstheme="minorHAnsi"/>
                 <w:color w:val="auto"/>
@@ -5269,7 +4707,7 @@
       <w:tr>
         <w:tc>
           <w:tcPr>
-            <w:cnfStyle w:val="001000000000" w:firstRow="0" w:lastRow="0" w:firstColumn="1" w:lastColumn="0" w:oddVBand="0" w:evenVBand="0" w:oddHBand="0" w:evenHBand="0" w:firstRowFirstColumn="0" w:firstRowLastColumn="0" w:lastRowFirstColumn="0" w:lastRowLastColumn="0"/>
+            <w:cnfStyle w:val="001000000000"/>
             <w:tcW w:w="8094" w:type="dxa"/>
             <w:gridSpan w:val="2"/>
           </w:tcPr>
@@ -5295,11 +4733,11 @@
       </w:tr>
       <w:tr>
         <w:trPr>
-          <w:cnfStyle w:val="000000100000" w:firstRow="0" w:lastRow="0" w:firstColumn="0" w:lastColumn="0" w:oddVBand="0" w:evenVBand="0" w:oddHBand="1" w:evenHBand="0" w:firstRowFirstColumn="0" w:firstRowLastColumn="0" w:lastRowFirstColumn="0" w:lastRowLastColumn="0"/>
+          <w:cnfStyle w:val="000000100000"/>
         </w:trPr>
         <w:tc>
           <w:tcPr>
-            <w:cnfStyle w:val="001000000000" w:firstRow="0" w:lastRow="0" w:firstColumn="1" w:lastColumn="0" w:oddVBand="0" w:evenVBand="0" w:oddHBand="0" w:evenHBand="0" w:firstRowFirstColumn="0" w:firstRowLastColumn="0" w:lastRowFirstColumn="0" w:lastRowLastColumn="0"/>
+            <w:cnfStyle w:val="001000000000"/>
             <w:tcW w:w="8094" w:type="dxa"/>
             <w:gridSpan w:val="2"/>
           </w:tcPr>
@@ -5359,7 +4797,7 @@
       <w:tblPr>
         <w:tblStyle w:val="GridTable2Accent3"/>
         <w:tblW w:w="8094" w:type="dxa"/>
-        <w:tblLook w:val="04A0" w:firstRow="1" w:lastRow="0" w:firstColumn="1" w:lastColumn="0" w:noHBand="0" w:noVBand="1"/>
+        <w:tblLook w:val="04A0"/>
       </w:tblPr>
       <w:tblGrid>
         <w:gridCol w:w="3402"/>
@@ -5367,11 +4805,11 @@
       </w:tblGrid>
       <w:tr>
         <w:trPr>
-          <w:cnfStyle w:val="100000000000" w:firstRow="1" w:lastRow="0" w:firstColumn="0" w:lastColumn="0" w:oddVBand="0" w:evenVBand="0" w:oddHBand="0" w:evenHBand="0" w:firstRowFirstColumn="0" w:firstRowLastColumn="0" w:lastRowFirstColumn="0" w:lastRowLastColumn="0"/>
+          <w:cnfStyle w:val="100000000000"/>
         </w:trPr>
         <w:tc>
           <w:tcPr>
-            <w:cnfStyle w:val="001000000000" w:firstRow="0" w:lastRow="0" w:firstColumn="1" w:lastColumn="0" w:oddVBand="0" w:evenVBand="0" w:oddHBand="0" w:evenHBand="0" w:firstRowFirstColumn="0" w:firstRowLastColumn="0" w:lastRowFirstColumn="0" w:lastRowLastColumn="0"/>
+            <w:cnfStyle w:val="001000000000"/>
             <w:tcW w:w="3402" w:type="dxa"/>
           </w:tcPr>
           <w:p>
@@ -5397,7 +4835,7 @@
           <w:p>
             <w:pPr>
               <w:pStyle w:val="PSI-ComentarioenTabla"/>
-              <w:cnfStyle w:val="100000000000" w:firstRow="1" w:lastRow="0" w:firstColumn="0" w:lastColumn="0" w:oddVBand="0" w:evenVBand="0" w:oddHBand="0" w:evenHBand="0" w:firstRowFirstColumn="0" w:firstRowLastColumn="0" w:lastRowFirstColumn="0" w:lastRowLastColumn="0"/>
+              <w:cnfStyle w:val="100000000000"/>
               <w:rPr>
                 <w:rFonts w:cstheme="minorHAnsi"/>
                 <w:color w:val="auto"/>
@@ -5415,11 +4853,11 @@
       </w:tr>
       <w:tr>
         <w:trPr>
-          <w:cnfStyle w:val="000000100000" w:firstRow="0" w:lastRow="0" w:firstColumn="0" w:lastColumn="0" w:oddVBand="0" w:evenVBand="0" w:oddHBand="1" w:evenHBand="0" w:firstRowFirstColumn="0" w:firstRowLastColumn="0" w:lastRowFirstColumn="0" w:lastRowLastColumn="0"/>
+          <w:cnfStyle w:val="000000100000"/>
         </w:trPr>
         <w:tc>
           <w:tcPr>
-            <w:cnfStyle w:val="001000000000" w:firstRow="0" w:lastRow="0" w:firstColumn="1" w:lastColumn="0" w:oddVBand="0" w:evenVBand="0" w:oddHBand="0" w:evenHBand="0" w:firstRowFirstColumn="0" w:firstRowLastColumn="0" w:lastRowFirstColumn="0" w:lastRowLastColumn="0"/>
+            <w:cnfStyle w:val="001000000000"/>
             <w:tcW w:w="3402" w:type="dxa"/>
           </w:tcPr>
           <w:p>
@@ -5445,7 +4883,7 @@
           <w:p>
             <w:pPr>
               <w:pStyle w:val="PSI-ComentarioenTabla"/>
-              <w:cnfStyle w:val="000000100000" w:firstRow="0" w:lastRow="0" w:firstColumn="0" w:lastColumn="0" w:oddVBand="0" w:evenVBand="0" w:oddHBand="1" w:evenHBand="0" w:firstRowFirstColumn="0" w:firstRowLastColumn="0" w:lastRowFirstColumn="0" w:lastRowLastColumn="0"/>
+              <w:cnfStyle w:val="000000100000"/>
               <w:rPr>
                 <w:rFonts w:cstheme="minorHAnsi"/>
                 <w:color w:val="auto"/>
@@ -5464,7 +4902,7 @@
       <w:tr>
         <w:tc>
           <w:tcPr>
-            <w:cnfStyle w:val="001000000000" w:firstRow="0" w:lastRow="0" w:firstColumn="1" w:lastColumn="0" w:oddVBand="0" w:evenVBand="0" w:oddHBand="0" w:evenHBand="0" w:firstRowFirstColumn="0" w:firstRowLastColumn="0" w:lastRowFirstColumn="0" w:lastRowLastColumn="0"/>
+            <w:cnfStyle w:val="001000000000"/>
             <w:tcW w:w="3402" w:type="dxa"/>
           </w:tcPr>
           <w:p>
@@ -5491,7 +4929,7 @@
           <w:p>
             <w:pPr>
               <w:pStyle w:val="PSI-ComentarioenTabla"/>
-              <w:cnfStyle w:val="000000000000" w:firstRow="0" w:lastRow="0" w:firstColumn="0" w:lastColumn="0" w:oddVBand="0" w:evenVBand="0" w:oddHBand="0" w:evenHBand="0" w:firstRowFirstColumn="0" w:firstRowLastColumn="0" w:lastRowFirstColumn="0" w:lastRowLastColumn="0"/>
+              <w:cnfStyle w:val="000000000000"/>
               <w:rPr>
                 <w:rFonts w:cstheme="minorHAnsi"/>
                 <w:color w:val="auto"/>
@@ -5509,11 +4947,11 @@
       </w:tr>
       <w:tr>
         <w:trPr>
-          <w:cnfStyle w:val="000000100000" w:firstRow="0" w:lastRow="0" w:firstColumn="0" w:lastColumn="0" w:oddVBand="0" w:evenVBand="0" w:oddHBand="1" w:evenHBand="0" w:firstRowFirstColumn="0" w:firstRowLastColumn="0" w:lastRowFirstColumn="0" w:lastRowLastColumn="0"/>
+          <w:cnfStyle w:val="000000100000"/>
         </w:trPr>
         <w:tc>
           <w:tcPr>
-            <w:cnfStyle w:val="001000000000" w:firstRow="0" w:lastRow="0" w:firstColumn="1" w:lastColumn="0" w:oddVBand="0" w:evenVBand="0" w:oddHBand="0" w:evenHBand="0" w:firstRowFirstColumn="0" w:firstRowLastColumn="0" w:lastRowFirstColumn="0" w:lastRowLastColumn="0"/>
+            <w:cnfStyle w:val="001000000000"/>
             <w:tcW w:w="3402" w:type="dxa"/>
           </w:tcPr>
           <w:p>
@@ -5539,7 +4977,7 @@
           <w:p>
             <w:pPr>
               <w:pStyle w:val="PSI-ComentarioenTabla"/>
-              <w:cnfStyle w:val="000000100000" w:firstRow="0" w:lastRow="0" w:firstColumn="0" w:lastColumn="0" w:oddVBand="0" w:evenVBand="0" w:oddHBand="1" w:evenHBand="0" w:firstRowFirstColumn="0" w:firstRowLastColumn="0" w:lastRowFirstColumn="0" w:lastRowLastColumn="0"/>
+              <w:cnfStyle w:val="000000100000"/>
               <w:rPr>
                 <w:rFonts w:cstheme="minorHAnsi"/>
                 <w:color w:val="auto"/>
@@ -5558,7 +4996,7 @@
       <w:tr>
         <w:tc>
           <w:tcPr>
-            <w:cnfStyle w:val="001000000000" w:firstRow="0" w:lastRow="0" w:firstColumn="1" w:lastColumn="0" w:oddVBand="0" w:evenVBand="0" w:oddHBand="0" w:evenHBand="0" w:firstRowFirstColumn="0" w:firstRowLastColumn="0" w:lastRowFirstColumn="0" w:lastRowLastColumn="0"/>
+            <w:cnfStyle w:val="001000000000"/>
             <w:tcW w:w="8094" w:type="dxa"/>
             <w:gridSpan w:val="2"/>
           </w:tcPr>
@@ -5584,11 +5022,11 @@
       </w:tr>
       <w:tr>
         <w:trPr>
-          <w:cnfStyle w:val="000000100000" w:firstRow="0" w:lastRow="0" w:firstColumn="0" w:lastColumn="0" w:oddVBand="0" w:evenVBand="0" w:oddHBand="1" w:evenHBand="0" w:firstRowFirstColumn="0" w:firstRowLastColumn="0" w:lastRowFirstColumn="0" w:lastRowLastColumn="0"/>
+          <w:cnfStyle w:val="000000100000"/>
         </w:trPr>
         <w:tc>
           <w:tcPr>
-            <w:cnfStyle w:val="001000000000" w:firstRow="0" w:lastRow="0" w:firstColumn="1" w:lastColumn="0" w:oddVBand="0" w:evenVBand="0" w:oddHBand="0" w:evenHBand="0" w:firstRowFirstColumn="0" w:firstRowLastColumn="0" w:lastRowFirstColumn="0" w:lastRowLastColumn="0"/>
+            <w:cnfStyle w:val="001000000000"/>
             <w:tcW w:w="8094" w:type="dxa"/>
             <w:gridSpan w:val="2"/>
           </w:tcPr>
@@ -5653,7 +5091,7 @@
       <w:tblPr>
         <w:tblStyle w:val="GridTable2Accent3"/>
         <w:tblW w:w="8094" w:type="dxa"/>
-        <w:tblLook w:val="04A0" w:firstRow="1" w:lastRow="0" w:firstColumn="1" w:lastColumn="0" w:noHBand="0" w:noVBand="1"/>
+        <w:tblLook w:val="04A0"/>
       </w:tblPr>
       <w:tblGrid>
         <w:gridCol w:w="3402"/>
@@ -5661,11 +5099,11 @@
       </w:tblGrid>
       <w:tr>
         <w:trPr>
-          <w:cnfStyle w:val="100000000000" w:firstRow="1" w:lastRow="0" w:firstColumn="0" w:lastColumn="0" w:oddVBand="0" w:evenVBand="0" w:oddHBand="0" w:evenHBand="0" w:firstRowFirstColumn="0" w:firstRowLastColumn="0" w:lastRowFirstColumn="0" w:lastRowLastColumn="0"/>
+          <w:cnfStyle w:val="100000000000"/>
         </w:trPr>
         <w:tc>
           <w:tcPr>
-            <w:cnfStyle w:val="001000000000" w:firstRow="0" w:lastRow="0" w:firstColumn="1" w:lastColumn="0" w:oddVBand="0" w:evenVBand="0" w:oddHBand="0" w:evenHBand="0" w:firstRowFirstColumn="0" w:firstRowLastColumn="0" w:lastRowFirstColumn="0" w:lastRowLastColumn="0"/>
+            <w:cnfStyle w:val="001000000000"/>
             <w:tcW w:w="3402" w:type="dxa"/>
           </w:tcPr>
           <w:p>
@@ -5691,7 +5129,7 @@
           <w:p>
             <w:pPr>
               <w:pStyle w:val="PSI-ComentarioenTabla"/>
-              <w:cnfStyle w:val="100000000000" w:firstRow="1" w:lastRow="0" w:firstColumn="0" w:lastColumn="0" w:oddVBand="0" w:evenVBand="0" w:oddHBand="0" w:evenHBand="0" w:firstRowFirstColumn="0" w:firstRowLastColumn="0" w:lastRowFirstColumn="0" w:lastRowLastColumn="0"/>
+              <w:cnfStyle w:val="100000000000"/>
               <w:rPr>
                 <w:rFonts w:cstheme="minorHAnsi"/>
                 <w:color w:val="auto"/>
@@ -5709,11 +5147,11 @@
       </w:tr>
       <w:tr>
         <w:trPr>
-          <w:cnfStyle w:val="000000100000" w:firstRow="0" w:lastRow="0" w:firstColumn="0" w:lastColumn="0" w:oddVBand="0" w:evenVBand="0" w:oddHBand="1" w:evenHBand="0" w:firstRowFirstColumn="0" w:firstRowLastColumn="0" w:lastRowFirstColumn="0" w:lastRowLastColumn="0"/>
+          <w:cnfStyle w:val="000000100000"/>
         </w:trPr>
         <w:tc>
           <w:tcPr>
-            <w:cnfStyle w:val="001000000000" w:firstRow="0" w:lastRow="0" w:firstColumn="1" w:lastColumn="0" w:oddVBand="0" w:evenVBand="0" w:oddHBand="0" w:evenHBand="0" w:firstRowFirstColumn="0" w:firstRowLastColumn="0" w:lastRowFirstColumn="0" w:lastRowLastColumn="0"/>
+            <w:cnfStyle w:val="001000000000"/>
             <w:tcW w:w="3402" w:type="dxa"/>
           </w:tcPr>
           <w:p>
@@ -5739,7 +5177,7 @@
           <w:p>
             <w:pPr>
               <w:pStyle w:val="PSI-ComentarioenTabla"/>
-              <w:cnfStyle w:val="000000100000" w:firstRow="0" w:lastRow="0" w:firstColumn="0" w:lastColumn="0" w:oddVBand="0" w:evenVBand="0" w:oddHBand="1" w:evenHBand="0" w:firstRowFirstColumn="0" w:firstRowLastColumn="0" w:lastRowFirstColumn="0" w:lastRowLastColumn="0"/>
+              <w:cnfStyle w:val="000000100000"/>
               <w:rPr>
                 <w:rFonts w:cstheme="minorHAnsi"/>
                 <w:color w:val="auto"/>
@@ -5758,7 +5196,7 @@
       <w:tr>
         <w:tc>
           <w:tcPr>
-            <w:cnfStyle w:val="001000000000" w:firstRow="0" w:lastRow="0" w:firstColumn="1" w:lastColumn="0" w:oddVBand="0" w:evenVBand="0" w:oddHBand="0" w:evenHBand="0" w:firstRowFirstColumn="0" w:firstRowLastColumn="0" w:lastRowFirstColumn="0" w:lastRowLastColumn="0"/>
+            <w:cnfStyle w:val="001000000000"/>
             <w:tcW w:w="3402" w:type="dxa"/>
           </w:tcPr>
           <w:p>
@@ -5785,7 +5223,7 @@
           <w:p>
             <w:pPr>
               <w:pStyle w:val="PSI-ComentarioenTabla"/>
-              <w:cnfStyle w:val="000000000000" w:firstRow="0" w:lastRow="0" w:firstColumn="0" w:lastColumn="0" w:oddVBand="0" w:evenVBand="0" w:oddHBand="0" w:evenHBand="0" w:firstRowFirstColumn="0" w:firstRowLastColumn="0" w:lastRowFirstColumn="0" w:lastRowLastColumn="0"/>
+              <w:cnfStyle w:val="000000000000"/>
               <w:rPr>
                 <w:rFonts w:cstheme="minorHAnsi"/>
                 <w:color w:val="auto"/>
@@ -5803,11 +5241,11 @@
       </w:tr>
       <w:tr>
         <w:trPr>
-          <w:cnfStyle w:val="000000100000" w:firstRow="0" w:lastRow="0" w:firstColumn="0" w:lastColumn="0" w:oddVBand="0" w:evenVBand="0" w:oddHBand="1" w:evenHBand="0" w:firstRowFirstColumn="0" w:firstRowLastColumn="0" w:lastRowFirstColumn="0" w:lastRowLastColumn="0"/>
+          <w:cnfStyle w:val="000000100000"/>
         </w:trPr>
         <w:tc>
           <w:tcPr>
-            <w:cnfStyle w:val="001000000000" w:firstRow="0" w:lastRow="0" w:firstColumn="1" w:lastColumn="0" w:oddVBand="0" w:evenVBand="0" w:oddHBand="0" w:evenHBand="0" w:firstRowFirstColumn="0" w:firstRowLastColumn="0" w:lastRowFirstColumn="0" w:lastRowLastColumn="0"/>
+            <w:cnfStyle w:val="001000000000"/>
             <w:tcW w:w="3402" w:type="dxa"/>
           </w:tcPr>
           <w:p>
@@ -5833,7 +5271,7 @@
           <w:p>
             <w:pPr>
               <w:pStyle w:val="PSI-ComentarioenTabla"/>
-              <w:cnfStyle w:val="000000100000" w:firstRow="0" w:lastRow="0" w:firstColumn="0" w:lastColumn="0" w:oddVBand="0" w:evenVBand="0" w:oddHBand="1" w:evenHBand="0" w:firstRowFirstColumn="0" w:firstRowLastColumn="0" w:lastRowFirstColumn="0" w:lastRowLastColumn="0"/>
+              <w:cnfStyle w:val="000000100000"/>
               <w:rPr>
                 <w:rFonts w:cstheme="minorHAnsi"/>
                 <w:color w:val="auto"/>
@@ -5852,7 +5290,7 @@
       <w:tr>
         <w:tc>
           <w:tcPr>
-            <w:cnfStyle w:val="001000000000" w:firstRow="0" w:lastRow="0" w:firstColumn="1" w:lastColumn="0" w:oddVBand="0" w:evenVBand="0" w:oddHBand="0" w:evenHBand="0" w:firstRowFirstColumn="0" w:firstRowLastColumn="0" w:lastRowFirstColumn="0" w:lastRowLastColumn="0"/>
+            <w:cnfStyle w:val="001000000000"/>
             <w:tcW w:w="8094" w:type="dxa"/>
             <w:gridSpan w:val="2"/>
           </w:tcPr>
@@ -5894,11 +5332,11 @@
       </w:tr>
       <w:tr>
         <w:trPr>
-          <w:cnfStyle w:val="000000100000" w:firstRow="0" w:lastRow="0" w:firstColumn="0" w:lastColumn="0" w:oddVBand="0" w:evenVBand="0" w:oddHBand="1" w:evenHBand="0" w:firstRowFirstColumn="0" w:firstRowLastColumn="0" w:lastRowFirstColumn="0" w:lastRowLastColumn="0"/>
+          <w:cnfStyle w:val="000000100000"/>
         </w:trPr>
         <w:tc>
           <w:tcPr>
-            <w:cnfStyle w:val="001000000000" w:firstRow="0" w:lastRow="0" w:firstColumn="1" w:lastColumn="0" w:oddVBand="0" w:evenVBand="0" w:oddHBand="0" w:evenHBand="0" w:firstRowFirstColumn="0" w:firstRowLastColumn="0" w:lastRowFirstColumn="0" w:lastRowLastColumn="0"/>
+            <w:cnfStyle w:val="001000000000"/>
             <w:tcW w:w="8094" w:type="dxa"/>
             <w:gridSpan w:val="2"/>
           </w:tcPr>
@@ -5958,7 +5396,7 @@
       <w:tblPr>
         <w:tblStyle w:val="GridTable2Accent3"/>
         <w:tblW w:w="8094" w:type="dxa"/>
-        <w:tblLook w:val="04A0" w:firstRow="1" w:lastRow="0" w:firstColumn="1" w:lastColumn="0" w:noHBand="0" w:noVBand="1"/>
+        <w:tblLook w:val="04A0"/>
       </w:tblPr>
       <w:tblGrid>
         <w:gridCol w:w="3402"/>
@@ -5966,11 +5404,11 @@
       </w:tblGrid>
       <w:tr>
         <w:trPr>
-          <w:cnfStyle w:val="100000000000" w:firstRow="1" w:lastRow="0" w:firstColumn="0" w:lastColumn="0" w:oddVBand="0" w:evenVBand="0" w:oddHBand="0" w:evenHBand="0" w:firstRowFirstColumn="0" w:firstRowLastColumn="0" w:lastRowFirstColumn="0" w:lastRowLastColumn="0"/>
+          <w:cnfStyle w:val="100000000000"/>
         </w:trPr>
         <w:tc>
           <w:tcPr>
-            <w:cnfStyle w:val="001000000000" w:firstRow="0" w:lastRow="0" w:firstColumn="1" w:lastColumn="0" w:oddVBand="0" w:evenVBand="0" w:oddHBand="0" w:evenHBand="0" w:firstRowFirstColumn="0" w:firstRowLastColumn="0" w:lastRowFirstColumn="0" w:lastRowLastColumn="0"/>
+            <w:cnfStyle w:val="001000000000"/>
             <w:tcW w:w="3402" w:type="dxa"/>
           </w:tcPr>
           <w:p>
@@ -5996,7 +5434,7 @@
           <w:p>
             <w:pPr>
               <w:pStyle w:val="PSI-ComentarioenTabla"/>
-              <w:cnfStyle w:val="100000000000" w:firstRow="1" w:lastRow="0" w:firstColumn="0" w:lastColumn="0" w:oddVBand="0" w:evenVBand="0" w:oddHBand="0" w:evenHBand="0" w:firstRowFirstColumn="0" w:firstRowLastColumn="0" w:lastRowFirstColumn="0" w:lastRowLastColumn="0"/>
+              <w:cnfStyle w:val="100000000000"/>
               <w:rPr>
                 <w:rFonts w:cstheme="minorHAnsi"/>
                 <w:color w:val="auto"/>
@@ -6014,11 +5452,11 @@
       </w:tr>
       <w:tr>
         <w:trPr>
-          <w:cnfStyle w:val="000000100000" w:firstRow="0" w:lastRow="0" w:firstColumn="0" w:lastColumn="0" w:oddVBand="0" w:evenVBand="0" w:oddHBand="1" w:evenHBand="0" w:firstRowFirstColumn="0" w:firstRowLastColumn="0" w:lastRowFirstColumn="0" w:lastRowLastColumn="0"/>
+          <w:cnfStyle w:val="000000100000"/>
         </w:trPr>
         <w:tc>
           <w:tcPr>
-            <w:cnfStyle w:val="001000000000" w:firstRow="0" w:lastRow="0" w:firstColumn="1" w:lastColumn="0" w:oddVBand="0" w:evenVBand="0" w:oddHBand="0" w:evenHBand="0" w:firstRowFirstColumn="0" w:firstRowLastColumn="0" w:lastRowFirstColumn="0" w:lastRowLastColumn="0"/>
+            <w:cnfStyle w:val="001000000000"/>
             <w:tcW w:w="3402" w:type="dxa"/>
           </w:tcPr>
           <w:p>
@@ -6044,7 +5482,7 @@
           <w:p>
             <w:pPr>
               <w:pStyle w:val="PSI-ComentarioenTabla"/>
-              <w:cnfStyle w:val="000000100000" w:firstRow="0" w:lastRow="0" w:firstColumn="0" w:lastColumn="0" w:oddVBand="0" w:evenVBand="0" w:oddHBand="1" w:evenHBand="0" w:firstRowFirstColumn="0" w:firstRowLastColumn="0" w:lastRowFirstColumn="0" w:lastRowLastColumn="0"/>
+              <w:cnfStyle w:val="000000100000"/>
               <w:rPr>
                 <w:rFonts w:cstheme="minorHAnsi"/>
                 <w:color w:val="auto"/>
@@ -6077,7 +5515,7 @@
       <w:tr>
         <w:tc>
           <w:tcPr>
-            <w:cnfStyle w:val="001000000000" w:firstRow="0" w:lastRow="0" w:firstColumn="1" w:lastColumn="0" w:oddVBand="0" w:evenVBand="0" w:oddHBand="0" w:evenHBand="0" w:firstRowFirstColumn="0" w:firstRowLastColumn="0" w:lastRowFirstColumn="0" w:lastRowLastColumn="0"/>
+            <w:cnfStyle w:val="001000000000"/>
             <w:tcW w:w="3402" w:type="dxa"/>
           </w:tcPr>
           <w:p>
@@ -6104,7 +5542,7 @@
           <w:p>
             <w:pPr>
               <w:pStyle w:val="PSI-ComentarioenTabla"/>
-              <w:cnfStyle w:val="000000000000" w:firstRow="0" w:lastRow="0" w:firstColumn="0" w:lastColumn="0" w:oddVBand="0" w:evenVBand="0" w:oddHBand="0" w:evenHBand="0" w:firstRowFirstColumn="0" w:firstRowLastColumn="0" w:lastRowFirstColumn="0" w:lastRowLastColumn="0"/>
+              <w:cnfStyle w:val="000000000000"/>
               <w:rPr>
                 <w:rFonts w:cstheme="minorHAnsi"/>
                 <w:color w:val="auto"/>
@@ -6122,11 +5560,11 @@
       </w:tr>
       <w:tr>
         <w:trPr>
-          <w:cnfStyle w:val="000000100000" w:firstRow="0" w:lastRow="0" w:firstColumn="0" w:lastColumn="0" w:oddVBand="0" w:evenVBand="0" w:oddHBand="1" w:evenHBand="0" w:firstRowFirstColumn="0" w:firstRowLastColumn="0" w:lastRowFirstColumn="0" w:lastRowLastColumn="0"/>
+          <w:cnfStyle w:val="000000100000"/>
         </w:trPr>
         <w:tc>
           <w:tcPr>
-            <w:cnfStyle w:val="001000000000" w:firstRow="0" w:lastRow="0" w:firstColumn="1" w:lastColumn="0" w:oddVBand="0" w:evenVBand="0" w:oddHBand="0" w:evenHBand="0" w:firstRowFirstColumn="0" w:firstRowLastColumn="0" w:lastRowFirstColumn="0" w:lastRowLastColumn="0"/>
+            <w:cnfStyle w:val="001000000000"/>
             <w:tcW w:w="3402" w:type="dxa"/>
           </w:tcPr>
           <w:p>
@@ -6152,7 +5590,7 @@
           <w:p>
             <w:pPr>
               <w:pStyle w:val="PSI-ComentarioenTabla"/>
-              <w:cnfStyle w:val="000000100000" w:firstRow="0" w:lastRow="0" w:firstColumn="0" w:lastColumn="0" w:oddVBand="0" w:evenVBand="0" w:oddHBand="1" w:evenHBand="0" w:firstRowFirstColumn="0" w:firstRowLastColumn="0" w:lastRowFirstColumn="0" w:lastRowLastColumn="0"/>
+              <w:cnfStyle w:val="000000100000"/>
               <w:rPr>
                 <w:rFonts w:cstheme="minorHAnsi"/>
                 <w:color w:val="auto"/>
@@ -6185,7 +5623,7 @@
       <w:tr>
         <w:tc>
           <w:tcPr>
-            <w:cnfStyle w:val="001000000000" w:firstRow="0" w:lastRow="0" w:firstColumn="1" w:lastColumn="0" w:oddVBand="0" w:evenVBand="0" w:oddHBand="0" w:evenHBand="0" w:firstRowFirstColumn="0" w:firstRowLastColumn="0" w:lastRowFirstColumn="0" w:lastRowLastColumn="0"/>
+            <w:cnfStyle w:val="001000000000"/>
             <w:tcW w:w="8094" w:type="dxa"/>
             <w:gridSpan w:val="2"/>
           </w:tcPr>
@@ -6243,11 +5681,11 @@
       </w:tr>
       <w:tr>
         <w:trPr>
-          <w:cnfStyle w:val="000000100000" w:firstRow="0" w:lastRow="0" w:firstColumn="0" w:lastColumn="0" w:oddVBand="0" w:evenVBand="0" w:oddHBand="1" w:evenHBand="0" w:firstRowFirstColumn="0" w:firstRowLastColumn="0" w:lastRowFirstColumn="0" w:lastRowLastColumn="0"/>
+          <w:cnfStyle w:val="000000100000"/>
         </w:trPr>
         <w:tc>
           <w:tcPr>
-            <w:cnfStyle w:val="001000000000" w:firstRow="0" w:lastRow="0" w:firstColumn="1" w:lastColumn="0" w:oddVBand="0" w:evenVBand="0" w:oddHBand="0" w:evenHBand="0" w:firstRowFirstColumn="0" w:firstRowLastColumn="0" w:lastRowFirstColumn="0" w:lastRowLastColumn="0"/>
+            <w:cnfStyle w:val="001000000000"/>
             <w:tcW w:w="8094" w:type="dxa"/>
             <w:gridSpan w:val="2"/>
           </w:tcPr>
@@ -6307,7 +5745,7 @@
       <w:tblPr>
         <w:tblStyle w:val="GridTable2Accent3"/>
         <w:tblW w:w="8094" w:type="dxa"/>
-        <w:tblLook w:val="04A0" w:firstRow="1" w:lastRow="0" w:firstColumn="1" w:lastColumn="0" w:noHBand="0" w:noVBand="1"/>
+        <w:tblLook w:val="04A0"/>
       </w:tblPr>
       <w:tblGrid>
         <w:gridCol w:w="3402"/>
@@ -6315,11 +5753,11 @@
       </w:tblGrid>
       <w:tr>
         <w:trPr>
-          <w:cnfStyle w:val="100000000000" w:firstRow="1" w:lastRow="0" w:firstColumn="0" w:lastColumn="0" w:oddVBand="0" w:evenVBand="0" w:oddHBand="0" w:evenHBand="0" w:firstRowFirstColumn="0" w:firstRowLastColumn="0" w:lastRowFirstColumn="0" w:lastRowLastColumn="0"/>
+          <w:cnfStyle w:val="100000000000"/>
         </w:trPr>
         <w:tc>
           <w:tcPr>
-            <w:cnfStyle w:val="001000000000" w:firstRow="0" w:lastRow="0" w:firstColumn="1" w:lastColumn="0" w:oddVBand="0" w:evenVBand="0" w:oddHBand="0" w:evenHBand="0" w:firstRowFirstColumn="0" w:firstRowLastColumn="0" w:lastRowFirstColumn="0" w:lastRowLastColumn="0"/>
+            <w:cnfStyle w:val="001000000000"/>
             <w:tcW w:w="3402" w:type="dxa"/>
           </w:tcPr>
           <w:p>
@@ -6345,7 +5783,7 @@
           <w:p>
             <w:pPr>
               <w:pStyle w:val="PSI-ComentarioenTabla"/>
-              <w:cnfStyle w:val="100000000000" w:firstRow="1" w:lastRow="0" w:firstColumn="0" w:lastColumn="0" w:oddVBand="0" w:evenVBand="0" w:oddHBand="0" w:evenHBand="0" w:firstRowFirstColumn="0" w:firstRowLastColumn="0" w:lastRowFirstColumn="0" w:lastRowLastColumn="0"/>
+              <w:cnfStyle w:val="100000000000"/>
               <w:rPr>
                 <w:rFonts w:cstheme="minorHAnsi"/>
                 <w:color w:val="auto"/>
@@ -6363,11 +5801,11 @@
       </w:tr>
       <w:tr>
         <w:trPr>
-          <w:cnfStyle w:val="000000100000" w:firstRow="0" w:lastRow="0" w:firstColumn="0" w:lastColumn="0" w:oddVBand="0" w:evenVBand="0" w:oddHBand="1" w:evenHBand="0" w:firstRowFirstColumn="0" w:firstRowLastColumn="0" w:lastRowFirstColumn="0" w:lastRowLastColumn="0"/>
+          <w:cnfStyle w:val="000000100000"/>
         </w:trPr>
         <w:tc>
           <w:tcPr>
-            <w:cnfStyle w:val="001000000000" w:firstRow="0" w:lastRow="0" w:firstColumn="1" w:lastColumn="0" w:oddVBand="0" w:evenVBand="0" w:oddHBand="0" w:evenHBand="0" w:firstRowFirstColumn="0" w:firstRowLastColumn="0" w:lastRowFirstColumn="0" w:lastRowLastColumn="0"/>
+            <w:cnfStyle w:val="001000000000"/>
             <w:tcW w:w="3402" w:type="dxa"/>
           </w:tcPr>
           <w:p>
@@ -6393,7 +5831,7 @@
           <w:p>
             <w:pPr>
               <w:pStyle w:val="PSI-ComentarioenTabla"/>
-              <w:cnfStyle w:val="000000100000" w:firstRow="0" w:lastRow="0" w:firstColumn="0" w:lastColumn="0" w:oddVBand="0" w:evenVBand="0" w:oddHBand="1" w:evenHBand="0" w:firstRowFirstColumn="0" w:firstRowLastColumn="0" w:lastRowFirstColumn="0" w:lastRowLastColumn="0"/>
+              <w:cnfStyle w:val="000000100000"/>
               <w:rPr>
                 <w:rFonts w:cstheme="minorHAnsi"/>
                 <w:color w:val="auto"/>
@@ -6426,7 +5864,7 @@
       <w:tr>
         <w:tc>
           <w:tcPr>
-            <w:cnfStyle w:val="001000000000" w:firstRow="0" w:lastRow="0" w:firstColumn="1" w:lastColumn="0" w:oddVBand="0" w:evenVBand="0" w:oddHBand="0" w:evenHBand="0" w:firstRowFirstColumn="0" w:firstRowLastColumn="0" w:lastRowFirstColumn="0" w:lastRowLastColumn="0"/>
+            <w:cnfStyle w:val="001000000000"/>
             <w:tcW w:w="3402" w:type="dxa"/>
           </w:tcPr>
           <w:p>
@@ -6453,7 +5891,7 @@
           <w:p>
             <w:pPr>
               <w:pStyle w:val="PSI-ComentarioenTabla"/>
-              <w:cnfStyle w:val="000000000000" w:firstRow="0" w:lastRow="0" w:firstColumn="0" w:lastColumn="0" w:oddVBand="0" w:evenVBand="0" w:oddHBand="0" w:evenHBand="0" w:firstRowFirstColumn="0" w:firstRowLastColumn="0" w:lastRowFirstColumn="0" w:lastRowLastColumn="0"/>
+              <w:cnfStyle w:val="000000000000"/>
               <w:rPr>
                 <w:rFonts w:cstheme="minorHAnsi"/>
                 <w:color w:val="auto"/>
@@ -6471,11 +5909,11 @@
       </w:tr>
       <w:tr>
         <w:trPr>
-          <w:cnfStyle w:val="000000100000" w:firstRow="0" w:lastRow="0" w:firstColumn="0" w:lastColumn="0" w:oddVBand="0" w:evenVBand="0" w:oddHBand="1" w:evenHBand="0" w:firstRowFirstColumn="0" w:firstRowLastColumn="0" w:lastRowFirstColumn="0" w:lastRowLastColumn="0"/>
+          <w:cnfStyle w:val="000000100000"/>
         </w:trPr>
         <w:tc>
           <w:tcPr>
-            <w:cnfStyle w:val="001000000000" w:firstRow="0" w:lastRow="0" w:firstColumn="1" w:lastColumn="0" w:oddVBand="0" w:evenVBand="0" w:oddHBand="0" w:evenHBand="0" w:firstRowFirstColumn="0" w:firstRowLastColumn="0" w:lastRowFirstColumn="0" w:lastRowLastColumn="0"/>
+            <w:cnfStyle w:val="001000000000"/>
             <w:tcW w:w="3402" w:type="dxa"/>
           </w:tcPr>
           <w:p>
@@ -6501,7 +5939,7 @@
           <w:p>
             <w:pPr>
               <w:pStyle w:val="PSI-ComentarioenTabla"/>
-              <w:cnfStyle w:val="000000100000" w:firstRow="0" w:lastRow="0" w:firstColumn="0" w:lastColumn="0" w:oddVBand="0" w:evenVBand="0" w:oddHBand="1" w:evenHBand="0" w:firstRowFirstColumn="0" w:firstRowLastColumn="0" w:lastRowFirstColumn="0" w:lastRowLastColumn="0"/>
+              <w:cnfStyle w:val="000000100000"/>
               <w:rPr>
                 <w:rFonts w:cstheme="minorHAnsi"/>
                 <w:color w:val="auto"/>
@@ -6534,7 +5972,7 @@
       <w:tr>
         <w:tc>
           <w:tcPr>
-            <w:cnfStyle w:val="001000000000" w:firstRow="0" w:lastRow="0" w:firstColumn="1" w:lastColumn="0" w:oddVBand="0" w:evenVBand="0" w:oddHBand="0" w:evenHBand="0" w:firstRowFirstColumn="0" w:firstRowLastColumn="0" w:lastRowFirstColumn="0" w:lastRowLastColumn="0"/>
+            <w:cnfStyle w:val="001000000000"/>
             <w:tcW w:w="8094" w:type="dxa"/>
             <w:gridSpan w:val="2"/>
           </w:tcPr>
@@ -6568,11 +6006,11 @@
       </w:tr>
       <w:tr>
         <w:trPr>
-          <w:cnfStyle w:val="000000100000" w:firstRow="0" w:lastRow="0" w:firstColumn="0" w:lastColumn="0" w:oddVBand="0" w:evenVBand="0" w:oddHBand="1" w:evenHBand="0" w:firstRowFirstColumn="0" w:firstRowLastColumn="0" w:lastRowFirstColumn="0" w:lastRowLastColumn="0"/>
+          <w:cnfStyle w:val="000000100000"/>
         </w:trPr>
         <w:tc>
           <w:tcPr>
-            <w:cnfStyle w:val="001000000000" w:firstRow="0" w:lastRow="0" w:firstColumn="1" w:lastColumn="0" w:oddVBand="0" w:evenVBand="0" w:oddHBand="0" w:evenHBand="0" w:firstRowFirstColumn="0" w:firstRowLastColumn="0" w:lastRowFirstColumn="0" w:lastRowLastColumn="0"/>
+            <w:cnfStyle w:val="001000000000"/>
             <w:tcW w:w="8094" w:type="dxa"/>
             <w:gridSpan w:val="2"/>
           </w:tcPr>
@@ -6633,7 +6071,7 @@
       <w:tblPr>
         <w:tblStyle w:val="GridTable2Accent3"/>
         <w:tblW w:w="8094" w:type="dxa"/>
-        <w:tblLook w:val="04A0" w:firstRow="1" w:lastRow="0" w:firstColumn="1" w:lastColumn="0" w:noHBand="0" w:noVBand="1"/>
+        <w:tblLook w:val="04A0"/>
       </w:tblPr>
       <w:tblGrid>
         <w:gridCol w:w="3402"/>
@@ -6641,11 +6079,11 @@
       </w:tblGrid>
       <w:tr>
         <w:trPr>
-          <w:cnfStyle w:val="100000000000" w:firstRow="1" w:lastRow="0" w:firstColumn="0" w:lastColumn="0" w:oddVBand="0" w:evenVBand="0" w:oddHBand="0" w:evenHBand="0" w:firstRowFirstColumn="0" w:firstRowLastColumn="0" w:lastRowFirstColumn="0" w:lastRowLastColumn="0"/>
+          <w:cnfStyle w:val="100000000000"/>
         </w:trPr>
         <w:tc>
           <w:tcPr>
-            <w:cnfStyle w:val="001000000000" w:firstRow="0" w:lastRow="0" w:firstColumn="1" w:lastColumn="0" w:oddVBand="0" w:evenVBand="0" w:oddHBand="0" w:evenHBand="0" w:firstRowFirstColumn="0" w:firstRowLastColumn="0" w:lastRowFirstColumn="0" w:lastRowLastColumn="0"/>
+            <w:cnfStyle w:val="001000000000"/>
             <w:tcW w:w="3402" w:type="dxa"/>
           </w:tcPr>
           <w:p>
@@ -6671,7 +6109,7 @@
           <w:p>
             <w:pPr>
               <w:pStyle w:val="PSI-ComentarioenTabla"/>
-              <w:cnfStyle w:val="100000000000" w:firstRow="1" w:lastRow="0" w:firstColumn="0" w:lastColumn="0" w:oddVBand="0" w:evenVBand="0" w:oddHBand="0" w:evenHBand="0" w:firstRowFirstColumn="0" w:firstRowLastColumn="0" w:lastRowFirstColumn="0" w:lastRowLastColumn="0"/>
+              <w:cnfStyle w:val="100000000000"/>
               <w:rPr>
                 <w:rFonts w:cstheme="minorHAnsi"/>
                 <w:color w:val="auto"/>
@@ -6689,11 +6127,11 @@
       </w:tr>
       <w:tr>
         <w:trPr>
-          <w:cnfStyle w:val="000000100000" w:firstRow="0" w:lastRow="0" w:firstColumn="0" w:lastColumn="0" w:oddVBand="0" w:evenVBand="0" w:oddHBand="1" w:evenHBand="0" w:firstRowFirstColumn="0" w:firstRowLastColumn="0" w:lastRowFirstColumn="0" w:lastRowLastColumn="0"/>
+          <w:cnfStyle w:val="000000100000"/>
         </w:trPr>
         <w:tc>
           <w:tcPr>
-            <w:cnfStyle w:val="001000000000" w:firstRow="0" w:lastRow="0" w:firstColumn="1" w:lastColumn="0" w:oddVBand="0" w:evenVBand="0" w:oddHBand="0" w:evenHBand="0" w:firstRowFirstColumn="0" w:firstRowLastColumn="0" w:lastRowFirstColumn="0" w:lastRowLastColumn="0"/>
+            <w:cnfStyle w:val="001000000000"/>
             <w:tcW w:w="3402" w:type="dxa"/>
           </w:tcPr>
           <w:p>
@@ -6719,7 +6157,7 @@
           <w:p>
             <w:pPr>
               <w:pStyle w:val="PSI-ComentarioenTabla"/>
-              <w:cnfStyle w:val="000000100000" w:firstRow="0" w:lastRow="0" w:firstColumn="0" w:lastColumn="0" w:oddVBand="0" w:evenVBand="0" w:oddHBand="1" w:evenHBand="0" w:firstRowFirstColumn="0" w:firstRowLastColumn="0" w:lastRowFirstColumn="0" w:lastRowLastColumn="0"/>
+              <w:cnfStyle w:val="000000100000"/>
               <w:rPr>
                 <w:rFonts w:cstheme="minorHAnsi"/>
                 <w:color w:val="auto"/>
@@ -6738,7 +6176,7 @@
       <w:tr>
         <w:tc>
           <w:tcPr>
-            <w:cnfStyle w:val="001000000000" w:firstRow="0" w:lastRow="0" w:firstColumn="1" w:lastColumn="0" w:oddVBand="0" w:evenVBand="0" w:oddHBand="0" w:evenHBand="0" w:firstRowFirstColumn="0" w:firstRowLastColumn="0" w:lastRowFirstColumn="0" w:lastRowLastColumn="0"/>
+            <w:cnfStyle w:val="001000000000"/>
             <w:tcW w:w="3402" w:type="dxa"/>
           </w:tcPr>
           <w:p>
@@ -6765,7 +6203,7 @@
           <w:p>
             <w:pPr>
               <w:pStyle w:val="PSI-ComentarioenTabla"/>
-              <w:cnfStyle w:val="000000000000" w:firstRow="0" w:lastRow="0" w:firstColumn="0" w:lastColumn="0" w:oddVBand="0" w:evenVBand="0" w:oddHBand="0" w:evenHBand="0" w:firstRowFirstColumn="0" w:firstRowLastColumn="0" w:lastRowFirstColumn="0" w:lastRowLastColumn="0"/>
+              <w:cnfStyle w:val="000000000000"/>
               <w:rPr>
                 <w:rFonts w:cstheme="minorHAnsi"/>
                 <w:color w:val="auto"/>
@@ -6783,11 +6221,11 @@
       </w:tr>
       <w:tr>
         <w:trPr>
-          <w:cnfStyle w:val="000000100000" w:firstRow="0" w:lastRow="0" w:firstColumn="0" w:lastColumn="0" w:oddVBand="0" w:evenVBand="0" w:oddHBand="1" w:evenHBand="0" w:firstRowFirstColumn="0" w:firstRowLastColumn="0" w:lastRowFirstColumn="0" w:lastRowLastColumn="0"/>
+          <w:cnfStyle w:val="000000100000"/>
         </w:trPr>
         <w:tc>
           <w:tcPr>
-            <w:cnfStyle w:val="001000000000" w:firstRow="0" w:lastRow="0" w:firstColumn="1" w:lastColumn="0" w:oddVBand="0" w:evenVBand="0" w:oddHBand="0" w:evenHBand="0" w:firstRowFirstColumn="0" w:firstRowLastColumn="0" w:lastRowFirstColumn="0" w:lastRowLastColumn="0"/>
+            <w:cnfStyle w:val="001000000000"/>
             <w:tcW w:w="3402" w:type="dxa"/>
           </w:tcPr>
           <w:p>
@@ -6813,7 +6251,7 @@
           <w:p>
             <w:pPr>
               <w:pStyle w:val="PSI-ComentarioenTabla"/>
-              <w:cnfStyle w:val="000000100000" w:firstRow="0" w:lastRow="0" w:firstColumn="0" w:lastColumn="0" w:oddVBand="0" w:evenVBand="0" w:oddHBand="1" w:evenHBand="0" w:firstRowFirstColumn="0" w:firstRowLastColumn="0" w:lastRowFirstColumn="0" w:lastRowLastColumn="0"/>
+              <w:cnfStyle w:val="000000100000"/>
               <w:rPr>
                 <w:rFonts w:cstheme="minorHAnsi"/>
                 <w:color w:val="auto"/>
@@ -6832,7 +6270,7 @@
       <w:tr>
         <w:tc>
           <w:tcPr>
-            <w:cnfStyle w:val="001000000000" w:firstRow="0" w:lastRow="0" w:firstColumn="1" w:lastColumn="0" w:oddVBand="0" w:evenVBand="0" w:oddHBand="0" w:evenHBand="0" w:firstRowFirstColumn="0" w:firstRowLastColumn="0" w:lastRowFirstColumn="0" w:lastRowLastColumn="0"/>
+            <w:cnfStyle w:val="001000000000"/>
             <w:tcW w:w="8094" w:type="dxa"/>
             <w:gridSpan w:val="2"/>
           </w:tcPr>
@@ -6858,11 +6296,11 @@
       </w:tr>
       <w:tr>
         <w:trPr>
-          <w:cnfStyle w:val="000000100000" w:firstRow="0" w:lastRow="0" w:firstColumn="0" w:lastColumn="0" w:oddVBand="0" w:evenVBand="0" w:oddHBand="1" w:evenHBand="0" w:firstRowFirstColumn="0" w:firstRowLastColumn="0" w:lastRowFirstColumn="0" w:lastRowLastColumn="0"/>
+          <w:cnfStyle w:val="000000100000"/>
         </w:trPr>
         <w:tc>
           <w:tcPr>
-            <w:cnfStyle w:val="001000000000" w:firstRow="0" w:lastRow="0" w:firstColumn="1" w:lastColumn="0" w:oddVBand="0" w:evenVBand="0" w:oddHBand="0" w:evenHBand="0" w:firstRowFirstColumn="0" w:firstRowLastColumn="0" w:lastRowFirstColumn="0" w:lastRowLastColumn="0"/>
+            <w:cnfStyle w:val="001000000000"/>
             <w:tcW w:w="8094" w:type="dxa"/>
             <w:gridSpan w:val="2"/>
           </w:tcPr>
@@ -6922,7 +6360,7 @@
       <w:tblPr>
         <w:tblStyle w:val="GridTable2Accent3"/>
         <w:tblW w:w="8094" w:type="dxa"/>
-        <w:tblLook w:val="04A0" w:firstRow="1" w:lastRow="0" w:firstColumn="1" w:lastColumn="0" w:noHBand="0" w:noVBand="1"/>
+        <w:tblLook w:val="04A0"/>
       </w:tblPr>
       <w:tblGrid>
         <w:gridCol w:w="3402"/>
@@ -6930,11 +6368,11 @@
       </w:tblGrid>
       <w:tr>
         <w:trPr>
-          <w:cnfStyle w:val="100000000000" w:firstRow="1" w:lastRow="0" w:firstColumn="0" w:lastColumn="0" w:oddVBand="0" w:evenVBand="0" w:oddHBand="0" w:evenHBand="0" w:firstRowFirstColumn="0" w:firstRowLastColumn="0" w:lastRowFirstColumn="0" w:lastRowLastColumn="0"/>
+          <w:cnfStyle w:val="100000000000"/>
         </w:trPr>
         <w:tc>
           <w:tcPr>
-            <w:cnfStyle w:val="001000000000" w:firstRow="0" w:lastRow="0" w:firstColumn="1" w:lastColumn="0" w:oddVBand="0" w:evenVBand="0" w:oddHBand="0" w:evenHBand="0" w:firstRowFirstColumn="0" w:firstRowLastColumn="0" w:lastRowFirstColumn="0" w:lastRowLastColumn="0"/>
+            <w:cnfStyle w:val="001000000000"/>
             <w:tcW w:w="3402" w:type="dxa"/>
           </w:tcPr>
           <w:p>
@@ -6960,7 +6398,7 @@
           <w:p>
             <w:pPr>
               <w:pStyle w:val="PSI-ComentarioenTabla"/>
-              <w:cnfStyle w:val="100000000000" w:firstRow="1" w:lastRow="0" w:firstColumn="0" w:lastColumn="0" w:oddVBand="0" w:evenVBand="0" w:oddHBand="0" w:evenHBand="0" w:firstRowFirstColumn="0" w:firstRowLastColumn="0" w:lastRowFirstColumn="0" w:lastRowLastColumn="0"/>
+              <w:cnfStyle w:val="100000000000"/>
               <w:rPr>
                 <w:rFonts w:cstheme="minorHAnsi"/>
                 <w:color w:val="auto"/>
@@ -6978,11 +6416,11 @@
       </w:tr>
       <w:tr>
         <w:trPr>
-          <w:cnfStyle w:val="000000100000" w:firstRow="0" w:lastRow="0" w:firstColumn="0" w:lastColumn="0" w:oddVBand="0" w:evenVBand="0" w:oddHBand="1" w:evenHBand="0" w:firstRowFirstColumn="0" w:firstRowLastColumn="0" w:lastRowFirstColumn="0" w:lastRowLastColumn="0"/>
+          <w:cnfStyle w:val="000000100000"/>
         </w:trPr>
         <w:tc>
           <w:tcPr>
-            <w:cnfStyle w:val="001000000000" w:firstRow="0" w:lastRow="0" w:firstColumn="1" w:lastColumn="0" w:oddVBand="0" w:evenVBand="0" w:oddHBand="0" w:evenHBand="0" w:firstRowFirstColumn="0" w:firstRowLastColumn="0" w:lastRowFirstColumn="0" w:lastRowLastColumn="0"/>
+            <w:cnfStyle w:val="001000000000"/>
             <w:tcW w:w="3402" w:type="dxa"/>
           </w:tcPr>
           <w:p>
@@ -7008,7 +6446,7 @@
           <w:p>
             <w:pPr>
               <w:pStyle w:val="PSI-ComentarioenTabla"/>
-              <w:cnfStyle w:val="000000100000" w:firstRow="0" w:lastRow="0" w:firstColumn="0" w:lastColumn="0" w:oddVBand="0" w:evenVBand="0" w:oddHBand="1" w:evenHBand="0" w:firstRowFirstColumn="0" w:firstRowLastColumn="0" w:lastRowFirstColumn="0" w:lastRowLastColumn="0"/>
+              <w:cnfStyle w:val="000000100000"/>
               <w:rPr>
                 <w:rFonts w:cstheme="minorHAnsi"/>
                 <w:color w:val="auto"/>
@@ -7027,7 +6465,7 @@
       <w:tr>
         <w:tc>
           <w:tcPr>
-            <w:cnfStyle w:val="001000000000" w:firstRow="0" w:lastRow="0" w:firstColumn="1" w:lastColumn="0" w:oddVBand="0" w:evenVBand="0" w:oddHBand="0" w:evenHBand="0" w:firstRowFirstColumn="0" w:firstRowLastColumn="0" w:lastRowFirstColumn="0" w:lastRowLastColumn="0"/>
+            <w:cnfStyle w:val="001000000000"/>
             <w:tcW w:w="3402" w:type="dxa"/>
           </w:tcPr>
           <w:p>
@@ -7054,7 +6492,7 @@
           <w:p>
             <w:pPr>
               <w:pStyle w:val="PSI-ComentarioenTabla"/>
-              <w:cnfStyle w:val="000000000000" w:firstRow="0" w:lastRow="0" w:firstColumn="0" w:lastColumn="0" w:oddVBand="0" w:evenVBand="0" w:oddHBand="0" w:evenHBand="0" w:firstRowFirstColumn="0" w:firstRowLastColumn="0" w:lastRowFirstColumn="0" w:lastRowLastColumn="0"/>
+              <w:cnfStyle w:val="000000000000"/>
               <w:rPr>
                 <w:rFonts w:cstheme="minorHAnsi"/>
                 <w:color w:val="auto"/>
@@ -7072,11 +6510,11 @@
       </w:tr>
       <w:tr>
         <w:trPr>
-          <w:cnfStyle w:val="000000100000" w:firstRow="0" w:lastRow="0" w:firstColumn="0" w:lastColumn="0" w:oddVBand="0" w:evenVBand="0" w:oddHBand="1" w:evenHBand="0" w:firstRowFirstColumn="0" w:firstRowLastColumn="0" w:lastRowFirstColumn="0" w:lastRowLastColumn="0"/>
+          <w:cnfStyle w:val="000000100000"/>
         </w:trPr>
         <w:tc>
           <w:tcPr>
-            <w:cnfStyle w:val="001000000000" w:firstRow="0" w:lastRow="0" w:firstColumn="1" w:lastColumn="0" w:oddVBand="0" w:evenVBand="0" w:oddHBand="0" w:evenHBand="0" w:firstRowFirstColumn="0" w:firstRowLastColumn="0" w:lastRowFirstColumn="0" w:lastRowLastColumn="0"/>
+            <w:cnfStyle w:val="001000000000"/>
             <w:tcW w:w="3402" w:type="dxa"/>
           </w:tcPr>
           <w:p>
@@ -7102,7 +6540,7 @@
           <w:p>
             <w:pPr>
               <w:pStyle w:val="PSI-ComentarioenTabla"/>
-              <w:cnfStyle w:val="000000100000" w:firstRow="0" w:lastRow="0" w:firstColumn="0" w:lastColumn="0" w:oddVBand="0" w:evenVBand="0" w:oddHBand="1" w:evenHBand="0" w:firstRowFirstColumn="0" w:firstRowLastColumn="0" w:lastRowFirstColumn="0" w:lastRowLastColumn="0"/>
+              <w:cnfStyle w:val="000000100000"/>
               <w:rPr>
                 <w:rFonts w:cstheme="minorHAnsi"/>
                 <w:color w:val="auto"/>
@@ -7121,7 +6559,7 @@
       <w:tr>
         <w:tc>
           <w:tcPr>
-            <w:cnfStyle w:val="001000000000" w:firstRow="0" w:lastRow="0" w:firstColumn="1" w:lastColumn="0" w:oddVBand="0" w:evenVBand="0" w:oddHBand="0" w:evenHBand="0" w:firstRowFirstColumn="0" w:firstRowLastColumn="0" w:lastRowFirstColumn="0" w:lastRowLastColumn="0"/>
+            <w:cnfStyle w:val="001000000000"/>
             <w:tcW w:w="8094" w:type="dxa"/>
             <w:gridSpan w:val="2"/>
           </w:tcPr>
@@ -7171,11 +6609,11 @@
       </w:tr>
       <w:tr>
         <w:trPr>
-          <w:cnfStyle w:val="000000100000" w:firstRow="0" w:lastRow="0" w:firstColumn="0" w:lastColumn="0" w:oddVBand="0" w:evenVBand="0" w:oddHBand="1" w:evenHBand="0" w:firstRowFirstColumn="0" w:firstRowLastColumn="0" w:lastRowFirstColumn="0" w:lastRowLastColumn="0"/>
+          <w:cnfStyle w:val="000000100000"/>
         </w:trPr>
         <w:tc>
           <w:tcPr>
-            <w:cnfStyle w:val="001000000000" w:firstRow="0" w:lastRow="0" w:firstColumn="1" w:lastColumn="0" w:oddVBand="0" w:evenVBand="0" w:oddHBand="0" w:evenHBand="0" w:firstRowFirstColumn="0" w:firstRowLastColumn="0" w:lastRowFirstColumn="0" w:lastRowLastColumn="0"/>
+            <w:cnfStyle w:val="001000000000"/>
             <w:tcW w:w="8094" w:type="dxa"/>
             <w:gridSpan w:val="2"/>
           </w:tcPr>
@@ -7235,7 +6673,7 @@
       <w:tblPr>
         <w:tblStyle w:val="GridTable2Accent3"/>
         <w:tblW w:w="8094" w:type="dxa"/>
-        <w:tblLook w:val="04A0" w:firstRow="1" w:lastRow="0" w:firstColumn="1" w:lastColumn="0" w:noHBand="0" w:noVBand="1"/>
+        <w:tblLook w:val="04A0"/>
       </w:tblPr>
       <w:tblGrid>
         <w:gridCol w:w="3402"/>
@@ -7243,11 +6681,11 @@
       </w:tblGrid>
       <w:tr>
         <w:trPr>
-          <w:cnfStyle w:val="100000000000" w:firstRow="1" w:lastRow="0" w:firstColumn="0" w:lastColumn="0" w:oddVBand="0" w:evenVBand="0" w:oddHBand="0" w:evenHBand="0" w:firstRowFirstColumn="0" w:firstRowLastColumn="0" w:lastRowFirstColumn="0" w:lastRowLastColumn="0"/>
+          <w:cnfStyle w:val="100000000000"/>
         </w:trPr>
         <w:tc>
           <w:tcPr>
-            <w:cnfStyle w:val="001000000000" w:firstRow="0" w:lastRow="0" w:firstColumn="1" w:lastColumn="0" w:oddVBand="0" w:evenVBand="0" w:oddHBand="0" w:evenHBand="0" w:firstRowFirstColumn="0" w:firstRowLastColumn="0" w:lastRowFirstColumn="0" w:lastRowLastColumn="0"/>
+            <w:cnfStyle w:val="001000000000"/>
             <w:tcW w:w="3402" w:type="dxa"/>
           </w:tcPr>
           <w:p>
@@ -7273,7 +6711,7 @@
           <w:p>
             <w:pPr>
               <w:pStyle w:val="PSI-ComentarioenTabla"/>
-              <w:cnfStyle w:val="100000000000" w:firstRow="1" w:lastRow="0" w:firstColumn="0" w:lastColumn="0" w:oddVBand="0" w:evenVBand="0" w:oddHBand="0" w:evenHBand="0" w:firstRowFirstColumn="0" w:firstRowLastColumn="0" w:lastRowFirstColumn="0" w:lastRowLastColumn="0"/>
+              <w:cnfStyle w:val="100000000000"/>
               <w:rPr>
                 <w:rFonts w:cstheme="minorHAnsi"/>
                 <w:color w:val="auto"/>
@@ -7291,11 +6729,11 @@
       </w:tr>
       <w:tr>
         <w:trPr>
-          <w:cnfStyle w:val="000000100000" w:firstRow="0" w:lastRow="0" w:firstColumn="0" w:lastColumn="0" w:oddVBand="0" w:evenVBand="0" w:oddHBand="1" w:evenHBand="0" w:firstRowFirstColumn="0" w:firstRowLastColumn="0" w:lastRowFirstColumn="0" w:lastRowLastColumn="0"/>
+          <w:cnfStyle w:val="000000100000"/>
         </w:trPr>
         <w:tc>
           <w:tcPr>
-            <w:cnfStyle w:val="001000000000" w:firstRow="0" w:lastRow="0" w:firstColumn="1" w:lastColumn="0" w:oddVBand="0" w:evenVBand="0" w:oddHBand="0" w:evenHBand="0" w:firstRowFirstColumn="0" w:firstRowLastColumn="0" w:lastRowFirstColumn="0" w:lastRowLastColumn="0"/>
+            <w:cnfStyle w:val="001000000000"/>
             <w:tcW w:w="3402" w:type="dxa"/>
           </w:tcPr>
           <w:p>
@@ -7321,7 +6759,7 @@
           <w:p>
             <w:pPr>
               <w:pStyle w:val="PSI-ComentarioenTabla"/>
-              <w:cnfStyle w:val="000000100000" w:firstRow="0" w:lastRow="0" w:firstColumn="0" w:lastColumn="0" w:oddVBand="0" w:evenVBand="0" w:oddHBand="1" w:evenHBand="0" w:firstRowFirstColumn="0" w:firstRowLastColumn="0" w:lastRowFirstColumn="0" w:lastRowLastColumn="0"/>
+              <w:cnfStyle w:val="000000100000"/>
               <w:rPr>
                 <w:rFonts w:cstheme="minorHAnsi"/>
                 <w:color w:val="auto"/>
@@ -7340,7 +6778,7 @@
       <w:tr>
         <w:tc>
           <w:tcPr>
-            <w:cnfStyle w:val="001000000000" w:firstRow="0" w:lastRow="0" w:firstColumn="1" w:lastColumn="0" w:oddVBand="0" w:evenVBand="0" w:oddHBand="0" w:evenHBand="0" w:firstRowFirstColumn="0" w:firstRowLastColumn="0" w:lastRowFirstColumn="0" w:lastRowLastColumn="0"/>
+            <w:cnfStyle w:val="001000000000"/>
             <w:tcW w:w="3402" w:type="dxa"/>
           </w:tcPr>
           <w:p>
@@ -7367,7 +6805,7 @@
           <w:p>
             <w:pPr>
               <w:pStyle w:val="PSI-ComentarioenTabla"/>
-              <w:cnfStyle w:val="000000000000" w:firstRow="0" w:lastRow="0" w:firstColumn="0" w:lastColumn="0" w:oddVBand="0" w:evenVBand="0" w:oddHBand="0" w:evenHBand="0" w:firstRowFirstColumn="0" w:firstRowLastColumn="0" w:lastRowFirstColumn="0" w:lastRowLastColumn="0"/>
+              <w:cnfStyle w:val="000000000000"/>
               <w:rPr>
                 <w:rFonts w:cstheme="minorHAnsi"/>
                 <w:color w:val="auto"/>
@@ -7385,11 +6823,11 @@
       </w:tr>
       <w:tr>
         <w:trPr>
-          <w:cnfStyle w:val="000000100000" w:firstRow="0" w:lastRow="0" w:firstColumn="0" w:lastColumn="0" w:oddVBand="0" w:evenVBand="0" w:oddHBand="1" w:evenHBand="0" w:firstRowFirstColumn="0" w:firstRowLastColumn="0" w:lastRowFirstColumn="0" w:lastRowLastColumn="0"/>
+          <w:cnfStyle w:val="000000100000"/>
         </w:trPr>
         <w:tc>
           <w:tcPr>
-            <w:cnfStyle w:val="001000000000" w:firstRow="0" w:lastRow="0" w:firstColumn="1" w:lastColumn="0" w:oddVBand="0" w:evenVBand="0" w:oddHBand="0" w:evenHBand="0" w:firstRowFirstColumn="0" w:firstRowLastColumn="0" w:lastRowFirstColumn="0" w:lastRowLastColumn="0"/>
+            <w:cnfStyle w:val="001000000000"/>
             <w:tcW w:w="3402" w:type="dxa"/>
           </w:tcPr>
           <w:p>
@@ -7415,7 +6853,7 @@
           <w:p>
             <w:pPr>
               <w:pStyle w:val="PSI-ComentarioenTabla"/>
-              <w:cnfStyle w:val="000000100000" w:firstRow="0" w:lastRow="0" w:firstColumn="0" w:lastColumn="0" w:oddVBand="0" w:evenVBand="0" w:oddHBand="1" w:evenHBand="0" w:firstRowFirstColumn="0" w:firstRowLastColumn="0" w:lastRowFirstColumn="0" w:lastRowLastColumn="0"/>
+              <w:cnfStyle w:val="000000100000"/>
               <w:rPr>
                 <w:rFonts w:cstheme="minorHAnsi"/>
                 <w:color w:val="auto"/>
@@ -7434,7 +6872,7 @@
       <w:tr>
         <w:tc>
           <w:tcPr>
-            <w:cnfStyle w:val="001000000000" w:firstRow="0" w:lastRow="0" w:firstColumn="1" w:lastColumn="0" w:oddVBand="0" w:evenVBand="0" w:oddHBand="0" w:evenHBand="0" w:firstRowFirstColumn="0" w:firstRowLastColumn="0" w:lastRowFirstColumn="0" w:lastRowLastColumn="0"/>
+            <w:cnfStyle w:val="001000000000"/>
             <w:tcW w:w="8094" w:type="dxa"/>
             <w:gridSpan w:val="2"/>
           </w:tcPr>
@@ -7461,11 +6899,11 @@
       </w:tr>
       <w:tr>
         <w:trPr>
-          <w:cnfStyle w:val="000000100000" w:firstRow="0" w:lastRow="0" w:firstColumn="0" w:lastColumn="0" w:oddVBand="0" w:evenVBand="0" w:oddHBand="1" w:evenHBand="0" w:firstRowFirstColumn="0" w:firstRowLastColumn="0" w:lastRowFirstColumn="0" w:lastRowLastColumn="0"/>
+          <w:cnfStyle w:val="000000100000"/>
         </w:trPr>
         <w:tc>
           <w:tcPr>
-            <w:cnfStyle w:val="001000000000" w:firstRow="0" w:lastRow="0" w:firstColumn="1" w:lastColumn="0" w:oddVBand="0" w:evenVBand="0" w:oddHBand="0" w:evenHBand="0" w:firstRowFirstColumn="0" w:firstRowLastColumn="0" w:lastRowFirstColumn="0" w:lastRowLastColumn="0"/>
+            <w:cnfStyle w:val="001000000000"/>
             <w:tcW w:w="8094" w:type="dxa"/>
             <w:gridSpan w:val="2"/>
           </w:tcPr>
@@ -7525,7 +6963,7 @@
       <w:tblPr>
         <w:tblStyle w:val="GridTable2Accent3"/>
         <w:tblW w:w="8094" w:type="dxa"/>
-        <w:tblLook w:val="04A0" w:firstRow="1" w:lastRow="0" w:firstColumn="1" w:lastColumn="0" w:noHBand="0" w:noVBand="1"/>
+        <w:tblLook w:val="04A0"/>
       </w:tblPr>
       <w:tblGrid>
         <w:gridCol w:w="3402"/>
@@ -7533,11 +6971,11 @@
       </w:tblGrid>
       <w:tr>
         <w:trPr>
-          <w:cnfStyle w:val="100000000000" w:firstRow="1" w:lastRow="0" w:firstColumn="0" w:lastColumn="0" w:oddVBand="0" w:evenVBand="0" w:oddHBand="0" w:evenHBand="0" w:firstRowFirstColumn="0" w:firstRowLastColumn="0" w:lastRowFirstColumn="0" w:lastRowLastColumn="0"/>
+          <w:cnfStyle w:val="100000000000"/>
         </w:trPr>
         <w:tc>
           <w:tcPr>
-            <w:cnfStyle w:val="001000000000" w:firstRow="0" w:lastRow="0" w:firstColumn="1" w:lastColumn="0" w:oddVBand="0" w:evenVBand="0" w:oddHBand="0" w:evenHBand="0" w:firstRowFirstColumn="0" w:firstRowLastColumn="0" w:lastRowFirstColumn="0" w:lastRowLastColumn="0"/>
+            <w:cnfStyle w:val="001000000000"/>
             <w:tcW w:w="3402" w:type="dxa"/>
           </w:tcPr>
           <w:p>
@@ -7563,7 +7001,7 @@
           <w:p>
             <w:pPr>
               <w:pStyle w:val="PSI-ComentarioenTabla"/>
-              <w:cnfStyle w:val="100000000000" w:firstRow="1" w:lastRow="0" w:firstColumn="0" w:lastColumn="0" w:oddVBand="0" w:evenVBand="0" w:oddHBand="0" w:evenHBand="0" w:firstRowFirstColumn="0" w:firstRowLastColumn="0" w:lastRowFirstColumn="0" w:lastRowLastColumn="0"/>
+              <w:cnfStyle w:val="100000000000"/>
               <w:rPr>
                 <w:rFonts w:cstheme="minorHAnsi"/>
                 <w:color w:val="auto"/>
@@ -7581,11 +7019,11 @@
       </w:tr>
       <w:tr>
         <w:trPr>
-          <w:cnfStyle w:val="000000100000" w:firstRow="0" w:lastRow="0" w:firstColumn="0" w:lastColumn="0" w:oddVBand="0" w:evenVBand="0" w:oddHBand="1" w:evenHBand="0" w:firstRowFirstColumn="0" w:firstRowLastColumn="0" w:lastRowFirstColumn="0" w:lastRowLastColumn="0"/>
+          <w:cnfStyle w:val="000000100000"/>
         </w:trPr>
         <w:tc>
           <w:tcPr>
-            <w:cnfStyle w:val="001000000000" w:firstRow="0" w:lastRow="0" w:firstColumn="1" w:lastColumn="0" w:oddVBand="0" w:evenVBand="0" w:oddHBand="0" w:evenHBand="0" w:firstRowFirstColumn="0" w:firstRowLastColumn="0" w:lastRowFirstColumn="0" w:lastRowLastColumn="0"/>
+            <w:cnfStyle w:val="001000000000"/>
             <w:tcW w:w="3402" w:type="dxa"/>
           </w:tcPr>
           <w:p>
@@ -7611,7 +7049,7 @@
           <w:p>
             <w:pPr>
               <w:pStyle w:val="PSI-ComentarioenTabla"/>
-              <w:cnfStyle w:val="000000100000" w:firstRow="0" w:lastRow="0" w:firstColumn="0" w:lastColumn="0" w:oddVBand="0" w:evenVBand="0" w:oddHBand="1" w:evenHBand="0" w:firstRowFirstColumn="0" w:firstRowLastColumn="0" w:lastRowFirstColumn="0" w:lastRowLastColumn="0"/>
+              <w:cnfStyle w:val="000000100000"/>
               <w:rPr>
                 <w:rFonts w:cstheme="minorHAnsi"/>
                 <w:color w:val="auto"/>
@@ -7630,7 +7068,7 @@
       <w:tr>
         <w:tc>
           <w:tcPr>
-            <w:cnfStyle w:val="001000000000" w:firstRow="0" w:lastRow="0" w:firstColumn="1" w:lastColumn="0" w:oddVBand="0" w:evenVBand="0" w:oddHBand="0" w:evenHBand="0" w:firstRowFirstColumn="0" w:firstRowLastColumn="0" w:lastRowFirstColumn="0" w:lastRowLastColumn="0"/>
+            <w:cnfStyle w:val="001000000000"/>
             <w:tcW w:w="3402" w:type="dxa"/>
           </w:tcPr>
           <w:p>
@@ -7657,7 +7095,7 @@
           <w:p>
             <w:pPr>
               <w:pStyle w:val="PSI-ComentarioenTabla"/>
-              <w:cnfStyle w:val="000000000000" w:firstRow="0" w:lastRow="0" w:firstColumn="0" w:lastColumn="0" w:oddVBand="0" w:evenVBand="0" w:oddHBand="0" w:evenHBand="0" w:firstRowFirstColumn="0" w:firstRowLastColumn="0" w:lastRowFirstColumn="0" w:lastRowLastColumn="0"/>
+              <w:cnfStyle w:val="000000000000"/>
               <w:rPr>
                 <w:rFonts w:cstheme="minorHAnsi"/>
                 <w:color w:val="auto"/>
@@ -7675,11 +7113,11 @@
       </w:tr>
       <w:tr>
         <w:trPr>
-          <w:cnfStyle w:val="000000100000" w:firstRow="0" w:lastRow="0" w:firstColumn="0" w:lastColumn="0" w:oddVBand="0" w:evenVBand="0" w:oddHBand="1" w:evenHBand="0" w:firstRowFirstColumn="0" w:firstRowLastColumn="0" w:lastRowFirstColumn="0" w:lastRowLastColumn="0"/>
+          <w:cnfStyle w:val="000000100000"/>
         </w:trPr>
         <w:tc>
           <w:tcPr>
-            <w:cnfStyle w:val="001000000000" w:firstRow="0" w:lastRow="0" w:firstColumn="1" w:lastColumn="0" w:oddVBand="0" w:evenVBand="0" w:oddHBand="0" w:evenHBand="0" w:firstRowFirstColumn="0" w:firstRowLastColumn="0" w:lastRowFirstColumn="0" w:lastRowLastColumn="0"/>
+            <w:cnfStyle w:val="001000000000"/>
             <w:tcW w:w="3402" w:type="dxa"/>
           </w:tcPr>
           <w:p>
@@ -7705,7 +7143,7 @@
           <w:p>
             <w:pPr>
               <w:pStyle w:val="PSI-ComentarioenTabla"/>
-              <w:cnfStyle w:val="000000100000" w:firstRow="0" w:lastRow="0" w:firstColumn="0" w:lastColumn="0" w:oddVBand="0" w:evenVBand="0" w:oddHBand="1" w:evenHBand="0" w:firstRowFirstColumn="0" w:firstRowLastColumn="0" w:lastRowFirstColumn="0" w:lastRowLastColumn="0"/>
+              <w:cnfStyle w:val="000000100000"/>
               <w:rPr>
                 <w:rFonts w:cstheme="minorHAnsi"/>
                 <w:color w:val="auto"/>
@@ -7724,7 +7162,7 @@
       <w:tr>
         <w:tc>
           <w:tcPr>
-            <w:cnfStyle w:val="001000000000" w:firstRow="0" w:lastRow="0" w:firstColumn="1" w:lastColumn="0" w:oddVBand="0" w:evenVBand="0" w:oddHBand="0" w:evenHBand="0" w:firstRowFirstColumn="0" w:firstRowLastColumn="0" w:lastRowFirstColumn="0" w:lastRowLastColumn="0"/>
+            <w:cnfStyle w:val="001000000000"/>
             <w:tcW w:w="8094" w:type="dxa"/>
             <w:gridSpan w:val="2"/>
           </w:tcPr>
@@ -7750,11 +7188,11 @@
       </w:tr>
       <w:tr>
         <w:trPr>
-          <w:cnfStyle w:val="000000100000" w:firstRow="0" w:lastRow="0" w:firstColumn="0" w:lastColumn="0" w:oddVBand="0" w:evenVBand="0" w:oddHBand="1" w:evenHBand="0" w:firstRowFirstColumn="0" w:firstRowLastColumn="0" w:lastRowFirstColumn="0" w:lastRowLastColumn="0"/>
+          <w:cnfStyle w:val="000000100000"/>
         </w:trPr>
         <w:tc>
           <w:tcPr>
-            <w:cnfStyle w:val="001000000000" w:firstRow="0" w:lastRow="0" w:firstColumn="1" w:lastColumn="0" w:oddVBand="0" w:evenVBand="0" w:oddHBand="0" w:evenHBand="0" w:firstRowFirstColumn="0" w:firstRowLastColumn="0" w:lastRowFirstColumn="0" w:lastRowLastColumn="0"/>
+            <w:cnfStyle w:val="001000000000"/>
             <w:tcW w:w="8094" w:type="dxa"/>
             <w:gridSpan w:val="2"/>
           </w:tcPr>
@@ -7814,7 +7252,7 @@
       <w:tblPr>
         <w:tblStyle w:val="GridTable2Accent3"/>
         <w:tblW w:w="8094" w:type="dxa"/>
-        <w:tblLook w:val="04A0" w:firstRow="1" w:lastRow="0" w:firstColumn="1" w:lastColumn="0" w:noHBand="0" w:noVBand="1"/>
+        <w:tblLook w:val="04A0"/>
       </w:tblPr>
       <w:tblGrid>
         <w:gridCol w:w="3402"/>
@@ -7822,11 +7260,11 @@
       </w:tblGrid>
       <w:tr>
         <w:trPr>
-          <w:cnfStyle w:val="100000000000" w:firstRow="1" w:lastRow="0" w:firstColumn="0" w:lastColumn="0" w:oddVBand="0" w:evenVBand="0" w:oddHBand="0" w:evenHBand="0" w:firstRowFirstColumn="0" w:firstRowLastColumn="0" w:lastRowFirstColumn="0" w:lastRowLastColumn="0"/>
+          <w:cnfStyle w:val="100000000000"/>
         </w:trPr>
         <w:tc>
           <w:tcPr>
-            <w:cnfStyle w:val="001000000000" w:firstRow="0" w:lastRow="0" w:firstColumn="1" w:lastColumn="0" w:oddVBand="0" w:evenVBand="0" w:oddHBand="0" w:evenHBand="0" w:firstRowFirstColumn="0" w:firstRowLastColumn="0" w:lastRowFirstColumn="0" w:lastRowLastColumn="0"/>
+            <w:cnfStyle w:val="001000000000"/>
             <w:tcW w:w="3402" w:type="dxa"/>
           </w:tcPr>
           <w:p>
@@ -7852,7 +7290,7 @@
           <w:p>
             <w:pPr>
               <w:pStyle w:val="PSI-ComentarioenTabla"/>
-              <w:cnfStyle w:val="100000000000" w:firstRow="1" w:lastRow="0" w:firstColumn="0" w:lastColumn="0" w:oddVBand="0" w:evenVBand="0" w:oddHBand="0" w:evenHBand="0" w:firstRowFirstColumn="0" w:firstRowLastColumn="0" w:lastRowFirstColumn="0" w:lastRowLastColumn="0"/>
+              <w:cnfStyle w:val="100000000000"/>
               <w:rPr>
                 <w:rFonts w:cstheme="minorHAnsi"/>
                 <w:color w:val="auto"/>
@@ -7870,11 +7308,11 @@
       </w:tr>
       <w:tr>
         <w:trPr>
-          <w:cnfStyle w:val="000000100000" w:firstRow="0" w:lastRow="0" w:firstColumn="0" w:lastColumn="0" w:oddVBand="0" w:evenVBand="0" w:oddHBand="1" w:evenHBand="0" w:firstRowFirstColumn="0" w:firstRowLastColumn="0" w:lastRowFirstColumn="0" w:lastRowLastColumn="0"/>
+          <w:cnfStyle w:val="000000100000"/>
         </w:trPr>
         <w:tc>
           <w:tcPr>
-            <w:cnfStyle w:val="001000000000" w:firstRow="0" w:lastRow="0" w:firstColumn="1" w:lastColumn="0" w:oddVBand="0" w:evenVBand="0" w:oddHBand="0" w:evenHBand="0" w:firstRowFirstColumn="0" w:firstRowLastColumn="0" w:lastRowFirstColumn="0" w:lastRowLastColumn="0"/>
+            <w:cnfStyle w:val="001000000000"/>
             <w:tcW w:w="3402" w:type="dxa"/>
           </w:tcPr>
           <w:p>
@@ -7900,7 +7338,7 @@
           <w:p>
             <w:pPr>
               <w:pStyle w:val="PSI-ComentarioenTabla"/>
-              <w:cnfStyle w:val="000000100000" w:firstRow="0" w:lastRow="0" w:firstColumn="0" w:lastColumn="0" w:oddVBand="0" w:evenVBand="0" w:oddHBand="1" w:evenHBand="0" w:firstRowFirstColumn="0" w:firstRowLastColumn="0" w:lastRowFirstColumn="0" w:lastRowLastColumn="0"/>
+              <w:cnfStyle w:val="000000100000"/>
               <w:rPr>
                 <w:rFonts w:cstheme="minorHAnsi"/>
                 <w:color w:val="auto"/>
@@ -7919,7 +7357,7 @@
       <w:tr>
         <w:tc>
           <w:tcPr>
-            <w:cnfStyle w:val="001000000000" w:firstRow="0" w:lastRow="0" w:firstColumn="1" w:lastColumn="0" w:oddVBand="0" w:evenVBand="0" w:oddHBand="0" w:evenHBand="0" w:firstRowFirstColumn="0" w:firstRowLastColumn="0" w:lastRowFirstColumn="0" w:lastRowLastColumn="0"/>
+            <w:cnfStyle w:val="001000000000"/>
             <w:tcW w:w="3402" w:type="dxa"/>
           </w:tcPr>
           <w:p>
@@ -7946,7 +7384,7 @@
           <w:p>
             <w:pPr>
               <w:pStyle w:val="PSI-ComentarioenTabla"/>
-              <w:cnfStyle w:val="000000000000" w:firstRow="0" w:lastRow="0" w:firstColumn="0" w:lastColumn="0" w:oddVBand="0" w:evenVBand="0" w:oddHBand="0" w:evenHBand="0" w:firstRowFirstColumn="0" w:firstRowLastColumn="0" w:lastRowFirstColumn="0" w:lastRowLastColumn="0"/>
+              <w:cnfStyle w:val="000000000000"/>
               <w:rPr>
                 <w:rFonts w:cstheme="minorHAnsi"/>
                 <w:color w:val="auto"/>
@@ -7964,11 +7402,11 @@
       </w:tr>
       <w:tr>
         <w:trPr>
-          <w:cnfStyle w:val="000000100000" w:firstRow="0" w:lastRow="0" w:firstColumn="0" w:lastColumn="0" w:oddVBand="0" w:evenVBand="0" w:oddHBand="1" w:evenHBand="0" w:firstRowFirstColumn="0" w:firstRowLastColumn="0" w:lastRowFirstColumn="0" w:lastRowLastColumn="0"/>
+          <w:cnfStyle w:val="000000100000"/>
         </w:trPr>
         <w:tc>
           <w:tcPr>
-            <w:cnfStyle w:val="001000000000" w:firstRow="0" w:lastRow="0" w:firstColumn="1" w:lastColumn="0" w:oddVBand="0" w:evenVBand="0" w:oddHBand="0" w:evenHBand="0" w:firstRowFirstColumn="0" w:firstRowLastColumn="0" w:lastRowFirstColumn="0" w:lastRowLastColumn="0"/>
+            <w:cnfStyle w:val="001000000000"/>
             <w:tcW w:w="3402" w:type="dxa"/>
           </w:tcPr>
           <w:p>
@@ -7994,7 +7432,7 @@
           <w:p>
             <w:pPr>
               <w:pStyle w:val="PSI-ComentarioenTabla"/>
-              <w:cnfStyle w:val="000000100000" w:firstRow="0" w:lastRow="0" w:firstColumn="0" w:lastColumn="0" w:oddVBand="0" w:evenVBand="0" w:oddHBand="1" w:evenHBand="0" w:firstRowFirstColumn="0" w:firstRowLastColumn="0" w:lastRowFirstColumn="0" w:lastRowLastColumn="0"/>
+              <w:cnfStyle w:val="000000100000"/>
               <w:rPr>
                 <w:rFonts w:cstheme="minorHAnsi"/>
                 <w:color w:val="auto"/>
@@ -8013,7 +7451,7 @@
       <w:tr>
         <w:tc>
           <w:tcPr>
-            <w:cnfStyle w:val="001000000000" w:firstRow="0" w:lastRow="0" w:firstColumn="1" w:lastColumn="0" w:oddVBand="0" w:evenVBand="0" w:oddHBand="0" w:evenHBand="0" w:firstRowFirstColumn="0" w:firstRowLastColumn="0" w:lastRowFirstColumn="0" w:lastRowLastColumn="0"/>
+            <w:cnfStyle w:val="001000000000"/>
             <w:tcW w:w="8094" w:type="dxa"/>
             <w:gridSpan w:val="2"/>
           </w:tcPr>
@@ -8039,11 +7477,11 @@
       </w:tr>
       <w:tr>
         <w:trPr>
-          <w:cnfStyle w:val="000000100000" w:firstRow="0" w:lastRow="0" w:firstColumn="0" w:lastColumn="0" w:oddVBand="0" w:evenVBand="0" w:oddHBand="1" w:evenHBand="0" w:firstRowFirstColumn="0" w:firstRowLastColumn="0" w:lastRowFirstColumn="0" w:lastRowLastColumn="0"/>
+          <w:cnfStyle w:val="000000100000"/>
         </w:trPr>
         <w:tc>
           <w:tcPr>
-            <w:cnfStyle w:val="001000000000" w:firstRow="0" w:lastRow="0" w:firstColumn="1" w:lastColumn="0" w:oddVBand="0" w:evenVBand="0" w:oddHBand="0" w:evenHBand="0" w:firstRowFirstColumn="0" w:firstRowLastColumn="0" w:lastRowFirstColumn="0" w:lastRowLastColumn="0"/>
+            <w:cnfStyle w:val="001000000000"/>
             <w:tcW w:w="8094" w:type="dxa"/>
             <w:gridSpan w:val="2"/>
           </w:tcPr>
@@ -8103,7 +7541,7 @@
       <w:tblPr>
         <w:tblStyle w:val="GridTable2Accent3"/>
         <w:tblW w:w="8094" w:type="dxa"/>
-        <w:tblLook w:val="04A0" w:firstRow="1" w:lastRow="0" w:firstColumn="1" w:lastColumn="0" w:noHBand="0" w:noVBand="1"/>
+        <w:tblLook w:val="04A0"/>
       </w:tblPr>
       <w:tblGrid>
         <w:gridCol w:w="3402"/>
@@ -8111,11 +7549,11 @@
       </w:tblGrid>
       <w:tr>
         <w:trPr>
-          <w:cnfStyle w:val="100000000000" w:firstRow="1" w:lastRow="0" w:firstColumn="0" w:lastColumn="0" w:oddVBand="0" w:evenVBand="0" w:oddHBand="0" w:evenHBand="0" w:firstRowFirstColumn="0" w:firstRowLastColumn="0" w:lastRowFirstColumn="0" w:lastRowLastColumn="0"/>
+          <w:cnfStyle w:val="100000000000"/>
         </w:trPr>
         <w:tc>
           <w:tcPr>
-            <w:cnfStyle w:val="001000000000" w:firstRow="0" w:lastRow="0" w:firstColumn="1" w:lastColumn="0" w:oddVBand="0" w:evenVBand="0" w:oddHBand="0" w:evenHBand="0" w:firstRowFirstColumn="0" w:firstRowLastColumn="0" w:lastRowFirstColumn="0" w:lastRowLastColumn="0"/>
+            <w:cnfStyle w:val="001000000000"/>
             <w:tcW w:w="3402" w:type="dxa"/>
           </w:tcPr>
           <w:p>
@@ -8141,7 +7579,7 @@
           <w:p>
             <w:pPr>
               <w:pStyle w:val="PSI-ComentarioenTabla"/>
-              <w:cnfStyle w:val="100000000000" w:firstRow="1" w:lastRow="0" w:firstColumn="0" w:lastColumn="0" w:oddVBand="0" w:evenVBand="0" w:oddHBand="0" w:evenHBand="0" w:firstRowFirstColumn="0" w:firstRowLastColumn="0" w:lastRowFirstColumn="0" w:lastRowLastColumn="0"/>
+              <w:cnfStyle w:val="100000000000"/>
               <w:rPr>
                 <w:rFonts w:cstheme="minorHAnsi"/>
                 <w:color w:val="auto"/>
@@ -8159,11 +7597,11 @@
       </w:tr>
       <w:tr>
         <w:trPr>
-          <w:cnfStyle w:val="000000100000" w:firstRow="0" w:lastRow="0" w:firstColumn="0" w:lastColumn="0" w:oddVBand="0" w:evenVBand="0" w:oddHBand="1" w:evenHBand="0" w:firstRowFirstColumn="0" w:firstRowLastColumn="0" w:lastRowFirstColumn="0" w:lastRowLastColumn="0"/>
+          <w:cnfStyle w:val="000000100000"/>
         </w:trPr>
         <w:tc>
           <w:tcPr>
-            <w:cnfStyle w:val="001000000000" w:firstRow="0" w:lastRow="0" w:firstColumn="1" w:lastColumn="0" w:oddVBand="0" w:evenVBand="0" w:oddHBand="0" w:evenHBand="0" w:firstRowFirstColumn="0" w:firstRowLastColumn="0" w:lastRowFirstColumn="0" w:lastRowLastColumn="0"/>
+            <w:cnfStyle w:val="001000000000"/>
             <w:tcW w:w="3402" w:type="dxa"/>
           </w:tcPr>
           <w:p>
@@ -8189,7 +7627,7 @@
           <w:p>
             <w:pPr>
               <w:pStyle w:val="PSI-ComentarioenTabla"/>
-              <w:cnfStyle w:val="000000100000" w:firstRow="0" w:lastRow="0" w:firstColumn="0" w:lastColumn="0" w:oddVBand="0" w:evenVBand="0" w:oddHBand="1" w:evenHBand="0" w:firstRowFirstColumn="0" w:firstRowLastColumn="0" w:lastRowFirstColumn="0" w:lastRowLastColumn="0"/>
+              <w:cnfStyle w:val="000000100000"/>
               <w:rPr>
                 <w:rFonts w:cstheme="minorHAnsi"/>
                 <w:color w:val="auto"/>
@@ -8208,7 +7646,7 @@
       <w:tr>
         <w:tc>
           <w:tcPr>
-            <w:cnfStyle w:val="001000000000" w:firstRow="0" w:lastRow="0" w:firstColumn="1" w:lastColumn="0" w:oddVBand="0" w:evenVBand="0" w:oddHBand="0" w:evenHBand="0" w:firstRowFirstColumn="0" w:firstRowLastColumn="0" w:lastRowFirstColumn="0" w:lastRowLastColumn="0"/>
+            <w:cnfStyle w:val="001000000000"/>
             <w:tcW w:w="3402" w:type="dxa"/>
           </w:tcPr>
           <w:p>
@@ -8235,7 +7673,7 @@
           <w:p>
             <w:pPr>
               <w:pStyle w:val="PSI-ComentarioenTabla"/>
-              <w:cnfStyle w:val="000000000000" w:firstRow="0" w:lastRow="0" w:firstColumn="0" w:lastColumn="0" w:oddVBand="0" w:evenVBand="0" w:oddHBand="0" w:evenHBand="0" w:firstRowFirstColumn="0" w:firstRowLastColumn="0" w:lastRowFirstColumn="0" w:lastRowLastColumn="0"/>
+              <w:cnfStyle w:val="000000000000"/>
               <w:rPr>
                 <w:rFonts w:cstheme="minorHAnsi"/>
                 <w:color w:val="auto"/>
@@ -8246,25 +7684,18 @@
                 <w:rFonts w:cstheme="minorHAnsi"/>
                 <w:color w:val="auto"/>
               </w:rPr>
-              <w:t>REQ01</w:t>
-            </w:r>
-            <w:r>
-              <w:rPr>
-                <w:rFonts w:cstheme="minorHAnsi"/>
-                <w:color w:val="auto"/>
-              </w:rPr>
-              <w:t>2</w:t>
+              <w:t>REQ012</w:t>
             </w:r>
           </w:p>
         </w:tc>
       </w:tr>
       <w:tr>
         <w:trPr>
-          <w:cnfStyle w:val="000000100000" w:firstRow="0" w:lastRow="0" w:firstColumn="0" w:lastColumn="0" w:oddVBand="0" w:evenVBand="0" w:oddHBand="1" w:evenHBand="0" w:firstRowFirstColumn="0" w:firstRowLastColumn="0" w:lastRowFirstColumn="0" w:lastRowLastColumn="0"/>
+          <w:cnfStyle w:val="000000100000"/>
         </w:trPr>
         <w:tc>
           <w:tcPr>
-            <w:cnfStyle w:val="001000000000" w:firstRow="0" w:lastRow="0" w:firstColumn="1" w:lastColumn="0" w:oddVBand="0" w:evenVBand="0" w:oddHBand="0" w:evenHBand="0" w:firstRowFirstColumn="0" w:firstRowLastColumn="0" w:lastRowFirstColumn="0" w:lastRowLastColumn="0"/>
+            <w:cnfStyle w:val="001000000000"/>
             <w:tcW w:w="3402" w:type="dxa"/>
           </w:tcPr>
           <w:p>
@@ -8290,7 +7721,7 @@
           <w:p>
             <w:pPr>
               <w:pStyle w:val="PSI-ComentarioenTabla"/>
-              <w:cnfStyle w:val="000000100000" w:firstRow="0" w:lastRow="0" w:firstColumn="0" w:lastColumn="0" w:oddVBand="0" w:evenVBand="0" w:oddHBand="1" w:evenHBand="0" w:firstRowFirstColumn="0" w:firstRowLastColumn="0" w:lastRowFirstColumn="0" w:lastRowLastColumn="0"/>
+              <w:cnfStyle w:val="000000100000"/>
               <w:rPr>
                 <w:rFonts w:cstheme="minorHAnsi"/>
                 <w:color w:val="auto"/>
@@ -8317,7 +7748,7 @@
       <w:tr>
         <w:tc>
           <w:tcPr>
-            <w:cnfStyle w:val="001000000000" w:firstRow="0" w:lastRow="0" w:firstColumn="1" w:lastColumn="0" w:oddVBand="0" w:evenVBand="0" w:oddHBand="0" w:evenHBand="0" w:firstRowFirstColumn="0" w:firstRowLastColumn="0" w:lastRowFirstColumn="0" w:lastRowLastColumn="0"/>
+            <w:cnfStyle w:val="001000000000"/>
             <w:tcW w:w="8094" w:type="dxa"/>
             <w:gridSpan w:val="2"/>
           </w:tcPr>
@@ -8344,11 +7775,11 @@
       </w:tr>
       <w:tr>
         <w:trPr>
-          <w:cnfStyle w:val="000000100000" w:firstRow="0" w:lastRow="0" w:firstColumn="0" w:lastColumn="0" w:oddVBand="0" w:evenVBand="0" w:oddHBand="1" w:evenHBand="0" w:firstRowFirstColumn="0" w:firstRowLastColumn="0" w:lastRowFirstColumn="0" w:lastRowLastColumn="0"/>
+          <w:cnfStyle w:val="000000100000"/>
         </w:trPr>
         <w:tc>
           <w:tcPr>
-            <w:cnfStyle w:val="001000000000" w:firstRow="0" w:lastRow="0" w:firstColumn="1" w:lastColumn="0" w:oddVBand="0" w:evenVBand="0" w:oddHBand="0" w:evenHBand="0" w:firstRowFirstColumn="0" w:firstRowLastColumn="0" w:lastRowFirstColumn="0" w:lastRowLastColumn="0"/>
+            <w:cnfStyle w:val="001000000000"/>
             <w:tcW w:w="8094" w:type="dxa"/>
             <w:gridSpan w:val="2"/>
           </w:tcPr>
@@ -8920,6 +8351,101 @@
           <w:color w:val="auto"/>
         </w:rPr>
         <w:t>[En este apartado se debe indicar cualquier limitación de diseño que se han tomado y que deben cumplirse. Por ejemplo: lenguajes de programación, requerimientos de proceso de software,  herramientas de desarrollo, limitaciones de hardware, librerías, componentes comprados, etc.]</w:t>
+      </w:r>
+    </w:p>
+    <w:p>
+      <w:pPr>
+        <w:pStyle w:val="PSI-Comentario"/>
+        <w:rPr>
+          <w:rFonts w:cstheme="minorHAnsi"/>
+          <w:color w:val="auto"/>
+        </w:rPr>
+      </w:pPr>
+      <w:r>
+        <w:rPr>
+          <w:rFonts w:cstheme="minorHAnsi"/>
+          <w:color w:val="auto"/>
+        </w:rPr>
+        <w:t>Utilización del Códigos QR para la generación de los reclamos y sugerencias.</w:t>
+      </w:r>
+    </w:p>
+    <w:p>
+      <w:pPr>
+        <w:pStyle w:val="PSI-Comentario"/>
+        <w:rPr>
+          <w:rFonts w:cstheme="minorHAnsi"/>
+          <w:color w:val="auto"/>
+        </w:rPr>
+      </w:pPr>
+      <w:r>
+        <w:rPr>
+          <w:rFonts w:cstheme="minorHAnsi"/>
+          <w:color w:val="auto"/>
+        </w:rPr>
+        <w:t>La aplicación tiene que funcionar sobre dispositivos móviles inteligentes.</w:t>
+      </w:r>
+    </w:p>
+    <w:p>
+      <w:pPr>
+        <w:pStyle w:val="PSI-Comentario"/>
+        <w:rPr>
+          <w:rFonts w:cstheme="minorHAnsi"/>
+          <w:color w:val="auto"/>
+        </w:rPr>
+      </w:pPr>
+      <w:r>
+        <w:rPr>
+          <w:rFonts w:cstheme="minorHAnsi"/>
+          <w:color w:val="auto"/>
+        </w:rPr>
+        <w:t>Los datos utilizados deben estar almacenados en servidores provistos por la UNPA.</w:t>
+      </w:r>
+    </w:p>
+    <w:p>
+      <w:pPr>
+        <w:pStyle w:val="PSI-Comentario"/>
+        <w:rPr>
+          <w:rFonts w:cstheme="minorHAnsi"/>
+          <w:color w:val="auto"/>
+        </w:rPr>
+      </w:pPr>
+      <w:r>
+        <w:rPr>
+          <w:rFonts w:cstheme="minorHAnsi"/>
+          <w:color w:val="auto"/>
+        </w:rPr>
+        <w:t>La parte Web del software tiene que estar desarrollado en  lenguaje de programación PHP, integrado con la gestión de cuentas de usuarios existente, también ejecutado en los servidores de la UNPA.</w:t>
+      </w:r>
+    </w:p>
+    <w:p>
+      <w:pPr>
+        <w:pStyle w:val="PSI-Ttulo2"/>
+        <w:rPr>
+          <w:rFonts w:asciiTheme="minorHAnsi" w:hAnsiTheme="minorHAnsi" w:cstheme="minorHAnsi"/>
+          <w:color w:val="92D050"/>
+        </w:rPr>
+      </w:pPr>
+      <w:r>
+        <w:rPr>
+          <w:rFonts w:asciiTheme="minorHAnsi" w:hAnsiTheme="minorHAnsi" w:cstheme="minorHAnsi"/>
+          <w:color w:val="92D050"/>
+        </w:rPr>
+        <w:t xml:space="preserve">Restricción </w:t>
+      </w:r>
+      <w:r>
+        <w:rPr>
+          <w:rFonts w:asciiTheme="minorHAnsi" w:hAnsiTheme="minorHAnsi" w:cstheme="minorHAnsi"/>
+          <w:color w:val="92D050"/>
+        </w:rPr>
+        <w:t>Geográfica</w:t>
+      </w:r>
+    </w:p>
+    <w:p>
+      <w:pPr>
+        <w:pStyle w:val="PSI-Normal"/>
+      </w:pPr>
+      <w:r>
+        <w:t>Se quiere que los reclamos y sugerencias se realicen desde el Campus Universitario.</w:t>
       </w:r>
     </w:p>
     <w:p>
@@ -9070,7 +8596,15 @@
           <w:rFonts w:cstheme="minorHAnsi"/>
           <w:color w:val="auto"/>
         </w:rPr>
-        <w:t>[En esta sección se debe describir el propósito y contenido del Manual de Usuario. Especifique el largo deseado, nivel de detalle, necesidad de índice, glosario de términos, tutoriales o manual de referencia estratégica, etc. Especifique también restricciones de formato. ]</w:t>
+        <w:t xml:space="preserve">[En esta sección se debe describir el propósito y contenido del Manual de Usuario. Especifique el largo deseado, nivel de detalle, necesidad de índice, glosario de términos, </w:t>
+      </w:r>
+      <w:r>
+        <w:rPr>
+          <w:rFonts w:cstheme="minorHAnsi"/>
+          <w:color w:val="auto"/>
+        </w:rPr>
+        <w:lastRenderedPageBreak/>
+        <w:t>tutoriales o manual de referencia estratégica, etc. Especifique también restricciones de formato. ]</w:t>
       </w:r>
     </w:p>
     <w:p>
@@ -9146,7 +8680,6 @@
           <w:rFonts w:asciiTheme="minorHAnsi" w:hAnsiTheme="minorHAnsi" w:cstheme="minorHAnsi"/>
           <w:color w:val="92D050"/>
         </w:rPr>
-        <w:lastRenderedPageBreak/>
         <w:t xml:space="preserve">Guías de instalación  y </w:t>
       </w:r>
       <w:bookmarkEnd w:id="97"/>
@@ -9310,8 +8843,8 @@
       </w:pPr>
     </w:p>
     <w:sectPr>
-      <w:headerReference w:type="default" r:id="rId12"/>
-      <w:footerReference w:type="default" r:id="rId13"/>
+      <w:headerReference w:type="default" r:id="rId11"/>
+      <w:footerReference w:type="default" r:id="rId12"/>
       <w:pgSz w:w="11906" w:h="16838"/>
       <w:pgMar w:top="1985" w:right="2268" w:bottom="1418" w:left="1701" w:header="567" w:footer="573" w:gutter="0"/>
       <w:cols w:space="708"/>
@@ -9323,8 +8856,8 @@
 </file>
 
 <file path=word/endnotes.xml><?xml version="1.0" encoding="utf-8"?>
-<w:endnotes xmlns:wpc="http://schemas.microsoft.com/office/word/2010/wordprocessingCanvas" xmlns:mc="http://schemas.openxmlformats.org/markup-compatibility/2006" xmlns:o="urn:schemas-microsoft-com:office:office" xmlns:r="http://schemas.openxmlformats.org/officeDocument/2006/relationships" xmlns:m="http://schemas.openxmlformats.org/officeDocument/2006/math" xmlns:v="urn:schemas-microsoft-com:vml" xmlns:wp14="http://schemas.microsoft.com/office/word/2010/wordprocessingDrawing" xmlns:wp="http://schemas.openxmlformats.org/drawingml/2006/wordprocessingDrawing" xmlns:w10="urn:schemas-microsoft-com:office:word" xmlns:w="http://schemas.openxmlformats.org/wordprocessingml/2006/main" xmlns:w14="http://schemas.microsoft.com/office/word/2010/wordml" xmlns:wpg="http://schemas.microsoft.com/office/word/2010/wordprocessingGroup" xmlns:wpi="http://schemas.microsoft.com/office/word/2010/wordprocessingInk" xmlns:wne="http://schemas.microsoft.com/office/word/2006/wordml" xmlns:wps="http://schemas.microsoft.com/office/word/2010/wordprocessingShape" mc:Ignorable="w14 wp14">
-  <w:endnote w:type="separator" w:id="-1">
+<w:endnotes xmlns:ve="http://schemas.openxmlformats.org/markup-compatibility/2006" xmlns:o="urn:schemas-microsoft-com:office:office" xmlns:r="http://schemas.openxmlformats.org/officeDocument/2006/relationships" xmlns:m="http://schemas.openxmlformats.org/officeDocument/2006/math" xmlns:v="urn:schemas-microsoft-com:vml" xmlns:wp="http://schemas.openxmlformats.org/drawingml/2006/wordprocessingDrawing" xmlns:w10="urn:schemas-microsoft-com:office:word" xmlns:w="http://schemas.openxmlformats.org/wordprocessingml/2006/main" xmlns:wne="http://schemas.microsoft.com/office/word/2006/wordml">
+  <w:endnote w:type="separator" w:id="0">
     <w:p>
       <w:pPr>
         <w:spacing w:before="0" w:line="240" w:lineRule="auto"/>
@@ -9335,7 +8868,7 @@
     </w:p>
     <w:p/>
   </w:endnote>
-  <w:endnote w:type="continuationSeparator" w:id="0">
+  <w:endnote w:type="continuationSeparator" w:id="1">
     <w:p>
       <w:pPr>
         <w:spacing w:before="0" w:line="240" w:lineRule="auto"/>
@@ -9350,7 +8883,7 @@
 </file>
 
 <file path=word/footer1.xml><?xml version="1.0" encoding="utf-8"?>
-<w:ftr xmlns:wpc="http://schemas.microsoft.com/office/word/2010/wordprocessingCanvas" xmlns:mc="http://schemas.openxmlformats.org/markup-compatibility/2006" xmlns:o="urn:schemas-microsoft-com:office:office" xmlns:r="http://schemas.openxmlformats.org/officeDocument/2006/relationships" xmlns:m="http://schemas.openxmlformats.org/officeDocument/2006/math" xmlns:v="urn:schemas-microsoft-com:vml" xmlns:wp14="http://schemas.microsoft.com/office/word/2010/wordprocessingDrawing" xmlns:wp="http://schemas.openxmlformats.org/drawingml/2006/wordprocessingDrawing" xmlns:w10="urn:schemas-microsoft-com:office:word" xmlns:w="http://schemas.openxmlformats.org/wordprocessingml/2006/main" xmlns:w14="http://schemas.microsoft.com/office/word/2010/wordml" xmlns:wpg="http://schemas.microsoft.com/office/word/2010/wordprocessingGroup" xmlns:wpi="http://schemas.microsoft.com/office/word/2010/wordprocessingInk" xmlns:wne="http://schemas.microsoft.com/office/word/2006/wordml" xmlns:wps="http://schemas.microsoft.com/office/word/2010/wordprocessingShape" mc:Ignorable="w14 wp14">
+<w:ftr xmlns:ve="http://schemas.openxmlformats.org/markup-compatibility/2006" xmlns:o="urn:schemas-microsoft-com:office:office" xmlns:r="http://schemas.openxmlformats.org/officeDocument/2006/relationships" xmlns:m="http://schemas.openxmlformats.org/officeDocument/2006/math" xmlns:v="urn:schemas-microsoft-com:vml" xmlns:wp="http://schemas.openxmlformats.org/drawingml/2006/wordprocessingDrawing" xmlns:w10="urn:schemas-microsoft-com:office:word" xmlns:w="http://schemas.openxmlformats.org/wordprocessingml/2006/main" xmlns:wne="http://schemas.microsoft.com/office/word/2006/wordml">
   <w:p>
     <w:pPr>
       <w:pStyle w:val="Piedepgina"/>
@@ -9360,220 +8893,82 @@
         <w:noProof/>
         <w:lang w:val="es-AR" w:eastAsia="es-AR"/>
       </w:rPr>
-      <mc:AlternateContent>
-        <mc:Choice Requires="wps">
-          <w:drawing>
-            <wp:anchor distT="0" distB="0" distL="114300" distR="114300" simplePos="0" relativeHeight="251661312" behindDoc="0" locked="0" layoutInCell="1" allowOverlap="1" wp14:anchorId="31D85999" wp14:editId="53F1FFDF">
-              <wp:simplePos x="0" y="0"/>
-              <wp:positionH relativeFrom="column">
-                <wp:posOffset>-1024146</wp:posOffset>
-              </wp:positionH>
-              <wp:positionV relativeFrom="paragraph">
-                <wp:posOffset>-441325</wp:posOffset>
-              </wp:positionV>
-              <wp:extent cx="1749972" cy="970280"/>
-              <wp:effectExtent l="0" t="0" r="0" b="2540"/>
-              <wp:wrapNone/>
-              <wp:docPr id="6" name="Rectangle 45"/>
-              <wp:cNvGraphicFramePr>
-                <a:graphicFrameLocks xmlns:a="http://schemas.openxmlformats.org/drawingml/2006/main"/>
-              </wp:cNvGraphicFramePr>
-              <a:graphic xmlns:a="http://schemas.openxmlformats.org/drawingml/2006/main">
-                <a:graphicData uri="http://schemas.microsoft.com/office/word/2010/wordprocessingShape">
-                  <wps:wsp>
-                    <wps:cNvSpPr>
-                      <a:spLocks noChangeArrowheads="1"/>
-                    </wps:cNvSpPr>
-                    <wps:spPr bwMode="auto">
-                      <a:xfrm>
-                        <a:off x="0" y="0"/>
-                        <a:ext cx="1749972" cy="970280"/>
-                      </a:xfrm>
-                      <a:prstGeom prst="rect">
-                        <a:avLst/>
-                      </a:prstGeom>
-                      <a:noFill/>
-                      <a:ln>
-                        <a:noFill/>
-                      </a:ln>
-                      <a:extLst>
-                        <a:ext uri="{909E8E84-426E-40DD-AFC4-6F175D3DCCD1}">
-                          <a14:hiddenFill xmlns:a14="http://schemas.microsoft.com/office/drawing/2010/main">
-                            <a:solidFill>
-                              <a:srgbClr val="FFFFFF"/>
-                            </a:solidFill>
-                          </a14:hiddenFill>
-                        </a:ext>
-                        <a:ext uri="{91240B29-F687-4F45-9708-019B960494DF}">
-                          <a14:hiddenLine xmlns:a14="http://schemas.microsoft.com/office/drawing/2010/main" w="9525">
-                            <a:solidFill>
-                              <a:srgbClr val="000000"/>
-                            </a:solidFill>
-                            <a:miter lim="800000"/>
-                            <a:headEnd/>
-                            <a:tailEnd/>
-                          </a14:hiddenLine>
-                        </a:ext>
-                      </a:extLst>
-                    </wps:spPr>
-                    <wps:txbx>
-                      <w:txbxContent>
-                        <w:p>
-                          <w:pPr>
-                            <w:ind w:left="0"/>
-                            <w:jc w:val="center"/>
-                          </w:pPr>
-                          <w:r>
-                            <w:rPr>
-                              <w:noProof/>
-                              <w:lang w:val="es-AR" w:eastAsia="es-AR"/>
-                            </w:rPr>
-                            <w:drawing>
-                              <wp:inline distT="0" distB="0" distL="0" distR="0" wp14:anchorId="188C6F49" wp14:editId="5E9601A2">
-                                <wp:extent cx="1418590" cy="725170"/>
-                                <wp:effectExtent l="0" t="0" r="0" b="0"/>
-                                <wp:docPr id="18" name="Imagen 18" descr="C:\Users\mailo\Desktop\Laboratorio\Logos\Logo grupo\Logo Grupo Plat.png"/>
-                                <wp:cNvGraphicFramePr>
-                                  <a:graphicFrameLocks xmlns:a="http://schemas.openxmlformats.org/drawingml/2006/main" noChangeAspect="1"/>
-                                </wp:cNvGraphicFramePr>
-                                <a:graphic xmlns:a="http://schemas.openxmlformats.org/drawingml/2006/main">
-                                  <a:graphicData uri="http://schemas.openxmlformats.org/drawingml/2006/picture">
-                                    <pic:pic xmlns:pic="http://schemas.openxmlformats.org/drawingml/2006/picture">
-                                      <pic:nvPicPr>
-                                        <pic:cNvPr id="0" name="Picture 670" descr="C:\Users\mailo\Desktop\Laboratorio\Logos\Logo grupo\Logo Grupo Plat.png"/>
-                                        <pic:cNvPicPr>
-                                          <a:picLocks noChangeAspect="1" noChangeArrowheads="1"/>
-                                        </pic:cNvPicPr>
-                                      </pic:nvPicPr>
-                                      <pic:blipFill>
-                                        <a:blip r:embed="rId1">
-                                          <a:extLst>
-                                            <a:ext uri="{28A0092B-C50C-407E-A947-70E740481C1C}">
-                                              <a14:useLocalDpi xmlns:a14="http://schemas.microsoft.com/office/drawing/2010/main" val="0"/>
-                                            </a:ext>
-                                          </a:extLst>
-                                        </a:blip>
-                                        <a:srcRect/>
-                                        <a:stretch>
-                                          <a:fillRect/>
-                                        </a:stretch>
-                                      </pic:blipFill>
-                                      <pic:spPr bwMode="auto">
-                                        <a:xfrm>
-                                          <a:off x="0" y="0"/>
-                                          <a:ext cx="1418590" cy="725170"/>
-                                        </a:xfrm>
-                                        <a:prstGeom prst="rect">
-                                          <a:avLst/>
-                                        </a:prstGeom>
-                                        <a:noFill/>
-                                        <a:ln>
-                                          <a:noFill/>
-                                        </a:ln>
-                                      </pic:spPr>
-                                    </pic:pic>
-                                  </a:graphicData>
-                                </a:graphic>
-                              </wp:inline>
-                            </w:drawing>
-                          </w:r>
-                        </w:p>
-                      </w:txbxContent>
-                    </wps:txbx>
-                    <wps:bodyPr rot="0" vert="horz" wrap="square" lIns="91440" tIns="45720" rIns="91440" bIns="45720" anchor="t" anchorCtr="0" upright="1">
-                      <a:spAutoFit/>
-                    </wps:bodyPr>
-                  </wps:wsp>
-                </a:graphicData>
-              </a:graphic>
-              <wp14:sizeRelH relativeFrom="page">
-                <wp14:pctWidth>0</wp14:pctWidth>
-              </wp14:sizeRelH>
-              <wp14:sizeRelV relativeFrom="page">
-                <wp14:pctHeight>0</wp14:pctHeight>
-              </wp14:sizeRelV>
-            </wp:anchor>
-          </w:drawing>
-        </mc:Choice>
-        <mc:Fallback>
-          <w:pict>
-            <v:rect id="Rectangle 45" o:spid="_x0000_s1035" style="position:absolute;left:0;text-align:left;margin-left:-80.65pt;margin-top:-34.75pt;width:137.8pt;height:76.4pt;z-index:251661312;visibility:visible;mso-wrap-style:square;mso-width-percent:0;mso-height-percent:0;mso-wrap-distance-left:9pt;mso-wrap-distance-top:0;mso-wrap-distance-right:9pt;mso-wrap-distance-bottom:0;mso-position-horizontal:absolute;mso-position-horizontal-relative:text;mso-position-vertical:absolute;mso-position-vertical-relative:text;mso-width-percent:0;mso-height-percent:0;mso-width-relative:page;mso-height-relative:page;v-text-anchor:top" o:gfxdata="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" filled="f" stroked="f">
-              <v:textbox style="mso-fit-shape-to-text:t">
-                <w:txbxContent>
-                  <w:p>
-                    <w:pPr>
-                      <w:ind w:left="0"/>
-                      <w:jc w:val="center"/>
-                    </w:pPr>
-                    <w:r>
-                      <w:rPr>
-                        <w:noProof/>
-                        <w:lang w:val="es-AR" w:eastAsia="es-AR"/>
-                      </w:rPr>
-                      <w:drawing>
-                        <wp:inline distT="0" distB="0" distL="0" distR="0" wp14:anchorId="188C6F49" wp14:editId="5E9601A2">
-                          <wp:extent cx="1418590" cy="725170"/>
-                          <wp:effectExtent l="0" t="0" r="0" b="0"/>
-                          <wp:docPr id="18" name="Imagen 18" descr="C:\Users\mailo\Desktop\Laboratorio\Logos\Logo grupo\Logo Grupo Plat.png"/>
-                          <wp:cNvGraphicFramePr>
-                            <a:graphicFrameLocks xmlns:a="http://schemas.openxmlformats.org/drawingml/2006/main" noChangeAspect="1"/>
-                          </wp:cNvGraphicFramePr>
-                          <a:graphic xmlns:a="http://schemas.openxmlformats.org/drawingml/2006/main">
-                            <a:graphicData uri="http://schemas.openxmlformats.org/drawingml/2006/picture">
-                              <pic:pic xmlns:pic="http://schemas.openxmlformats.org/drawingml/2006/picture">
-                                <pic:nvPicPr>
-                                  <pic:cNvPr id="0" name="Picture 670" descr="C:\Users\mailo\Desktop\Laboratorio\Logos\Logo grupo\Logo Grupo Plat.png"/>
-                                  <pic:cNvPicPr>
-                                    <a:picLocks noChangeAspect="1" noChangeArrowheads="1"/>
-                                  </pic:cNvPicPr>
-                                </pic:nvPicPr>
-                                <pic:blipFill>
-                                  <a:blip r:embed="rId1">
-                                    <a:extLst>
-                                      <a:ext uri="{28A0092B-C50C-407E-A947-70E740481C1C}">
-                                        <a14:useLocalDpi xmlns:a14="http://schemas.microsoft.com/office/drawing/2010/main" val="0"/>
-                                      </a:ext>
-                                    </a:extLst>
-                                  </a:blip>
-                                  <a:srcRect/>
-                                  <a:stretch>
-                                    <a:fillRect/>
-                                  </a:stretch>
-                                </pic:blipFill>
-                                <pic:spPr bwMode="auto">
-                                  <a:xfrm>
-                                    <a:off x="0" y="0"/>
-                                    <a:ext cx="1418590" cy="725170"/>
-                                  </a:xfrm>
-                                  <a:prstGeom prst="rect">
-                                    <a:avLst/>
-                                  </a:prstGeom>
-                                  <a:noFill/>
-                                  <a:ln>
-                                    <a:noFill/>
-                                  </a:ln>
-                                </pic:spPr>
-                              </pic:pic>
-                            </a:graphicData>
-                          </a:graphic>
-                        </wp:inline>
-                      </w:drawing>
-                    </w:r>
-                  </w:p>
-                </w:txbxContent>
-              </v:textbox>
-            </v:rect>
-          </w:pict>
-        </mc:Fallback>
-      </mc:AlternateContent>
+      <w:pict>
+        <v:rect id="Rectangle 45" o:spid="_x0000_s4097" style="position:absolute;left:0;text-align:left;margin-left:-80.65pt;margin-top:-34.75pt;width:137.8pt;height:76.4pt;z-index:251661312;visibility:visible" o:gfxdata="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" filled="f" stroked="f">
+          <v:textbox style="mso-fit-shape-to-text:t">
+            <w:txbxContent>
+              <w:p>
+                <w:pPr>
+                  <w:ind w:left="0"/>
+                  <w:jc w:val="center"/>
+                </w:pPr>
+                <w:r>
+                  <w:rPr>
+                    <w:noProof/>
+                    <w:lang w:eastAsia="es-ES"/>
+                  </w:rPr>
+                  <w:drawing>
+                    <wp:inline distT="0" distB="0" distL="0" distR="0">
+                      <wp:extent cx="1418590" cy="725170"/>
+                      <wp:effectExtent l="0" t="0" r="0" b="0"/>
+                      <wp:docPr id="18" name="Imagen 18" descr="C:\Users\mailo\Desktop\Laboratorio\Logos\Logo grupo\Logo Grupo Plat.png"/>
+                      <wp:cNvGraphicFramePr>
+                        <a:graphicFrameLocks xmlns:a="http://schemas.openxmlformats.org/drawingml/2006/main" noChangeAspect="1"/>
+                      </wp:cNvGraphicFramePr>
+                      <a:graphic xmlns:a="http://schemas.openxmlformats.org/drawingml/2006/main">
+                        <a:graphicData uri="http://schemas.openxmlformats.org/drawingml/2006/picture">
+                          <pic:pic xmlns:pic="http://schemas.openxmlformats.org/drawingml/2006/picture">
+                            <pic:nvPicPr>
+                              <pic:cNvPr id="0" name="Picture 670" descr="C:\Users\mailo\Desktop\Laboratorio\Logos\Logo grupo\Logo Grupo Plat.png"/>
+                              <pic:cNvPicPr>
+                                <a:picLocks noChangeAspect="1" noChangeArrowheads="1"/>
+                              </pic:cNvPicPr>
+                            </pic:nvPicPr>
+                            <pic:blipFill>
+                              <a:blip r:embed="rId1">
+                                <a:extLst>
+                                  <a:ext uri="{28A0092B-C50C-407E-A947-70E740481C1C}">
+                                    <a14:useLocalDpi xmlns="" xmlns:wpc="http://schemas.microsoft.com/office/word/2010/wordprocessingCanvas" xmlns:mc="http://schemas.openxmlformats.org/markup-compatibility/2006" xmlns:o="urn:schemas-microsoft-com:office:office" xmlns:v="urn:schemas-microsoft-com:vml" xmlns:wp14="http://schemas.microsoft.com/office/word/2010/wordprocessingDrawing" xmlns:w10="urn:schemas-microsoft-com:office:word" xmlns:w="http://schemas.openxmlformats.org/wordprocessingml/2006/main" xmlns:w14="http://schemas.microsoft.com/office/word/2010/wordml" xmlns:wpg="http://schemas.microsoft.com/office/word/2010/wordprocessingGroup" xmlns:wpi="http://schemas.microsoft.com/office/word/2010/wordprocessingInk" xmlns:wps="http://schemas.microsoft.com/office/word/2010/wordprocessingShape" xmlns:a14="http://schemas.microsoft.com/office/drawing/2010/main" val="0"/>
+                                  </a:ext>
+                                </a:extLst>
+                              </a:blip>
+                              <a:srcRect/>
+                              <a:stretch>
+                                <a:fillRect/>
+                              </a:stretch>
+                            </pic:blipFill>
+                            <pic:spPr bwMode="auto">
+                              <a:xfrm>
+                                <a:off x="0" y="0"/>
+                                <a:ext cx="1418590" cy="725170"/>
+                              </a:xfrm>
+                              <a:prstGeom prst="rect">
+                                <a:avLst/>
+                              </a:prstGeom>
+                              <a:noFill/>
+                              <a:ln>
+                                <a:noFill/>
+                              </a:ln>
+                            </pic:spPr>
+                          </pic:pic>
+                        </a:graphicData>
+                      </a:graphic>
+                    </wp:inline>
+                  </w:drawing>
+                </w:r>
+              </w:p>
+            </w:txbxContent>
+          </v:textbox>
+        </v:rect>
+      </w:pict>
     </w:r>
   </w:p>
 </w:ftr>
 </file>
 
 <file path=word/footnotes.xml><?xml version="1.0" encoding="utf-8"?>
-<w:footnotes xmlns:wpc="http://schemas.microsoft.com/office/word/2010/wordprocessingCanvas" xmlns:mc="http://schemas.openxmlformats.org/markup-compatibility/2006" xmlns:o="urn:schemas-microsoft-com:office:office" xmlns:r="http://schemas.openxmlformats.org/officeDocument/2006/relationships" xmlns:m="http://schemas.openxmlformats.org/officeDocument/2006/math" xmlns:v="urn:schemas-microsoft-com:vml" xmlns:wp14="http://schemas.microsoft.com/office/word/2010/wordprocessingDrawing" xmlns:wp="http://schemas.openxmlformats.org/drawingml/2006/wordprocessingDrawing" xmlns:w10="urn:schemas-microsoft-com:office:word" xmlns:w="http://schemas.openxmlformats.org/wordprocessingml/2006/main" xmlns:w14="http://schemas.microsoft.com/office/word/2010/wordml" xmlns:wpg="http://schemas.microsoft.com/office/word/2010/wordprocessingGroup" xmlns:wpi="http://schemas.microsoft.com/office/word/2010/wordprocessingInk" xmlns:wne="http://schemas.microsoft.com/office/word/2006/wordml" xmlns:wps="http://schemas.microsoft.com/office/word/2010/wordprocessingShape" mc:Ignorable="w14 wp14">
-  <w:footnote w:type="separator" w:id="-1">
+<w:footnotes xmlns:ve="http://schemas.openxmlformats.org/markup-compatibility/2006" xmlns:o="urn:schemas-microsoft-com:office:office" xmlns:r="http://schemas.openxmlformats.org/officeDocument/2006/relationships" xmlns:m="http://schemas.openxmlformats.org/officeDocument/2006/math" xmlns:v="urn:schemas-microsoft-com:vml" xmlns:wp="http://schemas.openxmlformats.org/drawingml/2006/wordprocessingDrawing" xmlns:w10="urn:schemas-microsoft-com:office:word" xmlns:w="http://schemas.openxmlformats.org/wordprocessingml/2006/main" xmlns:wne="http://schemas.microsoft.com/office/word/2006/wordml">
+  <w:footnote w:type="separator" w:id="0">
     <w:p>
       <w:pPr>
         <w:spacing w:before="0" w:line="240" w:lineRule="auto"/>
@@ -9584,7 +8979,7 @@
     </w:p>
     <w:p/>
   </w:footnote>
-  <w:footnote w:type="continuationSeparator" w:id="0">
+  <w:footnote w:type="continuationSeparator" w:id="1">
     <w:p>
       <w:pPr>
         <w:spacing w:before="0" w:line="240" w:lineRule="auto"/>
@@ -9599,7 +8994,7 @@
 </file>
 
 <file path=word/header1.xml><?xml version="1.0" encoding="utf-8"?>
-<w:hdr xmlns:wpc="http://schemas.microsoft.com/office/word/2010/wordprocessingCanvas" xmlns:mc="http://schemas.openxmlformats.org/markup-compatibility/2006" xmlns:o="urn:schemas-microsoft-com:office:office" xmlns:r="http://schemas.openxmlformats.org/officeDocument/2006/relationships" xmlns:m="http://schemas.openxmlformats.org/officeDocument/2006/math" xmlns:v="urn:schemas-microsoft-com:vml" xmlns:wp14="http://schemas.microsoft.com/office/word/2010/wordprocessingDrawing" xmlns:wp="http://schemas.openxmlformats.org/drawingml/2006/wordprocessingDrawing" xmlns:w10="urn:schemas-microsoft-com:office:word" xmlns:w="http://schemas.openxmlformats.org/wordprocessingml/2006/main" xmlns:w14="http://schemas.microsoft.com/office/word/2010/wordml" xmlns:wpg="http://schemas.microsoft.com/office/word/2010/wordprocessingGroup" xmlns:wpi="http://schemas.microsoft.com/office/word/2010/wordprocessingInk" xmlns:wne="http://schemas.microsoft.com/office/word/2006/wordml" xmlns:wps="http://schemas.microsoft.com/office/word/2010/wordprocessingShape" mc:Ignorable="w14 wp14">
+<w:hdr xmlns:ve="http://schemas.openxmlformats.org/markup-compatibility/2006" xmlns:o="urn:schemas-microsoft-com:office:office" xmlns:r="http://schemas.openxmlformats.org/officeDocument/2006/relationships" xmlns:m="http://schemas.openxmlformats.org/officeDocument/2006/math" xmlns:v="urn:schemas-microsoft-com:vml" xmlns:wp="http://schemas.openxmlformats.org/drawingml/2006/wordprocessingDrawing" xmlns:w10="urn:schemas-microsoft-com:office:word" xmlns:w="http://schemas.openxmlformats.org/wordprocessingml/2006/main" xmlns:wne="http://schemas.microsoft.com/office/word/2006/wordml">
   <w:p>
     <w:pPr>
       <w:pStyle w:val="Encabezado"/>
@@ -9620,217 +9015,77 @@
         <w:noProof/>
         <w:lang w:val="es-AR" w:eastAsia="es-AR"/>
       </w:rPr>
-      <mc:AlternateContent>
-        <mc:Choice Requires="wps">
-          <w:drawing>
-            <wp:anchor distT="0" distB="0" distL="114300" distR="114300" simplePos="0" relativeHeight="251659264" behindDoc="0" locked="0" layoutInCell="1" allowOverlap="1" wp14:anchorId="2649BE95" wp14:editId="762116E5">
-              <wp:simplePos x="0" y="0"/>
-              <wp:positionH relativeFrom="margin">
-                <wp:posOffset>1986171</wp:posOffset>
-              </wp:positionH>
-              <wp:positionV relativeFrom="paragraph">
-                <wp:posOffset>-454025</wp:posOffset>
-              </wp:positionV>
-              <wp:extent cx="1250140" cy="1297305"/>
-              <wp:effectExtent l="0" t="0" r="0" b="0"/>
-              <wp:wrapNone/>
-              <wp:docPr id="4" name="Rectangle 44"/>
-              <wp:cNvGraphicFramePr>
-                <a:graphicFrameLocks xmlns:a="http://schemas.openxmlformats.org/drawingml/2006/main"/>
-              </wp:cNvGraphicFramePr>
-              <a:graphic xmlns:a="http://schemas.openxmlformats.org/drawingml/2006/main">
-                <a:graphicData uri="http://schemas.microsoft.com/office/word/2010/wordprocessingShape">
-                  <wps:wsp>
-                    <wps:cNvSpPr>
-                      <a:spLocks noChangeArrowheads="1"/>
-                    </wps:cNvSpPr>
-                    <wps:spPr bwMode="auto">
-                      <a:xfrm>
-                        <a:off x="0" y="0"/>
-                        <a:ext cx="1250140" cy="1297305"/>
-                      </a:xfrm>
-                      <a:prstGeom prst="rect">
-                        <a:avLst/>
-                      </a:prstGeom>
-                      <a:noFill/>
-                      <a:ln>
-                        <a:noFill/>
-                      </a:ln>
-                      <a:extLst>
-                        <a:ext uri="{909E8E84-426E-40DD-AFC4-6F175D3DCCD1}">
-                          <a14:hiddenFill xmlns:a14="http://schemas.microsoft.com/office/drawing/2010/main">
-                            <a:solidFill>
-                              <a:srgbClr val="FFFFFF"/>
-                            </a:solidFill>
-                          </a14:hiddenFill>
-                        </a:ext>
-                        <a:ext uri="{91240B29-F687-4F45-9708-019B960494DF}">
-                          <a14:hiddenLine xmlns:a14="http://schemas.microsoft.com/office/drawing/2010/main" w="9525">
-                            <a:solidFill>
-                              <a:srgbClr val="000000"/>
-                            </a:solidFill>
-                            <a:miter lim="800000"/>
-                            <a:headEnd/>
-                            <a:tailEnd/>
-                          </a14:hiddenLine>
-                        </a:ext>
-                      </a:extLst>
-                    </wps:spPr>
-                    <wps:txbx>
-                      <w:txbxContent>
-                        <w:p>
-                          <w:pPr>
-                            <w:ind w:left="0"/>
-                            <w:jc w:val="center"/>
-                          </w:pPr>
-                          <w:r>
-                            <w:rPr>
-                              <w:rFonts w:ascii="Cambria" w:hAnsi="Cambria"/>
-                              <w:noProof/>
-                              <w:sz w:val="72"/>
-                              <w:szCs w:val="72"/>
-                              <w:lang w:val="es-AR" w:eastAsia="es-AR"/>
-                            </w:rPr>
-                            <w:drawing>
-                              <wp:inline distT="0" distB="0" distL="0" distR="0" wp14:anchorId="7921CCA5" wp14:editId="20B4D433">
-                                <wp:extent cx="762587" cy="1056005"/>
-                                <wp:effectExtent l="0" t="0" r="0" b="0"/>
-                                <wp:docPr id="17" name="Imagen 17"/>
-                                <wp:cNvGraphicFramePr>
-                                  <a:graphicFrameLocks xmlns:a="http://schemas.openxmlformats.org/drawingml/2006/main" noChangeAspect="1"/>
-                                </wp:cNvGraphicFramePr>
-                                <a:graphic xmlns:a="http://schemas.openxmlformats.org/drawingml/2006/main">
-                                  <a:graphicData uri="http://schemas.openxmlformats.org/drawingml/2006/picture">
-                                    <pic:pic xmlns:pic="http://schemas.openxmlformats.org/drawingml/2006/picture">
-                                      <pic:nvPicPr>
-                                        <pic:cNvPr id="0" name="Picture 261" descr="C:\Users\mailo\Desktop\Laboratorio\Logos\Logo Proyecto Paleta.png"/>
-                                        <pic:cNvPicPr>
-                                          <a:picLocks noChangeAspect="1" noChangeArrowheads="1"/>
-                                        </pic:cNvPicPr>
-                                      </pic:nvPicPr>
-                                      <pic:blipFill>
-                                        <a:blip r:embed="rId1" cstate="print">
-                                          <a:extLst>
-                                            <a:ext uri="{28A0092B-C50C-407E-A947-70E740481C1C}">
-                                              <a14:useLocalDpi xmlns:a14="http://schemas.microsoft.com/office/drawing/2010/main" val="0"/>
-                                            </a:ext>
-                                          </a:extLst>
-                                        </a:blip>
-                                        <a:stretch>
-                                          <a:fillRect/>
-                                        </a:stretch>
-                                      </pic:blipFill>
-                                      <pic:spPr bwMode="auto">
-                                        <a:xfrm>
-                                          <a:off x="0" y="0"/>
-                                          <a:ext cx="762587" cy="1056005"/>
-                                        </a:xfrm>
-                                        <a:prstGeom prst="rect">
-                                          <a:avLst/>
-                                        </a:prstGeom>
-                                        <a:noFill/>
-                                        <a:ln>
-                                          <a:noFill/>
-                                        </a:ln>
-                                      </pic:spPr>
-                                    </pic:pic>
-                                  </a:graphicData>
-                                </a:graphic>
-                              </wp:inline>
-                            </w:drawing>
-                          </w:r>
-                        </w:p>
-                      </w:txbxContent>
-                    </wps:txbx>
-                    <wps:bodyPr rot="0" vert="horz" wrap="square" lIns="91440" tIns="45720" rIns="91440" bIns="45720" anchor="t" anchorCtr="0" upright="1">
-                      <a:spAutoFit/>
-                    </wps:bodyPr>
-                  </wps:wsp>
-                </a:graphicData>
-              </a:graphic>
-              <wp14:sizeRelH relativeFrom="page">
-                <wp14:pctWidth>0</wp14:pctWidth>
-              </wp14:sizeRelH>
-              <wp14:sizeRelV relativeFrom="page">
-                <wp14:pctHeight>0</wp14:pctHeight>
-              </wp14:sizeRelV>
-            </wp:anchor>
-          </w:drawing>
-        </mc:Choice>
-        <mc:Fallback>
-          <w:pict>
-            <v:rect id="Rectangle 44" o:spid="_x0000_s1034" style="position:absolute;margin-left:156.4pt;margin-top:-35.75pt;width:98.45pt;height:102.15pt;z-index:251659264;visibility:visible;mso-wrap-style:square;mso-width-percent:0;mso-height-percent:0;mso-wrap-distance-left:9pt;mso-wrap-distance-top:0;mso-wrap-distance-right:9pt;mso-wrap-distance-bottom:0;mso-position-horizontal:absolute;mso-position-horizontal-relative:margin;mso-position-vertical:absolute;mso-position-vertical-relative:text;mso-width-percent:0;mso-height-percent:0;mso-width-relative:page;mso-height-relative:page;v-text-anchor:top" o:gfxdata="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" filled="f" stroked="f">
-              <v:textbox style="mso-fit-shape-to-text:t">
-                <w:txbxContent>
-                  <w:p>
-                    <w:pPr>
-                      <w:ind w:left="0"/>
-                      <w:jc w:val="center"/>
-                    </w:pPr>
-                    <w:r>
-                      <w:rPr>
-                        <w:rFonts w:ascii="Cambria" w:hAnsi="Cambria"/>
-                        <w:noProof/>
-                        <w:sz w:val="72"/>
-                        <w:szCs w:val="72"/>
-                        <w:lang w:val="es-AR" w:eastAsia="es-AR"/>
-                      </w:rPr>
-                      <w:drawing>
-                        <wp:inline distT="0" distB="0" distL="0" distR="0" wp14:anchorId="7921CCA5" wp14:editId="20B4D433">
-                          <wp:extent cx="762587" cy="1056005"/>
-                          <wp:effectExtent l="0" t="0" r="0" b="0"/>
-                          <wp:docPr id="17" name="Imagen 17"/>
-                          <wp:cNvGraphicFramePr>
-                            <a:graphicFrameLocks xmlns:a="http://schemas.openxmlformats.org/drawingml/2006/main" noChangeAspect="1"/>
-                          </wp:cNvGraphicFramePr>
-                          <a:graphic xmlns:a="http://schemas.openxmlformats.org/drawingml/2006/main">
-                            <a:graphicData uri="http://schemas.openxmlformats.org/drawingml/2006/picture">
-                              <pic:pic xmlns:pic="http://schemas.openxmlformats.org/drawingml/2006/picture">
-                                <pic:nvPicPr>
-                                  <pic:cNvPr id="0" name="Picture 261" descr="C:\Users\mailo\Desktop\Laboratorio\Logos\Logo Proyecto Paleta.png"/>
-                                  <pic:cNvPicPr>
-                                    <a:picLocks noChangeAspect="1" noChangeArrowheads="1"/>
-                                  </pic:cNvPicPr>
-                                </pic:nvPicPr>
-                                <pic:blipFill>
-                                  <a:blip r:embed="rId1" cstate="print">
-                                    <a:extLst>
-                                      <a:ext uri="{28A0092B-C50C-407E-A947-70E740481C1C}">
-                                        <a14:useLocalDpi xmlns:a14="http://schemas.microsoft.com/office/drawing/2010/main" val="0"/>
-                                      </a:ext>
-                                    </a:extLst>
-                                  </a:blip>
-                                  <a:stretch>
-                                    <a:fillRect/>
-                                  </a:stretch>
-                                </pic:blipFill>
-                                <pic:spPr bwMode="auto">
-                                  <a:xfrm>
-                                    <a:off x="0" y="0"/>
-                                    <a:ext cx="762587" cy="1056005"/>
-                                  </a:xfrm>
-                                  <a:prstGeom prst="rect">
-                                    <a:avLst/>
-                                  </a:prstGeom>
-                                  <a:noFill/>
-                                  <a:ln>
-                                    <a:noFill/>
-                                  </a:ln>
-                                </pic:spPr>
-                              </pic:pic>
-                            </a:graphicData>
-                          </a:graphic>
-                        </wp:inline>
-                      </w:drawing>
-                    </w:r>
-                  </w:p>
-                </w:txbxContent>
-              </v:textbox>
-              <w10:wrap anchorx="margin"/>
-            </v:rect>
-          </w:pict>
-        </mc:Fallback>
-      </mc:AlternateContent>
+      <w:pict>
+        <v:rect id="Rectangle 44" o:spid="_x0000_s4098" style="position:absolute;margin-left:156.4pt;margin-top:-35.75pt;width:98.45pt;height:102.15pt;z-index:251659264;visibility:visible;mso-position-horizontal-relative:margin" o:gfxdata="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" filled="f" stroked="f">
+          <v:textbox style="mso-fit-shape-to-text:t">
+            <w:txbxContent>
+              <w:p>
+                <w:pPr>
+                  <w:ind w:left="0"/>
+                  <w:jc w:val="center"/>
+                </w:pPr>
+                <w:r>
+                  <w:rPr>
+                    <w:rFonts w:ascii="Cambria" w:hAnsi="Cambria"/>
+                    <w:noProof/>
+                    <w:sz w:val="72"/>
+                    <w:szCs w:val="72"/>
+                    <w:lang w:eastAsia="es-ES"/>
+                  </w:rPr>
+                  <w:drawing>
+                    <wp:inline distT="0" distB="0" distL="0" distR="0">
+                      <wp:extent cx="762587" cy="1056005"/>
+                      <wp:effectExtent l="0" t="0" r="0" b="0"/>
+                      <wp:docPr id="17" name="Imagen 17"/>
+                      <wp:cNvGraphicFramePr>
+                        <a:graphicFrameLocks xmlns:a="http://schemas.openxmlformats.org/drawingml/2006/main" noChangeAspect="1"/>
+                      </wp:cNvGraphicFramePr>
+                      <a:graphic xmlns:a="http://schemas.openxmlformats.org/drawingml/2006/main">
+                        <a:graphicData uri="http://schemas.openxmlformats.org/drawingml/2006/picture">
+                          <pic:pic xmlns:pic="http://schemas.openxmlformats.org/drawingml/2006/picture">
+                            <pic:nvPicPr>
+                              <pic:cNvPr id="0" name="Picture 261" descr="C:\Users\mailo\Desktop\Laboratorio\Logos\Logo Proyecto Paleta.png"/>
+                              <pic:cNvPicPr>
+                                <a:picLocks noChangeAspect="1" noChangeArrowheads="1"/>
+                              </pic:cNvPicPr>
+                            </pic:nvPicPr>
+                            <pic:blipFill>
+                              <a:blip r:embed="rId1" cstate="print">
+                                <a:extLst>
+                                  <a:ext uri="{28A0092B-C50C-407E-A947-70E740481C1C}">
+                                    <a14:useLocalDpi xmlns="" xmlns:wpc="http://schemas.microsoft.com/office/word/2010/wordprocessingCanvas" xmlns:mc="http://schemas.openxmlformats.org/markup-compatibility/2006" xmlns:o="urn:schemas-microsoft-com:office:office" xmlns:v="urn:schemas-microsoft-com:vml" xmlns:wp14="http://schemas.microsoft.com/office/word/2010/wordprocessingDrawing" xmlns:w10="urn:schemas-microsoft-com:office:word" xmlns:w="http://schemas.openxmlformats.org/wordprocessingml/2006/main" xmlns:w14="http://schemas.microsoft.com/office/word/2010/wordml" xmlns:wpg="http://schemas.microsoft.com/office/word/2010/wordprocessingGroup" xmlns:wpi="http://schemas.microsoft.com/office/word/2010/wordprocessingInk" xmlns:wps="http://schemas.microsoft.com/office/word/2010/wordprocessingShape" xmlns:a14="http://schemas.microsoft.com/office/drawing/2010/main" val="0"/>
+                                  </a:ext>
+                                </a:extLst>
+                              </a:blip>
+                              <a:stretch>
+                                <a:fillRect/>
+                              </a:stretch>
+                            </pic:blipFill>
+                            <pic:spPr bwMode="auto">
+                              <a:xfrm>
+                                <a:off x="0" y="0"/>
+                                <a:ext cx="762587" cy="1056005"/>
+                              </a:xfrm>
+                              <a:prstGeom prst="rect">
+                                <a:avLst/>
+                              </a:prstGeom>
+                              <a:noFill/>
+                              <a:ln>
+                                <a:noFill/>
+                              </a:ln>
+                            </pic:spPr>
+                          </pic:pic>
+                        </a:graphicData>
+                      </a:graphic>
+                    </wp:inline>
+                  </w:drawing>
+                </w:r>
+              </w:p>
+            </w:txbxContent>
+          </v:textbox>
+          <w10:wrap anchorx="margin"/>
+        </v:rect>
+      </w:pict>
     </w:r>
     <w:r>
       <w:rPr>
@@ -9844,7 +9099,7 @@
 </file>
 
 <file path=word/numbering.xml><?xml version="1.0" encoding="utf-8"?>
-<w:numbering xmlns:wpc="http://schemas.microsoft.com/office/word/2010/wordprocessingCanvas" xmlns:mc="http://schemas.openxmlformats.org/markup-compatibility/2006" xmlns:o="urn:schemas-microsoft-com:office:office" xmlns:r="http://schemas.openxmlformats.org/officeDocument/2006/relationships" xmlns:m="http://schemas.openxmlformats.org/officeDocument/2006/math" xmlns:v="urn:schemas-microsoft-com:vml" xmlns:wp14="http://schemas.microsoft.com/office/word/2010/wordprocessingDrawing" xmlns:wp="http://schemas.openxmlformats.org/drawingml/2006/wordprocessingDrawing" xmlns:w10="urn:schemas-microsoft-com:office:word" xmlns:w="http://schemas.openxmlformats.org/wordprocessingml/2006/main" xmlns:w14="http://schemas.microsoft.com/office/word/2010/wordml" xmlns:wpg="http://schemas.microsoft.com/office/word/2010/wordprocessingGroup" xmlns:wpi="http://schemas.microsoft.com/office/word/2010/wordprocessingInk" xmlns:wne="http://schemas.microsoft.com/office/word/2006/wordml" xmlns:wps="http://schemas.microsoft.com/office/word/2010/wordprocessingShape" mc:Ignorable="w14 wp14">
+<w:numbering xmlns:ve="http://schemas.openxmlformats.org/markup-compatibility/2006" xmlns:o="urn:schemas-microsoft-com:office:office" xmlns:r="http://schemas.openxmlformats.org/officeDocument/2006/relationships" xmlns:m="http://schemas.openxmlformats.org/officeDocument/2006/math" xmlns:v="urn:schemas-microsoft-com:vml" xmlns:wp="http://schemas.openxmlformats.org/drawingml/2006/wordprocessingDrawing" xmlns:w10="urn:schemas-microsoft-com:office:word" xmlns:w="http://schemas.openxmlformats.org/wordprocessingml/2006/main" xmlns:wne="http://schemas.microsoft.com/office/word/2006/wordml">
   <w:abstractNum w:abstractNumId="0">
     <w:nsid w:val="00000003"/>
     <w:multiLevelType w:val="multilevel"/>
@@ -11286,7 +10541,7 @@
 </file>
 
 <file path=word/styles.xml><?xml version="1.0" encoding="utf-8"?>
-<w:styles xmlns:mc="http://schemas.openxmlformats.org/markup-compatibility/2006" xmlns:r="http://schemas.openxmlformats.org/officeDocument/2006/relationships" xmlns:w="http://schemas.openxmlformats.org/wordprocessingml/2006/main" xmlns:w14="http://schemas.microsoft.com/office/word/2010/wordml" mc:Ignorable="w14">
+<w:styles xmlns:r="http://schemas.openxmlformats.org/officeDocument/2006/relationships" xmlns:w="http://schemas.openxmlformats.org/wordprocessingml/2006/main">
   <w:docDefaults>
     <w:rPrDefault>
       <w:rPr>
@@ -11547,6 +10802,7 @@
     <w:uiPriority w:val="99"/>
     <w:semiHidden/>
     <w:unhideWhenUsed/>
+    <w:qFormat/>
     <w:tblPr>
       <w:tblInd w:w="0" w:type="dxa"/>
       <w:tblCellMar>
@@ -12230,12 +11486,19 @@
     <w:tblPr>
       <w:tblStyleRowBandSize w:val="1"/>
       <w:tblStyleColBandSize w:val="1"/>
+      <w:tblInd w:w="0" w:type="dxa"/>
       <w:tblBorders>
         <w:top w:val="single" w:sz="2" w:space="0" w:color="C2D69B" w:themeColor="accent3" w:themeTint="99"/>
         <w:bottom w:val="single" w:sz="2" w:space="0" w:color="C2D69B" w:themeColor="accent3" w:themeTint="99"/>
         <w:insideH w:val="single" w:sz="2" w:space="0" w:color="C2D69B" w:themeColor="accent3" w:themeTint="99"/>
         <w:insideV w:val="single" w:sz="2" w:space="0" w:color="C2D69B" w:themeColor="accent3" w:themeTint="99"/>
       </w:tblBorders>
+      <w:tblCellMar>
+        <w:top w:w="0" w:type="dxa"/>
+        <w:left w:w="108" w:type="dxa"/>
+        <w:bottom w:w="0" w:type="dxa"/>
+        <w:right w:w="108" w:type="dxa"/>
+      </w:tblCellMar>
     </w:tblPr>
     <w:tblStylePr w:type="firstRow">
       <w:rPr>

</xml_diff>

<commit_message>
Actulizacion de Especificacion de Requerimientos
Agregado algunos requerimientos.
</commit_message>
<xml_diff>
--- a/Requerimientos/Especificación de Requerimientos.docx
+++ b/Requerimientos/Especificación de Requerimientos.docx
@@ -1,6 +1,6 @@
 
 <file path=word/document.xml><?xml version="1.0" encoding="utf-8"?>
-<w:document xmlns:ve="http://schemas.openxmlformats.org/markup-compatibility/2006" xmlns:o="urn:schemas-microsoft-com:office:office" xmlns:r="http://schemas.openxmlformats.org/officeDocument/2006/relationships" xmlns:m="http://schemas.openxmlformats.org/officeDocument/2006/math" xmlns:v="urn:schemas-microsoft-com:vml" xmlns:wp="http://schemas.openxmlformats.org/drawingml/2006/wordprocessingDrawing" xmlns:w10="urn:schemas-microsoft-com:office:word" xmlns:w="http://schemas.openxmlformats.org/wordprocessingml/2006/main" xmlns:wne="http://schemas.microsoft.com/office/word/2006/wordml">
+<w:document xmlns:wpc="http://schemas.microsoft.com/office/word/2010/wordprocessingCanvas" xmlns:mc="http://schemas.openxmlformats.org/markup-compatibility/2006" xmlns:o="urn:schemas-microsoft-com:office:office" xmlns:r="http://schemas.openxmlformats.org/officeDocument/2006/relationships" xmlns:m="http://schemas.openxmlformats.org/officeDocument/2006/math" xmlns:v="urn:schemas-microsoft-com:vml" xmlns:wp14="http://schemas.microsoft.com/office/word/2010/wordprocessingDrawing" xmlns:wp="http://schemas.openxmlformats.org/drawingml/2006/wordprocessingDrawing" xmlns:w10="urn:schemas-microsoft-com:office:word" xmlns:w="http://schemas.openxmlformats.org/wordprocessingml/2006/main" xmlns:w14="http://schemas.microsoft.com/office/word/2010/wordml" xmlns:wpg="http://schemas.microsoft.com/office/word/2010/wordprocessingGroup" xmlns:wpi="http://schemas.microsoft.com/office/word/2010/wordprocessingInk" xmlns:wne="http://schemas.microsoft.com/office/word/2006/wordml" xmlns:wps="http://schemas.microsoft.com/office/word/2010/wordprocessingShape" mc:Ignorable="w14 wp14">
   <w:body>
     <w:sdt>
       <w:sdtPr>
@@ -40,149 +40,500 @@
               <w:szCs w:val="72"/>
               <w:lang w:val="es-AR" w:eastAsia="es-AR"/>
             </w:rPr>
-            <w:pict>
-              <v:group id="Grupo 12" o:spid="_x0000_s1026" style="position:absolute;margin-left:-99.3pt;margin-top:-119.5pt;width:636.25pt;height:882.85pt;z-index:251688960;mso-position-horizontal-relative:text;mso-position-vertical-relative:text" coordsize="80806,112121" o:gfxdata="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">
-                <v:group id="Grupo 10" o:spid="_x0000_s1027" style="position:absolute;width:80806;height:112121" coordsize="80806,112121" o:gfxdata="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">
-                  <v:rect id="Rectangle 6" o:spid="_x0000_s1028" style="position:absolute;top:98202;width:79140;height:11195;visibility:visible" o:gfxdata="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" fillcolor="#92d050" strokecolor="#00b050"/>
-                  <v:rect id="Rectangle 7" o:spid="_x0000_s1029" style="position:absolute;top:2667;width:79235;height:16141;visibility:visible" o:gfxdata="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" fillcolor="#92d050" strokecolor="#00b050"/>
-                  <v:rect id="Rectangle 9" o:spid="_x0000_s1030" style="position:absolute;left:6762;width:908;height:112121;visibility:visible" o:gfxdata="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" fillcolor="#eaf1dd [662]" strokecolor="#00b050"/>
-                  <v:rect id="Rectangle 33" o:spid="_x0000_s1031" style="position:absolute;left:49053;top:1714;width:31753;height:14592;visibility:visible" o:gfxdata="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" filled="f" stroked="f">
-                    <v:textbox style="mso-fit-shape-to-text:t">
-                      <w:txbxContent>
-                        <w:p>
-                          <w:pPr>
-                            <w:ind w:left="0"/>
-                            <w:jc w:val="center"/>
-                          </w:pPr>
-                          <w:r>
-                            <w:rPr>
-                              <w:noProof/>
-                              <w:lang w:eastAsia="es-ES"/>
-                            </w:rPr>
-                            <w:drawing>
-                              <wp:inline distT="0" distB="0" distL="0" distR="0">
-                                <wp:extent cx="2661462" cy="1212850"/>
-                                <wp:effectExtent l="0" t="0" r="0" b="6350"/>
-                                <wp:docPr id="137" name="Imagen 137" descr="C:\Users\mailo\Desktop\Laboratorio\Logos\Logo grupo\Logo Grupo Plat.png"/>
-                                <wp:cNvGraphicFramePr>
-                                  <a:graphicFrameLocks xmlns:a="http://schemas.openxmlformats.org/drawingml/2006/main" noChangeAspect="1"/>
-                                </wp:cNvGraphicFramePr>
-                                <a:graphic xmlns:a="http://schemas.openxmlformats.org/drawingml/2006/main">
-                                  <a:graphicData uri="http://schemas.openxmlformats.org/drawingml/2006/picture">
-                                    <pic:pic xmlns:pic="http://schemas.openxmlformats.org/drawingml/2006/picture">
-                                      <pic:nvPicPr>
-                                        <pic:cNvPr id="0" name="Picture 137" descr="C:\Users\mailo\Desktop\Laboratorio\Logos\Logo grupo\Logo Grupo Plat.png"/>
-                                        <pic:cNvPicPr>
-                                          <a:picLocks noChangeAspect="1" noChangeArrowheads="1"/>
-                                        </pic:cNvPicPr>
-                                      </pic:nvPicPr>
-                                      <pic:blipFill>
-                                        <a:blip r:embed="rId9">
-                                          <a:extLst>
-                                            <a:ext uri="{28A0092B-C50C-407E-A947-70E740481C1C}">
-                                              <a14:useLocalDpi xmlns="" xmlns:wpc="http://schemas.microsoft.com/office/word/2010/wordprocessingCanvas" xmlns:mc="http://schemas.openxmlformats.org/markup-compatibility/2006" xmlns:o="urn:schemas-microsoft-com:office:office" xmlns:v="urn:schemas-microsoft-com:vml" xmlns:wp14="http://schemas.microsoft.com/office/word/2010/wordprocessingDrawing" xmlns:w10="urn:schemas-microsoft-com:office:word" xmlns:w="http://schemas.openxmlformats.org/wordprocessingml/2006/main" xmlns:w14="http://schemas.microsoft.com/office/word/2010/wordml" xmlns:wpg="http://schemas.microsoft.com/office/word/2010/wordprocessingGroup" xmlns:wpi="http://schemas.microsoft.com/office/word/2010/wordprocessingInk" xmlns:wps="http://schemas.microsoft.com/office/word/2010/wordprocessingShape" xmlns:a14="http://schemas.microsoft.com/office/drawing/2010/main" val="0"/>
-                                            </a:ext>
-                                          </a:extLst>
-                                        </a:blip>
-                                        <a:srcRect/>
-                                        <a:stretch>
-                                          <a:fillRect/>
-                                        </a:stretch>
-                                      </pic:blipFill>
-                                      <pic:spPr bwMode="auto">
-                                        <a:xfrm>
-                                          <a:off x="0" y="0"/>
-                                          <a:ext cx="2684466" cy="1223333"/>
-                                        </a:xfrm>
-                                        <a:prstGeom prst="rect">
-                                          <a:avLst/>
-                                        </a:prstGeom>
-                                        <a:noFill/>
-                                        <a:ln>
+            <mc:AlternateContent>
+              <mc:Choice Requires="wpg">
+                <w:drawing>
+                  <wp:anchor distT="0" distB="0" distL="114300" distR="114300" simplePos="0" relativeHeight="251688960" behindDoc="0" locked="0" layoutInCell="1" allowOverlap="1">
+                    <wp:simplePos x="0" y="0"/>
+                    <wp:positionH relativeFrom="column">
+                      <wp:posOffset>-1261110</wp:posOffset>
+                    </wp:positionH>
+                    <wp:positionV relativeFrom="paragraph">
+                      <wp:posOffset>-1517650</wp:posOffset>
+                    </wp:positionV>
+                    <wp:extent cx="8080615" cy="11212195"/>
+                    <wp:effectExtent l="0" t="0" r="0" b="27305"/>
+                    <wp:wrapNone/>
+                    <wp:docPr id="12" name="Grupo 12"/>
+                    <wp:cNvGraphicFramePr/>
+                    <a:graphic xmlns:a="http://schemas.openxmlformats.org/drawingml/2006/main">
+                      <a:graphicData uri="http://schemas.microsoft.com/office/word/2010/wordprocessingGroup">
+                        <wpg:wgp>
+                          <wpg:cNvGrpSpPr/>
+                          <wpg:grpSpPr>
+                            <a:xfrm>
+                              <a:off x="0" y="0"/>
+                              <a:ext cx="8080615" cy="11212195"/>
+                              <a:chOff x="0" y="0"/>
+                              <a:chExt cx="8080615" cy="11212195"/>
+                            </a:xfrm>
+                          </wpg:grpSpPr>
+                          <wpg:grpSp>
+                            <wpg:cNvPr id="10" name="Grupo 10"/>
+                            <wpg:cNvGrpSpPr/>
+                            <wpg:grpSpPr>
+                              <a:xfrm>
+                                <a:off x="0" y="0"/>
+                                <a:ext cx="8080615" cy="11212195"/>
+                                <a:chOff x="0" y="0"/>
+                                <a:chExt cx="8080615" cy="11212195"/>
+                              </a:xfrm>
+                            </wpg:grpSpPr>
+                            <wps:wsp>
+                              <wps:cNvPr id="8" name="Rectangle 6"/>
+                              <wps:cNvSpPr>
+                                <a:spLocks noChangeArrowheads="1"/>
+                              </wps:cNvSpPr>
+                              <wps:spPr bwMode="auto">
+                                <a:xfrm>
+                                  <a:off x="0" y="9820275"/>
+                                  <a:ext cx="7914005" cy="1119505"/>
+                                </a:xfrm>
+                                <a:prstGeom prst="rect">
+                                  <a:avLst/>
+                                </a:prstGeom>
+                                <a:solidFill>
+                                  <a:srgbClr val="92D050"/>
+                                </a:solidFill>
+                                <a:ln w="9525">
+                                  <a:solidFill>
+                                    <a:srgbClr val="00B050"/>
+                                  </a:solidFill>
+                                  <a:miter lim="800000"/>
+                                  <a:headEnd/>
+                                  <a:tailEnd/>
+                                </a:ln>
+                              </wps:spPr>
+                              <wps:bodyPr rot="0" vert="horz" wrap="square" lIns="91440" tIns="45720" rIns="91440" bIns="45720" anchor="t" anchorCtr="0" upright="1">
+                                <a:noAutofit/>
+                              </wps:bodyPr>
+                            </wps:wsp>
+                            <wps:wsp>
+                              <wps:cNvPr id="9" name="Rectangle 7"/>
+                              <wps:cNvSpPr>
+                                <a:spLocks noChangeArrowheads="1"/>
+                              </wps:cNvSpPr>
+                              <wps:spPr bwMode="auto">
+                                <a:xfrm>
+                                  <a:off x="0" y="266700"/>
+                                  <a:ext cx="7923530" cy="1614170"/>
+                                </a:xfrm>
+                                <a:prstGeom prst="rect">
+                                  <a:avLst/>
+                                </a:prstGeom>
+                                <a:solidFill>
+                                  <a:srgbClr val="92D050"/>
+                                </a:solidFill>
+                                <a:ln w="9525">
+                                  <a:solidFill>
+                                    <a:srgbClr val="00B050"/>
+                                  </a:solidFill>
+                                  <a:miter lim="800000"/>
+                                  <a:headEnd/>
+                                  <a:tailEnd/>
+                                </a:ln>
+                              </wps:spPr>
+                              <wps:bodyPr rot="0" vert="horz" wrap="square" lIns="91440" tIns="45720" rIns="91440" bIns="45720" anchor="t" anchorCtr="0" upright="1">
+                                <a:noAutofit/>
+                              </wps:bodyPr>
+                            </wps:wsp>
+                            <wps:wsp>
+                              <wps:cNvPr id="7" name="Rectangle 9"/>
+                              <wps:cNvSpPr>
+                                <a:spLocks noChangeArrowheads="1"/>
+                              </wps:cNvSpPr>
+                              <wps:spPr bwMode="auto">
+                                <a:xfrm>
+                                  <a:off x="676275" y="0"/>
+                                  <a:ext cx="90805" cy="11212195"/>
+                                </a:xfrm>
+                                <a:prstGeom prst="rect">
+                                  <a:avLst/>
+                                </a:prstGeom>
+                                <a:solidFill>
+                                  <a:schemeClr val="accent3">
+                                    <a:lumMod val="20000"/>
+                                    <a:lumOff val="80000"/>
+                                  </a:schemeClr>
+                                </a:solidFill>
+                                <a:ln w="9525">
+                                  <a:solidFill>
+                                    <a:srgbClr val="00B050"/>
+                                  </a:solidFill>
+                                  <a:miter lim="800000"/>
+                                  <a:headEnd/>
+                                  <a:tailEnd/>
+                                </a:ln>
+                              </wps:spPr>
+                              <wps:bodyPr rot="0" vert="horz" wrap="square" lIns="91440" tIns="45720" rIns="91440" bIns="45720" anchor="t" anchorCtr="0" upright="1">
+                                <a:noAutofit/>
+                              </wps:bodyPr>
+                            </wps:wsp>
+                            <wps:wsp>
+                              <wps:cNvPr id="3" name="Rectangle 33"/>
+                              <wps:cNvSpPr>
+                                <a:spLocks noChangeArrowheads="1"/>
+                              </wps:cNvSpPr>
+                              <wps:spPr bwMode="auto">
+                                <a:xfrm>
+                                  <a:off x="4905375" y="171450"/>
+                                  <a:ext cx="3175240" cy="1459230"/>
+                                </a:xfrm>
+                                <a:prstGeom prst="rect">
+                                  <a:avLst/>
+                                </a:prstGeom>
+                                <a:noFill/>
+                                <a:ln>
+                                  <a:noFill/>
+                                </a:ln>
+                                <a:extLst>
+                                  <a:ext uri="{909E8E84-426E-40DD-AFC4-6F175D3DCCD1}">
+                                    <a14:hiddenFill xmlns:a14="http://schemas.microsoft.com/office/drawing/2010/main">
+                                      <a:solidFill>
+                                        <a:srgbClr val="FFFFFF"/>
+                                      </a:solidFill>
+                                    </a14:hiddenFill>
+                                  </a:ext>
+                                  <a:ext uri="{91240B29-F687-4F45-9708-019B960494DF}">
+                                    <a14:hiddenLine xmlns:a14="http://schemas.microsoft.com/office/drawing/2010/main" w="9525">
+                                      <a:solidFill>
+                                        <a:srgbClr val="000000"/>
+                                      </a:solidFill>
+                                      <a:miter lim="800000"/>
+                                      <a:headEnd/>
+                                      <a:tailEnd/>
+                                    </a14:hiddenLine>
+                                  </a:ext>
+                                </a:extLst>
+                              </wps:spPr>
+                              <wps:txbx>
+                                <w:txbxContent>
+                                  <w:p>
+                                    <w:pPr>
+                                      <w:ind w:left="0"/>
+                                      <w:jc w:val="center"/>
+                                    </w:pPr>
+                                    <w:r>
+                                      <w:rPr>
+                                        <w:noProof/>
+                                        <w:lang w:val="es-AR" w:eastAsia="es-AR"/>
+                                      </w:rPr>
+                                      <w:drawing>
+                                        <wp:inline distT="0" distB="0" distL="0" distR="0" wp14:anchorId="19E1E684" wp14:editId="0A550F5A">
+                                          <wp:extent cx="2661462" cy="1212850"/>
+                                          <wp:effectExtent l="0" t="0" r="0" b="6350"/>
+                                          <wp:docPr id="137" name="Imagen 137" descr="C:\Users\mailo\Desktop\Laboratorio\Logos\Logo grupo\Logo Grupo Plat.png"/>
+                                          <wp:cNvGraphicFramePr>
+                                            <a:graphicFrameLocks xmlns:a="http://schemas.openxmlformats.org/drawingml/2006/main" noChangeAspect="1"/>
+                                          </wp:cNvGraphicFramePr>
+                                          <a:graphic xmlns:a="http://schemas.openxmlformats.org/drawingml/2006/main">
+                                            <a:graphicData uri="http://schemas.openxmlformats.org/drawingml/2006/picture">
+                                              <pic:pic xmlns:pic="http://schemas.openxmlformats.org/drawingml/2006/picture">
+                                                <pic:nvPicPr>
+                                                  <pic:cNvPr id="0" name="Picture 137" descr="C:\Users\mailo\Desktop\Laboratorio\Logos\Logo grupo\Logo Grupo Plat.png"/>
+                                                  <pic:cNvPicPr>
+                                                    <a:picLocks noChangeAspect="1" noChangeArrowheads="1"/>
+                                                  </pic:cNvPicPr>
+                                                </pic:nvPicPr>
+                                                <pic:blipFill>
+                                                  <a:blip r:embed="rId10">
+                                                    <a:extLst>
+                                                      <a:ext uri="{28A0092B-C50C-407E-A947-70E740481C1C}">
+                                                        <a14:useLocalDpi xmlns:a14="http://schemas.microsoft.com/office/drawing/2010/main" val="0"/>
+                                                      </a:ext>
+                                                    </a:extLst>
+                                                  </a:blip>
+                                                  <a:srcRect/>
+                                                  <a:stretch>
+                                                    <a:fillRect/>
+                                                  </a:stretch>
+                                                </pic:blipFill>
+                                                <pic:spPr bwMode="auto">
+                                                  <a:xfrm>
+                                                    <a:off x="0" y="0"/>
+                                                    <a:ext cx="2684466" cy="1223333"/>
+                                                  </a:xfrm>
+                                                  <a:prstGeom prst="rect">
+                                                    <a:avLst/>
+                                                  </a:prstGeom>
+                                                  <a:noFill/>
+                                                  <a:ln>
+                                                    <a:noFill/>
+                                                  </a:ln>
+                                                </pic:spPr>
+                                              </pic:pic>
+                                            </a:graphicData>
+                                          </a:graphic>
+                                        </wp:inline>
+                                      </w:drawing>
+                                    </w:r>
+                                  </w:p>
+                                </w:txbxContent>
+                              </wps:txbx>
+                              <wps:bodyPr rot="0" vert="horz" wrap="square" lIns="91440" tIns="45720" rIns="91440" bIns="45720" anchor="t" anchorCtr="0" upright="1">
+                                <a:spAutoFit/>
+                              </wps:bodyPr>
+                            </wps:wsp>
+                          </wpg:grpSp>
+                          <wps:wsp>
+                            <wps:cNvPr id="5" name="Rectangle 31"/>
+                            <wps:cNvSpPr>
+                              <a:spLocks noChangeArrowheads="1"/>
+                            </wps:cNvSpPr>
+                            <wps:spPr bwMode="auto">
+                              <a:xfrm>
+                                <a:off x="2581275" y="6219825"/>
+                                <a:ext cx="2916621" cy="3947817"/>
+                              </a:xfrm>
+                              <a:prstGeom prst="rect">
+                                <a:avLst/>
+                              </a:prstGeom>
+                              <a:noFill/>
+                              <a:ln>
+                                <a:noFill/>
+                              </a:ln>
+                              <a:extLst>
+                                <a:ext uri="{909E8E84-426E-40DD-AFC4-6F175D3DCCD1}">
+                                  <a14:hiddenFill xmlns:a14="http://schemas.microsoft.com/office/drawing/2010/main">
+                                    <a:solidFill>
+                                      <a:srgbClr val="FFFFFF"/>
+                                    </a:solidFill>
+                                  </a14:hiddenFill>
+                                </a:ext>
+                                <a:ext uri="{91240B29-F687-4F45-9708-019B960494DF}">
+                                  <a14:hiddenLine xmlns:a14="http://schemas.microsoft.com/office/drawing/2010/main" w="9525">
+                                    <a:solidFill>
+                                      <a:srgbClr val="000000"/>
+                                    </a:solidFill>
+                                    <a:miter lim="800000"/>
+                                    <a:headEnd/>
+                                    <a:tailEnd/>
+                                  </a14:hiddenLine>
+                                </a:ext>
+                              </a:extLst>
+                            </wps:spPr>
+                            <wps:txbx>
+                              <w:txbxContent>
+                                <w:p>
+                                  <w:pPr>
+                                    <w:ind w:left="0"/>
+                                    <w:jc w:val="center"/>
+                                  </w:pPr>
+                                  <w:r>
+                                    <w:rPr>
+                                      <w:rFonts w:ascii="Cambria" w:hAnsi="Cambria"/>
+                                      <w:noProof/>
+                                      <w:sz w:val="72"/>
+                                      <w:szCs w:val="72"/>
+                                      <w:lang w:val="es-AR" w:eastAsia="es-AR"/>
+                                    </w:rPr>
+                                    <w:drawing>
+                                      <wp:inline distT="0" distB="0" distL="0" distR="0" wp14:anchorId="67170AFA" wp14:editId="7A0D15B9">
+                                        <wp:extent cx="2521715" cy="3491985"/>
+                                        <wp:effectExtent l="0" t="0" r="0" b="0"/>
+                                        <wp:docPr id="11" name="Imagen 11"/>
+                                        <wp:cNvGraphicFramePr>
+                                          <a:graphicFrameLocks xmlns:a="http://schemas.openxmlformats.org/drawingml/2006/main" noChangeAspect="1"/>
+                                        </wp:cNvGraphicFramePr>
+                                        <a:graphic xmlns:a="http://schemas.openxmlformats.org/drawingml/2006/main">
+                                          <a:graphicData uri="http://schemas.openxmlformats.org/drawingml/2006/picture">
+                                            <pic:pic xmlns:pic="http://schemas.openxmlformats.org/drawingml/2006/picture">
+                                              <pic:nvPicPr>
+                                                <pic:cNvPr id="0" name="Picture 261" descr="C:\Users\mailo\Desktop\Laboratorio\Logos\Logo Proyecto Paleta.png"/>
+                                                <pic:cNvPicPr>
+                                                  <a:picLocks noChangeAspect="1" noChangeArrowheads="1"/>
+                                                </pic:cNvPicPr>
+                                              </pic:nvPicPr>
+                                              <pic:blipFill>
+                                                <a:blip r:embed="rId11">
+                                                  <a:extLst>
+                                                    <a:ext uri="{28A0092B-C50C-407E-A947-70E740481C1C}">
+                                                      <a14:useLocalDpi xmlns:a14="http://schemas.microsoft.com/office/drawing/2010/main" val="0"/>
+                                                    </a:ext>
+                                                  </a:extLst>
+                                                </a:blip>
+                                                <a:stretch>
+                                                  <a:fillRect/>
+                                                </a:stretch>
+                                              </pic:blipFill>
+                                              <pic:spPr bwMode="auto">
+                                                <a:xfrm>
+                                                  <a:off x="0" y="0"/>
+                                                  <a:ext cx="2521715" cy="3491985"/>
+                                                </a:xfrm>
+                                                <a:prstGeom prst="rect">
+                                                  <a:avLst/>
+                                                </a:prstGeom>
+                                                <a:noFill/>
+                                                <a:ln>
+                                                  <a:noFill/>
+                                                </a:ln>
+                                              </pic:spPr>
+                                            </pic:pic>
+                                          </a:graphicData>
+                                        </a:graphic>
+                                      </wp:inline>
+                                    </w:drawing>
+                                  </w:r>
+                                </w:p>
+                              </w:txbxContent>
+                            </wps:txbx>
+                            <wps:bodyPr rot="0" vert="horz" wrap="square" lIns="91440" tIns="45720" rIns="91440" bIns="45720" anchor="t" anchorCtr="0" upright="1">
+                              <a:noAutofit/>
+                            </wps:bodyPr>
+                          </wps:wsp>
+                        </wpg:wgp>
+                      </a:graphicData>
+                    </a:graphic>
+                  </wp:anchor>
+                </w:drawing>
+              </mc:Choice>
+              <mc:Fallback>
+                <w:pict>
+                  <v:group id="Grupo 12" o:spid="_x0000_s1026" style="position:absolute;margin-left:-99.3pt;margin-top:-119.5pt;width:636.25pt;height:882.85pt;z-index:251688960" coordsize="80806,112121" o:gfxdata="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">
+                    <v:group id="Grupo 10" o:spid="_x0000_s1027" style="position:absolute;width:80806;height:112121" coordsize="80806,112121" o:gfxdata="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">
+                      <v:rect id="Rectangle 6" o:spid="_x0000_s1028" style="position:absolute;top:98202;width:79140;height:11195;visibility:visible;mso-wrap-style:square;v-text-anchor:top" o:gfxdata="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" fillcolor="#92d050" strokecolor="#00b050"/>
+                      <v:rect id="Rectangle 7" o:spid="_x0000_s1029" style="position:absolute;top:2667;width:79235;height:16141;visibility:visible;mso-wrap-style:square;v-text-anchor:top" o:gfxdata="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" fillcolor="#92d050" strokecolor="#00b050"/>
+                      <v:rect id="Rectangle 9" o:spid="_x0000_s1030" style="position:absolute;left:6762;width:908;height:112121;visibility:visible;mso-wrap-style:square;v-text-anchor:top" o:gfxdata="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" fillcolor="#eaf1dd [662]" strokecolor="#00b050"/>
+                      <v:rect id="Rectangle 33" o:spid="_x0000_s1031" style="position:absolute;left:49053;top:1714;width:31753;height:14592;visibility:visible;mso-wrap-style:square;v-text-anchor:top" o:gfxdata="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" filled="f" stroked="f">
+                        <v:textbox style="mso-fit-shape-to-text:t">
+                          <w:txbxContent>
+                            <w:p>
+                              <w:pPr>
+                                <w:ind w:left="0"/>
+                                <w:jc w:val="center"/>
+                              </w:pPr>
+                              <w:r>
+                                <w:rPr>
+                                  <w:noProof/>
+                                  <w:lang w:val="es-AR" w:eastAsia="es-AR"/>
+                                </w:rPr>
+                                <w:drawing>
+                                  <wp:inline distT="0" distB="0" distL="0" distR="0" wp14:anchorId="19E1E684" wp14:editId="0A550F5A">
+                                    <wp:extent cx="2661462" cy="1212850"/>
+                                    <wp:effectExtent l="0" t="0" r="0" b="6350"/>
+                                    <wp:docPr id="137" name="Imagen 137" descr="C:\Users\mailo\Desktop\Laboratorio\Logos\Logo grupo\Logo Grupo Plat.png"/>
+                                    <wp:cNvGraphicFramePr>
+                                      <a:graphicFrameLocks xmlns:a="http://schemas.openxmlformats.org/drawingml/2006/main" noChangeAspect="1"/>
+                                    </wp:cNvGraphicFramePr>
+                                    <a:graphic xmlns:a="http://schemas.openxmlformats.org/drawingml/2006/main">
+                                      <a:graphicData uri="http://schemas.openxmlformats.org/drawingml/2006/picture">
+                                        <pic:pic xmlns:pic="http://schemas.openxmlformats.org/drawingml/2006/picture">
+                                          <pic:nvPicPr>
+                                            <pic:cNvPr id="0" name="Picture 137" descr="C:\Users\mailo\Desktop\Laboratorio\Logos\Logo grupo\Logo Grupo Plat.png"/>
+                                            <pic:cNvPicPr>
+                                              <a:picLocks noChangeAspect="1" noChangeArrowheads="1"/>
+                                            </pic:cNvPicPr>
+                                          </pic:nvPicPr>
+                                          <pic:blipFill>
+                                            <a:blip r:embed="rId10">
+                                              <a:extLst>
+                                                <a:ext uri="{28A0092B-C50C-407E-A947-70E740481C1C}">
+                                                  <a14:useLocalDpi xmlns:a14="http://schemas.microsoft.com/office/drawing/2010/main" val="0"/>
+                                                </a:ext>
+                                              </a:extLst>
+                                            </a:blip>
+                                            <a:srcRect/>
+                                            <a:stretch>
+                                              <a:fillRect/>
+                                            </a:stretch>
+                                          </pic:blipFill>
+                                          <pic:spPr bwMode="auto">
+                                            <a:xfrm>
+                                              <a:off x="0" y="0"/>
+                                              <a:ext cx="2684466" cy="1223333"/>
+                                            </a:xfrm>
+                                            <a:prstGeom prst="rect">
+                                              <a:avLst/>
+                                            </a:prstGeom>
+                                            <a:noFill/>
+                                            <a:ln>
+                                              <a:noFill/>
+                                            </a:ln>
+                                          </pic:spPr>
+                                        </pic:pic>
+                                      </a:graphicData>
+                                    </a:graphic>
+                                  </wp:inline>
+                                </w:drawing>
+                              </w:r>
+                            </w:p>
+                          </w:txbxContent>
+                        </v:textbox>
+                      </v:rect>
+                    </v:group>
+                    <v:rect id="Rectangle 31" o:spid="_x0000_s1032" style="position:absolute;left:25812;top:62198;width:29166;height:39478;visibility:visible;mso-wrap-style:square;v-text-anchor:top" o:gfxdata="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" filled="f" stroked="f">
+                      <v:textbox>
+                        <w:txbxContent>
+                          <w:p>
+                            <w:pPr>
+                              <w:ind w:left="0"/>
+                              <w:jc w:val="center"/>
+                            </w:pPr>
+                            <w:r>
+                              <w:rPr>
+                                <w:rFonts w:ascii="Cambria" w:hAnsi="Cambria"/>
+                                <w:noProof/>
+                                <w:sz w:val="72"/>
+                                <w:szCs w:val="72"/>
+                                <w:lang w:val="es-AR" w:eastAsia="es-AR"/>
+                              </w:rPr>
+                              <w:drawing>
+                                <wp:inline distT="0" distB="0" distL="0" distR="0" wp14:anchorId="67170AFA" wp14:editId="7A0D15B9">
+                                  <wp:extent cx="2521715" cy="3491985"/>
+                                  <wp:effectExtent l="0" t="0" r="0" b="0"/>
+                                  <wp:docPr id="11" name="Imagen 11"/>
+                                  <wp:cNvGraphicFramePr>
+                                    <a:graphicFrameLocks xmlns:a="http://schemas.openxmlformats.org/drawingml/2006/main" noChangeAspect="1"/>
+                                  </wp:cNvGraphicFramePr>
+                                  <a:graphic xmlns:a="http://schemas.openxmlformats.org/drawingml/2006/main">
+                                    <a:graphicData uri="http://schemas.openxmlformats.org/drawingml/2006/picture">
+                                      <pic:pic xmlns:pic="http://schemas.openxmlformats.org/drawingml/2006/picture">
+                                        <pic:nvPicPr>
+                                          <pic:cNvPr id="0" name="Picture 261" descr="C:\Users\mailo\Desktop\Laboratorio\Logos\Logo Proyecto Paleta.png"/>
+                                          <pic:cNvPicPr>
+                                            <a:picLocks noChangeAspect="1" noChangeArrowheads="1"/>
+                                          </pic:cNvPicPr>
+                                        </pic:nvPicPr>
+                                        <pic:blipFill>
+                                          <a:blip r:embed="rId11">
+                                            <a:extLst>
+                                              <a:ext uri="{28A0092B-C50C-407E-A947-70E740481C1C}">
+                                                <a14:useLocalDpi xmlns:a14="http://schemas.microsoft.com/office/drawing/2010/main" val="0"/>
+                                              </a:ext>
+                                            </a:extLst>
+                                          </a:blip>
+                                          <a:stretch>
+                                            <a:fillRect/>
+                                          </a:stretch>
+                                        </pic:blipFill>
+                                        <pic:spPr bwMode="auto">
+                                          <a:xfrm>
+                                            <a:off x="0" y="0"/>
+                                            <a:ext cx="2521715" cy="3491985"/>
+                                          </a:xfrm>
+                                          <a:prstGeom prst="rect">
+                                            <a:avLst/>
+                                          </a:prstGeom>
                                           <a:noFill/>
-                                        </a:ln>
-                                      </pic:spPr>
-                                    </pic:pic>
-                                  </a:graphicData>
-                                </a:graphic>
-                              </wp:inline>
-                            </w:drawing>
-                          </w:r>
-                        </w:p>
-                      </w:txbxContent>
-                    </v:textbox>
-                  </v:rect>
-                </v:group>
-                <v:rect id="Rectangle 31" o:spid="_x0000_s1032" style="position:absolute;left:25812;top:62198;width:29166;height:39478;visibility:visible" o:gfxdata="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" filled="f" stroked="f">
-                  <v:textbox>
-                    <w:txbxContent>
-                      <w:p>
-                        <w:pPr>
-                          <w:ind w:left="0"/>
-                          <w:jc w:val="center"/>
-                        </w:pPr>
-                        <w:r>
-                          <w:rPr>
-                            <w:rFonts w:ascii="Cambria" w:hAnsi="Cambria"/>
-                            <w:noProof/>
-                            <w:sz w:val="72"/>
-                            <w:szCs w:val="72"/>
-                            <w:lang w:eastAsia="es-ES"/>
-                          </w:rPr>
-                          <w:drawing>
-                            <wp:inline distT="0" distB="0" distL="0" distR="0">
-                              <wp:extent cx="2521715" cy="3491985"/>
-                              <wp:effectExtent l="0" t="0" r="0" b="0"/>
-                              <wp:docPr id="11" name="Imagen 11"/>
-                              <wp:cNvGraphicFramePr>
-                                <a:graphicFrameLocks xmlns:a="http://schemas.openxmlformats.org/drawingml/2006/main" noChangeAspect="1"/>
-                              </wp:cNvGraphicFramePr>
-                              <a:graphic xmlns:a="http://schemas.openxmlformats.org/drawingml/2006/main">
-                                <a:graphicData uri="http://schemas.openxmlformats.org/drawingml/2006/picture">
-                                  <pic:pic xmlns:pic="http://schemas.openxmlformats.org/drawingml/2006/picture">
-                                    <pic:nvPicPr>
-                                      <pic:cNvPr id="0" name="Picture 261" descr="C:\Users\mailo\Desktop\Laboratorio\Logos\Logo Proyecto Paleta.png"/>
-                                      <pic:cNvPicPr>
-                                        <a:picLocks noChangeAspect="1" noChangeArrowheads="1"/>
-                                      </pic:cNvPicPr>
-                                    </pic:nvPicPr>
-                                    <pic:blipFill>
-                                      <a:blip r:embed="rId10">
-                                        <a:extLst>
-                                          <a:ext uri="{28A0092B-C50C-407E-A947-70E740481C1C}">
-                                            <a14:useLocalDpi xmlns="" xmlns:wpc="http://schemas.microsoft.com/office/word/2010/wordprocessingCanvas" xmlns:mc="http://schemas.openxmlformats.org/markup-compatibility/2006" xmlns:o="urn:schemas-microsoft-com:office:office" xmlns:v="urn:schemas-microsoft-com:vml" xmlns:wp14="http://schemas.microsoft.com/office/word/2010/wordprocessingDrawing" xmlns:w10="urn:schemas-microsoft-com:office:word" xmlns:w="http://schemas.openxmlformats.org/wordprocessingml/2006/main" xmlns:w14="http://schemas.microsoft.com/office/word/2010/wordml" xmlns:wpg="http://schemas.microsoft.com/office/word/2010/wordprocessingGroup" xmlns:wpi="http://schemas.microsoft.com/office/word/2010/wordprocessingInk" xmlns:wps="http://schemas.microsoft.com/office/word/2010/wordprocessingShape" xmlns:a14="http://schemas.microsoft.com/office/drawing/2010/main" val="0"/>
-                                          </a:ext>
-                                        </a:extLst>
-                                      </a:blip>
-                                      <a:stretch>
-                                        <a:fillRect/>
-                                      </a:stretch>
-                                    </pic:blipFill>
-                                    <pic:spPr bwMode="auto">
-                                      <a:xfrm>
-                                        <a:off x="0" y="0"/>
-                                        <a:ext cx="2521715" cy="3491985"/>
-                                      </a:xfrm>
-                                      <a:prstGeom prst="rect">
-                                        <a:avLst/>
-                                      </a:prstGeom>
-                                      <a:noFill/>
-                                      <a:ln>
-                                        <a:noFill/>
-                                      </a:ln>
-                                    </pic:spPr>
-                                  </pic:pic>
-                                </a:graphicData>
-                              </a:graphic>
-                            </wp:inline>
-                          </w:drawing>
-                        </w:r>
-                      </w:p>
-                    </w:txbxContent>
-                  </v:textbox>
-                </v:rect>
-              </v:group>
-            </w:pict>
+                                          <a:ln>
+                                            <a:noFill/>
+                                          </a:ln>
+                                        </pic:spPr>
+                                      </pic:pic>
+                                    </a:graphicData>
+                                  </a:graphic>
+                                </wp:inline>
+                              </w:drawing>
+                            </w:r>
+                          </w:p>
+                        </w:txbxContent>
+                      </v:textbox>
+                    </v:rect>
+                  </v:group>
+                </w:pict>
+              </mc:Fallback>
+            </mc:AlternateContent>
           </w:r>
         </w:p>
         <w:p>
@@ -377,80 +728,261 @@
               <w:lang w:eastAsia="es-AR"/>
             </w:rPr>
             <w:lastRenderedPageBreak/>
-            <w:pict>
-              <v:rect id="Rectangle 17" o:spid="_x0000_s1034" style="position:absolute;left:0;text-align:left;margin-left:315.9pt;margin-top:-101.7pt;width:195.35pt;height:869.7pt;z-index:-251645952;visibility:visible;mso-position-horizontal-relative:margin;mso-position-vertical-relative:margin" o:gfxdata="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" fillcolor="#92d050" strokecolor="#ffc000">
-                <w10:wrap type="square" anchorx="margin" anchory="margin"/>
-              </v:rect>
-            </w:pict>
+            <mc:AlternateContent>
+              <mc:Choice Requires="wps">
+                <w:drawing>
+                  <wp:anchor distT="0" distB="0" distL="114300" distR="114300" simplePos="0" relativeHeight="251670528" behindDoc="1" locked="0" layoutInCell="1" allowOverlap="1" wp14:anchorId="797A8F2E" wp14:editId="6DD3DD4E">
+                    <wp:simplePos x="0" y="0"/>
+                    <wp:positionH relativeFrom="margin">
+                      <wp:posOffset>4011930</wp:posOffset>
+                    </wp:positionH>
+                    <wp:positionV relativeFrom="margin">
+                      <wp:posOffset>-1291590</wp:posOffset>
+                    </wp:positionV>
+                    <wp:extent cx="2480945" cy="11045190"/>
+                    <wp:effectExtent l="0" t="0" r="14605" b="22860"/>
+                    <wp:wrapSquare wrapText="bothSides"/>
+                    <wp:docPr id="1" name="Rectangle 17"/>
+                    <wp:cNvGraphicFramePr>
+                      <a:graphicFrameLocks xmlns:a="http://schemas.openxmlformats.org/drawingml/2006/main"/>
+                    </wp:cNvGraphicFramePr>
+                    <a:graphic xmlns:a="http://schemas.openxmlformats.org/drawingml/2006/main">
+                      <a:graphicData uri="http://schemas.microsoft.com/office/word/2010/wordprocessingShape">
+                        <wps:wsp>
+                          <wps:cNvSpPr>
+                            <a:spLocks noChangeArrowheads="1"/>
+                          </wps:cNvSpPr>
+                          <wps:spPr bwMode="auto">
+                            <a:xfrm>
+                              <a:off x="0" y="0"/>
+                              <a:ext cx="2480945" cy="11045190"/>
+                            </a:xfrm>
+                            <a:prstGeom prst="rect">
+                              <a:avLst/>
+                            </a:prstGeom>
+                            <a:solidFill>
+                              <a:srgbClr val="92D050"/>
+                            </a:solidFill>
+                            <a:ln w="9525">
+                              <a:solidFill>
+                                <a:srgbClr val="FFC000"/>
+                              </a:solidFill>
+                              <a:miter lim="800000"/>
+                              <a:headEnd/>
+                              <a:tailEnd/>
+                            </a:ln>
+                          </wps:spPr>
+                          <wps:bodyPr rot="0" vert="horz" wrap="square" lIns="91440" tIns="45720" rIns="91440" bIns="45720" anchor="t" anchorCtr="0" upright="1">
+                            <a:noAutofit/>
+                          </wps:bodyPr>
+                        </wps:wsp>
+                      </a:graphicData>
+                    </a:graphic>
+                    <wp14:sizeRelH relativeFrom="page">
+                      <wp14:pctWidth>0</wp14:pctWidth>
+                    </wp14:sizeRelH>
+                    <wp14:sizeRelV relativeFrom="page">
+                      <wp14:pctHeight>0</wp14:pctHeight>
+                    </wp14:sizeRelV>
+                  </wp:anchor>
+                </w:drawing>
+              </mc:Choice>
+              <mc:Fallback>
+                <w:pict>
+                  <v:rect id="Rectangle 17" o:spid="_x0000_s1026" style="position:absolute;margin-left:315.9pt;margin-top:-101.7pt;width:195.35pt;height:869.7pt;z-index:-251645952;visibility:visible;mso-wrap-style:square;mso-width-percent:0;mso-height-percent:0;mso-wrap-distance-left:9pt;mso-wrap-distance-top:0;mso-wrap-distance-right:9pt;mso-wrap-distance-bottom:0;mso-position-horizontal:absolute;mso-position-horizontal-relative:margin;mso-position-vertical:absolute;mso-position-vertical-relative:margin;mso-width-percent:0;mso-height-percent:0;mso-width-relative:page;mso-height-relative:page;v-text-anchor:top" o:gfxdata="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" fillcolor="#92d050" strokecolor="#ffc000">
+                    <w10:wrap type="square" anchorx="margin" anchory="margin"/>
+                  </v:rect>
+                </w:pict>
+              </mc:Fallback>
+            </mc:AlternateContent>
           </w:r>
           <w:r>
             <w:rPr>
               <w:noProof/>
               <w:lang w:eastAsia="es-AR"/>
             </w:rPr>
-            <w:pict>
-              <v:shapetype id="_x0000_t202" coordsize="21600,21600" o:spt="202" path="m,l,21600r21600,l21600,xe">
-                <v:stroke joinstyle="miter"/>
-                <v:path gradientshapeok="t" o:connecttype="rect"/>
-              </v:shapetype>
-              <v:shape id="Text Box 20" o:spid="_x0000_s1033" type="#_x0000_t202" style="position:absolute;left:0;text-align:left;margin-left:281.7pt;margin-top:5.3pt;width:161.25pt;height:577.65pt;z-index:251682816;visibility:visible;mso-position-horizontal-relative:margin;mso-position-vertical-relative:margin" o:gfxdata="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" fillcolor="white [3212]" strokecolor="#ffc000">
-                <v:textbox>
-                  <w:txbxContent>
-                    <w:p>
-                      <w:pPr>
-                        <w:pStyle w:val="PSI-DescripcindelDocumentos"/>
-                        <w:rPr>
-                          <w:color w:val="auto"/>
-                        </w:rPr>
-                      </w:pPr>
-                      <w:r>
-                        <w:rPr>
-                          <w:color w:val="auto"/>
-                        </w:rPr>
-                        <w:t>La Especificación de  Requisitos de Software describe completamente el comportamiento externo de la aplicación o sistema identificado. También describe requerimientos no funcionales, restricciones de diseño y factores necesarios que den una descripción comprensiva de los requerimientos para el software</w:t>
-                      </w:r>
-                    </w:p>
-                    <w:p>
-                      <w:pPr>
-                        <w:pStyle w:val="PSI-DescripcindelDocumentos"/>
-                        <w:rPr>
-                          <w:color w:val="auto"/>
-                        </w:rPr>
-                      </w:pPr>
-                      <w:r>
-                        <w:rPr>
-                          <w:color w:val="auto"/>
-                        </w:rPr>
-                        <w:t>.</w:t>
-                      </w:r>
-                    </w:p>
-                    <w:p>
-                      <w:pPr>
-                        <w:pStyle w:val="PSI-DescripcindelDocumentos"/>
-                        <w:rPr>
-                          <w:color w:val="auto"/>
-                        </w:rPr>
-                      </w:pPr>
-                      <w:r>
-                        <w:rPr>
-                          <w:color w:val="auto"/>
-                        </w:rPr>
-                        <w:t xml:space="preserve">En el siguiente documento se controla la evolución del sistema durante todo el ciclo de desarrollo el proyecto, cuando las nuevas características son añadidas o modificadas al artefacto de visión, son aclarados dentro del mismo. </w:t>
-                      </w:r>
-                    </w:p>
-                    <w:p>
-                      <w:pPr>
-                        <w:pStyle w:val="PSI-DescripcindelDocumentos"/>
-                        <w:rPr>
-                          <w:color w:val="auto"/>
-                        </w:rPr>
-                      </w:pPr>
-                    </w:p>
-                  </w:txbxContent>
-                </v:textbox>
-                <w10:wrap type="square" anchorx="margin" anchory="margin"/>
-              </v:shape>
-            </w:pict>
+            <mc:AlternateContent>
+              <mc:Choice Requires="wps">
+                <w:drawing>
+                  <wp:anchor distT="0" distB="0" distL="114300" distR="114300" simplePos="0" relativeHeight="251682816" behindDoc="0" locked="0" layoutInCell="1" allowOverlap="1" wp14:anchorId="58447195" wp14:editId="54C6441C">
+                    <wp:simplePos x="0" y="0"/>
+                    <wp:positionH relativeFrom="margin">
+                      <wp:posOffset>3577590</wp:posOffset>
+                    </wp:positionH>
+                    <wp:positionV relativeFrom="margin">
+                      <wp:posOffset>67310</wp:posOffset>
+                    </wp:positionV>
+                    <wp:extent cx="2047875" cy="7336155"/>
+                    <wp:effectExtent l="9525" t="5080" r="9525" b="12065"/>
+                    <wp:wrapSquare wrapText="bothSides"/>
+                    <wp:docPr id="2" name="Text Box 20"/>
+                    <wp:cNvGraphicFramePr>
+                      <a:graphicFrameLocks xmlns:a="http://schemas.openxmlformats.org/drawingml/2006/main"/>
+                    </wp:cNvGraphicFramePr>
+                    <a:graphic xmlns:a="http://schemas.openxmlformats.org/drawingml/2006/main">
+                      <a:graphicData uri="http://schemas.microsoft.com/office/word/2010/wordprocessingShape">
+                        <wps:wsp>
+                          <wps:cNvSpPr txBox="1">
+                            <a:spLocks noChangeArrowheads="1"/>
+                          </wps:cNvSpPr>
+                          <wps:spPr bwMode="auto">
+                            <a:xfrm>
+                              <a:off x="0" y="0"/>
+                              <a:ext cx="2047875" cy="7336155"/>
+                            </a:xfrm>
+                            <a:prstGeom prst="rect">
+                              <a:avLst/>
+                            </a:prstGeom>
+                            <a:solidFill>
+                              <a:schemeClr val="bg1">
+                                <a:lumMod val="100000"/>
+                                <a:lumOff val="0"/>
+                              </a:schemeClr>
+                            </a:solidFill>
+                            <a:ln w="9525">
+                              <a:solidFill>
+                                <a:srgbClr val="FFC000"/>
+                              </a:solidFill>
+                              <a:miter lim="800000"/>
+                              <a:headEnd/>
+                              <a:tailEnd/>
+                            </a:ln>
+                          </wps:spPr>
+                          <wps:txbx>
+                            <w:txbxContent>
+                              <w:p>
+                                <w:pPr>
+                                  <w:pStyle w:val="PSI-DescripcindelDocumentos"/>
+                                  <w:rPr>
+                                    <w:color w:val="auto"/>
+                                  </w:rPr>
+                                </w:pPr>
+                                <w:r>
+                                  <w:rPr>
+                                    <w:color w:val="auto"/>
+                                  </w:rPr>
+                                  <w:t>La Especificación de  Requisitos de Software describe completamente el comportamiento externo de la aplicación o sistema identificado. También describe requerimientos no funcionales, restricciones de diseño y factores necesarios que den una descripción comprensiva de los requerimientos para el software</w:t>
+                                </w:r>
+                              </w:p>
+                              <w:p>
+                                <w:pPr>
+                                  <w:pStyle w:val="PSI-DescripcindelDocumentos"/>
+                                  <w:rPr>
+                                    <w:color w:val="auto"/>
+                                  </w:rPr>
+                                </w:pPr>
+                                <w:r>
+                                  <w:rPr>
+                                    <w:color w:val="auto"/>
+                                  </w:rPr>
+                                  <w:t>.</w:t>
+                                </w:r>
+                              </w:p>
+                              <w:p>
+                                <w:pPr>
+                                  <w:pStyle w:val="PSI-DescripcindelDocumentos"/>
+                                  <w:rPr>
+                                    <w:color w:val="auto"/>
+                                  </w:rPr>
+                                </w:pPr>
+                                <w:r>
+                                  <w:rPr>
+                                    <w:color w:val="auto"/>
+                                  </w:rPr>
+                                  <w:t xml:space="preserve">En el siguiente documento se controla la evolución del sistema durante todo el ciclo de desarrollo el proyecto, cuando las nuevas características son añadidas o modificadas al artefacto de visión, son aclarados dentro del mismo. </w:t>
+                                </w:r>
+                              </w:p>
+                              <w:p>
+                                <w:pPr>
+                                  <w:pStyle w:val="PSI-DescripcindelDocumentos"/>
+                                  <w:rPr>
+                                    <w:color w:val="auto"/>
+                                  </w:rPr>
+                                </w:pPr>
+                              </w:p>
+                            </w:txbxContent>
+                          </wps:txbx>
+                          <wps:bodyPr rot="0" vert="horz" wrap="square" lIns="91440" tIns="45720" rIns="91440" bIns="45720" anchor="t" anchorCtr="0" upright="1">
+                            <a:noAutofit/>
+                          </wps:bodyPr>
+                        </wps:wsp>
+                      </a:graphicData>
+                    </a:graphic>
+                    <wp14:sizeRelH relativeFrom="page">
+                      <wp14:pctWidth>0</wp14:pctWidth>
+                    </wp14:sizeRelH>
+                    <wp14:sizeRelV relativeFrom="page">
+                      <wp14:pctHeight>0</wp14:pctHeight>
+                    </wp14:sizeRelV>
+                  </wp:anchor>
+                </w:drawing>
+              </mc:Choice>
+              <mc:Fallback>
+                <w:pict>
+                  <v:shapetype id="_x0000_t202" coordsize="21600,21600" o:spt="202" path="m,l,21600r21600,l21600,xe">
+                    <v:stroke joinstyle="miter"/>
+                    <v:path gradientshapeok="t" o:connecttype="rect"/>
+                  </v:shapetype>
+                  <v:shape id="Text Box 20" o:spid="_x0000_s1033" type="#_x0000_t202" style="position:absolute;left:0;text-align:left;margin-left:281.7pt;margin-top:5.3pt;width:161.25pt;height:577.65pt;z-index:251682816;visibility:visible;mso-wrap-style:square;mso-width-percent:0;mso-height-percent:0;mso-wrap-distance-left:9pt;mso-wrap-distance-top:0;mso-wrap-distance-right:9pt;mso-wrap-distance-bottom:0;mso-position-horizontal:absolute;mso-position-horizontal-relative:margin;mso-position-vertical:absolute;mso-position-vertical-relative:margin;mso-width-percent:0;mso-height-percent:0;mso-width-relative:page;mso-height-relative:page;v-text-anchor:top" o:gfxdata="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" fillcolor="white [3212]" strokecolor="#ffc000">
+                    <v:textbox>
+                      <w:txbxContent>
+                        <w:p>
+                          <w:pPr>
+                            <w:pStyle w:val="PSI-DescripcindelDocumentos"/>
+                            <w:rPr>
+                              <w:color w:val="auto"/>
+                            </w:rPr>
+                          </w:pPr>
+                          <w:r>
+                            <w:rPr>
+                              <w:color w:val="auto"/>
+                            </w:rPr>
+                            <w:t>La Especificación de  Requisitos de Software describe completamente el comportamiento externo de la aplicación o sistema identificado. También describe requerimientos no funcionales, restricciones de diseño y factores necesarios que den una descripción comprensiva de los requerimientos para el software</w:t>
+                          </w:r>
+                        </w:p>
+                        <w:p>
+                          <w:pPr>
+                            <w:pStyle w:val="PSI-DescripcindelDocumentos"/>
+                            <w:rPr>
+                              <w:color w:val="auto"/>
+                            </w:rPr>
+                          </w:pPr>
+                          <w:r>
+                            <w:rPr>
+                              <w:color w:val="auto"/>
+                            </w:rPr>
+                            <w:t>.</w:t>
+                          </w:r>
+                        </w:p>
+                        <w:p>
+                          <w:pPr>
+                            <w:pStyle w:val="PSI-DescripcindelDocumentos"/>
+                            <w:rPr>
+                              <w:color w:val="auto"/>
+                            </w:rPr>
+                          </w:pPr>
+                          <w:r>
+                            <w:rPr>
+                              <w:color w:val="auto"/>
+                            </w:rPr>
+                            <w:t xml:space="preserve">En el siguiente documento se controla la evolución del sistema durante todo el ciclo de desarrollo el proyecto, cuando las nuevas características son añadidas o modificadas al artefacto de visión, son aclarados dentro del mismo. </w:t>
+                          </w:r>
+                        </w:p>
+                        <w:p>
+                          <w:pPr>
+                            <w:pStyle w:val="PSI-DescripcindelDocumentos"/>
+                            <w:rPr>
+                              <w:color w:val="auto"/>
+                            </w:rPr>
+                          </w:pPr>
+                        </w:p>
+                      </w:txbxContent>
+                    </v:textbox>
+                    <w10:wrap type="square" anchorx="margin" anchory="margin"/>
+                  </v:shape>
+                </w:pict>
+              </mc:Fallback>
+            </mc:AlternateContent>
           </w:r>
         </w:p>
         <w:p>
@@ -4171,7 +4703,31 @@
           <w:szCs w:val="22"/>
           <w:lang w:val="es-AR"/>
         </w:rPr>
-        <w:t>[En esta sección se describen los requerimientos técnicos, tales como sistema operativo, plataforma de arquitectura, por ejemplo WebSphere, .NET, etc.]</w:t>
+        <w:t xml:space="preserve">[En esta sección se describen los requerimientos técnicos, tales como sistema operativo, plataforma de arquitectura, por ejemplo </w:t>
+      </w:r>
+      <w:proofErr w:type="spellStart"/>
+      <w:r>
+        <w:rPr>
+          <w:rFonts w:asciiTheme="minorHAnsi" w:eastAsia="Calibri" w:hAnsiTheme="minorHAnsi" w:cstheme="minorHAnsi"/>
+          <w:iCs w:val="0"/>
+          <w:color w:val="auto"/>
+          <w:sz w:val="22"/>
+          <w:szCs w:val="22"/>
+          <w:lang w:val="es-AR"/>
+        </w:rPr>
+        <w:t>WebSphere</w:t>
+      </w:r>
+      <w:proofErr w:type="spellEnd"/>
+      <w:r>
+        <w:rPr>
+          <w:rFonts w:asciiTheme="minorHAnsi" w:eastAsia="Calibri" w:hAnsiTheme="minorHAnsi" w:cstheme="minorHAnsi"/>
+          <w:iCs w:val="0"/>
+          <w:color w:val="auto"/>
+          <w:sz w:val="22"/>
+          <w:szCs w:val="22"/>
+          <w:lang w:val="es-AR"/>
+        </w:rPr>
+        <w:t>, .NET, etc.]</w:t>
       </w:r>
     </w:p>
     <w:p>
@@ -4219,7 +4775,7 @@
       <w:tblPr>
         <w:tblStyle w:val="GridTable2Accent3"/>
         <w:tblW w:w="8094" w:type="dxa"/>
-        <w:tblLook w:val="04A0"/>
+        <w:tblLook w:val="04A0" w:firstRow="1" w:lastRow="0" w:firstColumn="1" w:lastColumn="0" w:noHBand="0" w:noVBand="1"/>
       </w:tblPr>
       <w:tblGrid>
         <w:gridCol w:w="3402"/>
@@ -4227,11 +4783,11 @@
       </w:tblGrid>
       <w:tr>
         <w:trPr>
-          <w:cnfStyle w:val="100000000000"/>
+          <w:cnfStyle w:val="100000000000" w:firstRow="1" w:lastRow="0" w:firstColumn="0" w:lastColumn="0" w:oddVBand="0" w:evenVBand="0" w:oddHBand="0" w:evenHBand="0" w:firstRowFirstColumn="0" w:firstRowLastColumn="0" w:lastRowFirstColumn="0" w:lastRowLastColumn="0"/>
         </w:trPr>
         <w:tc>
           <w:tcPr>
-            <w:cnfStyle w:val="001000000000"/>
+            <w:cnfStyle w:val="001000000000" w:firstRow="0" w:lastRow="0" w:firstColumn="1" w:lastColumn="0" w:oddVBand="0" w:evenVBand="0" w:oddHBand="0" w:evenHBand="0" w:firstRowFirstColumn="0" w:firstRowLastColumn="0" w:lastRowFirstColumn="0" w:lastRowLastColumn="0"/>
             <w:tcW w:w="3402" w:type="dxa"/>
           </w:tcPr>
           <w:p>
@@ -4257,7 +4813,7 @@
           <w:p>
             <w:pPr>
               <w:pStyle w:val="PSI-ComentarioenTabla"/>
-              <w:cnfStyle w:val="100000000000"/>
+              <w:cnfStyle w:val="100000000000" w:firstRow="1" w:lastRow="0" w:firstColumn="0" w:lastColumn="0" w:oddVBand="0" w:evenVBand="0" w:oddHBand="0" w:evenHBand="0" w:firstRowFirstColumn="0" w:firstRowLastColumn="0" w:lastRowFirstColumn="0" w:lastRowLastColumn="0"/>
               <w:rPr>
                 <w:rFonts w:cstheme="minorHAnsi"/>
                 <w:color w:val="auto"/>
@@ -4275,11 +4831,11 @@
       </w:tr>
       <w:tr>
         <w:trPr>
-          <w:cnfStyle w:val="000000100000"/>
+          <w:cnfStyle w:val="000000100000" w:firstRow="0" w:lastRow="0" w:firstColumn="0" w:lastColumn="0" w:oddVBand="0" w:evenVBand="0" w:oddHBand="1" w:evenHBand="0" w:firstRowFirstColumn="0" w:firstRowLastColumn="0" w:lastRowFirstColumn="0" w:lastRowLastColumn="0"/>
         </w:trPr>
         <w:tc>
           <w:tcPr>
-            <w:cnfStyle w:val="001000000000"/>
+            <w:cnfStyle w:val="001000000000" w:firstRow="0" w:lastRow="0" w:firstColumn="1" w:lastColumn="0" w:oddVBand="0" w:evenVBand="0" w:oddHBand="0" w:evenHBand="0" w:firstRowFirstColumn="0" w:firstRowLastColumn="0" w:lastRowFirstColumn="0" w:lastRowLastColumn="0"/>
             <w:tcW w:w="3402" w:type="dxa"/>
           </w:tcPr>
           <w:p>
@@ -4305,7 +4861,7 @@
           <w:p>
             <w:pPr>
               <w:pStyle w:val="PSI-ComentarioenTabla"/>
-              <w:cnfStyle w:val="000000100000"/>
+              <w:cnfStyle w:val="000000100000" w:firstRow="0" w:lastRow="0" w:firstColumn="0" w:lastColumn="0" w:oddVBand="0" w:evenVBand="0" w:oddHBand="1" w:evenHBand="0" w:firstRowFirstColumn="0" w:firstRowLastColumn="0" w:lastRowFirstColumn="0" w:lastRowLastColumn="0"/>
               <w:rPr>
                 <w:rFonts w:cstheme="minorHAnsi"/>
                 <w:color w:val="auto"/>
@@ -4324,7 +4880,7 @@
       <w:tr>
         <w:tc>
           <w:tcPr>
-            <w:cnfStyle w:val="001000000000"/>
+            <w:cnfStyle w:val="001000000000" w:firstRow="0" w:lastRow="0" w:firstColumn="1" w:lastColumn="0" w:oddVBand="0" w:evenVBand="0" w:oddHBand="0" w:evenHBand="0" w:firstRowFirstColumn="0" w:firstRowLastColumn="0" w:lastRowFirstColumn="0" w:lastRowLastColumn="0"/>
             <w:tcW w:w="3402" w:type="dxa"/>
           </w:tcPr>
           <w:p>
@@ -4351,7 +4907,7 @@
           <w:p>
             <w:pPr>
               <w:pStyle w:val="PSI-ComentarioenTabla"/>
-              <w:cnfStyle w:val="000000000000"/>
+              <w:cnfStyle w:val="000000000000" w:firstRow="0" w:lastRow="0" w:firstColumn="0" w:lastColumn="0" w:oddVBand="0" w:evenVBand="0" w:oddHBand="0" w:evenHBand="0" w:firstRowFirstColumn="0" w:firstRowLastColumn="0" w:lastRowFirstColumn="0" w:lastRowLastColumn="0"/>
               <w:rPr>
                 <w:rFonts w:cstheme="minorHAnsi"/>
                 <w:color w:val="auto"/>
@@ -4369,11 +4925,11 @@
       </w:tr>
       <w:tr>
         <w:trPr>
-          <w:cnfStyle w:val="000000100000"/>
+          <w:cnfStyle w:val="000000100000" w:firstRow="0" w:lastRow="0" w:firstColumn="0" w:lastColumn="0" w:oddVBand="0" w:evenVBand="0" w:oddHBand="1" w:evenHBand="0" w:firstRowFirstColumn="0" w:firstRowLastColumn="0" w:lastRowFirstColumn="0" w:lastRowLastColumn="0"/>
         </w:trPr>
         <w:tc>
           <w:tcPr>
-            <w:cnfStyle w:val="001000000000"/>
+            <w:cnfStyle w:val="001000000000" w:firstRow="0" w:lastRow="0" w:firstColumn="1" w:lastColumn="0" w:oddVBand="0" w:evenVBand="0" w:oddHBand="0" w:evenHBand="0" w:firstRowFirstColumn="0" w:firstRowLastColumn="0" w:lastRowFirstColumn="0" w:lastRowLastColumn="0"/>
             <w:tcW w:w="3402" w:type="dxa"/>
           </w:tcPr>
           <w:p>
@@ -4399,7 +4955,7 @@
           <w:p>
             <w:pPr>
               <w:pStyle w:val="PSI-ComentarioenTabla"/>
-              <w:cnfStyle w:val="000000100000"/>
+              <w:cnfStyle w:val="000000100000" w:firstRow="0" w:lastRow="0" w:firstColumn="0" w:lastColumn="0" w:oddVBand="0" w:evenVBand="0" w:oddHBand="1" w:evenHBand="0" w:firstRowFirstColumn="0" w:firstRowLastColumn="0" w:lastRowFirstColumn="0" w:lastRowLastColumn="0"/>
               <w:rPr>
                 <w:rFonts w:cstheme="minorHAnsi"/>
                 <w:color w:val="auto"/>
@@ -4418,7 +4974,7 @@
       <w:tr>
         <w:tc>
           <w:tcPr>
-            <w:cnfStyle w:val="001000000000"/>
+            <w:cnfStyle w:val="001000000000" w:firstRow="0" w:lastRow="0" w:firstColumn="1" w:lastColumn="0" w:oddVBand="0" w:evenVBand="0" w:oddHBand="0" w:evenHBand="0" w:firstRowFirstColumn="0" w:firstRowLastColumn="0" w:lastRowFirstColumn="0" w:lastRowLastColumn="0"/>
             <w:tcW w:w="8094" w:type="dxa"/>
             <w:gridSpan w:val="2"/>
           </w:tcPr>
@@ -4444,11 +5000,11 @@
       </w:tr>
       <w:tr>
         <w:trPr>
-          <w:cnfStyle w:val="000000100000"/>
+          <w:cnfStyle w:val="000000100000" w:firstRow="0" w:lastRow="0" w:firstColumn="0" w:lastColumn="0" w:oddVBand="0" w:evenVBand="0" w:oddHBand="1" w:evenHBand="0" w:firstRowFirstColumn="0" w:firstRowLastColumn="0" w:lastRowFirstColumn="0" w:lastRowLastColumn="0"/>
         </w:trPr>
         <w:tc>
           <w:tcPr>
-            <w:cnfStyle w:val="001000000000"/>
+            <w:cnfStyle w:val="001000000000" w:firstRow="0" w:lastRow="0" w:firstColumn="1" w:lastColumn="0" w:oddVBand="0" w:evenVBand="0" w:oddHBand="0" w:evenHBand="0" w:firstRowFirstColumn="0" w:firstRowLastColumn="0" w:lastRowFirstColumn="0" w:lastRowLastColumn="0"/>
             <w:tcW w:w="8094" w:type="dxa"/>
             <w:gridSpan w:val="2"/>
           </w:tcPr>
@@ -4508,7 +5064,7 @@
       <w:tblPr>
         <w:tblStyle w:val="GridTable2Accent3"/>
         <w:tblW w:w="8094" w:type="dxa"/>
-        <w:tblLook w:val="04A0"/>
+        <w:tblLook w:val="04A0" w:firstRow="1" w:lastRow="0" w:firstColumn="1" w:lastColumn="0" w:noHBand="0" w:noVBand="1"/>
       </w:tblPr>
       <w:tblGrid>
         <w:gridCol w:w="3402"/>
@@ -4516,11 +5072,11 @@
       </w:tblGrid>
       <w:tr>
         <w:trPr>
-          <w:cnfStyle w:val="100000000000"/>
+          <w:cnfStyle w:val="100000000000" w:firstRow="1" w:lastRow="0" w:firstColumn="0" w:lastColumn="0" w:oddVBand="0" w:evenVBand="0" w:oddHBand="0" w:evenHBand="0" w:firstRowFirstColumn="0" w:firstRowLastColumn="0" w:lastRowFirstColumn="0" w:lastRowLastColumn="0"/>
         </w:trPr>
         <w:tc>
           <w:tcPr>
-            <w:cnfStyle w:val="001000000000"/>
+            <w:cnfStyle w:val="001000000000" w:firstRow="0" w:lastRow="0" w:firstColumn="1" w:lastColumn="0" w:oddVBand="0" w:evenVBand="0" w:oddHBand="0" w:evenHBand="0" w:firstRowFirstColumn="0" w:firstRowLastColumn="0" w:lastRowFirstColumn="0" w:lastRowLastColumn="0"/>
             <w:tcW w:w="3402" w:type="dxa"/>
           </w:tcPr>
           <w:p>
@@ -4546,7 +5102,7 @@
           <w:p>
             <w:pPr>
               <w:pStyle w:val="PSI-ComentarioenTabla"/>
-              <w:cnfStyle w:val="100000000000"/>
+              <w:cnfStyle w:val="100000000000" w:firstRow="1" w:lastRow="0" w:firstColumn="0" w:lastColumn="0" w:oddVBand="0" w:evenVBand="0" w:oddHBand="0" w:evenHBand="0" w:firstRowFirstColumn="0" w:firstRowLastColumn="0" w:lastRowFirstColumn="0" w:lastRowLastColumn="0"/>
               <w:rPr>
                 <w:rFonts w:cstheme="minorHAnsi"/>
                 <w:color w:val="auto"/>
@@ -4564,11 +5120,11 @@
       </w:tr>
       <w:tr>
         <w:trPr>
-          <w:cnfStyle w:val="000000100000"/>
+          <w:cnfStyle w:val="000000100000" w:firstRow="0" w:lastRow="0" w:firstColumn="0" w:lastColumn="0" w:oddVBand="0" w:evenVBand="0" w:oddHBand="1" w:evenHBand="0" w:firstRowFirstColumn="0" w:firstRowLastColumn="0" w:lastRowFirstColumn="0" w:lastRowLastColumn="0"/>
         </w:trPr>
         <w:tc>
           <w:tcPr>
-            <w:cnfStyle w:val="001000000000"/>
+            <w:cnfStyle w:val="001000000000" w:firstRow="0" w:lastRow="0" w:firstColumn="1" w:lastColumn="0" w:oddVBand="0" w:evenVBand="0" w:oddHBand="0" w:evenHBand="0" w:firstRowFirstColumn="0" w:firstRowLastColumn="0" w:lastRowFirstColumn="0" w:lastRowLastColumn="0"/>
             <w:tcW w:w="3402" w:type="dxa"/>
           </w:tcPr>
           <w:p>
@@ -4594,7 +5150,7 @@
           <w:p>
             <w:pPr>
               <w:pStyle w:val="PSI-ComentarioenTabla"/>
-              <w:cnfStyle w:val="000000100000"/>
+              <w:cnfStyle w:val="000000100000" w:firstRow="0" w:lastRow="0" w:firstColumn="0" w:lastColumn="0" w:oddVBand="0" w:evenVBand="0" w:oddHBand="1" w:evenHBand="0" w:firstRowFirstColumn="0" w:firstRowLastColumn="0" w:lastRowFirstColumn="0" w:lastRowLastColumn="0"/>
               <w:rPr>
                 <w:rFonts w:cstheme="minorHAnsi"/>
                 <w:color w:val="auto"/>
@@ -4613,7 +5169,7 @@
       <w:tr>
         <w:tc>
           <w:tcPr>
-            <w:cnfStyle w:val="001000000000"/>
+            <w:cnfStyle w:val="001000000000" w:firstRow="0" w:lastRow="0" w:firstColumn="1" w:lastColumn="0" w:oddVBand="0" w:evenVBand="0" w:oddHBand="0" w:evenHBand="0" w:firstRowFirstColumn="0" w:firstRowLastColumn="0" w:lastRowFirstColumn="0" w:lastRowLastColumn="0"/>
             <w:tcW w:w="3402" w:type="dxa"/>
           </w:tcPr>
           <w:p>
@@ -4640,7 +5196,7 @@
           <w:p>
             <w:pPr>
               <w:pStyle w:val="PSI-ComentarioenTabla"/>
-              <w:cnfStyle w:val="000000000000"/>
+              <w:cnfStyle w:val="000000000000" w:firstRow="0" w:lastRow="0" w:firstColumn="0" w:lastColumn="0" w:oddVBand="0" w:evenVBand="0" w:oddHBand="0" w:evenHBand="0" w:firstRowFirstColumn="0" w:firstRowLastColumn="0" w:lastRowFirstColumn="0" w:lastRowLastColumn="0"/>
               <w:rPr>
                 <w:rFonts w:cstheme="minorHAnsi"/>
                 <w:color w:val="auto"/>
@@ -4658,11 +5214,11 @@
       </w:tr>
       <w:tr>
         <w:trPr>
-          <w:cnfStyle w:val="000000100000"/>
+          <w:cnfStyle w:val="000000100000" w:firstRow="0" w:lastRow="0" w:firstColumn="0" w:lastColumn="0" w:oddVBand="0" w:evenVBand="0" w:oddHBand="1" w:evenHBand="0" w:firstRowFirstColumn="0" w:firstRowLastColumn="0" w:lastRowFirstColumn="0" w:lastRowLastColumn="0"/>
         </w:trPr>
         <w:tc>
           <w:tcPr>
-            <w:cnfStyle w:val="001000000000"/>
+            <w:cnfStyle w:val="001000000000" w:firstRow="0" w:lastRow="0" w:firstColumn="1" w:lastColumn="0" w:oddVBand="0" w:evenVBand="0" w:oddHBand="0" w:evenHBand="0" w:firstRowFirstColumn="0" w:firstRowLastColumn="0" w:lastRowFirstColumn="0" w:lastRowLastColumn="0"/>
             <w:tcW w:w="3402" w:type="dxa"/>
           </w:tcPr>
           <w:p>
@@ -4688,7 +5244,7 @@
           <w:p>
             <w:pPr>
               <w:pStyle w:val="PSI-ComentarioenTabla"/>
-              <w:cnfStyle w:val="000000100000"/>
+              <w:cnfStyle w:val="000000100000" w:firstRow="0" w:lastRow="0" w:firstColumn="0" w:lastColumn="0" w:oddVBand="0" w:evenVBand="0" w:oddHBand="1" w:evenHBand="0" w:firstRowFirstColumn="0" w:firstRowLastColumn="0" w:lastRowFirstColumn="0" w:lastRowLastColumn="0"/>
               <w:rPr>
                 <w:rFonts w:cstheme="minorHAnsi"/>
                 <w:color w:val="auto"/>
@@ -4707,7 +5263,7 @@
       <w:tr>
         <w:tc>
           <w:tcPr>
-            <w:cnfStyle w:val="001000000000"/>
+            <w:cnfStyle w:val="001000000000" w:firstRow="0" w:lastRow="0" w:firstColumn="1" w:lastColumn="0" w:oddVBand="0" w:evenVBand="0" w:oddHBand="0" w:evenHBand="0" w:firstRowFirstColumn="0" w:firstRowLastColumn="0" w:lastRowFirstColumn="0" w:lastRowLastColumn="0"/>
             <w:tcW w:w="8094" w:type="dxa"/>
             <w:gridSpan w:val="2"/>
           </w:tcPr>
@@ -4733,11 +5289,11 @@
       </w:tr>
       <w:tr>
         <w:trPr>
-          <w:cnfStyle w:val="000000100000"/>
+          <w:cnfStyle w:val="000000100000" w:firstRow="0" w:lastRow="0" w:firstColumn="0" w:lastColumn="0" w:oddVBand="0" w:evenVBand="0" w:oddHBand="1" w:evenHBand="0" w:firstRowFirstColumn="0" w:firstRowLastColumn="0" w:lastRowFirstColumn="0" w:lastRowLastColumn="0"/>
         </w:trPr>
         <w:tc>
           <w:tcPr>
-            <w:cnfStyle w:val="001000000000"/>
+            <w:cnfStyle w:val="001000000000" w:firstRow="0" w:lastRow="0" w:firstColumn="1" w:lastColumn="0" w:oddVBand="0" w:evenVBand="0" w:oddHBand="0" w:evenHBand="0" w:firstRowFirstColumn="0" w:firstRowLastColumn="0" w:lastRowFirstColumn="0" w:lastRowLastColumn="0"/>
             <w:tcW w:w="8094" w:type="dxa"/>
             <w:gridSpan w:val="2"/>
           </w:tcPr>
@@ -4797,7 +5353,7 @@
       <w:tblPr>
         <w:tblStyle w:val="GridTable2Accent3"/>
         <w:tblW w:w="8094" w:type="dxa"/>
-        <w:tblLook w:val="04A0"/>
+        <w:tblLook w:val="04A0" w:firstRow="1" w:lastRow="0" w:firstColumn="1" w:lastColumn="0" w:noHBand="0" w:noVBand="1"/>
       </w:tblPr>
       <w:tblGrid>
         <w:gridCol w:w="3402"/>
@@ -4805,11 +5361,11 @@
       </w:tblGrid>
       <w:tr>
         <w:trPr>
-          <w:cnfStyle w:val="100000000000"/>
+          <w:cnfStyle w:val="100000000000" w:firstRow="1" w:lastRow="0" w:firstColumn="0" w:lastColumn="0" w:oddVBand="0" w:evenVBand="0" w:oddHBand="0" w:evenHBand="0" w:firstRowFirstColumn="0" w:firstRowLastColumn="0" w:lastRowFirstColumn="0" w:lastRowLastColumn="0"/>
         </w:trPr>
         <w:tc>
           <w:tcPr>
-            <w:cnfStyle w:val="001000000000"/>
+            <w:cnfStyle w:val="001000000000" w:firstRow="0" w:lastRow="0" w:firstColumn="1" w:lastColumn="0" w:oddVBand="0" w:evenVBand="0" w:oddHBand="0" w:evenHBand="0" w:firstRowFirstColumn="0" w:firstRowLastColumn="0" w:lastRowFirstColumn="0" w:lastRowLastColumn="0"/>
             <w:tcW w:w="3402" w:type="dxa"/>
           </w:tcPr>
           <w:p>
@@ -4835,7 +5391,7 @@
           <w:p>
             <w:pPr>
               <w:pStyle w:val="PSI-ComentarioenTabla"/>
-              <w:cnfStyle w:val="100000000000"/>
+              <w:cnfStyle w:val="100000000000" w:firstRow="1" w:lastRow="0" w:firstColumn="0" w:lastColumn="0" w:oddVBand="0" w:evenVBand="0" w:oddHBand="0" w:evenHBand="0" w:firstRowFirstColumn="0" w:firstRowLastColumn="0" w:lastRowFirstColumn="0" w:lastRowLastColumn="0"/>
               <w:rPr>
                 <w:rFonts w:cstheme="minorHAnsi"/>
                 <w:color w:val="auto"/>
@@ -4853,11 +5409,11 @@
       </w:tr>
       <w:tr>
         <w:trPr>
-          <w:cnfStyle w:val="000000100000"/>
+          <w:cnfStyle w:val="000000100000" w:firstRow="0" w:lastRow="0" w:firstColumn="0" w:lastColumn="0" w:oddVBand="0" w:evenVBand="0" w:oddHBand="1" w:evenHBand="0" w:firstRowFirstColumn="0" w:firstRowLastColumn="0" w:lastRowFirstColumn="0" w:lastRowLastColumn="0"/>
         </w:trPr>
         <w:tc>
           <w:tcPr>
-            <w:cnfStyle w:val="001000000000"/>
+            <w:cnfStyle w:val="001000000000" w:firstRow="0" w:lastRow="0" w:firstColumn="1" w:lastColumn="0" w:oddVBand="0" w:evenVBand="0" w:oddHBand="0" w:evenHBand="0" w:firstRowFirstColumn="0" w:firstRowLastColumn="0" w:lastRowFirstColumn="0" w:lastRowLastColumn="0"/>
             <w:tcW w:w="3402" w:type="dxa"/>
           </w:tcPr>
           <w:p>
@@ -4883,7 +5439,7 @@
           <w:p>
             <w:pPr>
               <w:pStyle w:val="PSI-ComentarioenTabla"/>
-              <w:cnfStyle w:val="000000100000"/>
+              <w:cnfStyle w:val="000000100000" w:firstRow="0" w:lastRow="0" w:firstColumn="0" w:lastColumn="0" w:oddVBand="0" w:evenVBand="0" w:oddHBand="1" w:evenHBand="0" w:firstRowFirstColumn="0" w:firstRowLastColumn="0" w:lastRowFirstColumn="0" w:lastRowLastColumn="0"/>
               <w:rPr>
                 <w:rFonts w:cstheme="minorHAnsi"/>
                 <w:color w:val="auto"/>
@@ -4902,7 +5458,7 @@
       <w:tr>
         <w:tc>
           <w:tcPr>
-            <w:cnfStyle w:val="001000000000"/>
+            <w:cnfStyle w:val="001000000000" w:firstRow="0" w:lastRow="0" w:firstColumn="1" w:lastColumn="0" w:oddVBand="0" w:evenVBand="0" w:oddHBand="0" w:evenHBand="0" w:firstRowFirstColumn="0" w:firstRowLastColumn="0" w:lastRowFirstColumn="0" w:lastRowLastColumn="0"/>
             <w:tcW w:w="3402" w:type="dxa"/>
           </w:tcPr>
           <w:p>
@@ -4929,7 +5485,7 @@
           <w:p>
             <w:pPr>
               <w:pStyle w:val="PSI-ComentarioenTabla"/>
-              <w:cnfStyle w:val="000000000000"/>
+              <w:cnfStyle w:val="000000000000" w:firstRow="0" w:lastRow="0" w:firstColumn="0" w:lastColumn="0" w:oddVBand="0" w:evenVBand="0" w:oddHBand="0" w:evenHBand="0" w:firstRowFirstColumn="0" w:firstRowLastColumn="0" w:lastRowFirstColumn="0" w:lastRowLastColumn="0"/>
               <w:rPr>
                 <w:rFonts w:cstheme="minorHAnsi"/>
                 <w:color w:val="auto"/>
@@ -4947,11 +5503,11 @@
       </w:tr>
       <w:tr>
         <w:trPr>
-          <w:cnfStyle w:val="000000100000"/>
+          <w:cnfStyle w:val="000000100000" w:firstRow="0" w:lastRow="0" w:firstColumn="0" w:lastColumn="0" w:oddVBand="0" w:evenVBand="0" w:oddHBand="1" w:evenHBand="0" w:firstRowFirstColumn="0" w:firstRowLastColumn="0" w:lastRowFirstColumn="0" w:lastRowLastColumn="0"/>
         </w:trPr>
         <w:tc>
           <w:tcPr>
-            <w:cnfStyle w:val="001000000000"/>
+            <w:cnfStyle w:val="001000000000" w:firstRow="0" w:lastRow="0" w:firstColumn="1" w:lastColumn="0" w:oddVBand="0" w:evenVBand="0" w:oddHBand="0" w:evenHBand="0" w:firstRowFirstColumn="0" w:firstRowLastColumn="0" w:lastRowFirstColumn="0" w:lastRowLastColumn="0"/>
             <w:tcW w:w="3402" w:type="dxa"/>
           </w:tcPr>
           <w:p>
@@ -4977,7 +5533,7 @@
           <w:p>
             <w:pPr>
               <w:pStyle w:val="PSI-ComentarioenTabla"/>
-              <w:cnfStyle w:val="000000100000"/>
+              <w:cnfStyle w:val="000000100000" w:firstRow="0" w:lastRow="0" w:firstColumn="0" w:lastColumn="0" w:oddVBand="0" w:evenVBand="0" w:oddHBand="1" w:evenHBand="0" w:firstRowFirstColumn="0" w:firstRowLastColumn="0" w:lastRowFirstColumn="0" w:lastRowLastColumn="0"/>
               <w:rPr>
                 <w:rFonts w:cstheme="minorHAnsi"/>
                 <w:color w:val="auto"/>
@@ -4996,7 +5552,7 @@
       <w:tr>
         <w:tc>
           <w:tcPr>
-            <w:cnfStyle w:val="001000000000"/>
+            <w:cnfStyle w:val="001000000000" w:firstRow="0" w:lastRow="0" w:firstColumn="1" w:lastColumn="0" w:oddVBand="0" w:evenVBand="0" w:oddHBand="0" w:evenHBand="0" w:firstRowFirstColumn="0" w:firstRowLastColumn="0" w:lastRowFirstColumn="0" w:lastRowLastColumn="0"/>
             <w:tcW w:w="8094" w:type="dxa"/>
             <w:gridSpan w:val="2"/>
           </w:tcPr>
@@ -5022,11 +5578,11 @@
       </w:tr>
       <w:tr>
         <w:trPr>
-          <w:cnfStyle w:val="000000100000"/>
+          <w:cnfStyle w:val="000000100000" w:firstRow="0" w:lastRow="0" w:firstColumn="0" w:lastColumn="0" w:oddVBand="0" w:evenVBand="0" w:oddHBand="1" w:evenHBand="0" w:firstRowFirstColumn="0" w:firstRowLastColumn="0" w:lastRowFirstColumn="0" w:lastRowLastColumn="0"/>
         </w:trPr>
         <w:tc>
           <w:tcPr>
-            <w:cnfStyle w:val="001000000000"/>
+            <w:cnfStyle w:val="001000000000" w:firstRow="0" w:lastRow="0" w:firstColumn="1" w:lastColumn="0" w:oddVBand="0" w:evenVBand="0" w:oddHBand="0" w:evenHBand="0" w:firstRowFirstColumn="0" w:firstRowLastColumn="0" w:lastRowFirstColumn="0" w:lastRowLastColumn="0"/>
             <w:tcW w:w="8094" w:type="dxa"/>
             <w:gridSpan w:val="2"/>
           </w:tcPr>
@@ -5091,7 +5647,7 @@
       <w:tblPr>
         <w:tblStyle w:val="GridTable2Accent3"/>
         <w:tblW w:w="8094" w:type="dxa"/>
-        <w:tblLook w:val="04A0"/>
+        <w:tblLook w:val="04A0" w:firstRow="1" w:lastRow="0" w:firstColumn="1" w:lastColumn="0" w:noHBand="0" w:noVBand="1"/>
       </w:tblPr>
       <w:tblGrid>
         <w:gridCol w:w="3402"/>
@@ -5099,11 +5655,11 @@
       </w:tblGrid>
       <w:tr>
         <w:trPr>
-          <w:cnfStyle w:val="100000000000"/>
+          <w:cnfStyle w:val="100000000000" w:firstRow="1" w:lastRow="0" w:firstColumn="0" w:lastColumn="0" w:oddVBand="0" w:evenVBand="0" w:oddHBand="0" w:evenHBand="0" w:firstRowFirstColumn="0" w:firstRowLastColumn="0" w:lastRowFirstColumn="0" w:lastRowLastColumn="0"/>
         </w:trPr>
         <w:tc>
           <w:tcPr>
-            <w:cnfStyle w:val="001000000000"/>
+            <w:cnfStyle w:val="001000000000" w:firstRow="0" w:lastRow="0" w:firstColumn="1" w:lastColumn="0" w:oddVBand="0" w:evenVBand="0" w:oddHBand="0" w:evenHBand="0" w:firstRowFirstColumn="0" w:firstRowLastColumn="0" w:lastRowFirstColumn="0" w:lastRowLastColumn="0"/>
             <w:tcW w:w="3402" w:type="dxa"/>
           </w:tcPr>
           <w:p>
@@ -5129,7 +5685,7 @@
           <w:p>
             <w:pPr>
               <w:pStyle w:val="PSI-ComentarioenTabla"/>
-              <w:cnfStyle w:val="100000000000"/>
+              <w:cnfStyle w:val="100000000000" w:firstRow="1" w:lastRow="0" w:firstColumn="0" w:lastColumn="0" w:oddVBand="0" w:evenVBand="0" w:oddHBand="0" w:evenHBand="0" w:firstRowFirstColumn="0" w:firstRowLastColumn="0" w:lastRowFirstColumn="0" w:lastRowLastColumn="0"/>
               <w:rPr>
                 <w:rFonts w:cstheme="minorHAnsi"/>
                 <w:color w:val="auto"/>
@@ -5147,11 +5703,11 @@
       </w:tr>
       <w:tr>
         <w:trPr>
-          <w:cnfStyle w:val="000000100000"/>
+          <w:cnfStyle w:val="000000100000" w:firstRow="0" w:lastRow="0" w:firstColumn="0" w:lastColumn="0" w:oddVBand="0" w:evenVBand="0" w:oddHBand="1" w:evenHBand="0" w:firstRowFirstColumn="0" w:firstRowLastColumn="0" w:lastRowFirstColumn="0" w:lastRowLastColumn="0"/>
         </w:trPr>
         <w:tc>
           <w:tcPr>
-            <w:cnfStyle w:val="001000000000"/>
+            <w:cnfStyle w:val="001000000000" w:firstRow="0" w:lastRow="0" w:firstColumn="1" w:lastColumn="0" w:oddVBand="0" w:evenVBand="0" w:oddHBand="0" w:evenHBand="0" w:firstRowFirstColumn="0" w:firstRowLastColumn="0" w:lastRowFirstColumn="0" w:lastRowLastColumn="0"/>
             <w:tcW w:w="3402" w:type="dxa"/>
           </w:tcPr>
           <w:p>
@@ -5177,7 +5733,7 @@
           <w:p>
             <w:pPr>
               <w:pStyle w:val="PSI-ComentarioenTabla"/>
-              <w:cnfStyle w:val="000000100000"/>
+              <w:cnfStyle w:val="000000100000" w:firstRow="0" w:lastRow="0" w:firstColumn="0" w:lastColumn="0" w:oddVBand="0" w:evenVBand="0" w:oddHBand="1" w:evenHBand="0" w:firstRowFirstColumn="0" w:firstRowLastColumn="0" w:lastRowFirstColumn="0" w:lastRowLastColumn="0"/>
               <w:rPr>
                 <w:rFonts w:cstheme="minorHAnsi"/>
                 <w:color w:val="auto"/>
@@ -5188,7 +5744,35 @@
                 <w:rFonts w:cstheme="minorHAnsi"/>
                 <w:color w:val="auto"/>
               </w:rPr>
-              <w:t>Insertar nuevo reclamo.</w:t>
+              <w:t>Insertar nuev</w:t>
+            </w:r>
+            <w:r>
+              <w:rPr>
+                <w:rFonts w:cstheme="minorHAnsi"/>
+                <w:color w:val="auto"/>
+              </w:rPr>
+              <w:t>a</w:t>
+            </w:r>
+            <w:r>
+              <w:rPr>
+                <w:rFonts w:cstheme="minorHAnsi"/>
+                <w:color w:val="auto"/>
+              </w:rPr>
+              <w:t xml:space="preserve"> </w:t>
+            </w:r>
+            <w:r>
+              <w:rPr>
+                <w:rFonts w:cstheme="minorHAnsi"/>
+                <w:color w:val="auto"/>
+              </w:rPr>
+              <w:t>tipificación de valoración</w:t>
+            </w:r>
+            <w:r>
+              <w:rPr>
+                <w:rFonts w:cstheme="minorHAnsi"/>
+                <w:color w:val="auto"/>
+              </w:rPr>
+              <w:t>.</w:t>
             </w:r>
           </w:p>
         </w:tc>
@@ -5196,7 +5780,7 @@
       <w:tr>
         <w:tc>
           <w:tcPr>
-            <w:cnfStyle w:val="001000000000"/>
+            <w:cnfStyle w:val="001000000000" w:firstRow="0" w:lastRow="0" w:firstColumn="1" w:lastColumn="0" w:oddVBand="0" w:evenVBand="0" w:oddHBand="0" w:evenHBand="0" w:firstRowFirstColumn="0" w:firstRowLastColumn="0" w:lastRowFirstColumn="0" w:lastRowLastColumn="0"/>
             <w:tcW w:w="3402" w:type="dxa"/>
           </w:tcPr>
           <w:p>
@@ -5223,7 +5807,7 @@
           <w:p>
             <w:pPr>
               <w:pStyle w:val="PSI-ComentarioenTabla"/>
-              <w:cnfStyle w:val="000000000000"/>
+              <w:cnfStyle w:val="000000000000" w:firstRow="0" w:lastRow="0" w:firstColumn="0" w:lastColumn="0" w:oddVBand="0" w:evenVBand="0" w:oddHBand="0" w:evenHBand="0" w:firstRowFirstColumn="0" w:firstRowLastColumn="0" w:lastRowFirstColumn="0" w:lastRowLastColumn="0"/>
               <w:rPr>
                 <w:rFonts w:cstheme="minorHAnsi"/>
                 <w:color w:val="auto"/>
@@ -5241,11 +5825,11 @@
       </w:tr>
       <w:tr>
         <w:trPr>
-          <w:cnfStyle w:val="000000100000"/>
+          <w:cnfStyle w:val="000000100000" w:firstRow="0" w:lastRow="0" w:firstColumn="0" w:lastColumn="0" w:oddVBand="0" w:evenVBand="0" w:oddHBand="1" w:evenHBand="0" w:firstRowFirstColumn="0" w:firstRowLastColumn="0" w:lastRowFirstColumn="0" w:lastRowLastColumn="0"/>
         </w:trPr>
         <w:tc>
           <w:tcPr>
-            <w:cnfStyle w:val="001000000000"/>
+            <w:cnfStyle w:val="001000000000" w:firstRow="0" w:lastRow="0" w:firstColumn="1" w:lastColumn="0" w:oddVBand="0" w:evenVBand="0" w:oddHBand="0" w:evenHBand="0" w:firstRowFirstColumn="0" w:firstRowLastColumn="0" w:lastRowFirstColumn="0" w:lastRowLastColumn="0"/>
             <w:tcW w:w="3402" w:type="dxa"/>
           </w:tcPr>
           <w:p>
@@ -5271,7 +5855,7 @@
           <w:p>
             <w:pPr>
               <w:pStyle w:val="PSI-ComentarioenTabla"/>
-              <w:cnfStyle w:val="000000100000"/>
+              <w:cnfStyle w:val="000000100000" w:firstRow="0" w:lastRow="0" w:firstColumn="0" w:lastColumn="0" w:oddVBand="0" w:evenVBand="0" w:oddHBand="1" w:evenHBand="0" w:firstRowFirstColumn="0" w:firstRowLastColumn="0" w:lastRowFirstColumn="0" w:lastRowLastColumn="0"/>
               <w:rPr>
                 <w:rFonts w:cstheme="minorHAnsi"/>
                 <w:color w:val="auto"/>
@@ -5282,7 +5866,63 @@
                 <w:rFonts w:cstheme="minorHAnsi"/>
                 <w:color w:val="auto"/>
               </w:rPr>
-              <w:t>Dar de alta un nuevo reclamo en el sistema, en conjunto con los datos y la información referente al mismo.</w:t>
+              <w:t xml:space="preserve">Dar de alta </w:t>
+            </w:r>
+            <w:r>
+              <w:rPr>
+                <w:rFonts w:cstheme="minorHAnsi"/>
+                <w:color w:val="auto"/>
+              </w:rPr>
+              <w:t>una nueva tipificación de valoración</w:t>
+            </w:r>
+            <w:r>
+              <w:rPr>
+                <w:rFonts w:cstheme="minorHAnsi"/>
+                <w:color w:val="auto"/>
+              </w:rPr>
+              <w:t xml:space="preserve"> en el sistema, en conjunto con los datos y la información referente a</w:t>
+            </w:r>
+            <w:r>
+              <w:rPr>
+                <w:rFonts w:cstheme="minorHAnsi"/>
+                <w:color w:val="auto"/>
+              </w:rPr>
+              <w:t xml:space="preserve"> </w:t>
+            </w:r>
+            <w:r>
+              <w:rPr>
+                <w:rFonts w:cstheme="minorHAnsi"/>
+                <w:color w:val="auto"/>
+              </w:rPr>
+              <w:t>l</w:t>
+            </w:r>
+            <w:r>
+              <w:rPr>
+                <w:rFonts w:cstheme="minorHAnsi"/>
+                <w:color w:val="auto"/>
+              </w:rPr>
+              <w:t>a</w:t>
+            </w:r>
+            <w:r>
+              <w:rPr>
+                <w:rFonts w:cstheme="minorHAnsi"/>
+                <w:color w:val="auto"/>
+              </w:rPr>
+              <w:t xml:space="preserve"> mism</w:t>
+            </w:r>
+            <w:r>
+              <w:rPr>
+                <w:rFonts w:cstheme="minorHAnsi"/>
+                <w:color w:val="auto"/>
+              </w:rPr>
+              <w:t>a</w:t>
+            </w:r>
+            <w:r>
+              <w:rPr>
+                <w:rFonts w:cstheme="minorHAnsi"/>
+                <w:color w:val="auto"/>
+              </w:rPr>
+              <w:t>.</w:t>
             </w:r>
           </w:p>
         </w:tc>
@@ -5290,7 +5930,7 @@
       <w:tr>
         <w:tc>
           <w:tcPr>
-            <w:cnfStyle w:val="001000000000"/>
+            <w:cnfStyle w:val="001000000000" w:firstRow="0" w:lastRow="0" w:firstColumn="1" w:lastColumn="0" w:oddVBand="0" w:evenVBand="0" w:oddHBand="0" w:evenHBand="0" w:firstRowFirstColumn="0" w:firstRowLastColumn="0" w:lastRowFirstColumn="0" w:lastRowLastColumn="0"/>
             <w:tcW w:w="8094" w:type="dxa"/>
             <w:gridSpan w:val="2"/>
           </w:tcPr>
@@ -5332,11 +5972,11 @@
       </w:tr>
       <w:tr>
         <w:trPr>
-          <w:cnfStyle w:val="000000100000"/>
+          <w:cnfStyle w:val="000000100000" w:firstRow="0" w:lastRow="0" w:firstColumn="0" w:lastColumn="0" w:oddVBand="0" w:evenVBand="0" w:oddHBand="1" w:evenHBand="0" w:firstRowFirstColumn="0" w:firstRowLastColumn="0" w:lastRowFirstColumn="0" w:lastRowLastColumn="0"/>
         </w:trPr>
         <w:tc>
           <w:tcPr>
-            <w:cnfStyle w:val="001000000000"/>
+            <w:cnfStyle w:val="001000000000" w:firstRow="0" w:lastRow="0" w:firstColumn="1" w:lastColumn="0" w:oddVBand="0" w:evenVBand="0" w:oddHBand="0" w:evenHBand="0" w:firstRowFirstColumn="0" w:firstRowLastColumn="0" w:lastRowFirstColumn="0" w:lastRowLastColumn="0"/>
             <w:tcW w:w="8094" w:type="dxa"/>
             <w:gridSpan w:val="2"/>
           </w:tcPr>
@@ -5396,7 +6036,7 @@
       <w:tblPr>
         <w:tblStyle w:val="GridTable2Accent3"/>
         <w:tblW w:w="8094" w:type="dxa"/>
-        <w:tblLook w:val="04A0"/>
+        <w:tblLook w:val="04A0" w:firstRow="1" w:lastRow="0" w:firstColumn="1" w:lastColumn="0" w:noHBand="0" w:noVBand="1"/>
       </w:tblPr>
       <w:tblGrid>
         <w:gridCol w:w="3402"/>
@@ -5404,11 +6044,11 @@
       </w:tblGrid>
       <w:tr>
         <w:trPr>
-          <w:cnfStyle w:val="100000000000"/>
+          <w:cnfStyle w:val="100000000000" w:firstRow="1" w:lastRow="0" w:firstColumn="0" w:lastColumn="0" w:oddVBand="0" w:evenVBand="0" w:oddHBand="0" w:evenHBand="0" w:firstRowFirstColumn="0" w:firstRowLastColumn="0" w:lastRowFirstColumn="0" w:lastRowLastColumn="0"/>
         </w:trPr>
         <w:tc>
           <w:tcPr>
-            <w:cnfStyle w:val="001000000000"/>
+            <w:cnfStyle w:val="001000000000" w:firstRow="0" w:lastRow="0" w:firstColumn="1" w:lastColumn="0" w:oddVBand="0" w:evenVBand="0" w:oddHBand="0" w:evenHBand="0" w:firstRowFirstColumn="0" w:firstRowLastColumn="0" w:lastRowFirstColumn="0" w:lastRowLastColumn="0"/>
             <w:tcW w:w="3402" w:type="dxa"/>
           </w:tcPr>
           <w:p>
@@ -5434,7 +6074,7 @@
           <w:p>
             <w:pPr>
               <w:pStyle w:val="PSI-ComentarioenTabla"/>
-              <w:cnfStyle w:val="100000000000"/>
+              <w:cnfStyle w:val="100000000000" w:firstRow="1" w:lastRow="0" w:firstColumn="0" w:lastColumn="0" w:oddVBand="0" w:evenVBand="0" w:oddHBand="0" w:evenHBand="0" w:firstRowFirstColumn="0" w:firstRowLastColumn="0" w:lastRowFirstColumn="0" w:lastRowLastColumn="0"/>
               <w:rPr>
                 <w:rFonts w:cstheme="minorHAnsi"/>
                 <w:color w:val="auto"/>
@@ -5452,11 +6092,11 @@
       </w:tr>
       <w:tr>
         <w:trPr>
-          <w:cnfStyle w:val="000000100000"/>
+          <w:cnfStyle w:val="000000100000" w:firstRow="0" w:lastRow="0" w:firstColumn="0" w:lastColumn="0" w:oddVBand="0" w:evenVBand="0" w:oddHBand="1" w:evenHBand="0" w:firstRowFirstColumn="0" w:firstRowLastColumn="0" w:lastRowFirstColumn="0" w:lastRowLastColumn="0"/>
         </w:trPr>
         <w:tc>
           <w:tcPr>
-            <w:cnfStyle w:val="001000000000"/>
+            <w:cnfStyle w:val="001000000000" w:firstRow="0" w:lastRow="0" w:firstColumn="1" w:lastColumn="0" w:oddVBand="0" w:evenVBand="0" w:oddHBand="0" w:evenHBand="0" w:firstRowFirstColumn="0" w:firstRowLastColumn="0" w:lastRowFirstColumn="0" w:lastRowLastColumn="0"/>
             <w:tcW w:w="3402" w:type="dxa"/>
           </w:tcPr>
           <w:p>
@@ -5482,7 +6122,7 @@
           <w:p>
             <w:pPr>
               <w:pStyle w:val="PSI-ComentarioenTabla"/>
-              <w:cnfStyle w:val="000000100000"/>
+              <w:cnfStyle w:val="000000100000" w:firstRow="0" w:lastRow="0" w:firstColumn="0" w:lastColumn="0" w:oddVBand="0" w:evenVBand="0" w:oddHBand="1" w:evenHBand="0" w:firstRowFirstColumn="0" w:firstRowLastColumn="0" w:lastRowFirstColumn="0" w:lastRowLastColumn="0"/>
               <w:rPr>
                 <w:rFonts w:cstheme="minorHAnsi"/>
                 <w:color w:val="auto"/>
@@ -5500,7 +6140,7 @@
                 <w:rFonts w:cstheme="minorHAnsi"/>
                 <w:color w:val="auto"/>
               </w:rPr>
-              <w:t>reclamo</w:t>
+              <w:t>tipificación de valoración</w:t>
             </w:r>
             <w:r>
               <w:rPr>
@@ -5515,7 +6155,7 @@
       <w:tr>
         <w:tc>
           <w:tcPr>
-            <w:cnfStyle w:val="001000000000"/>
+            <w:cnfStyle w:val="001000000000" w:firstRow="0" w:lastRow="0" w:firstColumn="1" w:lastColumn="0" w:oddVBand="0" w:evenVBand="0" w:oddHBand="0" w:evenHBand="0" w:firstRowFirstColumn="0" w:firstRowLastColumn="0" w:lastRowFirstColumn="0" w:lastRowLastColumn="0"/>
             <w:tcW w:w="3402" w:type="dxa"/>
           </w:tcPr>
           <w:p>
@@ -5542,7 +6182,7 @@
           <w:p>
             <w:pPr>
               <w:pStyle w:val="PSI-ComentarioenTabla"/>
-              <w:cnfStyle w:val="000000000000"/>
+              <w:cnfStyle w:val="000000000000" w:firstRow="0" w:lastRow="0" w:firstColumn="0" w:lastColumn="0" w:oddVBand="0" w:evenVBand="0" w:oddHBand="0" w:evenHBand="0" w:firstRowFirstColumn="0" w:firstRowLastColumn="0" w:lastRowFirstColumn="0" w:lastRowLastColumn="0"/>
               <w:rPr>
                 <w:rFonts w:cstheme="minorHAnsi"/>
                 <w:color w:val="auto"/>
@@ -5560,11 +6200,11 @@
       </w:tr>
       <w:tr>
         <w:trPr>
-          <w:cnfStyle w:val="000000100000"/>
+          <w:cnfStyle w:val="000000100000" w:firstRow="0" w:lastRow="0" w:firstColumn="0" w:lastColumn="0" w:oddVBand="0" w:evenVBand="0" w:oddHBand="1" w:evenHBand="0" w:firstRowFirstColumn="0" w:firstRowLastColumn="0" w:lastRowFirstColumn="0" w:lastRowLastColumn="0"/>
         </w:trPr>
         <w:tc>
           <w:tcPr>
-            <w:cnfStyle w:val="001000000000"/>
+            <w:cnfStyle w:val="001000000000" w:firstRow="0" w:lastRow="0" w:firstColumn="1" w:lastColumn="0" w:oddVBand="0" w:evenVBand="0" w:oddHBand="0" w:evenHBand="0" w:firstRowFirstColumn="0" w:firstRowLastColumn="0" w:lastRowFirstColumn="0" w:lastRowLastColumn="0"/>
             <w:tcW w:w="3402" w:type="dxa"/>
           </w:tcPr>
           <w:p>
@@ -5590,7 +6230,7 @@
           <w:p>
             <w:pPr>
               <w:pStyle w:val="PSI-ComentarioenTabla"/>
-              <w:cnfStyle w:val="000000100000"/>
+              <w:cnfStyle w:val="000000100000" w:firstRow="0" w:lastRow="0" w:firstColumn="0" w:lastColumn="0" w:oddVBand="0" w:evenVBand="0" w:oddHBand="1" w:evenHBand="0" w:firstRowFirstColumn="0" w:firstRowLastColumn="0" w:lastRowFirstColumn="0" w:lastRowLastColumn="0"/>
               <w:rPr>
                 <w:rFonts w:cstheme="minorHAnsi"/>
                 <w:color w:val="auto"/>
@@ -5601,21 +6241,35 @@
                 <w:rFonts w:cstheme="minorHAnsi"/>
                 <w:color w:val="auto"/>
               </w:rPr>
-              <w:t xml:space="preserve">Eliminar un </w:t>
-            </w:r>
-            <w:r>
-              <w:rPr>
-                <w:rFonts w:cstheme="minorHAnsi"/>
-                <w:color w:val="auto"/>
-              </w:rPr>
-              <w:t xml:space="preserve">reclamo </w:t>
-            </w:r>
-            <w:r>
-              <w:rPr>
-                <w:rFonts w:cstheme="minorHAnsi"/>
-                <w:color w:val="auto"/>
-              </w:rPr>
-              <w:t>especificado por el usuario.</w:t>
+              <w:t>Dar de baja una tipificación de valoración</w:t>
+            </w:r>
+            <w:r>
+              <w:rPr>
+                <w:rFonts w:cstheme="minorHAnsi"/>
+                <w:color w:val="auto"/>
+              </w:rPr>
+              <w:t xml:space="preserve"> </w:t>
+            </w:r>
+            <w:r>
+              <w:rPr>
+                <w:rFonts w:cstheme="minorHAnsi"/>
+                <w:color w:val="auto"/>
+              </w:rPr>
+              <w:t>especificad</w:t>
+            </w:r>
+            <w:r>
+              <w:rPr>
+                <w:rFonts w:cstheme="minorHAnsi"/>
+                <w:color w:val="auto"/>
+              </w:rPr>
+              <w:t>a</w:t>
+            </w:r>
+            <w:r>
+              <w:rPr>
+                <w:rFonts w:cstheme="minorHAnsi"/>
+                <w:color w:val="auto"/>
+              </w:rPr>
+              <w:t xml:space="preserve"> por el usuario.</w:t>
             </w:r>
           </w:p>
         </w:tc>
@@ -5623,7 +6277,7 @@
       <w:tr>
         <w:tc>
           <w:tcPr>
-            <w:cnfStyle w:val="001000000000"/>
+            <w:cnfStyle w:val="001000000000" w:firstRow="0" w:lastRow="0" w:firstColumn="1" w:lastColumn="0" w:oddVBand="0" w:evenVBand="0" w:oddHBand="0" w:evenHBand="0" w:firstRowFirstColumn="0" w:firstRowLastColumn="0" w:lastRowFirstColumn="0" w:lastRowLastColumn="0"/>
             <w:tcW w:w="8094" w:type="dxa"/>
             <w:gridSpan w:val="2"/>
           </w:tcPr>
@@ -5681,11 +6335,11 @@
       </w:tr>
       <w:tr>
         <w:trPr>
-          <w:cnfStyle w:val="000000100000"/>
+          <w:cnfStyle w:val="000000100000" w:firstRow="0" w:lastRow="0" w:firstColumn="0" w:lastColumn="0" w:oddVBand="0" w:evenVBand="0" w:oddHBand="1" w:evenHBand="0" w:firstRowFirstColumn="0" w:firstRowLastColumn="0" w:lastRowFirstColumn="0" w:lastRowLastColumn="0"/>
         </w:trPr>
         <w:tc>
           <w:tcPr>
-            <w:cnfStyle w:val="001000000000"/>
+            <w:cnfStyle w:val="001000000000" w:firstRow="0" w:lastRow="0" w:firstColumn="1" w:lastColumn="0" w:oddVBand="0" w:evenVBand="0" w:oddHBand="0" w:evenHBand="0" w:firstRowFirstColumn="0" w:firstRowLastColumn="0" w:lastRowFirstColumn="0" w:lastRowLastColumn="0"/>
             <w:tcW w:w="8094" w:type="dxa"/>
             <w:gridSpan w:val="2"/>
           </w:tcPr>
@@ -5745,7 +6399,7 @@
       <w:tblPr>
         <w:tblStyle w:val="GridTable2Accent3"/>
         <w:tblW w:w="8094" w:type="dxa"/>
-        <w:tblLook w:val="04A0"/>
+        <w:tblLook w:val="04A0" w:firstRow="1" w:lastRow="0" w:firstColumn="1" w:lastColumn="0" w:noHBand="0" w:noVBand="1"/>
       </w:tblPr>
       <w:tblGrid>
         <w:gridCol w:w="3402"/>
@@ -5753,11 +6407,11 @@
       </w:tblGrid>
       <w:tr>
         <w:trPr>
-          <w:cnfStyle w:val="100000000000"/>
+          <w:cnfStyle w:val="100000000000" w:firstRow="1" w:lastRow="0" w:firstColumn="0" w:lastColumn="0" w:oddVBand="0" w:evenVBand="0" w:oddHBand="0" w:evenHBand="0" w:firstRowFirstColumn="0" w:firstRowLastColumn="0" w:lastRowFirstColumn="0" w:lastRowLastColumn="0"/>
         </w:trPr>
         <w:tc>
           <w:tcPr>
-            <w:cnfStyle w:val="001000000000"/>
+            <w:cnfStyle w:val="001000000000" w:firstRow="0" w:lastRow="0" w:firstColumn="1" w:lastColumn="0" w:oddVBand="0" w:evenVBand="0" w:oddHBand="0" w:evenHBand="0" w:firstRowFirstColumn="0" w:firstRowLastColumn="0" w:lastRowFirstColumn="0" w:lastRowLastColumn="0"/>
             <w:tcW w:w="3402" w:type="dxa"/>
           </w:tcPr>
           <w:p>
@@ -5783,7 +6437,7 @@
           <w:p>
             <w:pPr>
               <w:pStyle w:val="PSI-ComentarioenTabla"/>
-              <w:cnfStyle w:val="100000000000"/>
+              <w:cnfStyle w:val="100000000000" w:firstRow="1" w:lastRow="0" w:firstColumn="0" w:lastColumn="0" w:oddVBand="0" w:evenVBand="0" w:oddHBand="0" w:evenHBand="0" w:firstRowFirstColumn="0" w:firstRowLastColumn="0" w:lastRowFirstColumn="0" w:lastRowLastColumn="0"/>
               <w:rPr>
                 <w:rFonts w:cstheme="minorHAnsi"/>
                 <w:color w:val="auto"/>
@@ -5801,11 +6455,11 @@
       </w:tr>
       <w:tr>
         <w:trPr>
-          <w:cnfStyle w:val="000000100000"/>
+          <w:cnfStyle w:val="000000100000" w:firstRow="0" w:lastRow="0" w:firstColumn="0" w:lastColumn="0" w:oddVBand="0" w:evenVBand="0" w:oddHBand="1" w:evenHBand="0" w:firstRowFirstColumn="0" w:firstRowLastColumn="0" w:lastRowFirstColumn="0" w:lastRowLastColumn="0"/>
         </w:trPr>
         <w:tc>
           <w:tcPr>
-            <w:cnfStyle w:val="001000000000"/>
+            <w:cnfStyle w:val="001000000000" w:firstRow="0" w:lastRow="0" w:firstColumn="1" w:lastColumn="0" w:oddVBand="0" w:evenVBand="0" w:oddHBand="0" w:evenHBand="0" w:firstRowFirstColumn="0" w:firstRowLastColumn="0" w:lastRowFirstColumn="0" w:lastRowLastColumn="0"/>
             <w:tcW w:w="3402" w:type="dxa"/>
           </w:tcPr>
           <w:p>
@@ -5831,7 +6485,7 @@
           <w:p>
             <w:pPr>
               <w:pStyle w:val="PSI-ComentarioenTabla"/>
-              <w:cnfStyle w:val="000000100000"/>
+              <w:cnfStyle w:val="000000100000" w:firstRow="0" w:lastRow="0" w:firstColumn="0" w:lastColumn="0" w:oddVBand="0" w:evenVBand="0" w:oddHBand="1" w:evenHBand="0" w:firstRowFirstColumn="0" w:firstRowLastColumn="0" w:lastRowFirstColumn="0" w:lastRowLastColumn="0"/>
               <w:rPr>
                 <w:rFonts w:cstheme="minorHAnsi"/>
                 <w:color w:val="auto"/>
@@ -5842,14 +6496,7 @@
                 <w:rFonts w:cstheme="minorHAnsi"/>
                 <w:color w:val="auto"/>
               </w:rPr>
-              <w:t xml:space="preserve">Modificar </w:t>
-            </w:r>
-            <w:r>
-              <w:rPr>
-                <w:rFonts w:cstheme="minorHAnsi"/>
-                <w:color w:val="auto"/>
-              </w:rPr>
-              <w:t>reclamo</w:t>
+              <w:t>Modificar opciones de valoración</w:t>
             </w:r>
             <w:r>
               <w:rPr>
@@ -5864,7 +6511,7 @@
       <w:tr>
         <w:tc>
           <w:tcPr>
-            <w:cnfStyle w:val="001000000000"/>
+            <w:cnfStyle w:val="001000000000" w:firstRow="0" w:lastRow="0" w:firstColumn="1" w:lastColumn="0" w:oddVBand="0" w:evenVBand="0" w:oddHBand="0" w:evenHBand="0" w:firstRowFirstColumn="0" w:firstRowLastColumn="0" w:lastRowFirstColumn="0" w:lastRowLastColumn="0"/>
             <w:tcW w:w="3402" w:type="dxa"/>
           </w:tcPr>
           <w:p>
@@ -5891,7 +6538,7 @@
           <w:p>
             <w:pPr>
               <w:pStyle w:val="PSI-ComentarioenTabla"/>
-              <w:cnfStyle w:val="000000000000"/>
+              <w:cnfStyle w:val="000000000000" w:firstRow="0" w:lastRow="0" w:firstColumn="0" w:lastColumn="0" w:oddVBand="0" w:evenVBand="0" w:oddHBand="0" w:evenHBand="0" w:firstRowFirstColumn="0" w:firstRowLastColumn="0" w:lastRowFirstColumn="0" w:lastRowLastColumn="0"/>
               <w:rPr>
                 <w:rFonts w:cstheme="minorHAnsi"/>
                 <w:color w:val="auto"/>
@@ -5909,11 +6556,11 @@
       </w:tr>
       <w:tr>
         <w:trPr>
-          <w:cnfStyle w:val="000000100000"/>
+          <w:cnfStyle w:val="000000100000" w:firstRow="0" w:lastRow="0" w:firstColumn="0" w:lastColumn="0" w:oddVBand="0" w:evenVBand="0" w:oddHBand="1" w:evenHBand="0" w:firstRowFirstColumn="0" w:firstRowLastColumn="0" w:lastRowFirstColumn="0" w:lastRowLastColumn="0"/>
         </w:trPr>
         <w:tc>
           <w:tcPr>
-            <w:cnfStyle w:val="001000000000"/>
+            <w:cnfStyle w:val="001000000000" w:firstRow="0" w:lastRow="0" w:firstColumn="1" w:lastColumn="0" w:oddVBand="0" w:evenVBand="0" w:oddHBand="0" w:evenHBand="0" w:firstRowFirstColumn="0" w:firstRowLastColumn="0" w:lastRowFirstColumn="0" w:lastRowLastColumn="0"/>
             <w:tcW w:w="3402" w:type="dxa"/>
           </w:tcPr>
           <w:p>
@@ -5939,7 +6586,7 @@
           <w:p>
             <w:pPr>
               <w:pStyle w:val="PSI-ComentarioenTabla"/>
-              <w:cnfStyle w:val="000000100000"/>
+              <w:cnfStyle w:val="000000100000" w:firstRow="0" w:lastRow="0" w:firstColumn="0" w:lastColumn="0" w:oddVBand="0" w:evenVBand="0" w:oddHBand="1" w:evenHBand="0" w:firstRowFirstColumn="0" w:firstRowLastColumn="0" w:lastRowFirstColumn="0" w:lastRowLastColumn="0"/>
               <w:rPr>
                 <w:rFonts w:cstheme="minorHAnsi"/>
                 <w:color w:val="auto"/>
@@ -5950,21 +6597,70 @@
                 <w:rFonts w:cstheme="minorHAnsi"/>
                 <w:color w:val="auto"/>
               </w:rPr>
-              <w:t xml:space="preserve">Según un </w:t>
-            </w:r>
-            <w:r>
-              <w:rPr>
-                <w:rFonts w:cstheme="minorHAnsi"/>
-                <w:color w:val="auto"/>
-              </w:rPr>
-              <w:t xml:space="preserve">reclamo </w:t>
-            </w:r>
-            <w:r>
-              <w:rPr>
-                <w:rFonts w:cstheme="minorHAnsi"/>
-                <w:color w:val="auto"/>
-              </w:rPr>
-              <w:t>específico, definido por el usuario, realizar modificaciones a la información de este o asociado al mismo.</w:t>
+              <w:t xml:space="preserve">Según </w:t>
+            </w:r>
+            <w:r>
+              <w:rPr>
+                <w:rFonts w:cstheme="minorHAnsi"/>
+                <w:color w:val="auto"/>
+              </w:rPr>
+              <w:t>una tipificación de valoración</w:t>
+            </w:r>
+            <w:r>
+              <w:rPr>
+                <w:rFonts w:cstheme="minorHAnsi"/>
+                <w:color w:val="auto"/>
+              </w:rPr>
+              <w:t xml:space="preserve"> </w:t>
+            </w:r>
+            <w:r>
+              <w:rPr>
+                <w:rFonts w:cstheme="minorHAnsi"/>
+                <w:color w:val="auto"/>
+              </w:rPr>
+              <w:t>específic</w:t>
+            </w:r>
+            <w:r>
+              <w:rPr>
+                <w:rFonts w:cstheme="minorHAnsi"/>
+                <w:color w:val="auto"/>
+              </w:rPr>
+              <w:t>a</w:t>
+            </w:r>
+            <w:r>
+              <w:rPr>
+                <w:rFonts w:cstheme="minorHAnsi"/>
+                <w:color w:val="auto"/>
+              </w:rPr>
+              <w:t>, definid</w:t>
+            </w:r>
+            <w:r>
+              <w:rPr>
+                <w:rFonts w:cstheme="minorHAnsi"/>
+                <w:color w:val="auto"/>
+              </w:rPr>
+              <w:t>a</w:t>
+            </w:r>
+            <w:r>
+              <w:rPr>
+                <w:rFonts w:cstheme="minorHAnsi"/>
+                <w:color w:val="auto"/>
+              </w:rPr>
+              <w:t xml:space="preserve"> por el usuario, realizar modific</w:t>
+            </w:r>
+            <w:r>
+              <w:rPr>
+                <w:rFonts w:cstheme="minorHAnsi"/>
+                <w:color w:val="auto"/>
+              </w:rPr>
+              <w:t>aciones a la información de esta</w:t>
+            </w:r>
+            <w:r>
+              <w:rPr>
+                <w:rFonts w:cstheme="minorHAnsi"/>
+                <w:color w:val="auto"/>
+              </w:rPr>
+              <w:t xml:space="preserve"> o asociado al mismo.</w:t>
             </w:r>
           </w:p>
         </w:tc>
@@ -5972,7 +6668,7 @@
       <w:tr>
         <w:tc>
           <w:tcPr>
-            <w:cnfStyle w:val="001000000000"/>
+            <w:cnfStyle w:val="001000000000" w:firstRow="0" w:lastRow="0" w:firstColumn="1" w:lastColumn="0" w:oddVBand="0" w:evenVBand="0" w:oddHBand="0" w:evenHBand="0" w:firstRowFirstColumn="0" w:firstRowLastColumn="0" w:lastRowFirstColumn="0" w:lastRowLastColumn="0"/>
             <w:tcW w:w="8094" w:type="dxa"/>
             <w:gridSpan w:val="2"/>
           </w:tcPr>
@@ -6006,11 +6702,11 @@
       </w:tr>
       <w:tr>
         <w:trPr>
-          <w:cnfStyle w:val="000000100000"/>
+          <w:cnfStyle w:val="000000100000" w:firstRow="0" w:lastRow="0" w:firstColumn="0" w:lastColumn="0" w:oddVBand="0" w:evenVBand="0" w:oddHBand="1" w:evenHBand="0" w:firstRowFirstColumn="0" w:firstRowLastColumn="0" w:lastRowFirstColumn="0" w:lastRowLastColumn="0"/>
         </w:trPr>
         <w:tc>
           <w:tcPr>
-            <w:cnfStyle w:val="001000000000"/>
+            <w:cnfStyle w:val="001000000000" w:firstRow="0" w:lastRow="0" w:firstColumn="1" w:lastColumn="0" w:oddVBand="0" w:evenVBand="0" w:oddHBand="0" w:evenHBand="0" w:firstRowFirstColumn="0" w:firstRowLastColumn="0" w:lastRowFirstColumn="0" w:lastRowLastColumn="0"/>
             <w:tcW w:w="8094" w:type="dxa"/>
             <w:gridSpan w:val="2"/>
           </w:tcPr>
@@ -6071,7 +6767,7 @@
       <w:tblPr>
         <w:tblStyle w:val="GridTable2Accent3"/>
         <w:tblW w:w="8094" w:type="dxa"/>
-        <w:tblLook w:val="04A0"/>
+        <w:tblLook w:val="04A0" w:firstRow="1" w:lastRow="0" w:firstColumn="1" w:lastColumn="0" w:noHBand="0" w:noVBand="1"/>
       </w:tblPr>
       <w:tblGrid>
         <w:gridCol w:w="3402"/>
@@ -6079,11 +6775,11 @@
       </w:tblGrid>
       <w:tr>
         <w:trPr>
-          <w:cnfStyle w:val="100000000000"/>
+          <w:cnfStyle w:val="100000000000" w:firstRow="1" w:lastRow="0" w:firstColumn="0" w:lastColumn="0" w:oddVBand="0" w:evenVBand="0" w:oddHBand="0" w:evenHBand="0" w:firstRowFirstColumn="0" w:firstRowLastColumn="0" w:lastRowFirstColumn="0" w:lastRowLastColumn="0"/>
         </w:trPr>
         <w:tc>
           <w:tcPr>
-            <w:cnfStyle w:val="001000000000"/>
+            <w:cnfStyle w:val="001000000000" w:firstRow="0" w:lastRow="0" w:firstColumn="1" w:lastColumn="0" w:oddVBand="0" w:evenVBand="0" w:oddHBand="0" w:evenHBand="0" w:firstRowFirstColumn="0" w:firstRowLastColumn="0" w:lastRowFirstColumn="0" w:lastRowLastColumn="0"/>
             <w:tcW w:w="3402" w:type="dxa"/>
           </w:tcPr>
           <w:p>
@@ -6109,7 +6805,7 @@
           <w:p>
             <w:pPr>
               <w:pStyle w:val="PSI-ComentarioenTabla"/>
-              <w:cnfStyle w:val="100000000000"/>
+              <w:cnfStyle w:val="100000000000" w:firstRow="1" w:lastRow="0" w:firstColumn="0" w:lastColumn="0" w:oddVBand="0" w:evenVBand="0" w:oddHBand="0" w:evenHBand="0" w:firstRowFirstColumn="0" w:firstRowLastColumn="0" w:lastRowFirstColumn="0" w:lastRowLastColumn="0"/>
               <w:rPr>
                 <w:rFonts w:cstheme="minorHAnsi"/>
                 <w:color w:val="auto"/>
@@ -6127,11 +6823,11 @@
       </w:tr>
       <w:tr>
         <w:trPr>
-          <w:cnfStyle w:val="000000100000"/>
+          <w:cnfStyle w:val="000000100000" w:firstRow="0" w:lastRow="0" w:firstColumn="0" w:lastColumn="0" w:oddVBand="0" w:evenVBand="0" w:oddHBand="1" w:evenHBand="0" w:firstRowFirstColumn="0" w:firstRowLastColumn="0" w:lastRowFirstColumn="0" w:lastRowLastColumn="0"/>
         </w:trPr>
         <w:tc>
           <w:tcPr>
-            <w:cnfStyle w:val="001000000000"/>
+            <w:cnfStyle w:val="001000000000" w:firstRow="0" w:lastRow="0" w:firstColumn="1" w:lastColumn="0" w:oddVBand="0" w:evenVBand="0" w:oddHBand="0" w:evenHBand="0" w:firstRowFirstColumn="0" w:firstRowLastColumn="0" w:lastRowFirstColumn="0" w:lastRowLastColumn="0"/>
             <w:tcW w:w="3402" w:type="dxa"/>
           </w:tcPr>
           <w:p>
@@ -6157,7 +6853,7 @@
           <w:p>
             <w:pPr>
               <w:pStyle w:val="PSI-ComentarioenTabla"/>
-              <w:cnfStyle w:val="000000100000"/>
+              <w:cnfStyle w:val="000000100000" w:firstRow="0" w:lastRow="0" w:firstColumn="0" w:lastColumn="0" w:oddVBand="0" w:evenVBand="0" w:oddHBand="1" w:evenHBand="0" w:firstRowFirstColumn="0" w:firstRowLastColumn="0" w:lastRowFirstColumn="0" w:lastRowLastColumn="0"/>
               <w:rPr>
                 <w:rFonts w:cstheme="minorHAnsi"/>
                 <w:color w:val="auto"/>
@@ -6168,7 +6864,21 @@
                 <w:rFonts w:cstheme="minorHAnsi"/>
                 <w:color w:val="auto"/>
               </w:rPr>
-              <w:t>Realizar reclamo.</w:t>
+              <w:t xml:space="preserve">Realizar </w:t>
+            </w:r>
+            <w:r>
+              <w:rPr>
+                <w:rFonts w:cstheme="minorHAnsi"/>
+                <w:color w:val="auto"/>
+              </w:rPr>
+              <w:t>valoración</w:t>
+            </w:r>
+            <w:r>
+              <w:rPr>
+                <w:rFonts w:cstheme="minorHAnsi"/>
+                <w:color w:val="auto"/>
+              </w:rPr>
+              <w:t>.</w:t>
             </w:r>
           </w:p>
         </w:tc>
@@ -6176,7 +6886,7 @@
       <w:tr>
         <w:tc>
           <w:tcPr>
-            <w:cnfStyle w:val="001000000000"/>
+            <w:cnfStyle w:val="001000000000" w:firstRow="0" w:lastRow="0" w:firstColumn="1" w:lastColumn="0" w:oddVBand="0" w:evenVBand="0" w:oddHBand="0" w:evenHBand="0" w:firstRowFirstColumn="0" w:firstRowLastColumn="0" w:lastRowFirstColumn="0" w:lastRowLastColumn="0"/>
             <w:tcW w:w="3402" w:type="dxa"/>
           </w:tcPr>
           <w:p>
@@ -6203,7 +6913,7 @@
           <w:p>
             <w:pPr>
               <w:pStyle w:val="PSI-ComentarioenTabla"/>
-              <w:cnfStyle w:val="000000000000"/>
+              <w:cnfStyle w:val="000000000000" w:firstRow="0" w:lastRow="0" w:firstColumn="0" w:lastColumn="0" w:oddVBand="0" w:evenVBand="0" w:oddHBand="0" w:evenHBand="0" w:firstRowFirstColumn="0" w:firstRowLastColumn="0" w:lastRowFirstColumn="0" w:lastRowLastColumn="0"/>
               <w:rPr>
                 <w:rFonts w:cstheme="minorHAnsi"/>
                 <w:color w:val="auto"/>
@@ -6221,11 +6931,11 @@
       </w:tr>
       <w:tr>
         <w:trPr>
-          <w:cnfStyle w:val="000000100000"/>
+          <w:cnfStyle w:val="000000100000" w:firstRow="0" w:lastRow="0" w:firstColumn="0" w:lastColumn="0" w:oddVBand="0" w:evenVBand="0" w:oddHBand="1" w:evenHBand="0" w:firstRowFirstColumn="0" w:firstRowLastColumn="0" w:lastRowFirstColumn="0" w:lastRowLastColumn="0"/>
         </w:trPr>
         <w:tc>
           <w:tcPr>
-            <w:cnfStyle w:val="001000000000"/>
+            <w:cnfStyle w:val="001000000000" w:firstRow="0" w:lastRow="0" w:firstColumn="1" w:lastColumn="0" w:oddVBand="0" w:evenVBand="0" w:oddHBand="0" w:evenHBand="0" w:firstRowFirstColumn="0" w:firstRowLastColumn="0" w:lastRowFirstColumn="0" w:lastRowLastColumn="0"/>
             <w:tcW w:w="3402" w:type="dxa"/>
           </w:tcPr>
           <w:p>
@@ -6251,7 +6961,7 @@
           <w:p>
             <w:pPr>
               <w:pStyle w:val="PSI-ComentarioenTabla"/>
-              <w:cnfStyle w:val="000000100000"/>
+              <w:cnfStyle w:val="000000100000" w:firstRow="0" w:lastRow="0" w:firstColumn="0" w:lastColumn="0" w:oddVBand="0" w:evenVBand="0" w:oddHBand="1" w:evenHBand="0" w:firstRowFirstColumn="0" w:firstRowLastColumn="0" w:lastRowFirstColumn="0" w:lastRowLastColumn="0"/>
               <w:rPr>
                 <w:rFonts w:cstheme="minorHAnsi"/>
                 <w:color w:val="auto"/>
@@ -6262,7 +6972,35 @@
                 <w:rFonts w:cstheme="minorHAnsi"/>
                 <w:color w:val="auto"/>
               </w:rPr>
-              <w:t>Crear, según la orden de un usuario, una determinada instancia de un reclamo.</w:t>
+              <w:t>Crear, según la orden de un usuario, una determinada instancia de un</w:t>
+            </w:r>
+            <w:r>
+              <w:rPr>
+                <w:rFonts w:cstheme="minorHAnsi"/>
+                <w:color w:val="auto"/>
+              </w:rPr>
+              <w:t>a</w:t>
+            </w:r>
+            <w:r>
+              <w:rPr>
+                <w:rFonts w:cstheme="minorHAnsi"/>
+                <w:color w:val="auto"/>
+              </w:rPr>
+              <w:t xml:space="preserve"> </w:t>
+            </w:r>
+            <w:r>
+              <w:rPr>
+                <w:rFonts w:cstheme="minorHAnsi"/>
+                <w:color w:val="auto"/>
+              </w:rPr>
+              <w:t>valoración</w:t>
+            </w:r>
+            <w:r>
+              <w:rPr>
+                <w:rFonts w:cstheme="minorHAnsi"/>
+                <w:color w:val="auto"/>
+              </w:rPr>
+              <w:t>.</w:t>
             </w:r>
           </w:p>
         </w:tc>
@@ -6270,7 +7008,7 @@
       <w:tr>
         <w:tc>
           <w:tcPr>
-            <w:cnfStyle w:val="001000000000"/>
+            <w:cnfStyle w:val="001000000000" w:firstRow="0" w:lastRow="0" w:firstColumn="1" w:lastColumn="0" w:oddVBand="0" w:evenVBand="0" w:oddHBand="0" w:evenHBand="0" w:firstRowFirstColumn="0" w:firstRowLastColumn="0" w:lastRowFirstColumn="0" w:lastRowLastColumn="0"/>
             <w:tcW w:w="8094" w:type="dxa"/>
             <w:gridSpan w:val="2"/>
           </w:tcPr>
@@ -6289,18 +7027,82 @@
                 <w:b w:val="0"/>
                 <w:color w:val="auto"/>
               </w:rPr>
-              <w:t>Realizar una nueva instancia de un reclamo, indicando datos referente al mismo como: Nombre de reclamo, Ubicación, Descripción, Opinión, etc.</w:t>
+              <w:t>Realizar una nueva instancia de un</w:t>
+            </w:r>
+            <w:r>
+              <w:rPr>
+                <w:rFonts w:cstheme="minorHAnsi"/>
+                <w:b w:val="0"/>
+                <w:color w:val="auto"/>
+              </w:rPr>
+              <w:t>a</w:t>
+            </w:r>
+            <w:r>
+              <w:rPr>
+                <w:rFonts w:cstheme="minorHAnsi"/>
+                <w:b w:val="0"/>
+                <w:color w:val="auto"/>
+              </w:rPr>
+              <w:t xml:space="preserve"> </w:t>
+            </w:r>
+            <w:r>
+              <w:rPr>
+                <w:rFonts w:cstheme="minorHAnsi"/>
+                <w:b w:val="0"/>
+                <w:color w:val="auto"/>
+              </w:rPr>
+              <w:t>valoración</w:t>
+            </w:r>
+            <w:r>
+              <w:rPr>
+                <w:rFonts w:cstheme="minorHAnsi"/>
+                <w:b w:val="0"/>
+                <w:color w:val="auto"/>
+              </w:rPr>
+              <w:t>, indicando datos referente al mismo como: Nombre de</w:t>
+            </w:r>
+            <w:r>
+              <w:rPr>
+                <w:rFonts w:cstheme="minorHAnsi"/>
+                <w:b w:val="0"/>
+                <w:color w:val="auto"/>
+              </w:rPr>
+              <w:t xml:space="preserve"> tipificación de </w:t>
+            </w:r>
+            <w:r>
+              <w:rPr>
+                <w:rFonts w:cstheme="minorHAnsi"/>
+                <w:b w:val="0"/>
+                <w:color w:val="auto"/>
+              </w:rPr>
+              <w:t xml:space="preserve"> </w:t>
+            </w:r>
+            <w:r>
+              <w:rPr>
+                <w:rFonts w:cstheme="minorHAnsi"/>
+                <w:b w:val="0"/>
+                <w:color w:val="auto"/>
+              </w:rPr>
+              <w:t>valoración</w:t>
+            </w:r>
+            <w:r>
+              <w:rPr>
+                <w:rFonts w:cstheme="minorHAnsi"/>
+                <w:b w:val="0"/>
+                <w:color w:val="auto"/>
+              </w:rPr>
+              <w:t>, Ubicación, Descripción, Opinión, etc.</w:t>
             </w:r>
           </w:p>
         </w:tc>
       </w:tr>
       <w:tr>
         <w:trPr>
-          <w:cnfStyle w:val="000000100000"/>
+          <w:cnfStyle w:val="000000100000" w:firstRow="0" w:lastRow="0" w:firstColumn="0" w:lastColumn="0" w:oddVBand="0" w:evenVBand="0" w:oddHBand="1" w:evenHBand="0" w:firstRowFirstColumn="0" w:firstRowLastColumn="0" w:lastRowFirstColumn="0" w:lastRowLastColumn="0"/>
         </w:trPr>
         <w:tc>
           <w:tcPr>
-            <w:cnfStyle w:val="001000000000"/>
+            <w:cnfStyle w:val="001000000000" w:firstRow="0" w:lastRow="0" w:firstColumn="1" w:lastColumn="0" w:oddVBand="0" w:evenVBand="0" w:oddHBand="0" w:evenHBand="0" w:firstRowFirstColumn="0" w:firstRowLastColumn="0" w:lastRowFirstColumn="0" w:lastRowLastColumn="0"/>
             <w:tcW w:w="8094" w:type="dxa"/>
             <w:gridSpan w:val="2"/>
           </w:tcPr>
@@ -6360,7 +7162,7 @@
       <w:tblPr>
         <w:tblStyle w:val="GridTable2Accent3"/>
         <w:tblW w:w="8094" w:type="dxa"/>
-        <w:tblLook w:val="04A0"/>
+        <w:tblLook w:val="04A0" w:firstRow="1" w:lastRow="0" w:firstColumn="1" w:lastColumn="0" w:noHBand="0" w:noVBand="1"/>
       </w:tblPr>
       <w:tblGrid>
         <w:gridCol w:w="3402"/>
@@ -6368,11 +7170,11 @@
       </w:tblGrid>
       <w:tr>
         <w:trPr>
-          <w:cnfStyle w:val="100000000000"/>
+          <w:cnfStyle w:val="100000000000" w:firstRow="1" w:lastRow="0" w:firstColumn="0" w:lastColumn="0" w:oddVBand="0" w:evenVBand="0" w:oddHBand="0" w:evenHBand="0" w:firstRowFirstColumn="0" w:firstRowLastColumn="0" w:lastRowFirstColumn="0" w:lastRowLastColumn="0"/>
         </w:trPr>
         <w:tc>
           <w:tcPr>
-            <w:cnfStyle w:val="001000000000"/>
+            <w:cnfStyle w:val="001000000000" w:firstRow="0" w:lastRow="0" w:firstColumn="1" w:lastColumn="0" w:oddVBand="0" w:evenVBand="0" w:oddHBand="0" w:evenHBand="0" w:firstRowFirstColumn="0" w:firstRowLastColumn="0" w:lastRowFirstColumn="0" w:lastRowLastColumn="0"/>
             <w:tcW w:w="3402" w:type="dxa"/>
           </w:tcPr>
           <w:p>
@@ -6398,7 +7200,7 @@
           <w:p>
             <w:pPr>
               <w:pStyle w:val="PSI-ComentarioenTabla"/>
-              <w:cnfStyle w:val="100000000000"/>
+              <w:cnfStyle w:val="100000000000" w:firstRow="1" w:lastRow="0" w:firstColumn="0" w:lastColumn="0" w:oddVBand="0" w:evenVBand="0" w:oddHBand="0" w:evenHBand="0" w:firstRowFirstColumn="0" w:firstRowLastColumn="0" w:lastRowFirstColumn="0" w:lastRowLastColumn="0"/>
               <w:rPr>
                 <w:rFonts w:cstheme="minorHAnsi"/>
                 <w:color w:val="auto"/>
@@ -6416,11 +7218,11 @@
       </w:tr>
       <w:tr>
         <w:trPr>
-          <w:cnfStyle w:val="000000100000"/>
+          <w:cnfStyle w:val="000000100000" w:firstRow="0" w:lastRow="0" w:firstColumn="0" w:lastColumn="0" w:oddVBand="0" w:evenVBand="0" w:oddHBand="1" w:evenHBand="0" w:firstRowFirstColumn="0" w:firstRowLastColumn="0" w:lastRowFirstColumn="0" w:lastRowLastColumn="0"/>
         </w:trPr>
         <w:tc>
           <w:tcPr>
-            <w:cnfStyle w:val="001000000000"/>
+            <w:cnfStyle w:val="001000000000" w:firstRow="0" w:lastRow="0" w:firstColumn="1" w:lastColumn="0" w:oddVBand="0" w:evenVBand="0" w:oddHBand="0" w:evenHBand="0" w:firstRowFirstColumn="0" w:firstRowLastColumn="0" w:lastRowFirstColumn="0" w:lastRowLastColumn="0"/>
             <w:tcW w:w="3402" w:type="dxa"/>
           </w:tcPr>
           <w:p>
@@ -6446,7 +7248,7 @@
           <w:p>
             <w:pPr>
               <w:pStyle w:val="PSI-ComentarioenTabla"/>
-              <w:cnfStyle w:val="000000100000"/>
+              <w:cnfStyle w:val="000000100000" w:firstRow="0" w:lastRow="0" w:firstColumn="0" w:lastColumn="0" w:oddVBand="0" w:evenVBand="0" w:oddHBand="1" w:evenHBand="0" w:firstRowFirstColumn="0" w:firstRowLastColumn="0" w:lastRowFirstColumn="0" w:lastRowLastColumn="0"/>
               <w:rPr>
                 <w:rFonts w:cstheme="minorHAnsi"/>
                 <w:color w:val="auto"/>
@@ -6457,7 +7259,21 @@
                 <w:rFonts w:cstheme="minorHAnsi"/>
                 <w:color w:val="auto"/>
               </w:rPr>
-              <w:t>Atender reclamo.</w:t>
+              <w:t xml:space="preserve">Atender </w:t>
+            </w:r>
+            <w:r>
+              <w:rPr>
+                <w:rFonts w:cstheme="minorHAnsi"/>
+                <w:color w:val="auto"/>
+              </w:rPr>
+              <w:t>valoración</w:t>
+            </w:r>
+            <w:r>
+              <w:rPr>
+                <w:rFonts w:cstheme="minorHAnsi"/>
+                <w:color w:val="auto"/>
+              </w:rPr>
+              <w:t>.</w:t>
             </w:r>
           </w:p>
         </w:tc>
@@ -6465,7 +7281,7 @@
       <w:tr>
         <w:tc>
           <w:tcPr>
-            <w:cnfStyle w:val="001000000000"/>
+            <w:cnfStyle w:val="001000000000" w:firstRow="0" w:lastRow="0" w:firstColumn="1" w:lastColumn="0" w:oddVBand="0" w:evenVBand="0" w:oddHBand="0" w:evenHBand="0" w:firstRowFirstColumn="0" w:firstRowLastColumn="0" w:lastRowFirstColumn="0" w:lastRowLastColumn="0"/>
             <w:tcW w:w="3402" w:type="dxa"/>
           </w:tcPr>
           <w:p>
@@ -6492,7 +7308,7 @@
           <w:p>
             <w:pPr>
               <w:pStyle w:val="PSI-ComentarioenTabla"/>
-              <w:cnfStyle w:val="000000000000"/>
+              <w:cnfStyle w:val="000000000000" w:firstRow="0" w:lastRow="0" w:firstColumn="0" w:lastColumn="0" w:oddVBand="0" w:evenVBand="0" w:oddHBand="0" w:evenHBand="0" w:firstRowFirstColumn="0" w:firstRowLastColumn="0" w:lastRowFirstColumn="0" w:lastRowLastColumn="0"/>
               <w:rPr>
                 <w:rFonts w:cstheme="minorHAnsi"/>
                 <w:color w:val="auto"/>
@@ -6510,11 +7326,11 @@
       </w:tr>
       <w:tr>
         <w:trPr>
-          <w:cnfStyle w:val="000000100000"/>
+          <w:cnfStyle w:val="000000100000" w:firstRow="0" w:lastRow="0" w:firstColumn="0" w:lastColumn="0" w:oddVBand="0" w:evenVBand="0" w:oddHBand="1" w:evenHBand="0" w:firstRowFirstColumn="0" w:firstRowLastColumn="0" w:lastRowFirstColumn="0" w:lastRowLastColumn="0"/>
         </w:trPr>
         <w:tc>
           <w:tcPr>
-            <w:cnfStyle w:val="001000000000"/>
+            <w:cnfStyle w:val="001000000000" w:firstRow="0" w:lastRow="0" w:firstColumn="1" w:lastColumn="0" w:oddVBand="0" w:evenVBand="0" w:oddHBand="0" w:evenHBand="0" w:firstRowFirstColumn="0" w:firstRowLastColumn="0" w:lastRowFirstColumn="0" w:lastRowLastColumn="0"/>
             <w:tcW w:w="3402" w:type="dxa"/>
           </w:tcPr>
           <w:p>
@@ -6540,7 +7356,7 @@
           <w:p>
             <w:pPr>
               <w:pStyle w:val="PSI-ComentarioenTabla"/>
-              <w:cnfStyle w:val="000000100000"/>
+              <w:cnfStyle w:val="000000100000" w:firstRow="0" w:lastRow="0" w:firstColumn="0" w:lastColumn="0" w:oddVBand="0" w:evenVBand="0" w:oddHBand="1" w:evenHBand="0" w:firstRowFirstColumn="0" w:firstRowLastColumn="0" w:lastRowFirstColumn="0" w:lastRowLastColumn="0"/>
               <w:rPr>
                 <w:rFonts w:cstheme="minorHAnsi"/>
                 <w:color w:val="auto"/>
@@ -6551,7 +7367,42 @@
                 <w:rFonts w:cstheme="minorHAnsi"/>
                 <w:color w:val="auto"/>
               </w:rPr>
-              <w:t>A partir de un reclamo ya realizado por otro usuario, permitir ver el mismo y realizar una devolución.</w:t>
+              <w:t xml:space="preserve">A partir de una valoración </w:t>
+            </w:r>
+            <w:r>
+              <w:rPr>
+                <w:rFonts w:cstheme="minorHAnsi"/>
+                <w:color w:val="auto"/>
+              </w:rPr>
+              <w:t xml:space="preserve">ya realizado </w:t>
+            </w:r>
+            <w:r>
+              <w:rPr>
+                <w:rFonts w:cstheme="minorHAnsi"/>
+                <w:color w:val="auto"/>
+              </w:rPr>
+              <w:t xml:space="preserve">por otro usuario, permitir ver </w:t>
+            </w:r>
+            <w:r>
+              <w:rPr>
+                <w:rFonts w:cstheme="minorHAnsi"/>
+                <w:color w:val="auto"/>
+              </w:rPr>
+              <w:t>l</w:t>
+            </w:r>
+            <w:r>
+              <w:rPr>
+                <w:rFonts w:cstheme="minorHAnsi"/>
+                <w:color w:val="auto"/>
+              </w:rPr>
+              <w:t>a misma</w:t>
+            </w:r>
+            <w:r>
+              <w:rPr>
+                <w:rFonts w:cstheme="minorHAnsi"/>
+                <w:color w:val="auto"/>
+              </w:rPr>
+              <w:t xml:space="preserve"> y realizar una devolución.</w:t>
             </w:r>
           </w:p>
         </w:tc>
@@ -6559,7 +7410,7 @@
       <w:tr>
         <w:tc>
           <w:tcPr>
-            <w:cnfStyle w:val="001000000000"/>
+            <w:cnfStyle w:val="001000000000" w:firstRow="0" w:lastRow="0" w:firstColumn="1" w:lastColumn="0" w:oddVBand="0" w:evenVBand="0" w:oddHBand="0" w:evenHBand="0" w:firstRowFirstColumn="0" w:firstRowLastColumn="0" w:lastRowFirstColumn="0" w:lastRowLastColumn="0"/>
             <w:tcW w:w="8094" w:type="dxa"/>
             <w:gridSpan w:val="2"/>
           </w:tcPr>
@@ -6578,15 +7429,7 @@
                 <w:b w:val="0"/>
                 <w:color w:val="auto"/>
               </w:rPr>
-              <w:t xml:space="preserve">Realizar una devolución de un reclamo </w:t>
-            </w:r>
-            <w:r>
-              <w:rPr>
-                <w:rFonts w:cstheme="minorHAnsi"/>
-                <w:b w:val="0"/>
-                <w:color w:val="auto"/>
-              </w:rPr>
-              <w:t>específico</w:t>
+              <w:t>Realizar una devolución de una valoración específica</w:t>
             </w:r>
             <w:r>
               <w:rPr>
@@ -6609,11 +7452,11 @@
       </w:tr>
       <w:tr>
         <w:trPr>
-          <w:cnfStyle w:val="000000100000"/>
+          <w:cnfStyle w:val="000000100000" w:firstRow="0" w:lastRow="0" w:firstColumn="0" w:lastColumn="0" w:oddVBand="0" w:evenVBand="0" w:oddHBand="1" w:evenHBand="0" w:firstRowFirstColumn="0" w:firstRowLastColumn="0" w:lastRowFirstColumn="0" w:lastRowLastColumn="0"/>
         </w:trPr>
         <w:tc>
           <w:tcPr>
-            <w:cnfStyle w:val="001000000000"/>
+            <w:cnfStyle w:val="001000000000" w:firstRow="0" w:lastRow="0" w:firstColumn="1" w:lastColumn="0" w:oddVBand="0" w:evenVBand="0" w:oddHBand="0" w:evenHBand="0" w:firstRowFirstColumn="0" w:firstRowLastColumn="0" w:lastRowFirstColumn="0" w:lastRowLastColumn="0"/>
             <w:tcW w:w="8094" w:type="dxa"/>
             <w:gridSpan w:val="2"/>
           </w:tcPr>
@@ -6673,7 +7516,7 @@
       <w:tblPr>
         <w:tblStyle w:val="GridTable2Accent3"/>
         <w:tblW w:w="8094" w:type="dxa"/>
-        <w:tblLook w:val="04A0"/>
+        <w:tblLook w:val="04A0" w:firstRow="1" w:lastRow="0" w:firstColumn="1" w:lastColumn="0" w:noHBand="0" w:noVBand="1"/>
       </w:tblPr>
       <w:tblGrid>
         <w:gridCol w:w="3402"/>
@@ -6681,11 +7524,11 @@
       </w:tblGrid>
       <w:tr>
         <w:trPr>
-          <w:cnfStyle w:val="100000000000"/>
+          <w:cnfStyle w:val="100000000000" w:firstRow="1" w:lastRow="0" w:firstColumn="0" w:lastColumn="0" w:oddVBand="0" w:evenVBand="0" w:oddHBand="0" w:evenHBand="0" w:firstRowFirstColumn="0" w:firstRowLastColumn="0" w:lastRowFirstColumn="0" w:lastRowLastColumn="0"/>
         </w:trPr>
         <w:tc>
           <w:tcPr>
-            <w:cnfStyle w:val="001000000000"/>
+            <w:cnfStyle w:val="001000000000" w:firstRow="0" w:lastRow="0" w:firstColumn="1" w:lastColumn="0" w:oddVBand="0" w:evenVBand="0" w:oddHBand="0" w:evenHBand="0" w:firstRowFirstColumn="0" w:firstRowLastColumn="0" w:lastRowFirstColumn="0" w:lastRowLastColumn="0"/>
             <w:tcW w:w="3402" w:type="dxa"/>
           </w:tcPr>
           <w:p>
@@ -6711,7 +7554,7 @@
           <w:p>
             <w:pPr>
               <w:pStyle w:val="PSI-ComentarioenTabla"/>
-              <w:cnfStyle w:val="100000000000"/>
+              <w:cnfStyle w:val="100000000000" w:firstRow="1" w:lastRow="0" w:firstColumn="0" w:lastColumn="0" w:oddVBand="0" w:evenVBand="0" w:oddHBand="0" w:evenHBand="0" w:firstRowFirstColumn="0" w:firstRowLastColumn="0" w:lastRowFirstColumn="0" w:lastRowLastColumn="0"/>
               <w:rPr>
                 <w:rFonts w:cstheme="minorHAnsi"/>
                 <w:color w:val="auto"/>
@@ -6729,11 +7572,11 @@
       </w:tr>
       <w:tr>
         <w:trPr>
-          <w:cnfStyle w:val="000000100000"/>
+          <w:cnfStyle w:val="000000100000" w:firstRow="0" w:lastRow="0" w:firstColumn="0" w:lastColumn="0" w:oddVBand="0" w:evenVBand="0" w:oddHBand="1" w:evenHBand="0" w:firstRowFirstColumn="0" w:firstRowLastColumn="0" w:lastRowFirstColumn="0" w:lastRowLastColumn="0"/>
         </w:trPr>
         <w:tc>
           <w:tcPr>
-            <w:cnfStyle w:val="001000000000"/>
+            <w:cnfStyle w:val="001000000000" w:firstRow="0" w:lastRow="0" w:firstColumn="1" w:lastColumn="0" w:oddVBand="0" w:evenVBand="0" w:oddHBand="0" w:evenHBand="0" w:firstRowFirstColumn="0" w:firstRowLastColumn="0" w:lastRowFirstColumn="0" w:lastRowLastColumn="0"/>
             <w:tcW w:w="3402" w:type="dxa"/>
           </w:tcPr>
           <w:p>
@@ -6759,7 +7602,7 @@
           <w:p>
             <w:pPr>
               <w:pStyle w:val="PSI-ComentarioenTabla"/>
-              <w:cnfStyle w:val="000000100000"/>
+              <w:cnfStyle w:val="000000100000" w:firstRow="0" w:lastRow="0" w:firstColumn="0" w:lastColumn="0" w:oddVBand="0" w:evenVBand="0" w:oddHBand="1" w:evenHBand="0" w:firstRowFirstColumn="0" w:firstRowLastColumn="0" w:lastRowFirstColumn="0" w:lastRowLastColumn="0"/>
               <w:rPr>
                 <w:rFonts w:cstheme="minorHAnsi"/>
                 <w:color w:val="auto"/>
@@ -6778,7 +7621,7 @@
       <w:tr>
         <w:tc>
           <w:tcPr>
-            <w:cnfStyle w:val="001000000000"/>
+            <w:cnfStyle w:val="001000000000" w:firstRow="0" w:lastRow="0" w:firstColumn="1" w:lastColumn="0" w:oddVBand="0" w:evenVBand="0" w:oddHBand="0" w:evenHBand="0" w:firstRowFirstColumn="0" w:firstRowLastColumn="0" w:lastRowFirstColumn="0" w:lastRowLastColumn="0"/>
             <w:tcW w:w="3402" w:type="dxa"/>
           </w:tcPr>
           <w:p>
@@ -6805,7 +7648,7 @@
           <w:p>
             <w:pPr>
               <w:pStyle w:val="PSI-ComentarioenTabla"/>
-              <w:cnfStyle w:val="000000000000"/>
+              <w:cnfStyle w:val="000000000000" w:firstRow="0" w:lastRow="0" w:firstColumn="0" w:lastColumn="0" w:oddVBand="0" w:evenVBand="0" w:oddHBand="0" w:evenHBand="0" w:firstRowFirstColumn="0" w:firstRowLastColumn="0" w:lastRowFirstColumn="0" w:lastRowLastColumn="0"/>
               <w:rPr>
                 <w:rFonts w:cstheme="minorHAnsi"/>
                 <w:color w:val="auto"/>
@@ -6823,11 +7666,11 @@
       </w:tr>
       <w:tr>
         <w:trPr>
-          <w:cnfStyle w:val="000000100000"/>
+          <w:cnfStyle w:val="000000100000" w:firstRow="0" w:lastRow="0" w:firstColumn="0" w:lastColumn="0" w:oddVBand="0" w:evenVBand="0" w:oddHBand="1" w:evenHBand="0" w:firstRowFirstColumn="0" w:firstRowLastColumn="0" w:lastRowFirstColumn="0" w:lastRowLastColumn="0"/>
         </w:trPr>
         <w:tc>
           <w:tcPr>
-            <w:cnfStyle w:val="001000000000"/>
+            <w:cnfStyle w:val="001000000000" w:firstRow="0" w:lastRow="0" w:firstColumn="1" w:lastColumn="0" w:oddVBand="0" w:evenVBand="0" w:oddHBand="0" w:evenHBand="0" w:firstRowFirstColumn="0" w:firstRowLastColumn="0" w:lastRowFirstColumn="0" w:lastRowLastColumn="0"/>
             <w:tcW w:w="3402" w:type="dxa"/>
           </w:tcPr>
           <w:p>
@@ -6853,7 +7696,7 @@
           <w:p>
             <w:pPr>
               <w:pStyle w:val="PSI-ComentarioenTabla"/>
-              <w:cnfStyle w:val="000000100000"/>
+              <w:cnfStyle w:val="000000100000" w:firstRow="0" w:lastRow="0" w:firstColumn="0" w:lastColumn="0" w:oddVBand="0" w:evenVBand="0" w:oddHBand="1" w:evenHBand="0" w:firstRowFirstColumn="0" w:firstRowLastColumn="0" w:lastRowFirstColumn="0" w:lastRowLastColumn="0"/>
               <w:rPr>
                 <w:rFonts w:cstheme="minorHAnsi"/>
                 <w:color w:val="auto"/>
@@ -6872,7 +7715,7 @@
       <w:tr>
         <w:tc>
           <w:tcPr>
-            <w:cnfStyle w:val="001000000000"/>
+            <w:cnfStyle w:val="001000000000" w:firstRow="0" w:lastRow="0" w:firstColumn="1" w:lastColumn="0" w:oddVBand="0" w:evenVBand="0" w:oddHBand="0" w:evenHBand="0" w:firstRowFirstColumn="0" w:firstRowLastColumn="0" w:lastRowFirstColumn="0" w:lastRowLastColumn="0"/>
             <w:tcW w:w="8094" w:type="dxa"/>
             <w:gridSpan w:val="2"/>
           </w:tcPr>
@@ -6899,11 +7742,11 @@
       </w:tr>
       <w:tr>
         <w:trPr>
-          <w:cnfStyle w:val="000000100000"/>
+          <w:cnfStyle w:val="000000100000" w:firstRow="0" w:lastRow="0" w:firstColumn="0" w:lastColumn="0" w:oddVBand="0" w:evenVBand="0" w:oddHBand="1" w:evenHBand="0" w:firstRowFirstColumn="0" w:firstRowLastColumn="0" w:lastRowFirstColumn="0" w:lastRowLastColumn="0"/>
         </w:trPr>
         <w:tc>
           <w:tcPr>
-            <w:cnfStyle w:val="001000000000"/>
+            <w:cnfStyle w:val="001000000000" w:firstRow="0" w:lastRow="0" w:firstColumn="1" w:lastColumn="0" w:oddVBand="0" w:evenVBand="0" w:oddHBand="0" w:evenHBand="0" w:firstRowFirstColumn="0" w:firstRowLastColumn="0" w:lastRowFirstColumn="0" w:lastRowLastColumn="0"/>
             <w:tcW w:w="8094" w:type="dxa"/>
             <w:gridSpan w:val="2"/>
           </w:tcPr>
@@ -6963,7 +7806,7 @@
       <w:tblPr>
         <w:tblStyle w:val="GridTable2Accent3"/>
         <w:tblW w:w="8094" w:type="dxa"/>
-        <w:tblLook w:val="04A0"/>
+        <w:tblLook w:val="04A0" w:firstRow="1" w:lastRow="0" w:firstColumn="1" w:lastColumn="0" w:noHBand="0" w:noVBand="1"/>
       </w:tblPr>
       <w:tblGrid>
         <w:gridCol w:w="3402"/>
@@ -6971,11 +7814,11 @@
       </w:tblGrid>
       <w:tr>
         <w:trPr>
-          <w:cnfStyle w:val="100000000000"/>
+          <w:cnfStyle w:val="100000000000" w:firstRow="1" w:lastRow="0" w:firstColumn="0" w:lastColumn="0" w:oddVBand="0" w:evenVBand="0" w:oddHBand="0" w:evenHBand="0" w:firstRowFirstColumn="0" w:firstRowLastColumn="0" w:lastRowFirstColumn="0" w:lastRowLastColumn="0"/>
         </w:trPr>
         <w:tc>
           <w:tcPr>
-            <w:cnfStyle w:val="001000000000"/>
+            <w:cnfStyle w:val="001000000000" w:firstRow="0" w:lastRow="0" w:firstColumn="1" w:lastColumn="0" w:oddVBand="0" w:evenVBand="0" w:oddHBand="0" w:evenHBand="0" w:firstRowFirstColumn="0" w:firstRowLastColumn="0" w:lastRowFirstColumn="0" w:lastRowLastColumn="0"/>
             <w:tcW w:w="3402" w:type="dxa"/>
           </w:tcPr>
           <w:p>
@@ -7001,7 +7844,7 @@
           <w:p>
             <w:pPr>
               <w:pStyle w:val="PSI-ComentarioenTabla"/>
-              <w:cnfStyle w:val="100000000000"/>
+              <w:cnfStyle w:val="100000000000" w:firstRow="1" w:lastRow="0" w:firstColumn="0" w:lastColumn="0" w:oddVBand="0" w:evenVBand="0" w:oddHBand="0" w:evenHBand="0" w:firstRowFirstColumn="0" w:firstRowLastColumn="0" w:lastRowFirstColumn="0" w:lastRowLastColumn="0"/>
               <w:rPr>
                 <w:rFonts w:cstheme="minorHAnsi"/>
                 <w:color w:val="auto"/>
@@ -7019,11 +7862,11 @@
       </w:tr>
       <w:tr>
         <w:trPr>
-          <w:cnfStyle w:val="000000100000"/>
+          <w:cnfStyle w:val="000000100000" w:firstRow="0" w:lastRow="0" w:firstColumn="0" w:lastColumn="0" w:oddVBand="0" w:evenVBand="0" w:oddHBand="1" w:evenHBand="0" w:firstRowFirstColumn="0" w:firstRowLastColumn="0" w:lastRowFirstColumn="0" w:lastRowLastColumn="0"/>
         </w:trPr>
         <w:tc>
           <w:tcPr>
-            <w:cnfStyle w:val="001000000000"/>
+            <w:cnfStyle w:val="001000000000" w:firstRow="0" w:lastRow="0" w:firstColumn="1" w:lastColumn="0" w:oddVBand="0" w:evenVBand="0" w:oddHBand="0" w:evenHBand="0" w:firstRowFirstColumn="0" w:firstRowLastColumn="0" w:lastRowFirstColumn="0" w:lastRowLastColumn="0"/>
             <w:tcW w:w="3402" w:type="dxa"/>
           </w:tcPr>
           <w:p>
@@ -7049,7 +7892,7 @@
           <w:p>
             <w:pPr>
               <w:pStyle w:val="PSI-ComentarioenTabla"/>
-              <w:cnfStyle w:val="000000100000"/>
+              <w:cnfStyle w:val="000000100000" w:firstRow="0" w:lastRow="0" w:firstColumn="0" w:lastColumn="0" w:oddVBand="0" w:evenVBand="0" w:oddHBand="1" w:evenHBand="0" w:firstRowFirstColumn="0" w:firstRowLastColumn="0" w:lastRowFirstColumn="0" w:lastRowLastColumn="0"/>
               <w:rPr>
                 <w:rFonts w:cstheme="minorHAnsi"/>
                 <w:color w:val="auto"/>
@@ -7068,7 +7911,7 @@
       <w:tr>
         <w:tc>
           <w:tcPr>
-            <w:cnfStyle w:val="001000000000"/>
+            <w:cnfStyle w:val="001000000000" w:firstRow="0" w:lastRow="0" w:firstColumn="1" w:lastColumn="0" w:oddVBand="0" w:evenVBand="0" w:oddHBand="0" w:evenHBand="0" w:firstRowFirstColumn="0" w:firstRowLastColumn="0" w:lastRowFirstColumn="0" w:lastRowLastColumn="0"/>
             <w:tcW w:w="3402" w:type="dxa"/>
           </w:tcPr>
           <w:p>
@@ -7095,7 +7938,7 @@
           <w:p>
             <w:pPr>
               <w:pStyle w:val="PSI-ComentarioenTabla"/>
-              <w:cnfStyle w:val="000000000000"/>
+              <w:cnfStyle w:val="000000000000" w:firstRow="0" w:lastRow="0" w:firstColumn="0" w:lastColumn="0" w:oddVBand="0" w:evenVBand="0" w:oddHBand="0" w:evenHBand="0" w:firstRowFirstColumn="0" w:firstRowLastColumn="0" w:lastRowFirstColumn="0" w:lastRowLastColumn="0"/>
               <w:rPr>
                 <w:rFonts w:cstheme="minorHAnsi"/>
                 <w:color w:val="auto"/>
@@ -7113,11 +7956,11 @@
       </w:tr>
       <w:tr>
         <w:trPr>
-          <w:cnfStyle w:val="000000100000"/>
+          <w:cnfStyle w:val="000000100000" w:firstRow="0" w:lastRow="0" w:firstColumn="0" w:lastColumn="0" w:oddVBand="0" w:evenVBand="0" w:oddHBand="1" w:evenHBand="0" w:firstRowFirstColumn="0" w:firstRowLastColumn="0" w:lastRowFirstColumn="0" w:lastRowLastColumn="0"/>
         </w:trPr>
         <w:tc>
           <w:tcPr>
-            <w:cnfStyle w:val="001000000000"/>
+            <w:cnfStyle w:val="001000000000" w:firstRow="0" w:lastRow="0" w:firstColumn="1" w:lastColumn="0" w:oddVBand="0" w:evenVBand="0" w:oddHBand="0" w:evenHBand="0" w:firstRowFirstColumn="0" w:firstRowLastColumn="0" w:lastRowFirstColumn="0" w:lastRowLastColumn="0"/>
             <w:tcW w:w="3402" w:type="dxa"/>
           </w:tcPr>
           <w:p>
@@ -7143,7 +7986,7 @@
           <w:p>
             <w:pPr>
               <w:pStyle w:val="PSI-ComentarioenTabla"/>
-              <w:cnfStyle w:val="000000100000"/>
+              <w:cnfStyle w:val="000000100000" w:firstRow="0" w:lastRow="0" w:firstColumn="0" w:lastColumn="0" w:oddVBand="0" w:evenVBand="0" w:oddHBand="1" w:evenHBand="0" w:firstRowFirstColumn="0" w:firstRowLastColumn="0" w:lastRowFirstColumn="0" w:lastRowLastColumn="0"/>
               <w:rPr>
                 <w:rFonts w:cstheme="minorHAnsi"/>
                 <w:color w:val="auto"/>
@@ -7162,7 +8005,7 @@
       <w:tr>
         <w:tc>
           <w:tcPr>
-            <w:cnfStyle w:val="001000000000"/>
+            <w:cnfStyle w:val="001000000000" w:firstRow="0" w:lastRow="0" w:firstColumn="1" w:lastColumn="0" w:oddVBand="0" w:evenVBand="0" w:oddHBand="0" w:evenHBand="0" w:firstRowFirstColumn="0" w:firstRowLastColumn="0" w:lastRowFirstColumn="0" w:lastRowLastColumn="0"/>
             <w:tcW w:w="8094" w:type="dxa"/>
             <w:gridSpan w:val="2"/>
           </w:tcPr>
@@ -7188,11 +8031,11 @@
       </w:tr>
       <w:tr>
         <w:trPr>
-          <w:cnfStyle w:val="000000100000"/>
+          <w:cnfStyle w:val="000000100000" w:firstRow="0" w:lastRow="0" w:firstColumn="0" w:lastColumn="0" w:oddVBand="0" w:evenVBand="0" w:oddHBand="1" w:evenHBand="0" w:firstRowFirstColumn="0" w:firstRowLastColumn="0" w:lastRowFirstColumn="0" w:lastRowLastColumn="0"/>
         </w:trPr>
         <w:tc>
           <w:tcPr>
-            <w:cnfStyle w:val="001000000000"/>
+            <w:cnfStyle w:val="001000000000" w:firstRow="0" w:lastRow="0" w:firstColumn="1" w:lastColumn="0" w:oddVBand="0" w:evenVBand="0" w:oddHBand="0" w:evenHBand="0" w:firstRowFirstColumn="0" w:firstRowLastColumn="0" w:lastRowFirstColumn="0" w:lastRowLastColumn="0"/>
             <w:tcW w:w="8094" w:type="dxa"/>
             <w:gridSpan w:val="2"/>
           </w:tcPr>
@@ -7252,7 +8095,7 @@
       <w:tblPr>
         <w:tblStyle w:val="GridTable2Accent3"/>
         <w:tblW w:w="8094" w:type="dxa"/>
-        <w:tblLook w:val="04A0"/>
+        <w:tblLook w:val="04A0" w:firstRow="1" w:lastRow="0" w:firstColumn="1" w:lastColumn="0" w:noHBand="0" w:noVBand="1"/>
       </w:tblPr>
       <w:tblGrid>
         <w:gridCol w:w="3402"/>
@@ -7260,11 +8103,11 @@
       </w:tblGrid>
       <w:tr>
         <w:trPr>
-          <w:cnfStyle w:val="100000000000"/>
+          <w:cnfStyle w:val="100000000000" w:firstRow="1" w:lastRow="0" w:firstColumn="0" w:lastColumn="0" w:oddVBand="0" w:evenVBand="0" w:oddHBand="0" w:evenHBand="0" w:firstRowFirstColumn="0" w:firstRowLastColumn="0" w:lastRowFirstColumn="0" w:lastRowLastColumn="0"/>
         </w:trPr>
         <w:tc>
           <w:tcPr>
-            <w:cnfStyle w:val="001000000000"/>
+            <w:cnfStyle w:val="001000000000" w:firstRow="0" w:lastRow="0" w:firstColumn="1" w:lastColumn="0" w:oddVBand="0" w:evenVBand="0" w:oddHBand="0" w:evenHBand="0" w:firstRowFirstColumn="0" w:firstRowLastColumn="0" w:lastRowFirstColumn="0" w:lastRowLastColumn="0"/>
             <w:tcW w:w="3402" w:type="dxa"/>
           </w:tcPr>
           <w:p>
@@ -7290,7 +8133,7 @@
           <w:p>
             <w:pPr>
               <w:pStyle w:val="PSI-ComentarioenTabla"/>
-              <w:cnfStyle w:val="100000000000"/>
+              <w:cnfStyle w:val="100000000000" w:firstRow="1" w:lastRow="0" w:firstColumn="0" w:lastColumn="0" w:oddVBand="0" w:evenVBand="0" w:oddHBand="0" w:evenHBand="0" w:firstRowFirstColumn="0" w:firstRowLastColumn="0" w:lastRowFirstColumn="0" w:lastRowLastColumn="0"/>
               <w:rPr>
                 <w:rFonts w:cstheme="minorHAnsi"/>
                 <w:color w:val="auto"/>
@@ -7308,11 +8151,11 @@
       </w:tr>
       <w:tr>
         <w:trPr>
-          <w:cnfStyle w:val="000000100000"/>
+          <w:cnfStyle w:val="000000100000" w:firstRow="0" w:lastRow="0" w:firstColumn="0" w:lastColumn="0" w:oddVBand="0" w:evenVBand="0" w:oddHBand="1" w:evenHBand="0" w:firstRowFirstColumn="0" w:firstRowLastColumn="0" w:lastRowFirstColumn="0" w:lastRowLastColumn="0"/>
         </w:trPr>
         <w:tc>
           <w:tcPr>
-            <w:cnfStyle w:val="001000000000"/>
+            <w:cnfStyle w:val="001000000000" w:firstRow="0" w:lastRow="0" w:firstColumn="1" w:lastColumn="0" w:oddVBand="0" w:evenVBand="0" w:oddHBand="0" w:evenHBand="0" w:firstRowFirstColumn="0" w:firstRowLastColumn="0" w:lastRowFirstColumn="0" w:lastRowLastColumn="0"/>
             <w:tcW w:w="3402" w:type="dxa"/>
           </w:tcPr>
           <w:p>
@@ -7338,7 +8181,7 @@
           <w:p>
             <w:pPr>
               <w:pStyle w:val="PSI-ComentarioenTabla"/>
-              <w:cnfStyle w:val="000000100000"/>
+              <w:cnfStyle w:val="000000100000" w:firstRow="0" w:lastRow="0" w:firstColumn="0" w:lastColumn="0" w:oddVBand="0" w:evenVBand="0" w:oddHBand="1" w:evenHBand="0" w:firstRowFirstColumn="0" w:firstRowLastColumn="0" w:lastRowFirstColumn="0" w:lastRowLastColumn="0"/>
               <w:rPr>
                 <w:rFonts w:cstheme="minorHAnsi"/>
                 <w:color w:val="auto"/>
@@ -7357,7 +8200,7 @@
       <w:tr>
         <w:tc>
           <w:tcPr>
-            <w:cnfStyle w:val="001000000000"/>
+            <w:cnfStyle w:val="001000000000" w:firstRow="0" w:lastRow="0" w:firstColumn="1" w:lastColumn="0" w:oddVBand="0" w:evenVBand="0" w:oddHBand="0" w:evenHBand="0" w:firstRowFirstColumn="0" w:firstRowLastColumn="0" w:lastRowFirstColumn="0" w:lastRowLastColumn="0"/>
             <w:tcW w:w="3402" w:type="dxa"/>
           </w:tcPr>
           <w:p>
@@ -7384,7 +8227,7 @@
           <w:p>
             <w:pPr>
               <w:pStyle w:val="PSI-ComentarioenTabla"/>
-              <w:cnfStyle w:val="000000000000"/>
+              <w:cnfStyle w:val="000000000000" w:firstRow="0" w:lastRow="0" w:firstColumn="0" w:lastColumn="0" w:oddVBand="0" w:evenVBand="0" w:oddHBand="0" w:evenHBand="0" w:firstRowFirstColumn="0" w:firstRowLastColumn="0" w:lastRowFirstColumn="0" w:lastRowLastColumn="0"/>
               <w:rPr>
                 <w:rFonts w:cstheme="minorHAnsi"/>
                 <w:color w:val="auto"/>
@@ -7402,11 +8245,11 @@
       </w:tr>
       <w:tr>
         <w:trPr>
-          <w:cnfStyle w:val="000000100000"/>
+          <w:cnfStyle w:val="000000100000" w:firstRow="0" w:lastRow="0" w:firstColumn="0" w:lastColumn="0" w:oddVBand="0" w:evenVBand="0" w:oddHBand="1" w:evenHBand="0" w:firstRowFirstColumn="0" w:firstRowLastColumn="0" w:lastRowFirstColumn="0" w:lastRowLastColumn="0"/>
         </w:trPr>
         <w:tc>
           <w:tcPr>
-            <w:cnfStyle w:val="001000000000"/>
+            <w:cnfStyle w:val="001000000000" w:firstRow="0" w:lastRow="0" w:firstColumn="1" w:lastColumn="0" w:oddVBand="0" w:evenVBand="0" w:oddHBand="0" w:evenHBand="0" w:firstRowFirstColumn="0" w:firstRowLastColumn="0" w:lastRowFirstColumn="0" w:lastRowLastColumn="0"/>
             <w:tcW w:w="3402" w:type="dxa"/>
           </w:tcPr>
           <w:p>
@@ -7432,7 +8275,7 @@
           <w:p>
             <w:pPr>
               <w:pStyle w:val="PSI-ComentarioenTabla"/>
-              <w:cnfStyle w:val="000000100000"/>
+              <w:cnfStyle w:val="000000100000" w:firstRow="0" w:lastRow="0" w:firstColumn="0" w:lastColumn="0" w:oddVBand="0" w:evenVBand="0" w:oddHBand="1" w:evenHBand="0" w:firstRowFirstColumn="0" w:firstRowLastColumn="0" w:lastRowFirstColumn="0" w:lastRowLastColumn="0"/>
               <w:rPr>
                 <w:rFonts w:cstheme="minorHAnsi"/>
                 <w:color w:val="auto"/>
@@ -7451,7 +8294,7 @@
       <w:tr>
         <w:tc>
           <w:tcPr>
-            <w:cnfStyle w:val="001000000000"/>
+            <w:cnfStyle w:val="001000000000" w:firstRow="0" w:lastRow="0" w:firstColumn="1" w:lastColumn="0" w:oddVBand="0" w:evenVBand="0" w:oddHBand="0" w:evenHBand="0" w:firstRowFirstColumn="0" w:firstRowLastColumn="0" w:lastRowFirstColumn="0" w:lastRowLastColumn="0"/>
             <w:tcW w:w="8094" w:type="dxa"/>
             <w:gridSpan w:val="2"/>
           </w:tcPr>
@@ -7477,11 +8320,11 @@
       </w:tr>
       <w:tr>
         <w:trPr>
-          <w:cnfStyle w:val="000000100000"/>
+          <w:cnfStyle w:val="000000100000" w:firstRow="0" w:lastRow="0" w:firstColumn="0" w:lastColumn="0" w:oddVBand="0" w:evenVBand="0" w:oddHBand="1" w:evenHBand="0" w:firstRowFirstColumn="0" w:firstRowLastColumn="0" w:lastRowFirstColumn="0" w:lastRowLastColumn="0"/>
         </w:trPr>
         <w:tc>
           <w:tcPr>
-            <w:cnfStyle w:val="001000000000"/>
+            <w:cnfStyle w:val="001000000000" w:firstRow="0" w:lastRow="0" w:firstColumn="1" w:lastColumn="0" w:oddVBand="0" w:evenVBand="0" w:oddHBand="0" w:evenHBand="0" w:firstRowFirstColumn="0" w:firstRowLastColumn="0" w:lastRowFirstColumn="0" w:lastRowLastColumn="0"/>
             <w:tcW w:w="8094" w:type="dxa"/>
             <w:gridSpan w:val="2"/>
           </w:tcPr>
@@ -7541,7 +8384,7 @@
       <w:tblPr>
         <w:tblStyle w:val="GridTable2Accent3"/>
         <w:tblW w:w="8094" w:type="dxa"/>
-        <w:tblLook w:val="04A0"/>
+        <w:tblLook w:val="04A0" w:firstRow="1" w:lastRow="0" w:firstColumn="1" w:lastColumn="0" w:noHBand="0" w:noVBand="1"/>
       </w:tblPr>
       <w:tblGrid>
         <w:gridCol w:w="3402"/>
@@ -7549,11 +8392,11 @@
       </w:tblGrid>
       <w:tr>
         <w:trPr>
-          <w:cnfStyle w:val="100000000000"/>
+          <w:cnfStyle w:val="100000000000" w:firstRow="1" w:lastRow="0" w:firstColumn="0" w:lastColumn="0" w:oddVBand="0" w:evenVBand="0" w:oddHBand="0" w:evenHBand="0" w:firstRowFirstColumn="0" w:firstRowLastColumn="0" w:lastRowFirstColumn="0" w:lastRowLastColumn="0"/>
         </w:trPr>
         <w:tc>
           <w:tcPr>
-            <w:cnfStyle w:val="001000000000"/>
+            <w:cnfStyle w:val="001000000000" w:firstRow="0" w:lastRow="0" w:firstColumn="1" w:lastColumn="0" w:oddVBand="0" w:evenVBand="0" w:oddHBand="0" w:evenHBand="0" w:firstRowFirstColumn="0" w:firstRowLastColumn="0" w:lastRowFirstColumn="0" w:lastRowLastColumn="0"/>
             <w:tcW w:w="3402" w:type="dxa"/>
           </w:tcPr>
           <w:p>
@@ -7579,7 +8422,7 @@
           <w:p>
             <w:pPr>
               <w:pStyle w:val="PSI-ComentarioenTabla"/>
-              <w:cnfStyle w:val="100000000000"/>
+              <w:cnfStyle w:val="100000000000" w:firstRow="1" w:lastRow="0" w:firstColumn="0" w:lastColumn="0" w:oddVBand="0" w:evenVBand="0" w:oddHBand="0" w:evenHBand="0" w:firstRowFirstColumn="0" w:firstRowLastColumn="0" w:lastRowFirstColumn="0" w:lastRowLastColumn="0"/>
               <w:rPr>
                 <w:rFonts w:cstheme="minorHAnsi"/>
                 <w:color w:val="auto"/>
@@ -7597,11 +8440,11 @@
       </w:tr>
       <w:tr>
         <w:trPr>
-          <w:cnfStyle w:val="000000100000"/>
+          <w:cnfStyle w:val="000000100000" w:firstRow="0" w:lastRow="0" w:firstColumn="0" w:lastColumn="0" w:oddVBand="0" w:evenVBand="0" w:oddHBand="1" w:evenHBand="0" w:firstRowFirstColumn="0" w:firstRowLastColumn="0" w:lastRowFirstColumn="0" w:lastRowLastColumn="0"/>
         </w:trPr>
         <w:tc>
           <w:tcPr>
-            <w:cnfStyle w:val="001000000000"/>
+            <w:cnfStyle w:val="001000000000" w:firstRow="0" w:lastRow="0" w:firstColumn="1" w:lastColumn="0" w:oddVBand="0" w:evenVBand="0" w:oddHBand="0" w:evenHBand="0" w:firstRowFirstColumn="0" w:firstRowLastColumn="0" w:lastRowFirstColumn="0" w:lastRowLastColumn="0"/>
             <w:tcW w:w="3402" w:type="dxa"/>
           </w:tcPr>
           <w:p>
@@ -7627,7 +8470,7 @@
           <w:p>
             <w:pPr>
               <w:pStyle w:val="PSI-ComentarioenTabla"/>
-              <w:cnfStyle w:val="000000100000"/>
+              <w:cnfStyle w:val="000000100000" w:firstRow="0" w:lastRow="0" w:firstColumn="0" w:lastColumn="0" w:oddVBand="0" w:evenVBand="0" w:oddHBand="1" w:evenHBand="0" w:firstRowFirstColumn="0" w:firstRowLastColumn="0" w:lastRowFirstColumn="0" w:lastRowLastColumn="0"/>
               <w:rPr>
                 <w:rFonts w:cstheme="minorHAnsi"/>
                 <w:color w:val="auto"/>
@@ -7646,7 +8489,7 @@
       <w:tr>
         <w:tc>
           <w:tcPr>
-            <w:cnfStyle w:val="001000000000"/>
+            <w:cnfStyle w:val="001000000000" w:firstRow="0" w:lastRow="0" w:firstColumn="1" w:lastColumn="0" w:oddVBand="0" w:evenVBand="0" w:oddHBand="0" w:evenHBand="0" w:firstRowFirstColumn="0" w:firstRowLastColumn="0" w:lastRowFirstColumn="0" w:lastRowLastColumn="0"/>
             <w:tcW w:w="3402" w:type="dxa"/>
           </w:tcPr>
           <w:p>
@@ -7673,7 +8516,7 @@
           <w:p>
             <w:pPr>
               <w:pStyle w:val="PSI-ComentarioenTabla"/>
-              <w:cnfStyle w:val="000000000000"/>
+              <w:cnfStyle w:val="000000000000" w:firstRow="0" w:lastRow="0" w:firstColumn="0" w:lastColumn="0" w:oddVBand="0" w:evenVBand="0" w:oddHBand="0" w:evenHBand="0" w:firstRowFirstColumn="0" w:firstRowLastColumn="0" w:lastRowFirstColumn="0" w:lastRowLastColumn="0"/>
               <w:rPr>
                 <w:rFonts w:cstheme="minorHAnsi"/>
                 <w:color w:val="auto"/>
@@ -7691,11 +8534,11 @@
       </w:tr>
       <w:tr>
         <w:trPr>
-          <w:cnfStyle w:val="000000100000"/>
+          <w:cnfStyle w:val="000000100000" w:firstRow="0" w:lastRow="0" w:firstColumn="0" w:lastColumn="0" w:oddVBand="0" w:evenVBand="0" w:oddHBand="1" w:evenHBand="0" w:firstRowFirstColumn="0" w:firstRowLastColumn="0" w:lastRowFirstColumn="0" w:lastRowLastColumn="0"/>
         </w:trPr>
         <w:tc>
           <w:tcPr>
-            <w:cnfStyle w:val="001000000000"/>
+            <w:cnfStyle w:val="001000000000" w:firstRow="0" w:lastRow="0" w:firstColumn="1" w:lastColumn="0" w:oddVBand="0" w:evenVBand="0" w:oddHBand="0" w:evenHBand="0" w:firstRowFirstColumn="0" w:firstRowLastColumn="0" w:lastRowFirstColumn="0" w:lastRowLastColumn="0"/>
             <w:tcW w:w="3402" w:type="dxa"/>
           </w:tcPr>
           <w:p>
@@ -7721,7 +8564,7 @@
           <w:p>
             <w:pPr>
               <w:pStyle w:val="PSI-ComentarioenTabla"/>
-              <w:cnfStyle w:val="000000100000"/>
+              <w:cnfStyle w:val="000000100000" w:firstRow="0" w:lastRow="0" w:firstColumn="0" w:lastColumn="0" w:oddVBand="0" w:evenVBand="0" w:oddHBand="1" w:evenHBand="0" w:firstRowFirstColumn="0" w:firstRowLastColumn="0" w:lastRowFirstColumn="0" w:lastRowLastColumn="0"/>
               <w:rPr>
                 <w:rFonts w:cstheme="minorHAnsi"/>
                 <w:color w:val="auto"/>
@@ -7748,7 +8591,7 @@
       <w:tr>
         <w:tc>
           <w:tcPr>
-            <w:cnfStyle w:val="001000000000"/>
+            <w:cnfStyle w:val="001000000000" w:firstRow="0" w:lastRow="0" w:firstColumn="1" w:lastColumn="0" w:oddVBand="0" w:evenVBand="0" w:oddHBand="0" w:evenHBand="0" w:firstRowFirstColumn="0" w:firstRowLastColumn="0" w:lastRowFirstColumn="0" w:lastRowLastColumn="0"/>
             <w:tcW w:w="8094" w:type="dxa"/>
             <w:gridSpan w:val="2"/>
           </w:tcPr>
@@ -7775,11 +8618,11 @@
       </w:tr>
       <w:tr>
         <w:trPr>
-          <w:cnfStyle w:val="000000100000"/>
+          <w:cnfStyle w:val="000000100000" w:firstRow="0" w:lastRow="0" w:firstColumn="0" w:lastColumn="0" w:oddVBand="0" w:evenVBand="0" w:oddHBand="1" w:evenHBand="0" w:firstRowFirstColumn="0" w:firstRowLastColumn="0" w:lastRowFirstColumn="0" w:lastRowLastColumn="0"/>
         </w:trPr>
         <w:tc>
           <w:tcPr>
-            <w:cnfStyle w:val="001000000000"/>
+            <w:cnfStyle w:val="001000000000" w:firstRow="0" w:lastRow="0" w:firstColumn="1" w:lastColumn="0" w:oddVBand="0" w:evenVBand="0" w:oddHBand="0" w:evenHBand="0" w:firstRowFirstColumn="0" w:firstRowLastColumn="0" w:lastRowFirstColumn="0" w:lastRowLastColumn="0"/>
             <w:tcW w:w="8094" w:type="dxa"/>
             <w:gridSpan w:val="2"/>
           </w:tcPr>
@@ -7814,8 +8657,6 @@
               </w:rPr>
               <w:t xml:space="preserve">: </w:t>
             </w:r>
-            <w:bookmarkStart w:id="49" w:name="_GoBack"/>
-            <w:bookmarkEnd w:id="49"/>
             <w:r>
               <w:rPr>
                 <w:rFonts w:cstheme="minorHAnsi"/>
@@ -7837,19 +8678,709 @@
         <w:pStyle w:val="PSI-Normal"/>
       </w:pPr>
     </w:p>
+    <w:tbl>
+      <w:tblPr>
+        <w:tblStyle w:val="GridTable2Accent3"/>
+        <w:tblW w:w="8094" w:type="dxa"/>
+        <w:tblLook w:val="04A0" w:firstRow="1" w:lastRow="0" w:firstColumn="1" w:lastColumn="0" w:noHBand="0" w:noVBand="1"/>
+      </w:tblPr>
+      <w:tblGrid>
+        <w:gridCol w:w="3402"/>
+        <w:gridCol w:w="4692"/>
+      </w:tblGrid>
+      <w:tr>
+        <w:trPr>
+          <w:cnfStyle w:val="100000000000" w:firstRow="1" w:lastRow="0" w:firstColumn="0" w:lastColumn="0" w:oddVBand="0" w:evenVBand="0" w:oddHBand="0" w:evenHBand="0" w:firstRowFirstColumn="0" w:firstRowLastColumn="0" w:lastRowFirstColumn="0" w:lastRowLastColumn="0"/>
+        </w:trPr>
+        <w:tc>
+          <w:tcPr>
+            <w:cnfStyle w:val="001000000000" w:firstRow="0" w:lastRow="0" w:firstColumn="1" w:lastColumn="0" w:oddVBand="0" w:evenVBand="0" w:oddHBand="0" w:evenHBand="0" w:firstRowFirstColumn="0" w:firstRowLastColumn="0" w:lastRowFirstColumn="0" w:lastRowLastColumn="0"/>
+            <w:tcW w:w="3402" w:type="dxa"/>
+          </w:tcPr>
+          <w:p>
+            <w:pPr>
+              <w:rPr>
+                <w:rFonts w:cstheme="minorHAnsi"/>
+                <w:lang w:val="es-AR"/>
+              </w:rPr>
+            </w:pPr>
+            <w:r>
+              <w:rPr>
+                <w:rFonts w:cstheme="minorHAnsi"/>
+                <w:lang w:val="es-AR"/>
+              </w:rPr>
+              <w:t>ID del Requerimiento:</w:t>
+            </w:r>
+          </w:p>
+        </w:tc>
+        <w:tc>
+          <w:tcPr>
+            <w:tcW w:w="4692" w:type="dxa"/>
+          </w:tcPr>
+          <w:p>
+            <w:pPr>
+              <w:pStyle w:val="PSI-ComentarioenTabla"/>
+              <w:cnfStyle w:val="100000000000" w:firstRow="1" w:lastRow="0" w:firstColumn="0" w:lastColumn="0" w:oddVBand="0" w:evenVBand="0" w:oddHBand="0" w:evenHBand="0" w:firstRowFirstColumn="0" w:firstRowLastColumn="0" w:lastRowFirstColumn="0" w:lastRowLastColumn="0"/>
+              <w:rPr>
+                <w:rFonts w:cstheme="minorHAnsi"/>
+                <w:color w:val="auto"/>
+              </w:rPr>
+            </w:pPr>
+            <w:r>
+              <w:rPr>
+                <w:rFonts w:cstheme="minorHAnsi"/>
+                <w:color w:val="auto"/>
+              </w:rPr>
+              <w:t>Req13</w:t>
+            </w:r>
+          </w:p>
+        </w:tc>
+      </w:tr>
+      <w:tr>
+        <w:trPr>
+          <w:cnfStyle w:val="000000100000" w:firstRow="0" w:lastRow="0" w:firstColumn="0" w:lastColumn="0" w:oddVBand="0" w:evenVBand="0" w:oddHBand="1" w:evenHBand="0" w:firstRowFirstColumn="0" w:firstRowLastColumn="0" w:lastRowFirstColumn="0" w:lastRowLastColumn="0"/>
+        </w:trPr>
+        <w:tc>
+          <w:tcPr>
+            <w:cnfStyle w:val="001000000000" w:firstRow="0" w:lastRow="0" w:firstColumn="1" w:lastColumn="0" w:oddVBand="0" w:evenVBand="0" w:oddHBand="0" w:evenHBand="0" w:firstRowFirstColumn="0" w:firstRowLastColumn="0" w:lastRowFirstColumn="0" w:lastRowLastColumn="0"/>
+            <w:tcW w:w="3402" w:type="dxa"/>
+          </w:tcPr>
+          <w:p>
+            <w:pPr>
+              <w:rPr>
+                <w:rFonts w:cstheme="minorHAnsi"/>
+                <w:lang w:val="es-AR"/>
+              </w:rPr>
+            </w:pPr>
+            <w:r>
+              <w:rPr>
+                <w:rFonts w:cstheme="minorHAnsi"/>
+                <w:lang w:val="es-AR"/>
+              </w:rPr>
+              <w:t>Nombre del Requerimiento:</w:t>
+            </w:r>
+          </w:p>
+        </w:tc>
+        <w:tc>
+          <w:tcPr>
+            <w:tcW w:w="4692" w:type="dxa"/>
+          </w:tcPr>
+          <w:p>
+            <w:pPr>
+              <w:pStyle w:val="PSI-ComentarioenTabla"/>
+              <w:cnfStyle w:val="000000100000" w:firstRow="0" w:lastRow="0" w:firstColumn="0" w:lastColumn="0" w:oddVBand="0" w:evenVBand="0" w:oddHBand="1" w:evenHBand="0" w:firstRowFirstColumn="0" w:firstRowLastColumn="0" w:lastRowFirstColumn="0" w:lastRowLastColumn="0"/>
+              <w:rPr>
+                <w:rFonts w:cstheme="minorHAnsi"/>
+                <w:color w:val="auto"/>
+              </w:rPr>
+            </w:pPr>
+            <w:r>
+              <w:rPr>
+                <w:rFonts w:cstheme="minorHAnsi"/>
+                <w:color w:val="auto"/>
+              </w:rPr>
+              <w:t>Permitir agregar un archivo adjunto a la valoración, en forma de imagen, al valorador.</w:t>
+            </w:r>
+          </w:p>
+        </w:tc>
+      </w:tr>
+      <w:tr>
+        <w:tc>
+          <w:tcPr>
+            <w:cnfStyle w:val="001000000000" w:firstRow="0" w:lastRow="0" w:firstColumn="1" w:lastColumn="0" w:oddVBand="0" w:evenVBand="0" w:oddHBand="0" w:evenHBand="0" w:firstRowFirstColumn="0" w:firstRowLastColumn="0" w:lastRowFirstColumn="0" w:lastRowLastColumn="0"/>
+            <w:tcW w:w="3402" w:type="dxa"/>
+          </w:tcPr>
+          <w:p>
+            <w:pPr>
+              <w:ind w:left="34" w:firstLine="0"/>
+              <w:rPr>
+                <w:rFonts w:cstheme="minorHAnsi"/>
+                <w:lang w:val="es-AR"/>
+              </w:rPr>
+            </w:pPr>
+            <w:r>
+              <w:rPr>
+                <w:rFonts w:cstheme="minorHAnsi"/>
+                <w:lang w:val="es-AR"/>
+              </w:rPr>
+              <w:t>Identificación del Requerimiento:</w:t>
+            </w:r>
+          </w:p>
+        </w:tc>
+        <w:tc>
+          <w:tcPr>
+            <w:tcW w:w="4692" w:type="dxa"/>
+          </w:tcPr>
+          <w:p>
+            <w:pPr>
+              <w:pStyle w:val="PSI-ComentarioenTabla"/>
+              <w:cnfStyle w:val="000000000000" w:firstRow="0" w:lastRow="0" w:firstColumn="0" w:lastColumn="0" w:oddVBand="0" w:evenVBand="0" w:oddHBand="0" w:evenHBand="0" w:firstRowFirstColumn="0" w:firstRowLastColumn="0" w:lastRowFirstColumn="0" w:lastRowLastColumn="0"/>
+              <w:rPr>
+                <w:rFonts w:cstheme="minorHAnsi"/>
+                <w:color w:val="auto"/>
+              </w:rPr>
+            </w:pPr>
+            <w:r>
+              <w:rPr>
+                <w:rFonts w:cstheme="minorHAnsi"/>
+                <w:color w:val="auto"/>
+              </w:rPr>
+              <w:t>REQ013</w:t>
+            </w:r>
+          </w:p>
+        </w:tc>
+      </w:tr>
+      <w:tr>
+        <w:trPr>
+          <w:cnfStyle w:val="000000100000" w:firstRow="0" w:lastRow="0" w:firstColumn="0" w:lastColumn="0" w:oddVBand="0" w:evenVBand="0" w:oddHBand="1" w:evenHBand="0" w:firstRowFirstColumn="0" w:firstRowLastColumn="0" w:lastRowFirstColumn="0" w:lastRowLastColumn="0"/>
+        </w:trPr>
+        <w:tc>
+          <w:tcPr>
+            <w:cnfStyle w:val="001000000000" w:firstRow="0" w:lastRow="0" w:firstColumn="1" w:lastColumn="0" w:oddVBand="0" w:evenVBand="0" w:oddHBand="0" w:evenHBand="0" w:firstRowFirstColumn="0" w:firstRowLastColumn="0" w:lastRowFirstColumn="0" w:lastRowLastColumn="0"/>
+            <w:tcW w:w="3402" w:type="dxa"/>
+          </w:tcPr>
+          <w:p>
+            <w:pPr>
+              <w:rPr>
+                <w:rFonts w:cstheme="minorHAnsi"/>
+                <w:lang w:val="es-AR"/>
+              </w:rPr>
+            </w:pPr>
+            <w:r>
+              <w:rPr>
+                <w:rFonts w:cstheme="minorHAnsi"/>
+                <w:lang w:val="es-AR"/>
+              </w:rPr>
+              <w:t>Características:</w:t>
+            </w:r>
+          </w:p>
+        </w:tc>
+        <w:tc>
+          <w:tcPr>
+            <w:tcW w:w="4692" w:type="dxa"/>
+          </w:tcPr>
+          <w:p>
+            <w:pPr>
+              <w:pStyle w:val="PSI-ComentarioenTabla"/>
+              <w:cnfStyle w:val="000000100000" w:firstRow="0" w:lastRow="0" w:firstColumn="0" w:lastColumn="0" w:oddVBand="0" w:evenVBand="0" w:oddHBand="1" w:evenHBand="0" w:firstRowFirstColumn="0" w:firstRowLastColumn="0" w:lastRowFirstColumn="0" w:lastRowLastColumn="0"/>
+              <w:rPr>
+                <w:rFonts w:cstheme="minorHAnsi"/>
+                <w:color w:val="auto"/>
+              </w:rPr>
+            </w:pPr>
+            <w:r>
+              <w:rPr>
+                <w:rFonts w:cstheme="minorHAnsi"/>
+                <w:color w:val="auto"/>
+              </w:rPr>
+              <w:t>Al realizar una valoración dar la opción de adjuntar una fotografía referente a la valoración en sí.</w:t>
+            </w:r>
+          </w:p>
+        </w:tc>
+      </w:tr>
+      <w:tr>
+        <w:tc>
+          <w:tcPr>
+            <w:cnfStyle w:val="001000000000" w:firstRow="0" w:lastRow="0" w:firstColumn="1" w:lastColumn="0" w:oddVBand="0" w:evenVBand="0" w:oddHBand="0" w:evenHBand="0" w:firstRowFirstColumn="0" w:firstRowLastColumn="0" w:lastRowFirstColumn="0" w:lastRowLastColumn="0"/>
+            <w:tcW w:w="8094" w:type="dxa"/>
+            <w:gridSpan w:val="2"/>
+          </w:tcPr>
+          <w:p>
+            <w:pPr>
+              <w:pStyle w:val="PSI-ComentarioenTabla"/>
+              <w:rPr>
+                <w:rFonts w:cstheme="minorHAnsi"/>
+                <w:b w:val="0"/>
+                <w:color w:val="auto"/>
+              </w:rPr>
+            </w:pPr>
+            <w:r>
+              <w:rPr>
+                <w:rFonts w:cstheme="minorHAnsi"/>
+                <w:b w:val="0"/>
+                <w:color w:val="auto"/>
+              </w:rPr>
+              <w:t>En el momento posterior de realizar una valoración, el sistema deberá permitirle al usuario valorador el adjuntar un archivo en formato de imagen, que refiera a una fotografía para dar más detalles sobre la valoración realizada.</w:t>
+            </w:r>
+          </w:p>
+        </w:tc>
+      </w:tr>
+      <w:tr>
+        <w:trPr>
+          <w:cnfStyle w:val="000000100000" w:firstRow="0" w:lastRow="0" w:firstColumn="0" w:lastColumn="0" w:oddVBand="0" w:evenVBand="0" w:oddHBand="1" w:evenHBand="0" w:firstRowFirstColumn="0" w:firstRowLastColumn="0" w:lastRowFirstColumn="0" w:lastRowLastColumn="0"/>
+        </w:trPr>
+        <w:tc>
+          <w:tcPr>
+            <w:cnfStyle w:val="001000000000" w:firstRow="0" w:lastRow="0" w:firstColumn="1" w:lastColumn="0" w:oddVBand="0" w:evenVBand="0" w:oddHBand="0" w:evenHBand="0" w:firstRowFirstColumn="0" w:firstRowLastColumn="0" w:lastRowFirstColumn="0" w:lastRowLastColumn="0"/>
+            <w:tcW w:w="8094" w:type="dxa"/>
+            <w:gridSpan w:val="2"/>
+          </w:tcPr>
+          <w:p>
+            <w:pPr>
+              <w:pStyle w:val="PSI-ComentarioenTabla"/>
+              <w:rPr>
+                <w:rFonts w:cstheme="minorHAnsi"/>
+                <w:color w:val="auto"/>
+              </w:rPr>
+            </w:pPr>
+            <w:r>
+              <w:rPr>
+                <w:rFonts w:cstheme="minorHAnsi"/>
+                <w:b w:val="0"/>
+                <w:color w:val="auto"/>
+              </w:rPr>
+              <w:t>L</w:t>
+            </w:r>
+            <w:r>
+              <w:rPr>
+                <w:rFonts w:cstheme="minorHAnsi"/>
+                <w:b w:val="0"/>
+                <w:color w:val="auto"/>
+              </w:rPr>
+              <w:t>a prioridad de requerimiento</w:t>
+            </w:r>
+            <w:r>
+              <w:rPr>
+                <w:rFonts w:cstheme="minorHAnsi"/>
+                <w:color w:val="auto"/>
+              </w:rPr>
+              <w:t xml:space="preserve">: </w:t>
+            </w:r>
+            <w:r>
+              <w:rPr>
+                <w:rFonts w:cstheme="minorHAnsi"/>
+                <w:color w:val="auto"/>
+              </w:rPr>
+              <w:t>BAJA</w:t>
+            </w:r>
+          </w:p>
+        </w:tc>
+      </w:tr>
+    </w:tbl>
     <w:p>
       <w:pPr>
+        <w:pStyle w:val="PSI-Normal"/>
+      </w:pPr>
+    </w:p>
+    <w:p>
+      <w:pPr>
+        <w:pStyle w:val="PSI-Normal"/>
+      </w:pPr>
+    </w:p>
+    <w:tbl>
+      <w:tblPr>
+        <w:tblStyle w:val="GridTable2Accent3"/>
+        <w:tblW w:w="8094" w:type="dxa"/>
+        <w:tblLook w:val="04A0" w:firstRow="1" w:lastRow="0" w:firstColumn="1" w:lastColumn="0" w:noHBand="0" w:noVBand="1"/>
+      </w:tblPr>
+      <w:tblGrid>
+        <w:gridCol w:w="3402"/>
+        <w:gridCol w:w="4692"/>
+      </w:tblGrid>
+      <w:tr>
+        <w:trPr>
+          <w:cnfStyle w:val="100000000000" w:firstRow="1" w:lastRow="0" w:firstColumn="0" w:lastColumn="0" w:oddVBand="0" w:evenVBand="0" w:oddHBand="0" w:evenHBand="0" w:firstRowFirstColumn="0" w:firstRowLastColumn="0" w:lastRowFirstColumn="0" w:lastRowLastColumn="0"/>
+        </w:trPr>
+        <w:tc>
+          <w:tcPr>
+            <w:cnfStyle w:val="001000000000" w:firstRow="0" w:lastRow="0" w:firstColumn="1" w:lastColumn="0" w:oddVBand="0" w:evenVBand="0" w:oddHBand="0" w:evenHBand="0" w:firstRowFirstColumn="0" w:firstRowLastColumn="0" w:lastRowFirstColumn="0" w:lastRowLastColumn="0"/>
+            <w:tcW w:w="3402" w:type="dxa"/>
+          </w:tcPr>
+          <w:p>
+            <w:pPr>
+              <w:rPr>
+                <w:rFonts w:cstheme="minorHAnsi"/>
+                <w:lang w:val="es-AR"/>
+              </w:rPr>
+            </w:pPr>
+            <w:r>
+              <w:rPr>
+                <w:rFonts w:cstheme="minorHAnsi"/>
+                <w:lang w:val="es-AR"/>
+              </w:rPr>
+              <w:t>ID del Requerimiento:</w:t>
+            </w:r>
+          </w:p>
+        </w:tc>
+        <w:tc>
+          <w:tcPr>
+            <w:tcW w:w="4692" w:type="dxa"/>
+          </w:tcPr>
+          <w:p>
+            <w:pPr>
+              <w:pStyle w:val="PSI-ComentarioenTabla"/>
+              <w:cnfStyle w:val="100000000000" w:firstRow="1" w:lastRow="0" w:firstColumn="0" w:lastColumn="0" w:oddVBand="0" w:evenVBand="0" w:oddHBand="0" w:evenHBand="0" w:firstRowFirstColumn="0" w:firstRowLastColumn="0" w:lastRowFirstColumn="0" w:lastRowLastColumn="0"/>
+              <w:rPr>
+                <w:rFonts w:cstheme="minorHAnsi"/>
+                <w:color w:val="auto"/>
+              </w:rPr>
+            </w:pPr>
+            <w:r>
+              <w:rPr>
+                <w:rFonts w:cstheme="minorHAnsi"/>
+                <w:color w:val="auto"/>
+              </w:rPr>
+              <w:t>Req14</w:t>
+            </w:r>
+          </w:p>
+        </w:tc>
+      </w:tr>
+      <w:tr>
+        <w:trPr>
+          <w:cnfStyle w:val="000000100000" w:firstRow="0" w:lastRow="0" w:firstColumn="0" w:lastColumn="0" w:oddVBand="0" w:evenVBand="0" w:oddHBand="1" w:evenHBand="0" w:firstRowFirstColumn="0" w:firstRowLastColumn="0" w:lastRowFirstColumn="0" w:lastRowLastColumn="0"/>
+        </w:trPr>
+        <w:tc>
+          <w:tcPr>
+            <w:cnfStyle w:val="001000000000" w:firstRow="0" w:lastRow="0" w:firstColumn="1" w:lastColumn="0" w:oddVBand="0" w:evenVBand="0" w:oddHBand="0" w:evenHBand="0" w:firstRowFirstColumn="0" w:firstRowLastColumn="0" w:lastRowFirstColumn="0" w:lastRowLastColumn="0"/>
+            <w:tcW w:w="3402" w:type="dxa"/>
+          </w:tcPr>
+          <w:p>
+            <w:pPr>
+              <w:rPr>
+                <w:rFonts w:cstheme="minorHAnsi"/>
+                <w:lang w:val="es-AR"/>
+              </w:rPr>
+            </w:pPr>
+            <w:r>
+              <w:rPr>
+                <w:rFonts w:cstheme="minorHAnsi"/>
+                <w:lang w:val="es-AR"/>
+              </w:rPr>
+              <w:t>Nombre del Requerimiento:</w:t>
+            </w:r>
+          </w:p>
+        </w:tc>
+        <w:tc>
+          <w:tcPr>
+            <w:tcW w:w="4692" w:type="dxa"/>
+          </w:tcPr>
+          <w:p>
+            <w:pPr>
+              <w:pStyle w:val="PSI-ComentarioenTabla"/>
+              <w:cnfStyle w:val="000000100000" w:firstRow="0" w:lastRow="0" w:firstColumn="0" w:lastColumn="0" w:oddVBand="0" w:evenVBand="0" w:oddHBand="1" w:evenHBand="0" w:firstRowFirstColumn="0" w:firstRowLastColumn="0" w:lastRowFirstColumn="0" w:lastRowLastColumn="0"/>
+              <w:rPr>
+                <w:rFonts w:cstheme="minorHAnsi"/>
+                <w:color w:val="auto"/>
+              </w:rPr>
+            </w:pPr>
+            <w:r>
+              <w:rPr>
+                <w:rFonts w:cstheme="minorHAnsi"/>
+                <w:color w:val="auto"/>
+              </w:rPr>
+              <w:t>Permitir agregar</w:t>
+            </w:r>
+            <w:r>
+              <w:rPr>
+                <w:rFonts w:cstheme="minorHAnsi"/>
+                <w:color w:val="auto"/>
+              </w:rPr>
+              <w:t xml:space="preserve"> </w:t>
+            </w:r>
+            <w:r>
+              <w:rPr>
+                <w:rFonts w:cstheme="minorHAnsi"/>
+                <w:color w:val="auto"/>
+              </w:rPr>
+              <w:t xml:space="preserve">al usuario </w:t>
+            </w:r>
+            <w:r>
+              <w:rPr>
+                <w:rFonts w:cstheme="minorHAnsi"/>
+                <w:color w:val="auto"/>
+              </w:rPr>
+              <w:t>valorador</w:t>
+            </w:r>
+            <w:r>
+              <w:rPr>
+                <w:rFonts w:cstheme="minorHAnsi"/>
+                <w:color w:val="auto"/>
+              </w:rPr>
+              <w:t xml:space="preserve"> un</w:t>
+            </w:r>
+            <w:r>
+              <w:rPr>
+                <w:rFonts w:cstheme="minorHAnsi"/>
+                <w:color w:val="auto"/>
+              </w:rPr>
+              <w:t>a</w:t>
+            </w:r>
+            <w:r>
+              <w:rPr>
+                <w:rFonts w:cstheme="minorHAnsi"/>
+                <w:color w:val="auto"/>
+              </w:rPr>
+              <w:t xml:space="preserve"> </w:t>
+            </w:r>
+            <w:r>
+              <w:rPr>
+                <w:rFonts w:cstheme="minorHAnsi"/>
+                <w:color w:val="auto"/>
+              </w:rPr>
+              <w:t>descripción sobre la valoración realizada.</w:t>
+            </w:r>
+          </w:p>
+        </w:tc>
+      </w:tr>
+      <w:tr>
+        <w:tc>
+          <w:tcPr>
+            <w:cnfStyle w:val="001000000000" w:firstRow="0" w:lastRow="0" w:firstColumn="1" w:lastColumn="0" w:oddVBand="0" w:evenVBand="0" w:oddHBand="0" w:evenHBand="0" w:firstRowFirstColumn="0" w:firstRowLastColumn="0" w:lastRowFirstColumn="0" w:lastRowLastColumn="0"/>
+            <w:tcW w:w="3402" w:type="dxa"/>
+          </w:tcPr>
+          <w:p>
+            <w:pPr>
+              <w:ind w:left="34" w:firstLine="0"/>
+              <w:rPr>
+                <w:rFonts w:cstheme="minorHAnsi"/>
+                <w:lang w:val="es-AR"/>
+              </w:rPr>
+            </w:pPr>
+            <w:r>
+              <w:rPr>
+                <w:rFonts w:cstheme="minorHAnsi"/>
+                <w:lang w:val="es-AR"/>
+              </w:rPr>
+              <w:t>Identificación del Requerimiento:</w:t>
+            </w:r>
+          </w:p>
+        </w:tc>
+        <w:tc>
+          <w:tcPr>
+            <w:tcW w:w="4692" w:type="dxa"/>
+          </w:tcPr>
+          <w:p>
+            <w:pPr>
+              <w:pStyle w:val="PSI-ComentarioenTabla"/>
+              <w:cnfStyle w:val="000000000000" w:firstRow="0" w:lastRow="0" w:firstColumn="0" w:lastColumn="0" w:oddVBand="0" w:evenVBand="0" w:oddHBand="0" w:evenHBand="0" w:firstRowFirstColumn="0" w:firstRowLastColumn="0" w:lastRowFirstColumn="0" w:lastRowLastColumn="0"/>
+              <w:rPr>
+                <w:rFonts w:cstheme="minorHAnsi"/>
+                <w:color w:val="auto"/>
+              </w:rPr>
+            </w:pPr>
+            <w:r>
+              <w:rPr>
+                <w:rFonts w:cstheme="minorHAnsi"/>
+                <w:color w:val="auto"/>
+              </w:rPr>
+              <w:t>REQ014</w:t>
+            </w:r>
+          </w:p>
+        </w:tc>
+      </w:tr>
+      <w:tr>
+        <w:trPr>
+          <w:cnfStyle w:val="000000100000" w:firstRow="0" w:lastRow="0" w:firstColumn="0" w:lastColumn="0" w:oddVBand="0" w:evenVBand="0" w:oddHBand="1" w:evenHBand="0" w:firstRowFirstColumn="0" w:firstRowLastColumn="0" w:lastRowFirstColumn="0" w:lastRowLastColumn="0"/>
+        </w:trPr>
+        <w:tc>
+          <w:tcPr>
+            <w:cnfStyle w:val="001000000000" w:firstRow="0" w:lastRow="0" w:firstColumn="1" w:lastColumn="0" w:oddVBand="0" w:evenVBand="0" w:oddHBand="0" w:evenHBand="0" w:firstRowFirstColumn="0" w:firstRowLastColumn="0" w:lastRowFirstColumn="0" w:lastRowLastColumn="0"/>
+            <w:tcW w:w="3402" w:type="dxa"/>
+          </w:tcPr>
+          <w:p>
+            <w:pPr>
+              <w:rPr>
+                <w:rFonts w:cstheme="minorHAnsi"/>
+                <w:lang w:val="es-AR"/>
+              </w:rPr>
+            </w:pPr>
+            <w:r>
+              <w:rPr>
+                <w:rFonts w:cstheme="minorHAnsi"/>
+                <w:lang w:val="es-AR"/>
+              </w:rPr>
+              <w:t>Características:</w:t>
+            </w:r>
+          </w:p>
+        </w:tc>
+        <w:tc>
+          <w:tcPr>
+            <w:tcW w:w="4692" w:type="dxa"/>
+          </w:tcPr>
+          <w:p>
+            <w:pPr>
+              <w:pStyle w:val="PSI-ComentarioenTabla"/>
+              <w:cnfStyle w:val="000000100000" w:firstRow="0" w:lastRow="0" w:firstColumn="0" w:lastColumn="0" w:oddVBand="0" w:evenVBand="0" w:oddHBand="1" w:evenHBand="0" w:firstRowFirstColumn="0" w:firstRowLastColumn="0" w:lastRowFirstColumn="0" w:lastRowLastColumn="0"/>
+              <w:rPr>
+                <w:rFonts w:cstheme="minorHAnsi"/>
+                <w:color w:val="auto"/>
+              </w:rPr>
+            </w:pPr>
+            <w:r>
+              <w:rPr>
+                <w:rFonts w:cstheme="minorHAnsi"/>
+                <w:color w:val="auto"/>
+              </w:rPr>
+              <w:t>Al realizar una valoración dar la o</w:t>
+            </w:r>
+            <w:r>
+              <w:rPr>
+                <w:rFonts w:cstheme="minorHAnsi"/>
+                <w:color w:val="auto"/>
+              </w:rPr>
+              <w:t>pción de adjuntar una descripción</w:t>
+            </w:r>
+            <w:r>
+              <w:rPr>
+                <w:rFonts w:cstheme="minorHAnsi"/>
+                <w:color w:val="auto"/>
+              </w:rPr>
+              <w:t xml:space="preserve"> referente a la valoración en sí.</w:t>
+            </w:r>
+          </w:p>
+        </w:tc>
+      </w:tr>
+      <w:tr>
+        <w:tc>
+          <w:tcPr>
+            <w:cnfStyle w:val="001000000000" w:firstRow="0" w:lastRow="0" w:firstColumn="1" w:lastColumn="0" w:oddVBand="0" w:evenVBand="0" w:oddHBand="0" w:evenHBand="0" w:firstRowFirstColumn="0" w:firstRowLastColumn="0" w:lastRowFirstColumn="0" w:lastRowLastColumn="0"/>
+            <w:tcW w:w="8094" w:type="dxa"/>
+            <w:gridSpan w:val="2"/>
+          </w:tcPr>
+          <w:p>
+            <w:pPr>
+              <w:pStyle w:val="PSI-ComentarioenTabla"/>
+              <w:rPr>
+                <w:rFonts w:cstheme="minorHAnsi"/>
+                <w:b w:val="0"/>
+                <w:color w:val="auto"/>
+              </w:rPr>
+            </w:pPr>
+            <w:r>
+              <w:rPr>
+                <w:rFonts w:cstheme="minorHAnsi"/>
+                <w:b w:val="0"/>
+                <w:color w:val="auto"/>
+              </w:rPr>
+              <w:t>En el momento posterior de realizar una valoración, el sistema deberá permitirle al usuario valorador el adjuntar un</w:t>
+            </w:r>
+            <w:r>
+              <w:rPr>
+                <w:rFonts w:cstheme="minorHAnsi"/>
+                <w:b w:val="0"/>
+                <w:color w:val="auto"/>
+              </w:rPr>
+              <w:t>a</w:t>
+            </w:r>
+            <w:r>
+              <w:rPr>
+                <w:rFonts w:cstheme="minorHAnsi"/>
+                <w:b w:val="0"/>
+                <w:color w:val="auto"/>
+              </w:rPr>
+              <w:t xml:space="preserve"> </w:t>
+            </w:r>
+            <w:r>
+              <w:rPr>
+                <w:rFonts w:cstheme="minorHAnsi"/>
+                <w:b w:val="0"/>
+                <w:color w:val="auto"/>
+              </w:rPr>
+              <w:t>descripción</w:t>
+            </w:r>
+            <w:r>
+              <w:rPr>
+                <w:rFonts w:cstheme="minorHAnsi"/>
+                <w:b w:val="0"/>
+                <w:color w:val="auto"/>
+              </w:rPr>
+              <w:t xml:space="preserve">, que </w:t>
+            </w:r>
+            <w:r>
+              <w:rPr>
+                <w:rFonts w:cstheme="minorHAnsi"/>
+                <w:b w:val="0"/>
+                <w:color w:val="auto"/>
+              </w:rPr>
+              <w:t>sirva</w:t>
+            </w:r>
+            <w:r>
+              <w:rPr>
+                <w:rFonts w:cstheme="minorHAnsi"/>
+                <w:b w:val="0"/>
+                <w:color w:val="auto"/>
+              </w:rPr>
+              <w:t xml:space="preserve"> para dar más detalles sobre la valoración realizada.</w:t>
+            </w:r>
+          </w:p>
+        </w:tc>
+      </w:tr>
+      <w:tr>
+        <w:trPr>
+          <w:cnfStyle w:val="000000100000" w:firstRow="0" w:lastRow="0" w:firstColumn="0" w:lastColumn="0" w:oddVBand="0" w:evenVBand="0" w:oddHBand="1" w:evenHBand="0" w:firstRowFirstColumn="0" w:firstRowLastColumn="0" w:lastRowFirstColumn="0" w:lastRowLastColumn="0"/>
+        </w:trPr>
+        <w:tc>
+          <w:tcPr>
+            <w:cnfStyle w:val="001000000000" w:firstRow="0" w:lastRow="0" w:firstColumn="1" w:lastColumn="0" w:oddVBand="0" w:evenVBand="0" w:oddHBand="0" w:evenHBand="0" w:firstRowFirstColumn="0" w:firstRowLastColumn="0" w:lastRowFirstColumn="0" w:lastRowLastColumn="0"/>
+            <w:tcW w:w="8094" w:type="dxa"/>
+            <w:gridSpan w:val="2"/>
+          </w:tcPr>
+          <w:p>
+            <w:pPr>
+              <w:pStyle w:val="PSI-ComentarioenTabla"/>
+              <w:rPr>
+                <w:rFonts w:cstheme="minorHAnsi"/>
+                <w:color w:val="auto"/>
+              </w:rPr>
+            </w:pPr>
+            <w:r>
+              <w:rPr>
+                <w:rFonts w:cstheme="minorHAnsi"/>
+                <w:b w:val="0"/>
+                <w:color w:val="auto"/>
+              </w:rPr>
+              <w:t>L</w:t>
+            </w:r>
+            <w:r>
+              <w:rPr>
+                <w:rFonts w:cstheme="minorHAnsi"/>
+                <w:b w:val="0"/>
+                <w:color w:val="auto"/>
+              </w:rPr>
+              <w:t>a prioridad de requerimiento</w:t>
+            </w:r>
+            <w:r>
+              <w:rPr>
+                <w:rFonts w:cstheme="minorHAnsi"/>
+                <w:color w:val="auto"/>
+              </w:rPr>
+              <w:t xml:space="preserve">: </w:t>
+            </w:r>
+            <w:r>
+              <w:rPr>
+                <w:rFonts w:cstheme="minorHAnsi"/>
+                <w:color w:val="auto"/>
+              </w:rPr>
+              <w:t>BAJA</w:t>
+            </w:r>
+          </w:p>
+        </w:tc>
+      </w:tr>
+    </w:tbl>
+    <w:p>
+      <w:pPr>
+        <w:pStyle w:val="PSI-Normal"/>
+      </w:pPr>
+    </w:p>
+    <w:p>
+      <w:pPr>
+        <w:pStyle w:val="PSI-Normal"/>
+      </w:pPr>
+    </w:p>
+    <w:p>
+      <w:pPr>
         <w:pStyle w:val="PSI-Ttulo1"/>
       </w:pPr>
-      <w:bookmarkStart w:id="50" w:name="_Toc235007276"/>
-      <w:bookmarkStart w:id="51" w:name="_Toc235009562"/>
-      <w:bookmarkStart w:id="52" w:name="_Toc257629757"/>
+      <w:bookmarkStart w:id="49" w:name="_Toc235007276"/>
+      <w:bookmarkStart w:id="50" w:name="_Toc235009562"/>
+      <w:bookmarkStart w:id="51" w:name="_Toc257629757"/>
       <w:r>
+        <w:lastRenderedPageBreak/>
         <w:t>Requerimientos No Funcionales</w:t>
       </w:r>
+      <w:bookmarkEnd w:id="49"/>
       <w:bookmarkEnd w:id="50"/>
       <w:bookmarkEnd w:id="51"/>
-      <w:bookmarkEnd w:id="52"/>
     </w:p>
     <w:p>
       <w:pPr>
@@ -7868,9 +9399,9 @@
           <w:color w:val="92D050"/>
         </w:rPr>
       </w:pPr>
-      <w:bookmarkStart w:id="53" w:name="_Toc235007277"/>
-      <w:bookmarkStart w:id="54" w:name="_Toc235009563"/>
-      <w:bookmarkStart w:id="55" w:name="_Toc257629758"/>
+      <w:bookmarkStart w:id="52" w:name="_Toc235007277"/>
+      <w:bookmarkStart w:id="53" w:name="_Toc235009563"/>
+      <w:bookmarkStart w:id="54" w:name="_Toc257629758"/>
       <w:r>
         <w:rPr>
           <w:rFonts w:asciiTheme="minorHAnsi" w:hAnsiTheme="minorHAnsi" w:cstheme="minorHAnsi"/>
@@ -7878,9 +9409,25 @@
         </w:rPr>
         <w:t>Usabilidad</w:t>
       </w:r>
+      <w:bookmarkEnd w:id="52"/>
       <w:bookmarkEnd w:id="53"/>
       <w:bookmarkEnd w:id="54"/>
-      <w:bookmarkEnd w:id="55"/>
+    </w:p>
+    <w:p>
+      <w:pPr>
+        <w:pStyle w:val="PSI-Normal"/>
+      </w:pPr>
+      <w:r>
+        <w:t>El sistema deberá de presentar una facilidad de uso alta, esto se debe a que los usuarios finales que harán uso del producto no deben de presentar dificultades para familiarizarse en funcionamiento y manejo de la aplicación.</w:t>
+      </w:r>
+    </w:p>
+    <w:p>
+      <w:pPr>
+        <w:pStyle w:val="PSI-Normal"/>
+      </w:pPr>
+      <w:r>
+        <w:t xml:space="preserve">El uso de las características principales del sistema, en el entorno referente a los usuarios valoradores, no debe poseer una dificultad de uso que exige una capacitación mayor a 15 minutos. </w:t>
+      </w:r>
     </w:p>
     <w:p>
       <w:pPr>
@@ -7890,22 +9437,6 @@
           <w:color w:val="auto"/>
         </w:rPr>
       </w:pPr>
-      <w:r>
-        <w:rPr>
-          <w:rFonts w:cstheme="minorHAnsi"/>
-          <w:color w:val="auto"/>
-        </w:rPr>
-        <w:t xml:space="preserve"> [En este apartado se debe incluir la lista de todos los requerimientos que afecten la usabilidad. Esto debe incluir: el tiempo que se tomará un usuario en aprender a utilizar el sistema y se podría explicar  por qué debe ser rápido el aprendizaje, los tiempos medibles de tarea para las tareas típicas y los requerimientos para concordar con estándares.]</w:t>
-      </w:r>
-    </w:p>
-    <w:p>
-      <w:pPr>
-        <w:pStyle w:val="PSI-Comentario"/>
-        <w:rPr>
-          <w:rFonts w:cstheme="minorHAnsi"/>
-          <w:color w:val="auto"/>
-        </w:rPr>
-      </w:pPr>
     </w:p>
     <w:p>
       <w:pPr>
@@ -7915,9 +9446,9 @@
           <w:color w:val="92D050"/>
         </w:rPr>
       </w:pPr>
-      <w:bookmarkStart w:id="56" w:name="_Toc235007278"/>
-      <w:bookmarkStart w:id="57" w:name="_Toc235009564"/>
-      <w:bookmarkStart w:id="58" w:name="_Toc257629759"/>
+      <w:bookmarkStart w:id="55" w:name="_Toc235007278"/>
+      <w:bookmarkStart w:id="56" w:name="_Toc235009564"/>
+      <w:bookmarkStart w:id="57" w:name="_Toc257629759"/>
       <w:r>
         <w:rPr>
           <w:rFonts w:asciiTheme="minorHAnsi" w:hAnsiTheme="minorHAnsi" w:cstheme="minorHAnsi"/>
@@ -7925,9 +9456,9 @@
         </w:rPr>
         <w:t>Confiabilidad</w:t>
       </w:r>
+      <w:bookmarkEnd w:id="55"/>
       <w:bookmarkEnd w:id="56"/>
       <w:bookmarkEnd w:id="57"/>
-      <w:bookmarkEnd w:id="58"/>
     </w:p>
     <w:p>
       <w:pPr>
@@ -7954,6 +9485,8 @@
           <w:color w:val="auto"/>
         </w:rPr>
       </w:pPr>
+      <w:bookmarkStart w:id="58" w:name="_GoBack"/>
+      <w:bookmarkEnd w:id="58"/>
     </w:p>
     <w:p>
       <w:pPr>
@@ -8016,7 +9549,6 @@
           <w:rFonts w:asciiTheme="minorHAnsi" w:hAnsiTheme="minorHAnsi" w:cstheme="minorHAnsi"/>
           <w:color w:val="auto"/>
         </w:rPr>
-        <w:lastRenderedPageBreak/>
         <w:t xml:space="preserve"> </w:t>
       </w:r>
       <w:bookmarkStart w:id="62" w:name="_Toc235007280"/>
@@ -8088,6 +9620,7 @@
           <w:rFonts w:asciiTheme="minorHAnsi" w:hAnsiTheme="minorHAnsi" w:cstheme="minorHAnsi"/>
           <w:color w:val="92D050"/>
         </w:rPr>
+        <w:lastRenderedPageBreak/>
         <w:t>Interfaces</w:t>
       </w:r>
       <w:bookmarkEnd w:id="65"/>
@@ -8260,7 +9793,6 @@
       <w:bookmarkStart w:id="78" w:name="_Toc235009571"/>
       <w:bookmarkStart w:id="79" w:name="_Toc257629766"/>
       <w:r>
-        <w:lastRenderedPageBreak/>
         <w:t>Interfaces de Comunicaciones</w:t>
       </w:r>
       <w:bookmarkEnd w:id="77"/>
@@ -8331,6 +9863,7 @@
           <w:rFonts w:asciiTheme="minorHAnsi" w:hAnsiTheme="minorHAnsi" w:cstheme="minorHAnsi"/>
           <w:color w:val="92D050"/>
         </w:rPr>
+        <w:lastRenderedPageBreak/>
         <w:t>Restricción de Diseño</w:t>
       </w:r>
       <w:bookmarkEnd w:id="80"/>
@@ -8351,101 +9884,6 @@
           <w:color w:val="auto"/>
         </w:rPr>
         <w:t>[En este apartado se debe indicar cualquier limitación de diseño que se han tomado y que deben cumplirse. Por ejemplo: lenguajes de programación, requerimientos de proceso de software,  herramientas de desarrollo, limitaciones de hardware, librerías, componentes comprados, etc.]</w:t>
-      </w:r>
-    </w:p>
-    <w:p>
-      <w:pPr>
-        <w:pStyle w:val="PSI-Comentario"/>
-        <w:rPr>
-          <w:rFonts w:cstheme="minorHAnsi"/>
-          <w:color w:val="auto"/>
-        </w:rPr>
-      </w:pPr>
-      <w:r>
-        <w:rPr>
-          <w:rFonts w:cstheme="minorHAnsi"/>
-          <w:color w:val="auto"/>
-        </w:rPr>
-        <w:t>Utilización del Códigos QR para la generación de los reclamos y sugerencias.</w:t>
-      </w:r>
-    </w:p>
-    <w:p>
-      <w:pPr>
-        <w:pStyle w:val="PSI-Comentario"/>
-        <w:rPr>
-          <w:rFonts w:cstheme="minorHAnsi"/>
-          <w:color w:val="auto"/>
-        </w:rPr>
-      </w:pPr>
-      <w:r>
-        <w:rPr>
-          <w:rFonts w:cstheme="minorHAnsi"/>
-          <w:color w:val="auto"/>
-        </w:rPr>
-        <w:t>La aplicación tiene que funcionar sobre dispositivos móviles inteligentes.</w:t>
-      </w:r>
-    </w:p>
-    <w:p>
-      <w:pPr>
-        <w:pStyle w:val="PSI-Comentario"/>
-        <w:rPr>
-          <w:rFonts w:cstheme="minorHAnsi"/>
-          <w:color w:val="auto"/>
-        </w:rPr>
-      </w:pPr>
-      <w:r>
-        <w:rPr>
-          <w:rFonts w:cstheme="minorHAnsi"/>
-          <w:color w:val="auto"/>
-        </w:rPr>
-        <w:t>Los datos utilizados deben estar almacenados en servidores provistos por la UNPA.</w:t>
-      </w:r>
-    </w:p>
-    <w:p>
-      <w:pPr>
-        <w:pStyle w:val="PSI-Comentario"/>
-        <w:rPr>
-          <w:rFonts w:cstheme="minorHAnsi"/>
-          <w:color w:val="auto"/>
-        </w:rPr>
-      </w:pPr>
-      <w:r>
-        <w:rPr>
-          <w:rFonts w:cstheme="minorHAnsi"/>
-          <w:color w:val="auto"/>
-        </w:rPr>
-        <w:t>La parte Web del software tiene que estar desarrollado en  lenguaje de programación PHP, integrado con la gestión de cuentas de usuarios existente, también ejecutado en los servidores de la UNPA.</w:t>
-      </w:r>
-    </w:p>
-    <w:p>
-      <w:pPr>
-        <w:pStyle w:val="PSI-Ttulo2"/>
-        <w:rPr>
-          <w:rFonts w:asciiTheme="minorHAnsi" w:hAnsiTheme="minorHAnsi" w:cstheme="minorHAnsi"/>
-          <w:color w:val="92D050"/>
-        </w:rPr>
-      </w:pPr>
-      <w:r>
-        <w:rPr>
-          <w:rFonts w:asciiTheme="minorHAnsi" w:hAnsiTheme="minorHAnsi" w:cstheme="minorHAnsi"/>
-          <w:color w:val="92D050"/>
-        </w:rPr>
-        <w:t xml:space="preserve">Restricción </w:t>
-      </w:r>
-      <w:r>
-        <w:rPr>
-          <w:rFonts w:asciiTheme="minorHAnsi" w:hAnsiTheme="minorHAnsi" w:cstheme="minorHAnsi"/>
-          <w:color w:val="92D050"/>
-        </w:rPr>
-        <w:t>Geográfica</w:t>
-      </w:r>
-    </w:p>
-    <w:p>
-      <w:pPr>
-        <w:pStyle w:val="PSI-Normal"/>
-      </w:pPr>
-      <w:r>
-        <w:t>Se quiere que los reclamos y sugerencias se realicen desde el Campus Universitario.</w:t>
       </w:r>
     </w:p>
     <w:p>
@@ -8596,15 +10034,7 @@
           <w:rFonts w:cstheme="minorHAnsi"/>
           <w:color w:val="auto"/>
         </w:rPr>
-        <w:t xml:space="preserve">[En esta sección se debe describir el propósito y contenido del Manual de Usuario. Especifique el largo deseado, nivel de detalle, necesidad de índice, glosario de términos, </w:t>
-      </w:r>
-      <w:r>
-        <w:rPr>
-          <w:rFonts w:cstheme="minorHAnsi"/>
-          <w:color w:val="auto"/>
-        </w:rPr>
-        <w:lastRenderedPageBreak/>
-        <w:t>tutoriales o manual de referencia estratégica, etc. Especifique también restricciones de formato. ]</w:t>
+        <w:t>[En esta sección se debe describir el propósito y contenido del Manual de Usuario. Especifique el largo deseado, nivel de detalle, necesidad de índice, glosario de términos, tutoriales o manual de referencia estratégica, etc. Especifique también restricciones de formato. ]</w:t>
       </w:r>
     </w:p>
     <w:p>
@@ -8756,7 +10186,15 @@
           <w:rFonts w:cstheme="minorHAnsi"/>
           <w:color w:val="auto"/>
         </w:rPr>
-        <w:t xml:space="preserve">[El estado del arte de las aplicaciones de hoy proporciona un aspecto consistente que comienza con el paquete del producto y se manifiesta a través de los menús de la instalación, las pantallas del sistema, los sistemas de ayuda, los diálogos con el usuario, etc. Esta sección define las necesidades y tipos de etiquetas a para ser incorporado en el código, por ejemplo, derechos de propiedad literaria y avisos patentes, logotipos corporativos, iconos estandarizados y otros elementos gráficos, etc.]  </w:t>
+        <w:t xml:space="preserve">[El estado del arte de las aplicaciones de hoy proporciona un aspecto consistente que comienza con el paquete del producto y se manifiesta a través de los menús de la instalación, las pantallas del sistema, los sistemas de ayuda, los diálogos con el usuario, </w:t>
+      </w:r>
+      <w:r>
+        <w:rPr>
+          <w:rFonts w:cstheme="minorHAnsi"/>
+          <w:color w:val="auto"/>
+        </w:rPr>
+        <w:lastRenderedPageBreak/>
+        <w:t xml:space="preserve">etc. Esta sección define las necesidades y tipos de etiquetas a para ser incorporado en el código, por ejemplo, derechos de propiedad literaria y avisos patentes, logotipos corporativos, iconos estandarizados y otros elementos gráficos, etc.]  </w:t>
       </w:r>
     </w:p>
     <w:p>
@@ -8843,8 +10281,8 @@
       </w:pPr>
     </w:p>
     <w:sectPr>
-      <w:headerReference w:type="default" r:id="rId11"/>
-      <w:footerReference w:type="default" r:id="rId12"/>
+      <w:headerReference w:type="default" r:id="rId12"/>
+      <w:footerReference w:type="default" r:id="rId13"/>
       <w:pgSz w:w="11906" w:h="16838"/>
       <w:pgMar w:top="1985" w:right="2268" w:bottom="1418" w:left="1701" w:header="567" w:footer="573" w:gutter="0"/>
       <w:cols w:space="708"/>
@@ -8856,8 +10294,8 @@
 </file>
 
 <file path=word/endnotes.xml><?xml version="1.0" encoding="utf-8"?>
-<w:endnotes xmlns:ve="http://schemas.openxmlformats.org/markup-compatibility/2006" xmlns:o="urn:schemas-microsoft-com:office:office" xmlns:r="http://schemas.openxmlformats.org/officeDocument/2006/relationships" xmlns:m="http://schemas.openxmlformats.org/officeDocument/2006/math" xmlns:v="urn:schemas-microsoft-com:vml" xmlns:wp="http://schemas.openxmlformats.org/drawingml/2006/wordprocessingDrawing" xmlns:w10="urn:schemas-microsoft-com:office:word" xmlns:w="http://schemas.openxmlformats.org/wordprocessingml/2006/main" xmlns:wne="http://schemas.microsoft.com/office/word/2006/wordml">
-  <w:endnote w:type="separator" w:id="0">
+<w:endnotes xmlns:wpc="http://schemas.microsoft.com/office/word/2010/wordprocessingCanvas" xmlns:mc="http://schemas.openxmlformats.org/markup-compatibility/2006" xmlns:o="urn:schemas-microsoft-com:office:office" xmlns:r="http://schemas.openxmlformats.org/officeDocument/2006/relationships" xmlns:m="http://schemas.openxmlformats.org/officeDocument/2006/math" xmlns:v="urn:schemas-microsoft-com:vml" xmlns:wp14="http://schemas.microsoft.com/office/word/2010/wordprocessingDrawing" xmlns:wp="http://schemas.openxmlformats.org/drawingml/2006/wordprocessingDrawing" xmlns:w10="urn:schemas-microsoft-com:office:word" xmlns:w="http://schemas.openxmlformats.org/wordprocessingml/2006/main" xmlns:w14="http://schemas.microsoft.com/office/word/2010/wordml" xmlns:wpg="http://schemas.microsoft.com/office/word/2010/wordprocessingGroup" xmlns:wpi="http://schemas.microsoft.com/office/word/2010/wordprocessingInk" xmlns:wne="http://schemas.microsoft.com/office/word/2006/wordml" xmlns:wps="http://schemas.microsoft.com/office/word/2010/wordprocessingShape" mc:Ignorable="w14 wp14">
+  <w:endnote w:type="separator" w:id="-1">
     <w:p>
       <w:pPr>
         <w:spacing w:before="0" w:line="240" w:lineRule="auto"/>
@@ -8868,7 +10306,7 @@
     </w:p>
     <w:p/>
   </w:endnote>
-  <w:endnote w:type="continuationSeparator" w:id="1">
+  <w:endnote w:type="continuationSeparator" w:id="0">
     <w:p>
       <w:pPr>
         <w:spacing w:before="0" w:line="240" w:lineRule="auto"/>
@@ -8883,7 +10321,7 @@
 </file>
 
 <file path=word/footer1.xml><?xml version="1.0" encoding="utf-8"?>
-<w:ftr xmlns:ve="http://schemas.openxmlformats.org/markup-compatibility/2006" xmlns:o="urn:schemas-microsoft-com:office:office" xmlns:r="http://schemas.openxmlformats.org/officeDocument/2006/relationships" xmlns:m="http://schemas.openxmlformats.org/officeDocument/2006/math" xmlns:v="urn:schemas-microsoft-com:vml" xmlns:wp="http://schemas.openxmlformats.org/drawingml/2006/wordprocessingDrawing" xmlns:w10="urn:schemas-microsoft-com:office:word" xmlns:w="http://schemas.openxmlformats.org/wordprocessingml/2006/main" xmlns:wne="http://schemas.microsoft.com/office/word/2006/wordml">
+<w:ftr xmlns:wpc="http://schemas.microsoft.com/office/word/2010/wordprocessingCanvas" xmlns:mc="http://schemas.openxmlformats.org/markup-compatibility/2006" xmlns:o="urn:schemas-microsoft-com:office:office" xmlns:r="http://schemas.openxmlformats.org/officeDocument/2006/relationships" xmlns:m="http://schemas.openxmlformats.org/officeDocument/2006/math" xmlns:v="urn:schemas-microsoft-com:vml" xmlns:wp14="http://schemas.microsoft.com/office/word/2010/wordprocessingDrawing" xmlns:wp="http://schemas.openxmlformats.org/drawingml/2006/wordprocessingDrawing" xmlns:w10="urn:schemas-microsoft-com:office:word" xmlns:w="http://schemas.openxmlformats.org/wordprocessingml/2006/main" xmlns:w14="http://schemas.microsoft.com/office/word/2010/wordml" xmlns:wpg="http://schemas.microsoft.com/office/word/2010/wordprocessingGroup" xmlns:wpi="http://schemas.microsoft.com/office/word/2010/wordprocessingInk" xmlns:wne="http://schemas.microsoft.com/office/word/2006/wordml" xmlns:wps="http://schemas.microsoft.com/office/word/2010/wordprocessingShape" mc:Ignorable="w14 wp14">
   <w:p>
     <w:pPr>
       <w:pStyle w:val="Piedepgina"/>
@@ -8893,82 +10331,220 @@
         <w:noProof/>
         <w:lang w:val="es-AR" w:eastAsia="es-AR"/>
       </w:rPr>
-      <w:pict>
-        <v:rect id="Rectangle 45" o:spid="_x0000_s4097" style="position:absolute;left:0;text-align:left;margin-left:-80.65pt;margin-top:-34.75pt;width:137.8pt;height:76.4pt;z-index:251661312;visibility:visible" o:gfxdata="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" filled="f" stroked="f">
-          <v:textbox style="mso-fit-shape-to-text:t">
-            <w:txbxContent>
-              <w:p>
-                <w:pPr>
-                  <w:ind w:left="0"/>
-                  <w:jc w:val="center"/>
-                </w:pPr>
-                <w:r>
-                  <w:rPr>
-                    <w:noProof/>
-                    <w:lang w:eastAsia="es-ES"/>
-                  </w:rPr>
-                  <w:drawing>
-                    <wp:inline distT="0" distB="0" distL="0" distR="0">
-                      <wp:extent cx="1418590" cy="725170"/>
-                      <wp:effectExtent l="0" t="0" r="0" b="0"/>
-                      <wp:docPr id="18" name="Imagen 18" descr="C:\Users\mailo\Desktop\Laboratorio\Logos\Logo grupo\Logo Grupo Plat.png"/>
-                      <wp:cNvGraphicFramePr>
-                        <a:graphicFrameLocks xmlns:a="http://schemas.openxmlformats.org/drawingml/2006/main" noChangeAspect="1"/>
-                      </wp:cNvGraphicFramePr>
-                      <a:graphic xmlns:a="http://schemas.openxmlformats.org/drawingml/2006/main">
-                        <a:graphicData uri="http://schemas.openxmlformats.org/drawingml/2006/picture">
-                          <pic:pic xmlns:pic="http://schemas.openxmlformats.org/drawingml/2006/picture">
-                            <pic:nvPicPr>
-                              <pic:cNvPr id="0" name="Picture 670" descr="C:\Users\mailo\Desktop\Laboratorio\Logos\Logo grupo\Logo Grupo Plat.png"/>
-                              <pic:cNvPicPr>
-                                <a:picLocks noChangeAspect="1" noChangeArrowheads="1"/>
-                              </pic:cNvPicPr>
-                            </pic:nvPicPr>
-                            <pic:blipFill>
-                              <a:blip r:embed="rId1">
-                                <a:extLst>
-                                  <a:ext uri="{28A0092B-C50C-407E-A947-70E740481C1C}">
-                                    <a14:useLocalDpi xmlns="" xmlns:wpc="http://schemas.microsoft.com/office/word/2010/wordprocessingCanvas" xmlns:mc="http://schemas.openxmlformats.org/markup-compatibility/2006" xmlns:o="urn:schemas-microsoft-com:office:office" xmlns:v="urn:schemas-microsoft-com:vml" xmlns:wp14="http://schemas.microsoft.com/office/word/2010/wordprocessingDrawing" xmlns:w10="urn:schemas-microsoft-com:office:word" xmlns:w="http://schemas.openxmlformats.org/wordprocessingml/2006/main" xmlns:w14="http://schemas.microsoft.com/office/word/2010/wordml" xmlns:wpg="http://schemas.microsoft.com/office/word/2010/wordprocessingGroup" xmlns:wpi="http://schemas.microsoft.com/office/word/2010/wordprocessingInk" xmlns:wps="http://schemas.microsoft.com/office/word/2010/wordprocessingShape" xmlns:a14="http://schemas.microsoft.com/office/drawing/2010/main" val="0"/>
-                                  </a:ext>
-                                </a:extLst>
-                              </a:blip>
-                              <a:srcRect/>
-                              <a:stretch>
-                                <a:fillRect/>
-                              </a:stretch>
-                            </pic:blipFill>
-                            <pic:spPr bwMode="auto">
-                              <a:xfrm>
-                                <a:off x="0" y="0"/>
-                                <a:ext cx="1418590" cy="725170"/>
-                              </a:xfrm>
-                              <a:prstGeom prst="rect">
-                                <a:avLst/>
-                              </a:prstGeom>
-                              <a:noFill/>
-                              <a:ln>
-                                <a:noFill/>
-                              </a:ln>
-                            </pic:spPr>
-                          </pic:pic>
-                        </a:graphicData>
-                      </a:graphic>
-                    </wp:inline>
-                  </w:drawing>
-                </w:r>
-              </w:p>
-            </w:txbxContent>
-          </v:textbox>
-        </v:rect>
-      </w:pict>
+      <mc:AlternateContent>
+        <mc:Choice Requires="wps">
+          <w:drawing>
+            <wp:anchor distT="0" distB="0" distL="114300" distR="114300" simplePos="0" relativeHeight="251661312" behindDoc="0" locked="0" layoutInCell="1" allowOverlap="1" wp14:anchorId="31D85999" wp14:editId="53F1FFDF">
+              <wp:simplePos x="0" y="0"/>
+              <wp:positionH relativeFrom="column">
+                <wp:posOffset>-1024146</wp:posOffset>
+              </wp:positionH>
+              <wp:positionV relativeFrom="paragraph">
+                <wp:posOffset>-441325</wp:posOffset>
+              </wp:positionV>
+              <wp:extent cx="1749972" cy="970280"/>
+              <wp:effectExtent l="0" t="0" r="0" b="2540"/>
+              <wp:wrapNone/>
+              <wp:docPr id="6" name="Rectangle 45"/>
+              <wp:cNvGraphicFramePr>
+                <a:graphicFrameLocks xmlns:a="http://schemas.openxmlformats.org/drawingml/2006/main"/>
+              </wp:cNvGraphicFramePr>
+              <a:graphic xmlns:a="http://schemas.openxmlformats.org/drawingml/2006/main">
+                <a:graphicData uri="http://schemas.microsoft.com/office/word/2010/wordprocessingShape">
+                  <wps:wsp>
+                    <wps:cNvSpPr>
+                      <a:spLocks noChangeArrowheads="1"/>
+                    </wps:cNvSpPr>
+                    <wps:spPr bwMode="auto">
+                      <a:xfrm>
+                        <a:off x="0" y="0"/>
+                        <a:ext cx="1749972" cy="970280"/>
+                      </a:xfrm>
+                      <a:prstGeom prst="rect">
+                        <a:avLst/>
+                      </a:prstGeom>
+                      <a:noFill/>
+                      <a:ln>
+                        <a:noFill/>
+                      </a:ln>
+                      <a:extLst>
+                        <a:ext uri="{909E8E84-426E-40DD-AFC4-6F175D3DCCD1}">
+                          <a14:hiddenFill xmlns:a14="http://schemas.microsoft.com/office/drawing/2010/main">
+                            <a:solidFill>
+                              <a:srgbClr val="FFFFFF"/>
+                            </a:solidFill>
+                          </a14:hiddenFill>
+                        </a:ext>
+                        <a:ext uri="{91240B29-F687-4F45-9708-019B960494DF}">
+                          <a14:hiddenLine xmlns:a14="http://schemas.microsoft.com/office/drawing/2010/main" w="9525">
+                            <a:solidFill>
+                              <a:srgbClr val="000000"/>
+                            </a:solidFill>
+                            <a:miter lim="800000"/>
+                            <a:headEnd/>
+                            <a:tailEnd/>
+                          </a14:hiddenLine>
+                        </a:ext>
+                      </a:extLst>
+                    </wps:spPr>
+                    <wps:txbx>
+                      <w:txbxContent>
+                        <w:p>
+                          <w:pPr>
+                            <w:ind w:left="0"/>
+                            <w:jc w:val="center"/>
+                          </w:pPr>
+                          <w:r>
+                            <w:rPr>
+                              <w:noProof/>
+                              <w:lang w:val="es-AR" w:eastAsia="es-AR"/>
+                            </w:rPr>
+                            <w:drawing>
+                              <wp:inline distT="0" distB="0" distL="0" distR="0" wp14:anchorId="188C6F49" wp14:editId="5E9601A2">
+                                <wp:extent cx="1418590" cy="725170"/>
+                                <wp:effectExtent l="0" t="0" r="0" b="0"/>
+                                <wp:docPr id="18" name="Imagen 18" descr="C:\Users\mailo\Desktop\Laboratorio\Logos\Logo grupo\Logo Grupo Plat.png"/>
+                                <wp:cNvGraphicFramePr>
+                                  <a:graphicFrameLocks xmlns:a="http://schemas.openxmlformats.org/drawingml/2006/main" noChangeAspect="1"/>
+                                </wp:cNvGraphicFramePr>
+                                <a:graphic xmlns:a="http://schemas.openxmlformats.org/drawingml/2006/main">
+                                  <a:graphicData uri="http://schemas.openxmlformats.org/drawingml/2006/picture">
+                                    <pic:pic xmlns:pic="http://schemas.openxmlformats.org/drawingml/2006/picture">
+                                      <pic:nvPicPr>
+                                        <pic:cNvPr id="0" name="Picture 670" descr="C:\Users\mailo\Desktop\Laboratorio\Logos\Logo grupo\Logo Grupo Plat.png"/>
+                                        <pic:cNvPicPr>
+                                          <a:picLocks noChangeAspect="1" noChangeArrowheads="1"/>
+                                        </pic:cNvPicPr>
+                                      </pic:nvPicPr>
+                                      <pic:blipFill>
+                                        <a:blip r:embed="rId1">
+                                          <a:extLst>
+                                            <a:ext uri="{28A0092B-C50C-407E-A947-70E740481C1C}">
+                                              <a14:useLocalDpi xmlns:a14="http://schemas.microsoft.com/office/drawing/2010/main" val="0"/>
+                                            </a:ext>
+                                          </a:extLst>
+                                        </a:blip>
+                                        <a:srcRect/>
+                                        <a:stretch>
+                                          <a:fillRect/>
+                                        </a:stretch>
+                                      </pic:blipFill>
+                                      <pic:spPr bwMode="auto">
+                                        <a:xfrm>
+                                          <a:off x="0" y="0"/>
+                                          <a:ext cx="1418590" cy="725170"/>
+                                        </a:xfrm>
+                                        <a:prstGeom prst="rect">
+                                          <a:avLst/>
+                                        </a:prstGeom>
+                                        <a:noFill/>
+                                        <a:ln>
+                                          <a:noFill/>
+                                        </a:ln>
+                                      </pic:spPr>
+                                    </pic:pic>
+                                  </a:graphicData>
+                                </a:graphic>
+                              </wp:inline>
+                            </w:drawing>
+                          </w:r>
+                        </w:p>
+                      </w:txbxContent>
+                    </wps:txbx>
+                    <wps:bodyPr rot="0" vert="horz" wrap="square" lIns="91440" tIns="45720" rIns="91440" bIns="45720" anchor="t" anchorCtr="0" upright="1">
+                      <a:spAutoFit/>
+                    </wps:bodyPr>
+                  </wps:wsp>
+                </a:graphicData>
+              </a:graphic>
+              <wp14:sizeRelH relativeFrom="page">
+                <wp14:pctWidth>0</wp14:pctWidth>
+              </wp14:sizeRelH>
+              <wp14:sizeRelV relativeFrom="page">
+                <wp14:pctHeight>0</wp14:pctHeight>
+              </wp14:sizeRelV>
+            </wp:anchor>
+          </w:drawing>
+        </mc:Choice>
+        <mc:Fallback>
+          <w:pict>
+            <v:rect id="Rectangle 45" o:spid="_x0000_s1035" style="position:absolute;left:0;text-align:left;margin-left:-80.65pt;margin-top:-34.75pt;width:137.8pt;height:76.4pt;z-index:251661312;visibility:visible;mso-wrap-style:square;mso-width-percent:0;mso-height-percent:0;mso-wrap-distance-left:9pt;mso-wrap-distance-top:0;mso-wrap-distance-right:9pt;mso-wrap-distance-bottom:0;mso-position-horizontal:absolute;mso-position-horizontal-relative:text;mso-position-vertical:absolute;mso-position-vertical-relative:text;mso-width-percent:0;mso-height-percent:0;mso-width-relative:page;mso-height-relative:page;v-text-anchor:top" o:gfxdata="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" filled="f" stroked="f">
+              <v:textbox style="mso-fit-shape-to-text:t">
+                <w:txbxContent>
+                  <w:p>
+                    <w:pPr>
+                      <w:ind w:left="0"/>
+                      <w:jc w:val="center"/>
+                    </w:pPr>
+                    <w:r>
+                      <w:rPr>
+                        <w:noProof/>
+                        <w:lang w:val="es-AR" w:eastAsia="es-AR"/>
+                      </w:rPr>
+                      <w:drawing>
+                        <wp:inline distT="0" distB="0" distL="0" distR="0" wp14:anchorId="188C6F49" wp14:editId="5E9601A2">
+                          <wp:extent cx="1418590" cy="725170"/>
+                          <wp:effectExtent l="0" t="0" r="0" b="0"/>
+                          <wp:docPr id="18" name="Imagen 18" descr="C:\Users\mailo\Desktop\Laboratorio\Logos\Logo grupo\Logo Grupo Plat.png"/>
+                          <wp:cNvGraphicFramePr>
+                            <a:graphicFrameLocks xmlns:a="http://schemas.openxmlformats.org/drawingml/2006/main" noChangeAspect="1"/>
+                          </wp:cNvGraphicFramePr>
+                          <a:graphic xmlns:a="http://schemas.openxmlformats.org/drawingml/2006/main">
+                            <a:graphicData uri="http://schemas.openxmlformats.org/drawingml/2006/picture">
+                              <pic:pic xmlns:pic="http://schemas.openxmlformats.org/drawingml/2006/picture">
+                                <pic:nvPicPr>
+                                  <pic:cNvPr id="0" name="Picture 670" descr="C:\Users\mailo\Desktop\Laboratorio\Logos\Logo grupo\Logo Grupo Plat.png"/>
+                                  <pic:cNvPicPr>
+                                    <a:picLocks noChangeAspect="1" noChangeArrowheads="1"/>
+                                  </pic:cNvPicPr>
+                                </pic:nvPicPr>
+                                <pic:blipFill>
+                                  <a:blip r:embed="rId2">
+                                    <a:extLst>
+                                      <a:ext uri="{28A0092B-C50C-407E-A947-70E740481C1C}">
+                                        <a14:useLocalDpi xmlns:a14="http://schemas.microsoft.com/office/drawing/2010/main" val="0"/>
+                                      </a:ext>
+                                    </a:extLst>
+                                  </a:blip>
+                                  <a:srcRect/>
+                                  <a:stretch>
+                                    <a:fillRect/>
+                                  </a:stretch>
+                                </pic:blipFill>
+                                <pic:spPr bwMode="auto">
+                                  <a:xfrm>
+                                    <a:off x="0" y="0"/>
+                                    <a:ext cx="1418590" cy="725170"/>
+                                  </a:xfrm>
+                                  <a:prstGeom prst="rect">
+                                    <a:avLst/>
+                                  </a:prstGeom>
+                                  <a:noFill/>
+                                  <a:ln>
+                                    <a:noFill/>
+                                  </a:ln>
+                                </pic:spPr>
+                              </pic:pic>
+                            </a:graphicData>
+                          </a:graphic>
+                        </wp:inline>
+                      </w:drawing>
+                    </w:r>
+                  </w:p>
+                </w:txbxContent>
+              </v:textbox>
+            </v:rect>
+          </w:pict>
+        </mc:Fallback>
+      </mc:AlternateContent>
     </w:r>
   </w:p>
 </w:ftr>
 </file>
 
 <file path=word/footnotes.xml><?xml version="1.0" encoding="utf-8"?>
-<w:footnotes xmlns:ve="http://schemas.openxmlformats.org/markup-compatibility/2006" xmlns:o="urn:schemas-microsoft-com:office:office" xmlns:r="http://schemas.openxmlformats.org/officeDocument/2006/relationships" xmlns:m="http://schemas.openxmlformats.org/officeDocument/2006/math" xmlns:v="urn:schemas-microsoft-com:vml" xmlns:wp="http://schemas.openxmlformats.org/drawingml/2006/wordprocessingDrawing" xmlns:w10="urn:schemas-microsoft-com:office:word" xmlns:w="http://schemas.openxmlformats.org/wordprocessingml/2006/main" xmlns:wne="http://schemas.microsoft.com/office/word/2006/wordml">
-  <w:footnote w:type="separator" w:id="0">
+<w:footnotes xmlns:wpc="http://schemas.microsoft.com/office/word/2010/wordprocessingCanvas" xmlns:mc="http://schemas.openxmlformats.org/markup-compatibility/2006" xmlns:o="urn:schemas-microsoft-com:office:office" xmlns:r="http://schemas.openxmlformats.org/officeDocument/2006/relationships" xmlns:m="http://schemas.openxmlformats.org/officeDocument/2006/math" xmlns:v="urn:schemas-microsoft-com:vml" xmlns:wp14="http://schemas.microsoft.com/office/word/2010/wordprocessingDrawing" xmlns:wp="http://schemas.openxmlformats.org/drawingml/2006/wordprocessingDrawing" xmlns:w10="urn:schemas-microsoft-com:office:word" xmlns:w="http://schemas.openxmlformats.org/wordprocessingml/2006/main" xmlns:w14="http://schemas.microsoft.com/office/word/2010/wordml" xmlns:wpg="http://schemas.microsoft.com/office/word/2010/wordprocessingGroup" xmlns:wpi="http://schemas.microsoft.com/office/word/2010/wordprocessingInk" xmlns:wne="http://schemas.microsoft.com/office/word/2006/wordml" xmlns:wps="http://schemas.microsoft.com/office/word/2010/wordprocessingShape" mc:Ignorable="w14 wp14">
+  <w:footnote w:type="separator" w:id="-1">
     <w:p>
       <w:pPr>
         <w:spacing w:before="0" w:line="240" w:lineRule="auto"/>
@@ -8979,7 +10555,7 @@
     </w:p>
     <w:p/>
   </w:footnote>
-  <w:footnote w:type="continuationSeparator" w:id="1">
+  <w:footnote w:type="continuationSeparator" w:id="0">
     <w:p>
       <w:pPr>
         <w:spacing w:before="0" w:line="240" w:lineRule="auto"/>
@@ -8994,7 +10570,7 @@
 </file>
 
 <file path=word/header1.xml><?xml version="1.0" encoding="utf-8"?>
-<w:hdr xmlns:ve="http://schemas.openxmlformats.org/markup-compatibility/2006" xmlns:o="urn:schemas-microsoft-com:office:office" xmlns:r="http://schemas.openxmlformats.org/officeDocument/2006/relationships" xmlns:m="http://schemas.openxmlformats.org/officeDocument/2006/math" xmlns:v="urn:schemas-microsoft-com:vml" xmlns:wp="http://schemas.openxmlformats.org/drawingml/2006/wordprocessingDrawing" xmlns:w10="urn:schemas-microsoft-com:office:word" xmlns:w="http://schemas.openxmlformats.org/wordprocessingml/2006/main" xmlns:wne="http://schemas.microsoft.com/office/word/2006/wordml">
+<w:hdr xmlns:wpc="http://schemas.microsoft.com/office/word/2010/wordprocessingCanvas" xmlns:mc="http://schemas.openxmlformats.org/markup-compatibility/2006" xmlns:o="urn:schemas-microsoft-com:office:office" xmlns:r="http://schemas.openxmlformats.org/officeDocument/2006/relationships" xmlns:m="http://schemas.openxmlformats.org/officeDocument/2006/math" xmlns:v="urn:schemas-microsoft-com:vml" xmlns:wp14="http://schemas.microsoft.com/office/word/2010/wordprocessingDrawing" xmlns:wp="http://schemas.openxmlformats.org/drawingml/2006/wordprocessingDrawing" xmlns:w10="urn:schemas-microsoft-com:office:word" xmlns:w="http://schemas.openxmlformats.org/wordprocessingml/2006/main" xmlns:w14="http://schemas.microsoft.com/office/word/2010/wordml" xmlns:wpg="http://schemas.microsoft.com/office/word/2010/wordprocessingGroup" xmlns:wpi="http://schemas.microsoft.com/office/word/2010/wordprocessingInk" xmlns:wne="http://schemas.microsoft.com/office/word/2006/wordml" xmlns:wps="http://schemas.microsoft.com/office/word/2010/wordprocessingShape" mc:Ignorable="w14 wp14">
   <w:p>
     <w:pPr>
       <w:pStyle w:val="Encabezado"/>
@@ -9015,77 +10591,217 @@
         <w:noProof/>
         <w:lang w:val="es-AR" w:eastAsia="es-AR"/>
       </w:rPr>
-      <w:pict>
-        <v:rect id="Rectangle 44" o:spid="_x0000_s4098" style="position:absolute;margin-left:156.4pt;margin-top:-35.75pt;width:98.45pt;height:102.15pt;z-index:251659264;visibility:visible;mso-position-horizontal-relative:margin" o:gfxdata="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" filled="f" stroked="f">
-          <v:textbox style="mso-fit-shape-to-text:t">
-            <w:txbxContent>
-              <w:p>
-                <w:pPr>
-                  <w:ind w:left="0"/>
-                  <w:jc w:val="center"/>
-                </w:pPr>
-                <w:r>
-                  <w:rPr>
-                    <w:rFonts w:ascii="Cambria" w:hAnsi="Cambria"/>
-                    <w:noProof/>
-                    <w:sz w:val="72"/>
-                    <w:szCs w:val="72"/>
-                    <w:lang w:eastAsia="es-ES"/>
-                  </w:rPr>
-                  <w:drawing>
-                    <wp:inline distT="0" distB="0" distL="0" distR="0">
-                      <wp:extent cx="762587" cy="1056005"/>
-                      <wp:effectExtent l="0" t="0" r="0" b="0"/>
-                      <wp:docPr id="17" name="Imagen 17"/>
-                      <wp:cNvGraphicFramePr>
-                        <a:graphicFrameLocks xmlns:a="http://schemas.openxmlformats.org/drawingml/2006/main" noChangeAspect="1"/>
-                      </wp:cNvGraphicFramePr>
-                      <a:graphic xmlns:a="http://schemas.openxmlformats.org/drawingml/2006/main">
-                        <a:graphicData uri="http://schemas.openxmlformats.org/drawingml/2006/picture">
-                          <pic:pic xmlns:pic="http://schemas.openxmlformats.org/drawingml/2006/picture">
-                            <pic:nvPicPr>
-                              <pic:cNvPr id="0" name="Picture 261" descr="C:\Users\mailo\Desktop\Laboratorio\Logos\Logo Proyecto Paleta.png"/>
-                              <pic:cNvPicPr>
-                                <a:picLocks noChangeAspect="1" noChangeArrowheads="1"/>
-                              </pic:cNvPicPr>
-                            </pic:nvPicPr>
-                            <pic:blipFill>
-                              <a:blip r:embed="rId1" cstate="print">
-                                <a:extLst>
-                                  <a:ext uri="{28A0092B-C50C-407E-A947-70E740481C1C}">
-                                    <a14:useLocalDpi xmlns="" xmlns:wpc="http://schemas.microsoft.com/office/word/2010/wordprocessingCanvas" xmlns:mc="http://schemas.openxmlformats.org/markup-compatibility/2006" xmlns:o="urn:schemas-microsoft-com:office:office" xmlns:v="urn:schemas-microsoft-com:vml" xmlns:wp14="http://schemas.microsoft.com/office/word/2010/wordprocessingDrawing" xmlns:w10="urn:schemas-microsoft-com:office:word" xmlns:w="http://schemas.openxmlformats.org/wordprocessingml/2006/main" xmlns:w14="http://schemas.microsoft.com/office/word/2010/wordml" xmlns:wpg="http://schemas.microsoft.com/office/word/2010/wordprocessingGroup" xmlns:wpi="http://schemas.microsoft.com/office/word/2010/wordprocessingInk" xmlns:wps="http://schemas.microsoft.com/office/word/2010/wordprocessingShape" xmlns:a14="http://schemas.microsoft.com/office/drawing/2010/main" val="0"/>
-                                  </a:ext>
-                                </a:extLst>
-                              </a:blip>
-                              <a:stretch>
-                                <a:fillRect/>
-                              </a:stretch>
-                            </pic:blipFill>
-                            <pic:spPr bwMode="auto">
-                              <a:xfrm>
-                                <a:off x="0" y="0"/>
-                                <a:ext cx="762587" cy="1056005"/>
-                              </a:xfrm>
-                              <a:prstGeom prst="rect">
-                                <a:avLst/>
-                              </a:prstGeom>
-                              <a:noFill/>
-                              <a:ln>
-                                <a:noFill/>
-                              </a:ln>
-                            </pic:spPr>
-                          </pic:pic>
-                        </a:graphicData>
-                      </a:graphic>
-                    </wp:inline>
-                  </w:drawing>
-                </w:r>
-              </w:p>
-            </w:txbxContent>
-          </v:textbox>
-          <w10:wrap anchorx="margin"/>
-        </v:rect>
-      </w:pict>
+      <mc:AlternateContent>
+        <mc:Choice Requires="wps">
+          <w:drawing>
+            <wp:anchor distT="0" distB="0" distL="114300" distR="114300" simplePos="0" relativeHeight="251659264" behindDoc="0" locked="0" layoutInCell="1" allowOverlap="1" wp14:anchorId="2649BE95" wp14:editId="762116E5">
+              <wp:simplePos x="0" y="0"/>
+              <wp:positionH relativeFrom="margin">
+                <wp:posOffset>1986171</wp:posOffset>
+              </wp:positionH>
+              <wp:positionV relativeFrom="paragraph">
+                <wp:posOffset>-454025</wp:posOffset>
+              </wp:positionV>
+              <wp:extent cx="1250140" cy="1297305"/>
+              <wp:effectExtent l="0" t="0" r="0" b="0"/>
+              <wp:wrapNone/>
+              <wp:docPr id="4" name="Rectangle 44"/>
+              <wp:cNvGraphicFramePr>
+                <a:graphicFrameLocks xmlns:a="http://schemas.openxmlformats.org/drawingml/2006/main"/>
+              </wp:cNvGraphicFramePr>
+              <a:graphic xmlns:a="http://schemas.openxmlformats.org/drawingml/2006/main">
+                <a:graphicData uri="http://schemas.microsoft.com/office/word/2010/wordprocessingShape">
+                  <wps:wsp>
+                    <wps:cNvSpPr>
+                      <a:spLocks noChangeArrowheads="1"/>
+                    </wps:cNvSpPr>
+                    <wps:spPr bwMode="auto">
+                      <a:xfrm>
+                        <a:off x="0" y="0"/>
+                        <a:ext cx="1250140" cy="1297305"/>
+                      </a:xfrm>
+                      <a:prstGeom prst="rect">
+                        <a:avLst/>
+                      </a:prstGeom>
+                      <a:noFill/>
+                      <a:ln>
+                        <a:noFill/>
+                      </a:ln>
+                      <a:extLst>
+                        <a:ext uri="{909E8E84-426E-40DD-AFC4-6F175D3DCCD1}">
+                          <a14:hiddenFill xmlns:a14="http://schemas.microsoft.com/office/drawing/2010/main">
+                            <a:solidFill>
+                              <a:srgbClr val="FFFFFF"/>
+                            </a:solidFill>
+                          </a14:hiddenFill>
+                        </a:ext>
+                        <a:ext uri="{91240B29-F687-4F45-9708-019B960494DF}">
+                          <a14:hiddenLine xmlns:a14="http://schemas.microsoft.com/office/drawing/2010/main" w="9525">
+                            <a:solidFill>
+                              <a:srgbClr val="000000"/>
+                            </a:solidFill>
+                            <a:miter lim="800000"/>
+                            <a:headEnd/>
+                            <a:tailEnd/>
+                          </a14:hiddenLine>
+                        </a:ext>
+                      </a:extLst>
+                    </wps:spPr>
+                    <wps:txbx>
+                      <w:txbxContent>
+                        <w:p>
+                          <w:pPr>
+                            <w:ind w:left="0"/>
+                            <w:jc w:val="center"/>
+                          </w:pPr>
+                          <w:r>
+                            <w:rPr>
+                              <w:rFonts w:ascii="Cambria" w:hAnsi="Cambria"/>
+                              <w:noProof/>
+                              <w:sz w:val="72"/>
+                              <w:szCs w:val="72"/>
+                              <w:lang w:val="es-AR" w:eastAsia="es-AR"/>
+                            </w:rPr>
+                            <w:drawing>
+                              <wp:inline distT="0" distB="0" distL="0" distR="0" wp14:anchorId="7921CCA5" wp14:editId="20B4D433">
+                                <wp:extent cx="762587" cy="1056005"/>
+                                <wp:effectExtent l="0" t="0" r="0" b="0"/>
+                                <wp:docPr id="17" name="Imagen 17"/>
+                                <wp:cNvGraphicFramePr>
+                                  <a:graphicFrameLocks xmlns:a="http://schemas.openxmlformats.org/drawingml/2006/main" noChangeAspect="1"/>
+                                </wp:cNvGraphicFramePr>
+                                <a:graphic xmlns:a="http://schemas.openxmlformats.org/drawingml/2006/main">
+                                  <a:graphicData uri="http://schemas.openxmlformats.org/drawingml/2006/picture">
+                                    <pic:pic xmlns:pic="http://schemas.openxmlformats.org/drawingml/2006/picture">
+                                      <pic:nvPicPr>
+                                        <pic:cNvPr id="0" name="Picture 261" descr="C:\Users\mailo\Desktop\Laboratorio\Logos\Logo Proyecto Paleta.png"/>
+                                        <pic:cNvPicPr>
+                                          <a:picLocks noChangeAspect="1" noChangeArrowheads="1"/>
+                                        </pic:cNvPicPr>
+                                      </pic:nvPicPr>
+                                      <pic:blipFill>
+                                        <a:blip r:embed="rId1" cstate="print">
+                                          <a:extLst>
+                                            <a:ext uri="{28A0092B-C50C-407E-A947-70E740481C1C}">
+                                              <a14:useLocalDpi xmlns:a14="http://schemas.microsoft.com/office/drawing/2010/main" val="0"/>
+                                            </a:ext>
+                                          </a:extLst>
+                                        </a:blip>
+                                        <a:stretch>
+                                          <a:fillRect/>
+                                        </a:stretch>
+                                      </pic:blipFill>
+                                      <pic:spPr bwMode="auto">
+                                        <a:xfrm>
+                                          <a:off x="0" y="0"/>
+                                          <a:ext cx="762587" cy="1056005"/>
+                                        </a:xfrm>
+                                        <a:prstGeom prst="rect">
+                                          <a:avLst/>
+                                        </a:prstGeom>
+                                        <a:noFill/>
+                                        <a:ln>
+                                          <a:noFill/>
+                                        </a:ln>
+                                      </pic:spPr>
+                                    </pic:pic>
+                                  </a:graphicData>
+                                </a:graphic>
+                              </wp:inline>
+                            </w:drawing>
+                          </w:r>
+                        </w:p>
+                      </w:txbxContent>
+                    </wps:txbx>
+                    <wps:bodyPr rot="0" vert="horz" wrap="square" lIns="91440" tIns="45720" rIns="91440" bIns="45720" anchor="t" anchorCtr="0" upright="1">
+                      <a:spAutoFit/>
+                    </wps:bodyPr>
+                  </wps:wsp>
+                </a:graphicData>
+              </a:graphic>
+              <wp14:sizeRelH relativeFrom="page">
+                <wp14:pctWidth>0</wp14:pctWidth>
+              </wp14:sizeRelH>
+              <wp14:sizeRelV relativeFrom="page">
+                <wp14:pctHeight>0</wp14:pctHeight>
+              </wp14:sizeRelV>
+            </wp:anchor>
+          </w:drawing>
+        </mc:Choice>
+        <mc:Fallback>
+          <w:pict>
+            <v:rect id="Rectangle 44" o:spid="_x0000_s1034" style="position:absolute;margin-left:156.4pt;margin-top:-35.75pt;width:98.45pt;height:102.15pt;z-index:251659264;visibility:visible;mso-wrap-style:square;mso-width-percent:0;mso-height-percent:0;mso-wrap-distance-left:9pt;mso-wrap-distance-top:0;mso-wrap-distance-right:9pt;mso-wrap-distance-bottom:0;mso-position-horizontal:absolute;mso-position-horizontal-relative:margin;mso-position-vertical:absolute;mso-position-vertical-relative:text;mso-width-percent:0;mso-height-percent:0;mso-width-relative:page;mso-height-relative:page;v-text-anchor:top" o:gfxdata="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" filled="f" stroked="f">
+              <v:textbox style="mso-fit-shape-to-text:t">
+                <w:txbxContent>
+                  <w:p>
+                    <w:pPr>
+                      <w:ind w:left="0"/>
+                      <w:jc w:val="center"/>
+                    </w:pPr>
+                    <w:r>
+                      <w:rPr>
+                        <w:rFonts w:ascii="Cambria" w:hAnsi="Cambria"/>
+                        <w:noProof/>
+                        <w:sz w:val="72"/>
+                        <w:szCs w:val="72"/>
+                        <w:lang w:val="es-AR" w:eastAsia="es-AR"/>
+                      </w:rPr>
+                      <w:drawing>
+                        <wp:inline distT="0" distB="0" distL="0" distR="0" wp14:anchorId="7921CCA5" wp14:editId="20B4D433">
+                          <wp:extent cx="762587" cy="1056005"/>
+                          <wp:effectExtent l="0" t="0" r="0" b="0"/>
+                          <wp:docPr id="17" name="Imagen 17"/>
+                          <wp:cNvGraphicFramePr>
+                            <a:graphicFrameLocks xmlns:a="http://schemas.openxmlformats.org/drawingml/2006/main" noChangeAspect="1"/>
+                          </wp:cNvGraphicFramePr>
+                          <a:graphic xmlns:a="http://schemas.openxmlformats.org/drawingml/2006/main">
+                            <a:graphicData uri="http://schemas.openxmlformats.org/drawingml/2006/picture">
+                              <pic:pic xmlns:pic="http://schemas.openxmlformats.org/drawingml/2006/picture">
+                                <pic:nvPicPr>
+                                  <pic:cNvPr id="0" name="Picture 261" descr="C:\Users\mailo\Desktop\Laboratorio\Logos\Logo Proyecto Paleta.png"/>
+                                  <pic:cNvPicPr>
+                                    <a:picLocks noChangeAspect="1" noChangeArrowheads="1"/>
+                                  </pic:cNvPicPr>
+                                </pic:nvPicPr>
+                                <pic:blipFill>
+                                  <a:blip r:embed="rId2" cstate="print">
+                                    <a:extLst>
+                                      <a:ext uri="{28A0092B-C50C-407E-A947-70E740481C1C}">
+                                        <a14:useLocalDpi xmlns:a14="http://schemas.microsoft.com/office/drawing/2010/main" val="0"/>
+                                      </a:ext>
+                                    </a:extLst>
+                                  </a:blip>
+                                  <a:stretch>
+                                    <a:fillRect/>
+                                  </a:stretch>
+                                </pic:blipFill>
+                                <pic:spPr bwMode="auto">
+                                  <a:xfrm>
+                                    <a:off x="0" y="0"/>
+                                    <a:ext cx="762587" cy="1056005"/>
+                                  </a:xfrm>
+                                  <a:prstGeom prst="rect">
+                                    <a:avLst/>
+                                  </a:prstGeom>
+                                  <a:noFill/>
+                                  <a:ln>
+                                    <a:noFill/>
+                                  </a:ln>
+                                </pic:spPr>
+                              </pic:pic>
+                            </a:graphicData>
+                          </a:graphic>
+                        </wp:inline>
+                      </w:drawing>
+                    </w:r>
+                  </w:p>
+                </w:txbxContent>
+              </v:textbox>
+              <w10:wrap anchorx="margin"/>
+            </v:rect>
+          </w:pict>
+        </mc:Fallback>
+      </mc:AlternateContent>
     </w:r>
     <w:r>
       <w:rPr>
@@ -9099,7 +10815,7 @@
 </file>
 
 <file path=word/numbering.xml><?xml version="1.0" encoding="utf-8"?>
-<w:numbering xmlns:ve="http://schemas.openxmlformats.org/markup-compatibility/2006" xmlns:o="urn:schemas-microsoft-com:office:office" xmlns:r="http://schemas.openxmlformats.org/officeDocument/2006/relationships" xmlns:m="http://schemas.openxmlformats.org/officeDocument/2006/math" xmlns:v="urn:schemas-microsoft-com:vml" xmlns:wp="http://schemas.openxmlformats.org/drawingml/2006/wordprocessingDrawing" xmlns:w10="urn:schemas-microsoft-com:office:word" xmlns:w="http://schemas.openxmlformats.org/wordprocessingml/2006/main" xmlns:wne="http://schemas.microsoft.com/office/word/2006/wordml">
+<w:numbering xmlns:wpc="http://schemas.microsoft.com/office/word/2010/wordprocessingCanvas" xmlns:mc="http://schemas.openxmlformats.org/markup-compatibility/2006" xmlns:o="urn:schemas-microsoft-com:office:office" xmlns:r="http://schemas.openxmlformats.org/officeDocument/2006/relationships" xmlns:m="http://schemas.openxmlformats.org/officeDocument/2006/math" xmlns:v="urn:schemas-microsoft-com:vml" xmlns:wp14="http://schemas.microsoft.com/office/word/2010/wordprocessingDrawing" xmlns:wp="http://schemas.openxmlformats.org/drawingml/2006/wordprocessingDrawing" xmlns:w10="urn:schemas-microsoft-com:office:word" xmlns:w="http://schemas.openxmlformats.org/wordprocessingml/2006/main" xmlns:w14="http://schemas.microsoft.com/office/word/2010/wordml" xmlns:wpg="http://schemas.microsoft.com/office/word/2010/wordprocessingGroup" xmlns:wpi="http://schemas.microsoft.com/office/word/2010/wordprocessingInk" xmlns:wne="http://schemas.microsoft.com/office/word/2006/wordml" xmlns:wps="http://schemas.microsoft.com/office/word/2010/wordprocessingShape" mc:Ignorable="w14 wp14">
   <w:abstractNum w:abstractNumId="0">
     <w:nsid w:val="00000003"/>
     <w:multiLevelType w:val="multilevel"/>
@@ -10541,7 +12257,7 @@
 </file>
 
 <file path=word/styles.xml><?xml version="1.0" encoding="utf-8"?>
-<w:styles xmlns:r="http://schemas.openxmlformats.org/officeDocument/2006/relationships" xmlns:w="http://schemas.openxmlformats.org/wordprocessingml/2006/main">
+<w:styles xmlns:mc="http://schemas.openxmlformats.org/markup-compatibility/2006" xmlns:r="http://schemas.openxmlformats.org/officeDocument/2006/relationships" xmlns:w="http://schemas.openxmlformats.org/wordprocessingml/2006/main" xmlns:w14="http://schemas.microsoft.com/office/word/2010/wordml" mc:Ignorable="w14">
   <w:docDefaults>
     <w:rPrDefault>
       <w:rPr>
@@ -10802,7 +12518,6 @@
     <w:uiPriority w:val="99"/>
     <w:semiHidden/>
     <w:unhideWhenUsed/>
-    <w:qFormat/>
     <w:tblPr>
       <w:tblInd w:w="0" w:type="dxa"/>
       <w:tblCellMar>
@@ -11486,19 +13201,12 @@
     <w:tblPr>
       <w:tblStyleRowBandSize w:val="1"/>
       <w:tblStyleColBandSize w:val="1"/>
-      <w:tblInd w:w="0" w:type="dxa"/>
       <w:tblBorders>
         <w:top w:val="single" w:sz="2" w:space="0" w:color="C2D69B" w:themeColor="accent3" w:themeTint="99"/>
         <w:bottom w:val="single" w:sz="2" w:space="0" w:color="C2D69B" w:themeColor="accent3" w:themeTint="99"/>
         <w:insideH w:val="single" w:sz="2" w:space="0" w:color="C2D69B" w:themeColor="accent3" w:themeTint="99"/>
         <w:insideV w:val="single" w:sz="2" w:space="0" w:color="C2D69B" w:themeColor="accent3" w:themeTint="99"/>
       </w:tblBorders>
-      <w:tblCellMar>
-        <w:top w:w="0" w:type="dxa"/>
-        <w:left w:w="108" w:type="dxa"/>
-        <w:bottom w:w="0" w:type="dxa"/>
-        <w:right w:w="108" w:type="dxa"/>
-      </w:tblCellMar>
     </w:tblPr>
     <w:tblStylePr w:type="firstRow">
       <w:rPr>
@@ -12879,7 +14587,7 @@
 </file>
 
 <file path=customXml/itemProps2.xml><?xml version="1.0" encoding="utf-8"?>
-<ds:datastoreItem xmlns:ds="http://schemas.openxmlformats.org/officeDocument/2006/customXml" ds:itemID="{00ABB302-FB9C-4475-9BE6-33A6CCB71399}">
+<ds:datastoreItem xmlns:ds="http://schemas.openxmlformats.org/officeDocument/2006/customXml" ds:itemID="{5F7B790C-6471-429F-871F-DAA2A7F23216}">
   <ds:schemaRefs>
     <ds:schemaRef ds:uri="http://schemas.openxmlformats.org/officeDocument/2006/bibliography"/>
   </ds:schemaRefs>

</xml_diff>

<commit_message>
Correcciones a los documentos
Agregado un Req mas y realizada la correccion del Req de usuario que habia planteado gustavo.
</commit_message>
<xml_diff>
--- a/Requerimientos/Especificación de Requerimientos.docx
+++ b/Requerimientos/Especificación de Requerimientos.docx
@@ -428,7 +428,7 @@
                                             </pic:cNvPicPr>
                                           </pic:nvPicPr>
                                           <pic:blipFill>
-                                            <a:blip r:embed="rId10">
+                                            <a:blip r:embed="rId12">
                                               <a:extLst>
                                                 <a:ext uri="{28A0092B-C50C-407E-A947-70E740481C1C}">
                                                   <a14:useLocalDpi xmlns:a14="http://schemas.microsoft.com/office/drawing/2010/main" val="0"/>
@@ -498,7 +498,7 @@
                                           </pic:cNvPicPr>
                                         </pic:nvPicPr>
                                         <pic:blipFill>
-                                          <a:blip r:embed="rId11">
+                                          <a:blip r:embed="rId13">
                                             <a:extLst>
                                               <a:ext uri="{28A0092B-C50C-407E-A947-70E740481C1C}">
                                                 <a14:useLocalDpi xmlns:a14="http://schemas.microsoft.com/office/drawing/2010/main" val="0"/>
@@ -560,6 +560,7 @@
             <w:dataBinding w:prefixMappings="xmlns:ns0='http://schemas.openxmlformats.org/package/2006/metadata/core-properties' xmlns:ns1='http://purl.org/dc/elements/1.1/'" w:xpath="/ns0:coreProperties[1]/ns1:title[1]" w:storeItemID="{6C3C8BC8-F283-45AE-878A-BAB7291924A1}"/>
             <w:text/>
           </w:sdtPr>
+          <w:sdtEndPr/>
           <w:sdtContent>
             <w:p>
               <w:pPr>
@@ -594,6 +595,7 @@
             <w:dataBinding w:prefixMappings="xmlns:ns0='http://schemas.openxmlformats.org/package/2006/metadata/core-properties' xmlns:ns1='http://purl.org/dc/elements/1.1/'" w:xpath="/ns0:coreProperties[1]/ns1:subject[1]" w:storeItemID="{6C3C8BC8-F283-45AE-878A-BAB7291924A1}"/>
             <w:text/>
           </w:sdtPr>
+          <w:sdtEndPr/>
           <w:sdtContent>
             <w:p>
               <w:pPr>
@@ -658,6 +660,7 @@
             <w:dataBinding w:prefixMappings="xmlns:ns0='http://schemas.openxmlformats.org/officeDocument/2006/extended-properties' " w:xpath="/ns0:Properties[1]/ns0:Company[1]" w:storeItemID="{6668398D-A668-4E3E-A5EB-62B293D839F1}"/>
             <w:text/>
           </w:sdtPr>
+          <w:sdtEndPr/>
           <w:sdtContent>
             <w:p>
               <w:pPr>
@@ -686,6 +689,7 @@
             <w:dataBinding w:prefixMappings="xmlns:ns0='http://schemas.openxmlformats.org/package/2006/metadata/core-properties' xmlns:ns1='http://purl.org/dc/elements/1.1/'" w:xpath="/ns0:coreProperties[1]/ns1:creator[1]" w:storeItemID="{6C3C8BC8-F283-45AE-878A-BAB7291924A1}"/>
             <w:text/>
           </w:sdtPr>
+          <w:sdtEndPr/>
           <w:sdtContent>
             <w:p>
               <w:pPr>
@@ -1019,6 +1023,7 @@
           <w:docPartUnique/>
         </w:docPartObj>
       </w:sdtPr>
+      <w:sdtEndPr/>
       <w:sdtContent>
         <w:p>
           <w:pPr>
@@ -1221,8 +1226,6 @@
               </w:rPr>
               <w:t>Visión General</w:t>
             </w:r>
-            <w:bookmarkStart w:id="1" w:name="_GoBack"/>
-            <w:bookmarkEnd w:id="1"/>
             <w:r>
               <w:rPr>
                 <w:noProof/>
@@ -5131,6 +5134,7 @@
         <w:dataBinding w:prefixMappings="xmlns:ns0='http://purl.org/dc/elements/1.1/' xmlns:ns1='http://schemas.openxmlformats.org/package/2006/metadata/core-properties' " w:xpath="/ns1:coreProperties[1]/ns0:title[1]" w:storeItemID="{6C3C8BC8-F283-45AE-878A-BAB7291924A1}"/>
         <w:text/>
       </w:sdtPr>
+      <w:sdtEndPr/>
       <w:sdtContent>
         <w:p>
           <w:pPr>
@@ -5155,35 +5159,35 @@
       <w:pPr>
         <w:pStyle w:val="PSI-Ttulo1"/>
       </w:pPr>
-      <w:bookmarkStart w:id="2" w:name="_Toc228449306"/>
-      <w:bookmarkStart w:id="3" w:name="_Toc234401294"/>
-      <w:bookmarkStart w:id="4" w:name="_Toc234647510"/>
-      <w:bookmarkStart w:id="5" w:name="_Toc235007263"/>
-      <w:bookmarkStart w:id="6" w:name="_Toc235009550"/>
-      <w:bookmarkStart w:id="7" w:name="_Toc493202188"/>
+      <w:bookmarkStart w:id="1" w:name="_Toc228449306"/>
+      <w:bookmarkStart w:id="2" w:name="_Toc234401294"/>
+      <w:bookmarkStart w:id="3" w:name="_Toc234647510"/>
+      <w:bookmarkStart w:id="4" w:name="_Toc235007263"/>
+      <w:bookmarkStart w:id="5" w:name="_Toc235009550"/>
+      <w:bookmarkStart w:id="6" w:name="_Toc493202188"/>
       <w:r>
         <w:t>Introducción</w:t>
       </w:r>
+      <w:bookmarkEnd w:id="1"/>
       <w:bookmarkEnd w:id="2"/>
       <w:bookmarkEnd w:id="3"/>
       <w:bookmarkEnd w:id="4"/>
       <w:bookmarkEnd w:id="5"/>
       <w:bookmarkEnd w:id="6"/>
+    </w:p>
+    <w:p>
+      <w:pPr>
+        <w:pStyle w:val="PSI-Ttulo2"/>
+      </w:pPr>
+      <w:bookmarkStart w:id="7" w:name="_Toc235007264"/>
+      <w:bookmarkStart w:id="8" w:name="_Toc235009551"/>
+      <w:bookmarkStart w:id="9" w:name="_Toc493202189"/>
+      <w:r>
+        <w:t>Propósito</w:t>
+      </w:r>
       <w:bookmarkEnd w:id="7"/>
-    </w:p>
-    <w:p>
-      <w:pPr>
-        <w:pStyle w:val="PSI-Ttulo2"/>
-      </w:pPr>
-      <w:bookmarkStart w:id="8" w:name="_Toc235007264"/>
-      <w:bookmarkStart w:id="9" w:name="_Toc235009551"/>
-      <w:bookmarkStart w:id="10" w:name="_Toc493202189"/>
-      <w:r>
-        <w:t>Propósito</w:t>
-      </w:r>
       <w:bookmarkEnd w:id="8"/>
       <w:bookmarkEnd w:id="9"/>
-      <w:bookmarkEnd w:id="10"/>
       <w:r>
         <w:t xml:space="preserve"> </w:t>
       </w:r>
@@ -5275,64 +5279,64 @@
       <w:pPr>
         <w:pStyle w:val="PSI-Ttulo2"/>
       </w:pPr>
-      <w:bookmarkStart w:id="11" w:name="_Toc235007265"/>
-      <w:bookmarkStart w:id="12" w:name="_Toc235009552"/>
-      <w:bookmarkStart w:id="13" w:name="_Toc493202190"/>
+      <w:bookmarkStart w:id="10" w:name="_Toc235007265"/>
+      <w:bookmarkStart w:id="11" w:name="_Toc235009552"/>
+      <w:bookmarkStart w:id="12" w:name="_Toc493202190"/>
       <w:r>
         <w:t>Visión General</w:t>
       </w:r>
+      <w:bookmarkEnd w:id="10"/>
       <w:bookmarkEnd w:id="11"/>
       <w:bookmarkEnd w:id="12"/>
+    </w:p>
+    <w:p>
+      <w:pPr>
+        <w:pStyle w:val="PSI-Normal"/>
+      </w:pPr>
+      <w:r>
+        <w:t xml:space="preserve">Este documento está organizado de tal manera que se pueda entender en primer medida el problema al que se </w:t>
+      </w:r>
+      <w:proofErr w:type="spellStart"/>
+      <w:r>
+        <w:t>esta</w:t>
+      </w:r>
+      <w:proofErr w:type="spellEnd"/>
+      <w:r>
+        <w:t xml:space="preserve"> respondiendo. Luego, que solución se plantea. Y por último, las funcionalidades con las que contaría el futuro software a desarrollar, representadas por los casos de uso y su posterior descripción de requerimientos.</w:t>
+      </w:r>
+    </w:p>
+    <w:p>
+      <w:pPr>
+        <w:pStyle w:val="PSI-Ttulo2"/>
+      </w:pPr>
+    </w:p>
+    <w:p>
+      <w:pPr>
+        <w:pStyle w:val="PSI-Ttulo1"/>
+      </w:pPr>
+      <w:bookmarkStart w:id="13" w:name="_Toc235007266"/>
+      <w:bookmarkStart w:id="14" w:name="_Toc235009553"/>
+      <w:bookmarkStart w:id="15" w:name="_Toc493202191"/>
+      <w:r>
+        <w:t>Descripción General</w:t>
+      </w:r>
       <w:bookmarkEnd w:id="13"/>
-    </w:p>
-    <w:p>
-      <w:pPr>
-        <w:pStyle w:val="PSI-Normal"/>
-      </w:pPr>
-      <w:r>
-        <w:t xml:space="preserve">Este documento está organizado de tal manera que se pueda entender en primer medida el problema al que se </w:t>
-      </w:r>
-      <w:proofErr w:type="spellStart"/>
-      <w:r>
-        <w:t>esta</w:t>
-      </w:r>
-      <w:proofErr w:type="spellEnd"/>
-      <w:r>
-        <w:t xml:space="preserve"> respondiendo. Luego, que solución se plantea. Y por último, las funcionalidades con las que contaría el futuro software a desarrollar, representadas por los casos de uso y su posterior descripción de requerimientos.</w:t>
-      </w:r>
-    </w:p>
-    <w:p>
-      <w:pPr>
-        <w:pStyle w:val="PSI-Ttulo2"/>
-      </w:pPr>
-    </w:p>
-    <w:p>
-      <w:pPr>
-        <w:pStyle w:val="PSI-Ttulo1"/>
-      </w:pPr>
-      <w:bookmarkStart w:id="14" w:name="_Toc235007266"/>
-      <w:bookmarkStart w:id="15" w:name="_Toc235009553"/>
-      <w:bookmarkStart w:id="16" w:name="_Toc493202191"/>
-      <w:r>
-        <w:t>Descripción General</w:t>
-      </w:r>
       <w:bookmarkEnd w:id="14"/>
       <w:bookmarkEnd w:id="15"/>
+    </w:p>
+    <w:p>
+      <w:pPr>
+        <w:pStyle w:val="PSI-Ttulo2"/>
+      </w:pPr>
+      <w:bookmarkStart w:id="16" w:name="_Toc235007268"/>
+      <w:bookmarkStart w:id="17" w:name="_Toc235009554"/>
+      <w:bookmarkStart w:id="18" w:name="_Toc493202192"/>
+      <w:r>
+        <w:t>Funciones del Producto</w:t>
+      </w:r>
       <w:bookmarkEnd w:id="16"/>
-    </w:p>
-    <w:p>
-      <w:pPr>
-        <w:pStyle w:val="PSI-Ttulo2"/>
-      </w:pPr>
-      <w:bookmarkStart w:id="17" w:name="_Toc235007268"/>
-      <w:bookmarkStart w:id="18" w:name="_Toc235009554"/>
-      <w:bookmarkStart w:id="19" w:name="_Toc493202192"/>
-      <w:r>
-        <w:t>Funciones del Producto</w:t>
-      </w:r>
       <w:bookmarkEnd w:id="17"/>
       <w:bookmarkEnd w:id="18"/>
-      <w:bookmarkEnd w:id="19"/>
     </w:p>
     <w:p>
       <w:pPr>
@@ -5427,15 +5431,15 @@
       <w:pPr>
         <w:pStyle w:val="PSI-Ttulo2"/>
       </w:pPr>
-      <w:bookmarkStart w:id="20" w:name="_Toc235007269"/>
-      <w:bookmarkStart w:id="21" w:name="_Toc235009555"/>
-      <w:bookmarkStart w:id="22" w:name="_Toc493202193"/>
+      <w:bookmarkStart w:id="19" w:name="_Toc235007269"/>
+      <w:bookmarkStart w:id="20" w:name="_Toc235009555"/>
+      <w:bookmarkStart w:id="21" w:name="_Toc493202193"/>
       <w:r>
         <w:t>Característica del Usuario</w:t>
       </w:r>
+      <w:bookmarkEnd w:id="19"/>
       <w:bookmarkEnd w:id="20"/>
       <w:bookmarkEnd w:id="21"/>
-      <w:bookmarkEnd w:id="22"/>
     </w:p>
     <w:p>
       <w:pPr>
@@ -5465,13 +5469,13 @@
       <w:pPr>
         <w:pStyle w:val="PSI-Ttulo2"/>
       </w:pPr>
-      <w:bookmarkStart w:id="23" w:name="_Toc235009556"/>
-      <w:bookmarkStart w:id="24" w:name="_Toc493202194"/>
+      <w:bookmarkStart w:id="22" w:name="_Toc235009556"/>
+      <w:bookmarkStart w:id="23" w:name="_Toc493202194"/>
       <w:r>
         <w:t>Enunciado del Problema del Cliente</w:t>
       </w:r>
+      <w:bookmarkEnd w:id="22"/>
       <w:bookmarkEnd w:id="23"/>
-      <w:bookmarkEnd w:id="24"/>
     </w:p>
     <w:p>
       <w:pPr>
@@ -5511,15 +5515,15 @@
       <w:pPr>
         <w:pStyle w:val="PSI-Ttulo1"/>
       </w:pPr>
-      <w:bookmarkStart w:id="25" w:name="_Toc235007270"/>
-      <w:bookmarkStart w:id="26" w:name="_Toc235009557"/>
-      <w:bookmarkStart w:id="27" w:name="_Toc493202195"/>
+      <w:bookmarkStart w:id="24" w:name="_Toc235007270"/>
+      <w:bookmarkStart w:id="25" w:name="_Toc235009557"/>
+      <w:bookmarkStart w:id="26" w:name="_Toc493202195"/>
       <w:r>
         <w:t>Casos de Uso</w:t>
       </w:r>
+      <w:bookmarkEnd w:id="24"/>
       <w:bookmarkEnd w:id="25"/>
       <w:bookmarkEnd w:id="26"/>
-      <w:bookmarkEnd w:id="27"/>
     </w:p>
     <w:p>
       <w:pPr>
@@ -5533,48 +5537,48 @@
       <w:pPr>
         <w:pStyle w:val="PSI-Ttulo2"/>
       </w:pPr>
-      <w:bookmarkStart w:id="28" w:name="_Toc12016616"/>
-      <w:bookmarkStart w:id="29" w:name="_Toc228266925"/>
-      <w:bookmarkStart w:id="30" w:name="_Toc234682917"/>
-      <w:bookmarkStart w:id="31" w:name="_Toc235346532"/>
+      <w:bookmarkStart w:id="27" w:name="_Toc12016616"/>
+      <w:bookmarkStart w:id="28" w:name="_Toc228266925"/>
+      <w:bookmarkStart w:id="29" w:name="_Toc234682917"/>
+      <w:bookmarkStart w:id="30" w:name="_Toc235346532"/>
       <w:r>
         <w:lastRenderedPageBreak/>
         <w:t xml:space="preserve"> </w:t>
       </w:r>
-      <w:bookmarkStart w:id="32" w:name="_Toc493202196"/>
+      <w:bookmarkStart w:id="31" w:name="_Toc493202196"/>
       <w:r>
         <w:t>[</w:t>
       </w:r>
+      <w:bookmarkEnd w:id="27"/>
       <w:bookmarkEnd w:id="28"/>
       <w:bookmarkEnd w:id="29"/>
       <w:bookmarkEnd w:id="30"/>
+      <w:r>
+        <w:t xml:space="preserve">CU01 - </w:t>
+      </w:r>
+      <w:proofErr w:type="spellStart"/>
+      <w:r>
+        <w:t>Login</w:t>
+      </w:r>
+      <w:proofErr w:type="spellEnd"/>
+      <w:r>
+        <w:t>]</w:t>
+      </w:r>
       <w:bookmarkEnd w:id="31"/>
-      <w:r>
-        <w:t xml:space="preserve">CU01 - </w:t>
-      </w:r>
-      <w:proofErr w:type="spellStart"/>
-      <w:r>
-        <w:t>Login</w:t>
-      </w:r>
-      <w:proofErr w:type="spellEnd"/>
-      <w:r>
-        <w:t>]</w:t>
+    </w:p>
+    <w:p>
+      <w:pPr>
+        <w:pStyle w:val="PSI-Ttulo3"/>
+      </w:pPr>
+      <w:bookmarkStart w:id="32" w:name="_Toc493192638"/>
+      <w:bookmarkStart w:id="33" w:name="_Toc493194839"/>
+      <w:bookmarkStart w:id="34" w:name="_Toc493202197"/>
+      <w:r>
+        <w:t>Actores</w:t>
       </w:r>
       <w:bookmarkEnd w:id="32"/>
-    </w:p>
-    <w:p>
-      <w:pPr>
-        <w:pStyle w:val="PSI-Ttulo3"/>
-      </w:pPr>
-      <w:bookmarkStart w:id="33" w:name="_Toc493192638"/>
-      <w:bookmarkStart w:id="34" w:name="_Toc493194839"/>
-      <w:bookmarkStart w:id="35" w:name="_Toc493202197"/>
-      <w:r>
-        <w:t>Actores</w:t>
-      </w:r>
       <w:bookmarkEnd w:id="33"/>
       <w:bookmarkEnd w:id="34"/>
-      <w:bookmarkEnd w:id="35"/>
     </w:p>
     <w:p>
       <w:pPr>
@@ -5608,78 +5612,78 @@
       <w:pPr>
         <w:pStyle w:val="PSI-Ttulo3"/>
       </w:pPr>
-      <w:bookmarkStart w:id="36" w:name="_Toc228266926"/>
-      <w:bookmarkStart w:id="37" w:name="_Toc234682918"/>
-      <w:bookmarkStart w:id="38" w:name="_Toc235346533"/>
-      <w:bookmarkStart w:id="39" w:name="_Toc493192639"/>
-      <w:bookmarkStart w:id="40" w:name="_Toc493194840"/>
-      <w:bookmarkStart w:id="41" w:name="_Toc493202198"/>
+      <w:bookmarkStart w:id="35" w:name="_Toc228266926"/>
+      <w:bookmarkStart w:id="36" w:name="_Toc234682918"/>
+      <w:bookmarkStart w:id="37" w:name="_Toc235346533"/>
+      <w:bookmarkStart w:id="38" w:name="_Toc493192639"/>
+      <w:bookmarkStart w:id="39" w:name="_Toc493194840"/>
+      <w:bookmarkStart w:id="40" w:name="_Toc493202198"/>
       <w:r>
         <w:t>Descripción</w:t>
       </w:r>
+      <w:bookmarkEnd w:id="35"/>
       <w:bookmarkEnd w:id="36"/>
       <w:bookmarkEnd w:id="37"/>
       <w:bookmarkEnd w:id="38"/>
       <w:bookmarkEnd w:id="39"/>
       <w:bookmarkEnd w:id="40"/>
+    </w:p>
+    <w:p>
+      <w:pPr>
+        <w:pStyle w:val="PSI-Normal"/>
+        <w:rPr>
+          <w:lang w:eastAsia="ar-SA"/>
+        </w:rPr>
+      </w:pPr>
+      <w:r>
+        <w:rPr>
+          <w:lang w:eastAsia="ar-SA"/>
+        </w:rPr>
+        <w:t>Un tipo de usuario administrador, ya sea del sistema o un encargado de un servicio, realiza un inicio de sesión en el sistema para autentificarse y poder contar con los permisos necesarios para realizar las funcionalidades que desea.</w:t>
+      </w:r>
+    </w:p>
+    <w:p>
+      <w:pPr>
+        <w:pStyle w:val="PSI-Normal"/>
+        <w:rPr>
+          <w:lang w:eastAsia="ar-SA"/>
+        </w:rPr>
+      </w:pPr>
+    </w:p>
+    <w:p>
+      <w:pPr>
+        <w:pStyle w:val="PSI-Ttulo2"/>
+      </w:pPr>
+      <w:bookmarkStart w:id="41" w:name="_Toc493202199"/>
+      <w:r>
+        <w:t>[</w:t>
+      </w:r>
+      <w:r>
+        <w:t xml:space="preserve">CU02 - </w:t>
+      </w:r>
+      <w:proofErr w:type="spellStart"/>
+      <w:r>
+        <w:t>HabilitarServicio</w:t>
+      </w:r>
+      <w:proofErr w:type="spellEnd"/>
+      <w:r>
+        <w:t>]</w:t>
+      </w:r>
       <w:bookmarkEnd w:id="41"/>
     </w:p>
     <w:p>
       <w:pPr>
-        <w:pStyle w:val="PSI-Normal"/>
-        <w:rPr>
-          <w:lang w:eastAsia="ar-SA"/>
-        </w:rPr>
-      </w:pPr>
-      <w:r>
-        <w:rPr>
-          <w:lang w:eastAsia="ar-SA"/>
-        </w:rPr>
-        <w:t>Un tipo de usuario administrador, ya sea del sistema o un encargado de un servicio, realiza un inicio de sesión en el sistema para autentificarse y poder contar con los permisos necesarios para realizar las funcionalidades que desea.</w:t>
-      </w:r>
-    </w:p>
-    <w:p>
-      <w:pPr>
-        <w:pStyle w:val="PSI-Normal"/>
-        <w:rPr>
-          <w:lang w:eastAsia="ar-SA"/>
-        </w:rPr>
-      </w:pPr>
-    </w:p>
-    <w:p>
-      <w:pPr>
-        <w:pStyle w:val="PSI-Ttulo2"/>
-      </w:pPr>
-      <w:bookmarkStart w:id="42" w:name="_Toc493202199"/>
-      <w:r>
-        <w:t>[</w:t>
-      </w:r>
-      <w:r>
-        <w:t xml:space="preserve">CU02 - </w:t>
-      </w:r>
-      <w:proofErr w:type="spellStart"/>
-      <w:r>
-        <w:t>HabilitarServicio</w:t>
-      </w:r>
-      <w:proofErr w:type="spellEnd"/>
-      <w:r>
-        <w:t>]</w:t>
+        <w:pStyle w:val="PSI-Ttulo3"/>
+      </w:pPr>
+      <w:bookmarkStart w:id="42" w:name="_Toc493192641"/>
+      <w:bookmarkStart w:id="43" w:name="_Toc493194842"/>
+      <w:bookmarkStart w:id="44" w:name="_Toc493202200"/>
+      <w:r>
+        <w:t>Actores</w:t>
       </w:r>
       <w:bookmarkEnd w:id="42"/>
-    </w:p>
-    <w:p>
-      <w:pPr>
-        <w:pStyle w:val="PSI-Ttulo3"/>
-      </w:pPr>
-      <w:bookmarkStart w:id="43" w:name="_Toc493192641"/>
-      <w:bookmarkStart w:id="44" w:name="_Toc493194842"/>
-      <w:bookmarkStart w:id="45" w:name="_Toc493202200"/>
-      <w:r>
-        <w:t>Actores</w:t>
-      </w:r>
       <w:bookmarkEnd w:id="43"/>
       <w:bookmarkEnd w:id="44"/>
-      <w:bookmarkEnd w:id="45"/>
     </w:p>
     <w:p>
       <w:pPr>
@@ -5699,49 +5703,49 @@
       <w:pPr>
         <w:pStyle w:val="PSI-Ttulo3"/>
       </w:pPr>
-      <w:bookmarkStart w:id="46" w:name="_Toc493192642"/>
-      <w:bookmarkStart w:id="47" w:name="_Toc493194843"/>
-      <w:bookmarkStart w:id="48" w:name="_Toc493202201"/>
+      <w:bookmarkStart w:id="45" w:name="_Toc493192642"/>
+      <w:bookmarkStart w:id="46" w:name="_Toc493194843"/>
+      <w:bookmarkStart w:id="47" w:name="_Toc493202201"/>
       <w:r>
         <w:t>Descripción</w:t>
       </w:r>
+      <w:bookmarkEnd w:id="45"/>
       <w:bookmarkEnd w:id="46"/>
       <w:bookmarkEnd w:id="47"/>
+    </w:p>
+    <w:p>
+      <w:pPr>
+        <w:pStyle w:val="PSI-Normal"/>
+        <w:rPr>
+          <w:lang w:eastAsia="ar-SA"/>
+        </w:rPr>
+      </w:pPr>
+      <w:r>
+        <w:rPr>
+          <w:lang w:eastAsia="ar-SA"/>
+        </w:rPr>
+        <w:t>El usuario administrador del sistema realiza una carga de un nuevo servicio para que sea contemplado en el sistema y puedan cargarse luego valoraciones referidas a este.</w:t>
+      </w:r>
+    </w:p>
+    <w:p>
+      <w:pPr>
+        <w:pStyle w:val="PSI-Ttulo3"/>
+        <w:rPr>
+          <w:lang w:eastAsia="ar-SA"/>
+        </w:rPr>
+      </w:pPr>
+      <w:bookmarkStart w:id="48" w:name="_Toc493192643"/>
+      <w:bookmarkStart w:id="49" w:name="_Toc493194844"/>
+      <w:bookmarkStart w:id="50" w:name="_Toc493202202"/>
+      <w:r>
+        <w:rPr>
+          <w:lang w:eastAsia="ar-SA"/>
+        </w:rPr>
+        <w:t>Relación a otros Casos de Uso</w:t>
+      </w:r>
       <w:bookmarkEnd w:id="48"/>
-    </w:p>
-    <w:p>
-      <w:pPr>
-        <w:pStyle w:val="PSI-Normal"/>
-        <w:rPr>
-          <w:lang w:eastAsia="ar-SA"/>
-        </w:rPr>
-      </w:pPr>
-      <w:r>
-        <w:rPr>
-          <w:lang w:eastAsia="ar-SA"/>
-        </w:rPr>
-        <w:t>El usuario administrador del sistema realiza una carga de un nuevo servicio para que sea contemplado en el sistema y puedan cargarse luego valoraciones referidas a este.</w:t>
-      </w:r>
-    </w:p>
-    <w:p>
-      <w:pPr>
-        <w:pStyle w:val="PSI-Ttulo3"/>
-        <w:rPr>
-          <w:lang w:eastAsia="ar-SA"/>
-        </w:rPr>
-      </w:pPr>
-      <w:bookmarkStart w:id="49" w:name="_Toc493192643"/>
-      <w:bookmarkStart w:id="50" w:name="_Toc493194844"/>
-      <w:bookmarkStart w:id="51" w:name="_Toc493202202"/>
-      <w:r>
-        <w:rPr>
-          <w:lang w:eastAsia="ar-SA"/>
-        </w:rPr>
-        <w:t>Relación a otros Casos de Uso</w:t>
-      </w:r>
       <w:bookmarkEnd w:id="49"/>
       <w:bookmarkEnd w:id="50"/>
-      <w:bookmarkEnd w:id="51"/>
     </w:p>
     <w:p>
       <w:pPr>
@@ -5804,7 +5808,7 @@
       <w:pPr>
         <w:pStyle w:val="PSI-Ttulo2"/>
       </w:pPr>
-      <w:bookmarkStart w:id="52" w:name="_Toc493202203"/>
+      <w:bookmarkStart w:id="51" w:name="_Toc493202203"/>
       <w:r>
         <w:t>[</w:t>
       </w:r>
@@ -5819,21 +5823,21 @@
       <w:r>
         <w:t>]</w:t>
       </w:r>
+      <w:bookmarkEnd w:id="51"/>
+    </w:p>
+    <w:p>
+      <w:pPr>
+        <w:pStyle w:val="PSI-Ttulo3"/>
+      </w:pPr>
+      <w:bookmarkStart w:id="52" w:name="_Toc493192645"/>
+      <w:bookmarkStart w:id="53" w:name="_Toc493194846"/>
+      <w:bookmarkStart w:id="54" w:name="_Toc493202204"/>
+      <w:r>
+        <w:t>Actores</w:t>
+      </w:r>
       <w:bookmarkEnd w:id="52"/>
-    </w:p>
-    <w:p>
-      <w:pPr>
-        <w:pStyle w:val="PSI-Ttulo3"/>
-      </w:pPr>
-      <w:bookmarkStart w:id="53" w:name="_Toc493192645"/>
-      <w:bookmarkStart w:id="54" w:name="_Toc493194846"/>
-      <w:bookmarkStart w:id="55" w:name="_Toc493202204"/>
-      <w:r>
-        <w:t>Actores</w:t>
-      </w:r>
       <w:bookmarkEnd w:id="53"/>
       <w:bookmarkEnd w:id="54"/>
-      <w:bookmarkEnd w:id="55"/>
     </w:p>
     <w:p>
       <w:pPr>
@@ -5853,15 +5857,15 @@
       <w:pPr>
         <w:pStyle w:val="PSI-Ttulo3"/>
       </w:pPr>
-      <w:bookmarkStart w:id="56" w:name="_Toc493192646"/>
-      <w:bookmarkStart w:id="57" w:name="_Toc493194847"/>
-      <w:bookmarkStart w:id="58" w:name="_Toc493202205"/>
+      <w:bookmarkStart w:id="55" w:name="_Toc493192646"/>
+      <w:bookmarkStart w:id="56" w:name="_Toc493194847"/>
+      <w:bookmarkStart w:id="57" w:name="_Toc493202205"/>
       <w:r>
         <w:t>Descripción</w:t>
       </w:r>
+      <w:bookmarkEnd w:id="55"/>
       <w:bookmarkEnd w:id="56"/>
       <w:bookmarkEnd w:id="57"/>
-      <w:bookmarkEnd w:id="58"/>
     </w:p>
     <w:p>
       <w:pPr>
@@ -5886,7 +5890,7 @@
       <w:pPr>
         <w:pStyle w:val="PSI-Ttulo2"/>
       </w:pPr>
-      <w:bookmarkStart w:id="59" w:name="_Toc493202206"/>
+      <w:bookmarkStart w:id="58" w:name="_Toc493202206"/>
       <w:r>
         <w:lastRenderedPageBreak/>
         <w:t>[</w:t>
@@ -5902,21 +5906,21 @@
       <w:r>
         <w:t>]</w:t>
       </w:r>
+      <w:bookmarkEnd w:id="58"/>
+    </w:p>
+    <w:p>
+      <w:pPr>
+        <w:pStyle w:val="PSI-Ttulo3"/>
+      </w:pPr>
+      <w:bookmarkStart w:id="59" w:name="_Toc493192648"/>
+      <w:bookmarkStart w:id="60" w:name="_Toc493194849"/>
+      <w:bookmarkStart w:id="61" w:name="_Toc493202207"/>
+      <w:r>
+        <w:t>Actores</w:t>
+      </w:r>
       <w:bookmarkEnd w:id="59"/>
-    </w:p>
-    <w:p>
-      <w:pPr>
-        <w:pStyle w:val="PSI-Ttulo3"/>
-      </w:pPr>
-      <w:bookmarkStart w:id="60" w:name="_Toc493192648"/>
-      <w:bookmarkStart w:id="61" w:name="_Toc493194849"/>
-      <w:bookmarkStart w:id="62" w:name="_Toc493202207"/>
-      <w:r>
-        <w:t>Actores</w:t>
-      </w:r>
       <w:bookmarkEnd w:id="60"/>
       <w:bookmarkEnd w:id="61"/>
-      <w:bookmarkEnd w:id="62"/>
     </w:p>
     <w:p>
       <w:pPr>
@@ -5936,49 +5940,49 @@
       <w:pPr>
         <w:pStyle w:val="PSI-Ttulo3"/>
       </w:pPr>
-      <w:bookmarkStart w:id="63" w:name="_Toc493192649"/>
-      <w:bookmarkStart w:id="64" w:name="_Toc493194850"/>
-      <w:bookmarkStart w:id="65" w:name="_Toc493202208"/>
+      <w:bookmarkStart w:id="62" w:name="_Toc493192649"/>
+      <w:bookmarkStart w:id="63" w:name="_Toc493194850"/>
+      <w:bookmarkStart w:id="64" w:name="_Toc493202208"/>
       <w:r>
         <w:t>Descripción</w:t>
       </w:r>
+      <w:bookmarkEnd w:id="62"/>
       <w:bookmarkEnd w:id="63"/>
       <w:bookmarkEnd w:id="64"/>
+    </w:p>
+    <w:p>
+      <w:pPr>
+        <w:pStyle w:val="PSI-Normal"/>
+        <w:rPr>
+          <w:lang w:eastAsia="ar-SA"/>
+        </w:rPr>
+      </w:pPr>
+      <w:r>
+        <w:rPr>
+          <w:lang w:eastAsia="ar-SA"/>
+        </w:rPr>
+        <w:t>El usuario administrador del sistema realiza una edición de las características principales de un servicio seleccionado. Luego guarda la configuración final del mismo.</w:t>
+      </w:r>
+    </w:p>
+    <w:p>
+      <w:pPr>
+        <w:pStyle w:val="PSI-Ttulo3"/>
+        <w:rPr>
+          <w:lang w:eastAsia="ar-SA"/>
+        </w:rPr>
+      </w:pPr>
+      <w:bookmarkStart w:id="65" w:name="_Toc493192650"/>
+      <w:bookmarkStart w:id="66" w:name="_Toc493194851"/>
+      <w:bookmarkStart w:id="67" w:name="_Toc493202209"/>
+      <w:r>
+        <w:rPr>
+          <w:lang w:eastAsia="ar-SA"/>
+        </w:rPr>
+        <w:t>Relación a otros Casos de Uso</w:t>
+      </w:r>
       <w:bookmarkEnd w:id="65"/>
-    </w:p>
-    <w:p>
-      <w:pPr>
-        <w:pStyle w:val="PSI-Normal"/>
-        <w:rPr>
-          <w:lang w:eastAsia="ar-SA"/>
-        </w:rPr>
-      </w:pPr>
-      <w:r>
-        <w:rPr>
-          <w:lang w:eastAsia="ar-SA"/>
-        </w:rPr>
-        <w:t>El usuario administrador del sistema realiza una edición de las características principales de un servicio seleccionado. Luego guarda la configuración final del mismo.</w:t>
-      </w:r>
-    </w:p>
-    <w:p>
-      <w:pPr>
-        <w:pStyle w:val="PSI-Ttulo3"/>
-        <w:rPr>
-          <w:lang w:eastAsia="ar-SA"/>
-        </w:rPr>
-      </w:pPr>
-      <w:bookmarkStart w:id="66" w:name="_Toc493192650"/>
-      <w:bookmarkStart w:id="67" w:name="_Toc493194851"/>
-      <w:bookmarkStart w:id="68" w:name="_Toc493202209"/>
-      <w:r>
-        <w:rPr>
-          <w:lang w:eastAsia="ar-SA"/>
-        </w:rPr>
-        <w:t>Relación a otros Casos de Uso</w:t>
-      </w:r>
       <w:bookmarkEnd w:id="66"/>
       <w:bookmarkEnd w:id="67"/>
-      <w:bookmarkEnd w:id="68"/>
     </w:p>
     <w:p>
       <w:pPr>
@@ -6031,7 +6035,7 @@
       <w:pPr>
         <w:pStyle w:val="PSI-Ttulo2"/>
       </w:pPr>
-      <w:bookmarkStart w:id="69" w:name="_Toc493202210"/>
+      <w:bookmarkStart w:id="68" w:name="_Toc493202210"/>
       <w:r>
         <w:t>[</w:t>
       </w:r>
@@ -6046,21 +6050,21 @@
       <w:r>
         <w:t>]</w:t>
       </w:r>
+      <w:bookmarkEnd w:id="68"/>
+    </w:p>
+    <w:p>
+      <w:pPr>
+        <w:pStyle w:val="PSI-Ttulo3"/>
+      </w:pPr>
+      <w:bookmarkStart w:id="69" w:name="_Toc493192652"/>
+      <w:bookmarkStart w:id="70" w:name="_Toc493194853"/>
+      <w:bookmarkStart w:id="71" w:name="_Toc493202211"/>
+      <w:r>
+        <w:t>Actores</w:t>
+      </w:r>
       <w:bookmarkEnd w:id="69"/>
-    </w:p>
-    <w:p>
-      <w:pPr>
-        <w:pStyle w:val="PSI-Ttulo3"/>
-      </w:pPr>
-      <w:bookmarkStart w:id="70" w:name="_Toc493192652"/>
-      <w:bookmarkStart w:id="71" w:name="_Toc493194853"/>
-      <w:bookmarkStart w:id="72" w:name="_Toc493202211"/>
-      <w:r>
-        <w:t>Actores</w:t>
-      </w:r>
       <w:bookmarkEnd w:id="70"/>
       <w:bookmarkEnd w:id="71"/>
-      <w:bookmarkEnd w:id="72"/>
     </w:p>
     <w:p>
       <w:pPr>
@@ -6080,49 +6084,49 @@
       <w:pPr>
         <w:pStyle w:val="PSI-Ttulo3"/>
       </w:pPr>
-      <w:bookmarkStart w:id="73" w:name="_Toc493192653"/>
-      <w:bookmarkStart w:id="74" w:name="_Toc493194854"/>
-      <w:bookmarkStart w:id="75" w:name="_Toc493202212"/>
+      <w:bookmarkStart w:id="72" w:name="_Toc493192653"/>
+      <w:bookmarkStart w:id="73" w:name="_Toc493194854"/>
+      <w:bookmarkStart w:id="74" w:name="_Toc493202212"/>
       <w:r>
         <w:t>Descripción</w:t>
       </w:r>
+      <w:bookmarkEnd w:id="72"/>
       <w:bookmarkEnd w:id="73"/>
       <w:bookmarkEnd w:id="74"/>
+    </w:p>
+    <w:p>
+      <w:pPr>
+        <w:pStyle w:val="PSI-Normal"/>
+        <w:rPr>
+          <w:lang w:eastAsia="ar-SA"/>
+        </w:rPr>
+      </w:pPr>
+      <w:r>
+        <w:rPr>
+          <w:lang w:eastAsia="ar-SA"/>
+        </w:rPr>
+        <w:t>El usuario administrador del sistema deshabilita a un servicio en específico para que ya no sea considerado dentro del sistema, sin realizar una eliminación total del mismo.</w:t>
+      </w:r>
+    </w:p>
+    <w:p>
+      <w:pPr>
+        <w:pStyle w:val="PSI-Ttulo3"/>
+        <w:rPr>
+          <w:lang w:eastAsia="ar-SA"/>
+        </w:rPr>
+      </w:pPr>
+      <w:bookmarkStart w:id="75" w:name="_Toc493192654"/>
+      <w:bookmarkStart w:id="76" w:name="_Toc493194855"/>
+      <w:bookmarkStart w:id="77" w:name="_Toc493202213"/>
+      <w:r>
+        <w:rPr>
+          <w:lang w:eastAsia="ar-SA"/>
+        </w:rPr>
+        <w:t>Relación a otros Casos de Uso</w:t>
+      </w:r>
       <w:bookmarkEnd w:id="75"/>
-    </w:p>
-    <w:p>
-      <w:pPr>
-        <w:pStyle w:val="PSI-Normal"/>
-        <w:rPr>
-          <w:lang w:eastAsia="ar-SA"/>
-        </w:rPr>
-      </w:pPr>
-      <w:r>
-        <w:rPr>
-          <w:lang w:eastAsia="ar-SA"/>
-        </w:rPr>
-        <w:t>El usuario administrador del sistema deshabilita a un servicio en específico para que ya no sea considerado dentro del sistema, sin realizar una eliminación total del mismo.</w:t>
-      </w:r>
-    </w:p>
-    <w:p>
-      <w:pPr>
-        <w:pStyle w:val="PSI-Ttulo3"/>
-        <w:rPr>
-          <w:lang w:eastAsia="ar-SA"/>
-        </w:rPr>
-      </w:pPr>
-      <w:bookmarkStart w:id="76" w:name="_Toc493192654"/>
-      <w:bookmarkStart w:id="77" w:name="_Toc493194855"/>
-      <w:bookmarkStart w:id="78" w:name="_Toc493202213"/>
-      <w:r>
-        <w:rPr>
-          <w:lang w:eastAsia="ar-SA"/>
-        </w:rPr>
-        <w:t>Relación a otros Casos de Uso</w:t>
-      </w:r>
       <w:bookmarkEnd w:id="76"/>
       <w:bookmarkEnd w:id="77"/>
-      <w:bookmarkEnd w:id="78"/>
     </w:p>
     <w:p>
       <w:pPr>
@@ -6175,7 +6179,7 @@
       <w:pPr>
         <w:pStyle w:val="PSI-Ttulo2"/>
       </w:pPr>
-      <w:bookmarkStart w:id="79" w:name="_Toc493202214"/>
+      <w:bookmarkStart w:id="78" w:name="_Toc493202214"/>
       <w:r>
         <w:t>[</w:t>
       </w:r>
@@ -6190,21 +6194,21 @@
       <w:r>
         <w:t>]</w:t>
       </w:r>
+      <w:bookmarkEnd w:id="78"/>
+    </w:p>
+    <w:p>
+      <w:pPr>
+        <w:pStyle w:val="PSI-Ttulo3"/>
+      </w:pPr>
+      <w:bookmarkStart w:id="79" w:name="_Toc493192656"/>
+      <w:bookmarkStart w:id="80" w:name="_Toc493194857"/>
+      <w:bookmarkStart w:id="81" w:name="_Toc493202215"/>
+      <w:r>
+        <w:t>Actores</w:t>
+      </w:r>
       <w:bookmarkEnd w:id="79"/>
-    </w:p>
-    <w:p>
-      <w:pPr>
-        <w:pStyle w:val="PSI-Ttulo3"/>
-      </w:pPr>
-      <w:bookmarkStart w:id="80" w:name="_Toc493192656"/>
-      <w:bookmarkStart w:id="81" w:name="_Toc493194857"/>
-      <w:bookmarkStart w:id="82" w:name="_Toc493202215"/>
-      <w:r>
-        <w:t>Actores</w:t>
-      </w:r>
       <w:bookmarkEnd w:id="80"/>
       <w:bookmarkEnd w:id="81"/>
-      <w:bookmarkEnd w:id="82"/>
     </w:p>
     <w:p>
       <w:pPr>
@@ -6224,49 +6228,49 @@
       <w:pPr>
         <w:pStyle w:val="PSI-Ttulo3"/>
       </w:pPr>
-      <w:bookmarkStart w:id="83" w:name="_Toc493192657"/>
-      <w:bookmarkStart w:id="84" w:name="_Toc493194858"/>
-      <w:bookmarkStart w:id="85" w:name="_Toc493202216"/>
+      <w:bookmarkStart w:id="82" w:name="_Toc493192657"/>
+      <w:bookmarkStart w:id="83" w:name="_Toc493194858"/>
+      <w:bookmarkStart w:id="84" w:name="_Toc493202216"/>
       <w:r>
         <w:t>Descripción</w:t>
       </w:r>
+      <w:bookmarkEnd w:id="82"/>
       <w:bookmarkEnd w:id="83"/>
       <w:bookmarkEnd w:id="84"/>
+    </w:p>
+    <w:p>
+      <w:pPr>
+        <w:pStyle w:val="PSI-Normal"/>
+        <w:rPr>
+          <w:lang w:eastAsia="ar-SA"/>
+        </w:rPr>
+      </w:pPr>
+      <w:r>
+        <w:rPr>
+          <w:lang w:eastAsia="ar-SA"/>
+        </w:rPr>
+        <w:t>El usuario encargado de un servicio realiza una carga de una nueva valoración para que sea contemplado en el sistema y puedan luego instancias de la misma.</w:t>
+      </w:r>
+    </w:p>
+    <w:p>
+      <w:pPr>
+        <w:pStyle w:val="PSI-Ttulo3"/>
+        <w:rPr>
+          <w:lang w:eastAsia="ar-SA"/>
+        </w:rPr>
+      </w:pPr>
+      <w:bookmarkStart w:id="85" w:name="_Toc493192658"/>
+      <w:bookmarkStart w:id="86" w:name="_Toc493194859"/>
+      <w:bookmarkStart w:id="87" w:name="_Toc493202217"/>
+      <w:r>
+        <w:rPr>
+          <w:lang w:eastAsia="ar-SA"/>
+        </w:rPr>
+        <w:t>Relación a otros Casos de Uso</w:t>
+      </w:r>
       <w:bookmarkEnd w:id="85"/>
-    </w:p>
-    <w:p>
-      <w:pPr>
-        <w:pStyle w:val="PSI-Normal"/>
-        <w:rPr>
-          <w:lang w:eastAsia="ar-SA"/>
-        </w:rPr>
-      </w:pPr>
-      <w:r>
-        <w:rPr>
-          <w:lang w:eastAsia="ar-SA"/>
-        </w:rPr>
-        <w:t>El usuario encargado de un servicio realiza una carga de una nueva valoración para que sea contemplado en el sistema y puedan luego instancias de la misma.</w:t>
-      </w:r>
-    </w:p>
-    <w:p>
-      <w:pPr>
-        <w:pStyle w:val="PSI-Ttulo3"/>
-        <w:rPr>
-          <w:lang w:eastAsia="ar-SA"/>
-        </w:rPr>
-      </w:pPr>
-      <w:bookmarkStart w:id="86" w:name="_Toc493192658"/>
-      <w:bookmarkStart w:id="87" w:name="_Toc493194859"/>
-      <w:bookmarkStart w:id="88" w:name="_Toc493202217"/>
-      <w:r>
-        <w:rPr>
-          <w:lang w:eastAsia="ar-SA"/>
-        </w:rPr>
-        <w:t>Relación a otros Casos de Uso</w:t>
-      </w:r>
       <w:bookmarkEnd w:id="86"/>
       <w:bookmarkEnd w:id="87"/>
-      <w:bookmarkEnd w:id="88"/>
     </w:p>
     <w:p>
       <w:pPr>
@@ -6323,7 +6327,7 @@
       <w:pPr>
         <w:pStyle w:val="PSI-Ttulo2"/>
       </w:pPr>
-      <w:bookmarkStart w:id="89" w:name="_Toc493202218"/>
+      <w:bookmarkStart w:id="88" w:name="_Toc493202218"/>
       <w:r>
         <w:lastRenderedPageBreak/>
         <w:t>[</w:t>
@@ -6339,21 +6343,21 @@
       <w:r>
         <w:t>]</w:t>
       </w:r>
+      <w:bookmarkEnd w:id="88"/>
+    </w:p>
+    <w:p>
+      <w:pPr>
+        <w:pStyle w:val="PSI-Ttulo3"/>
+      </w:pPr>
+      <w:bookmarkStart w:id="89" w:name="_Toc493192660"/>
+      <w:bookmarkStart w:id="90" w:name="_Toc493194861"/>
+      <w:bookmarkStart w:id="91" w:name="_Toc493202219"/>
+      <w:r>
+        <w:t>Actores</w:t>
+      </w:r>
       <w:bookmarkEnd w:id="89"/>
-    </w:p>
-    <w:p>
-      <w:pPr>
-        <w:pStyle w:val="PSI-Ttulo3"/>
-      </w:pPr>
-      <w:bookmarkStart w:id="90" w:name="_Toc493192660"/>
-      <w:bookmarkStart w:id="91" w:name="_Toc493194861"/>
-      <w:bookmarkStart w:id="92" w:name="_Toc493202219"/>
-      <w:r>
-        <w:t>Actores</w:t>
-      </w:r>
       <w:bookmarkEnd w:id="90"/>
       <w:bookmarkEnd w:id="91"/>
-      <w:bookmarkEnd w:id="92"/>
     </w:p>
     <w:p>
       <w:pPr>
@@ -6373,81 +6377,81 @@
       <w:pPr>
         <w:pStyle w:val="PSI-Ttulo3"/>
       </w:pPr>
-      <w:bookmarkStart w:id="93" w:name="_Toc493192661"/>
-      <w:bookmarkStart w:id="94" w:name="_Toc493194862"/>
-      <w:bookmarkStart w:id="95" w:name="_Toc493202220"/>
+      <w:bookmarkStart w:id="92" w:name="_Toc493192661"/>
+      <w:bookmarkStart w:id="93" w:name="_Toc493194862"/>
+      <w:bookmarkStart w:id="94" w:name="_Toc493202220"/>
       <w:r>
         <w:t>Descripción</w:t>
       </w:r>
+      <w:bookmarkEnd w:id="92"/>
       <w:bookmarkEnd w:id="93"/>
       <w:bookmarkEnd w:id="94"/>
+    </w:p>
+    <w:p>
+      <w:pPr>
+        <w:pStyle w:val="PSI-Normal"/>
+        <w:rPr>
+          <w:lang w:eastAsia="ar-SA"/>
+        </w:rPr>
+      </w:pPr>
+      <w:r>
+        <w:rPr>
+          <w:lang w:eastAsia="ar-SA"/>
+        </w:rPr>
+        <w:t xml:space="preserve">El usuario encargado de servicio selecciona </w:t>
+      </w:r>
+      <w:r>
+        <w:rPr>
+          <w:lang w:eastAsia="ar-SA"/>
+        </w:rPr>
+        <w:t>las ubicaciones en las que una determinada valoración creada está habilitada para ser realizada</w:t>
+      </w:r>
+      <w:r>
+        <w:rPr>
+          <w:lang w:eastAsia="ar-SA"/>
+        </w:rPr>
+        <w:t>.</w:t>
+      </w:r>
+    </w:p>
+    <w:p>
+      <w:pPr>
+        <w:pStyle w:val="PSI-Normal"/>
+      </w:pPr>
+    </w:p>
+    <w:p>
+      <w:pPr>
+        <w:pStyle w:val="PSI-Ttulo2"/>
+      </w:pPr>
+      <w:bookmarkStart w:id="95" w:name="_Toc493202221"/>
+      <w:r>
+        <w:t>[</w:t>
+      </w:r>
+      <w:r>
+        <w:t xml:space="preserve">CU08 - </w:t>
+      </w:r>
+      <w:proofErr w:type="spellStart"/>
+      <w:r>
+        <w:t>EditarOpcionesDeValoracion</w:t>
+      </w:r>
+      <w:proofErr w:type="spellEnd"/>
+      <w:r>
+        <w:t>]</w:t>
+      </w:r>
       <w:bookmarkEnd w:id="95"/>
     </w:p>
     <w:p>
       <w:pPr>
-        <w:pStyle w:val="PSI-Normal"/>
-        <w:rPr>
-          <w:lang w:eastAsia="ar-SA"/>
-        </w:rPr>
-      </w:pPr>
-      <w:r>
-        <w:rPr>
-          <w:lang w:eastAsia="ar-SA"/>
-        </w:rPr>
-        <w:t xml:space="preserve">El usuario encargado de servicio selecciona </w:t>
-      </w:r>
-      <w:r>
-        <w:rPr>
-          <w:lang w:eastAsia="ar-SA"/>
-        </w:rPr>
-        <w:t>las ubicaciones en las que una determinada valoración creada está habilitada para ser realizada</w:t>
-      </w:r>
-      <w:r>
-        <w:rPr>
-          <w:lang w:eastAsia="ar-SA"/>
-        </w:rPr>
-        <w:t>.</w:t>
-      </w:r>
-    </w:p>
-    <w:p>
-      <w:pPr>
-        <w:pStyle w:val="PSI-Normal"/>
-      </w:pPr>
-    </w:p>
-    <w:p>
-      <w:pPr>
-        <w:pStyle w:val="PSI-Ttulo2"/>
-      </w:pPr>
-      <w:bookmarkStart w:id="96" w:name="_Toc493202221"/>
-      <w:r>
-        <w:t>[</w:t>
-      </w:r>
-      <w:r>
-        <w:t xml:space="preserve">CU08 - </w:t>
-      </w:r>
-      <w:proofErr w:type="spellStart"/>
-      <w:r>
-        <w:t>EditarOpcionesDeValoracion</w:t>
-      </w:r>
-      <w:proofErr w:type="spellEnd"/>
-      <w:r>
-        <w:t>]</w:t>
+        <w:pStyle w:val="PSI-Ttulo3"/>
+      </w:pPr>
+      <w:bookmarkStart w:id="96" w:name="_Toc493192663"/>
+      <w:bookmarkStart w:id="97" w:name="_Toc493194864"/>
+      <w:bookmarkStart w:id="98" w:name="_Toc493202222"/>
+      <w:r>
+        <w:t>Actores</w:t>
       </w:r>
       <w:bookmarkEnd w:id="96"/>
-    </w:p>
-    <w:p>
-      <w:pPr>
-        <w:pStyle w:val="PSI-Ttulo3"/>
-      </w:pPr>
-      <w:bookmarkStart w:id="97" w:name="_Toc493192663"/>
-      <w:bookmarkStart w:id="98" w:name="_Toc493194864"/>
-      <w:bookmarkStart w:id="99" w:name="_Toc493202222"/>
-      <w:r>
-        <w:t>Actores</w:t>
-      </w:r>
       <w:bookmarkEnd w:id="97"/>
       <w:bookmarkEnd w:id="98"/>
-      <w:bookmarkEnd w:id="99"/>
     </w:p>
     <w:p>
       <w:pPr>
@@ -6467,49 +6471,49 @@
       <w:pPr>
         <w:pStyle w:val="PSI-Ttulo3"/>
       </w:pPr>
-      <w:bookmarkStart w:id="100" w:name="_Toc493192664"/>
-      <w:bookmarkStart w:id="101" w:name="_Toc493194865"/>
-      <w:bookmarkStart w:id="102" w:name="_Toc493202223"/>
+      <w:bookmarkStart w:id="99" w:name="_Toc493192664"/>
+      <w:bookmarkStart w:id="100" w:name="_Toc493194865"/>
+      <w:bookmarkStart w:id="101" w:name="_Toc493202223"/>
       <w:r>
         <w:t>Descripción</w:t>
       </w:r>
+      <w:bookmarkEnd w:id="99"/>
       <w:bookmarkEnd w:id="100"/>
       <w:bookmarkEnd w:id="101"/>
+    </w:p>
+    <w:p>
+      <w:pPr>
+        <w:pStyle w:val="PSI-Normal"/>
+        <w:rPr>
+          <w:lang w:eastAsia="ar-SA"/>
+        </w:rPr>
+      </w:pPr>
+      <w:r>
+        <w:rPr>
+          <w:lang w:eastAsia="ar-SA"/>
+        </w:rPr>
+        <w:t>El usuario encargado de servicio realiza una edición de las características principales de una valoración seleccionada. Luego guarda la configuración final de la misma.</w:t>
+      </w:r>
+    </w:p>
+    <w:p>
+      <w:pPr>
+        <w:pStyle w:val="PSI-Ttulo3"/>
+        <w:rPr>
+          <w:lang w:eastAsia="ar-SA"/>
+        </w:rPr>
+      </w:pPr>
+      <w:bookmarkStart w:id="102" w:name="_Toc493192665"/>
+      <w:bookmarkStart w:id="103" w:name="_Toc493194866"/>
+      <w:bookmarkStart w:id="104" w:name="_Toc493202224"/>
+      <w:r>
+        <w:rPr>
+          <w:lang w:eastAsia="ar-SA"/>
+        </w:rPr>
+        <w:t>Relación a otros Casos de Uso</w:t>
+      </w:r>
       <w:bookmarkEnd w:id="102"/>
-    </w:p>
-    <w:p>
-      <w:pPr>
-        <w:pStyle w:val="PSI-Normal"/>
-        <w:rPr>
-          <w:lang w:eastAsia="ar-SA"/>
-        </w:rPr>
-      </w:pPr>
-      <w:r>
-        <w:rPr>
-          <w:lang w:eastAsia="ar-SA"/>
-        </w:rPr>
-        <w:t>El usuario encargado de servicio realiza una edición de las características principales de una valoración seleccionada. Luego guarda la configuración final de la misma.</w:t>
-      </w:r>
-    </w:p>
-    <w:p>
-      <w:pPr>
-        <w:pStyle w:val="PSI-Ttulo3"/>
-        <w:rPr>
-          <w:lang w:eastAsia="ar-SA"/>
-        </w:rPr>
-      </w:pPr>
-      <w:bookmarkStart w:id="103" w:name="_Toc493192665"/>
-      <w:bookmarkStart w:id="104" w:name="_Toc493194866"/>
-      <w:bookmarkStart w:id="105" w:name="_Toc493202224"/>
-      <w:r>
-        <w:rPr>
-          <w:lang w:eastAsia="ar-SA"/>
-        </w:rPr>
-        <w:t>Relación a otros Casos de Uso</w:t>
-      </w:r>
       <w:bookmarkEnd w:id="103"/>
       <w:bookmarkEnd w:id="104"/>
-      <w:bookmarkEnd w:id="105"/>
     </w:p>
     <w:p>
       <w:pPr>
@@ -6547,7 +6551,7 @@
       <w:pPr>
         <w:pStyle w:val="PSI-Ttulo2"/>
       </w:pPr>
-      <w:bookmarkStart w:id="106" w:name="_Toc493202225"/>
+      <w:bookmarkStart w:id="105" w:name="_Toc493202225"/>
       <w:r>
         <w:t>[</w:t>
       </w:r>
@@ -6562,21 +6566,21 @@
       <w:r>
         <w:t>]</w:t>
       </w:r>
+      <w:bookmarkEnd w:id="105"/>
+    </w:p>
+    <w:p>
+      <w:pPr>
+        <w:pStyle w:val="PSI-Ttulo3"/>
+      </w:pPr>
+      <w:bookmarkStart w:id="106" w:name="_Toc493192667"/>
+      <w:bookmarkStart w:id="107" w:name="_Toc493194868"/>
+      <w:bookmarkStart w:id="108" w:name="_Toc493202226"/>
+      <w:r>
+        <w:t>Actores</w:t>
+      </w:r>
       <w:bookmarkEnd w:id="106"/>
-    </w:p>
-    <w:p>
-      <w:pPr>
-        <w:pStyle w:val="PSI-Ttulo3"/>
-      </w:pPr>
-      <w:bookmarkStart w:id="107" w:name="_Toc493192667"/>
-      <w:bookmarkStart w:id="108" w:name="_Toc493194868"/>
-      <w:bookmarkStart w:id="109" w:name="_Toc493202226"/>
-      <w:r>
-        <w:t>Actores</w:t>
-      </w:r>
       <w:bookmarkEnd w:id="107"/>
       <w:bookmarkEnd w:id="108"/>
-      <w:bookmarkEnd w:id="109"/>
     </w:p>
     <w:p>
       <w:pPr>
@@ -6596,49 +6600,49 @@
       <w:pPr>
         <w:pStyle w:val="PSI-Ttulo3"/>
       </w:pPr>
-      <w:bookmarkStart w:id="110" w:name="_Toc493192668"/>
-      <w:bookmarkStart w:id="111" w:name="_Toc493194869"/>
-      <w:bookmarkStart w:id="112" w:name="_Toc493202227"/>
+      <w:bookmarkStart w:id="109" w:name="_Toc493192668"/>
+      <w:bookmarkStart w:id="110" w:name="_Toc493194869"/>
+      <w:bookmarkStart w:id="111" w:name="_Toc493202227"/>
       <w:r>
         <w:t>Descripción</w:t>
       </w:r>
+      <w:bookmarkEnd w:id="109"/>
       <w:bookmarkEnd w:id="110"/>
       <w:bookmarkEnd w:id="111"/>
+    </w:p>
+    <w:p>
+      <w:pPr>
+        <w:pStyle w:val="PSI-Normal"/>
+        <w:rPr>
+          <w:lang w:eastAsia="ar-SA"/>
+        </w:rPr>
+      </w:pPr>
+      <w:r>
+        <w:rPr>
+          <w:lang w:eastAsia="ar-SA"/>
+        </w:rPr>
+        <w:t>El usuario encargado de servicio da de baja a una valoración en específico para que ya no sea considerado dentro del sistema.</w:t>
+      </w:r>
+    </w:p>
+    <w:p>
+      <w:pPr>
+        <w:pStyle w:val="PSI-Ttulo3"/>
+        <w:rPr>
+          <w:lang w:eastAsia="ar-SA"/>
+        </w:rPr>
+      </w:pPr>
+      <w:bookmarkStart w:id="112" w:name="_Toc493192669"/>
+      <w:bookmarkStart w:id="113" w:name="_Toc493194870"/>
+      <w:bookmarkStart w:id="114" w:name="_Toc493202228"/>
+      <w:r>
+        <w:rPr>
+          <w:lang w:eastAsia="ar-SA"/>
+        </w:rPr>
+        <w:t>Relación a otros Casos de Uso</w:t>
+      </w:r>
       <w:bookmarkEnd w:id="112"/>
-    </w:p>
-    <w:p>
-      <w:pPr>
-        <w:pStyle w:val="PSI-Normal"/>
-        <w:rPr>
-          <w:lang w:eastAsia="ar-SA"/>
-        </w:rPr>
-      </w:pPr>
-      <w:r>
-        <w:rPr>
-          <w:lang w:eastAsia="ar-SA"/>
-        </w:rPr>
-        <w:t>El usuario encargado de servicio da de baja a una valoración en específico para que ya no sea considerado dentro del sistema.</w:t>
-      </w:r>
-    </w:p>
-    <w:p>
-      <w:pPr>
-        <w:pStyle w:val="PSI-Ttulo3"/>
-        <w:rPr>
-          <w:lang w:eastAsia="ar-SA"/>
-        </w:rPr>
-      </w:pPr>
-      <w:bookmarkStart w:id="113" w:name="_Toc493192669"/>
-      <w:bookmarkStart w:id="114" w:name="_Toc493194870"/>
-      <w:bookmarkStart w:id="115" w:name="_Toc493202228"/>
-      <w:r>
-        <w:rPr>
-          <w:lang w:eastAsia="ar-SA"/>
-        </w:rPr>
-        <w:t>Relación a otros Casos de Uso</w:t>
-      </w:r>
       <w:bookmarkEnd w:id="113"/>
       <w:bookmarkEnd w:id="114"/>
-      <w:bookmarkEnd w:id="115"/>
     </w:p>
     <w:p>
       <w:pPr>
@@ -6676,7 +6680,7 @@
       <w:pPr>
         <w:pStyle w:val="PSI-Ttulo2"/>
       </w:pPr>
-      <w:bookmarkStart w:id="116" w:name="_Toc493202229"/>
+      <w:bookmarkStart w:id="115" w:name="_Toc493202229"/>
       <w:r>
         <w:lastRenderedPageBreak/>
         <w:t>[</w:t>
@@ -6692,21 +6696,21 @@
       <w:r>
         <w:t>]</w:t>
       </w:r>
+      <w:bookmarkEnd w:id="115"/>
+    </w:p>
+    <w:p>
+      <w:pPr>
+        <w:pStyle w:val="PSI-Ttulo3"/>
+      </w:pPr>
+      <w:bookmarkStart w:id="116" w:name="_Toc493192671"/>
+      <w:bookmarkStart w:id="117" w:name="_Toc493194872"/>
+      <w:bookmarkStart w:id="118" w:name="_Toc493202230"/>
+      <w:r>
+        <w:t>Actores</w:t>
+      </w:r>
       <w:bookmarkEnd w:id="116"/>
-    </w:p>
-    <w:p>
-      <w:pPr>
-        <w:pStyle w:val="PSI-Ttulo3"/>
-      </w:pPr>
-      <w:bookmarkStart w:id="117" w:name="_Toc493192671"/>
-      <w:bookmarkStart w:id="118" w:name="_Toc493194872"/>
-      <w:bookmarkStart w:id="119" w:name="_Toc493202230"/>
-      <w:r>
-        <w:t>Actores</w:t>
-      </w:r>
       <w:bookmarkEnd w:id="117"/>
       <w:bookmarkEnd w:id="118"/>
-      <w:bookmarkEnd w:id="119"/>
     </w:p>
     <w:p>
       <w:pPr>
@@ -6726,49 +6730,49 @@
       <w:pPr>
         <w:pStyle w:val="PSI-Ttulo3"/>
       </w:pPr>
-      <w:bookmarkStart w:id="120" w:name="_Toc493192672"/>
-      <w:bookmarkStart w:id="121" w:name="_Toc493194873"/>
-      <w:bookmarkStart w:id="122" w:name="_Toc493202231"/>
+      <w:bookmarkStart w:id="119" w:name="_Toc493192672"/>
+      <w:bookmarkStart w:id="120" w:name="_Toc493194873"/>
+      <w:bookmarkStart w:id="121" w:name="_Toc493202231"/>
       <w:r>
         <w:t>Descripción</w:t>
       </w:r>
+      <w:bookmarkEnd w:id="119"/>
       <w:bookmarkEnd w:id="120"/>
       <w:bookmarkEnd w:id="121"/>
+    </w:p>
+    <w:p>
+      <w:pPr>
+        <w:pStyle w:val="PSI-Normal"/>
+        <w:rPr>
+          <w:lang w:eastAsia="ar-SA"/>
+        </w:rPr>
+      </w:pPr>
+      <w:r>
+        <w:rPr>
+          <w:lang w:eastAsia="ar-SA"/>
+        </w:rPr>
+        <w:t>El usuario administrador del sistema realiza una carga de un nuevo sector para que sea contemplado en el sistema y puedan asignársele valoraciones.</w:t>
+      </w:r>
+    </w:p>
+    <w:p>
+      <w:pPr>
+        <w:pStyle w:val="PSI-Ttulo3"/>
+        <w:rPr>
+          <w:lang w:eastAsia="ar-SA"/>
+        </w:rPr>
+      </w:pPr>
+      <w:bookmarkStart w:id="122" w:name="_Toc493192673"/>
+      <w:bookmarkStart w:id="123" w:name="_Toc493194874"/>
+      <w:bookmarkStart w:id="124" w:name="_Toc493202232"/>
+      <w:r>
+        <w:rPr>
+          <w:lang w:eastAsia="ar-SA"/>
+        </w:rPr>
+        <w:t>Relación a otros Casos de Uso</w:t>
+      </w:r>
       <w:bookmarkEnd w:id="122"/>
-    </w:p>
-    <w:p>
-      <w:pPr>
-        <w:pStyle w:val="PSI-Normal"/>
-        <w:rPr>
-          <w:lang w:eastAsia="ar-SA"/>
-        </w:rPr>
-      </w:pPr>
-      <w:r>
-        <w:rPr>
-          <w:lang w:eastAsia="ar-SA"/>
-        </w:rPr>
-        <w:t>El usuario administrador del sistema realiza una carga de un nuevo sector para que sea contemplado en el sistema y puedan asignársele valoraciones.</w:t>
-      </w:r>
-    </w:p>
-    <w:p>
-      <w:pPr>
-        <w:pStyle w:val="PSI-Ttulo3"/>
-        <w:rPr>
-          <w:lang w:eastAsia="ar-SA"/>
-        </w:rPr>
-      </w:pPr>
-      <w:bookmarkStart w:id="123" w:name="_Toc493192673"/>
-      <w:bookmarkStart w:id="124" w:name="_Toc493194874"/>
-      <w:bookmarkStart w:id="125" w:name="_Toc493202232"/>
-      <w:r>
-        <w:rPr>
-          <w:lang w:eastAsia="ar-SA"/>
-        </w:rPr>
-        <w:t>Relación a otros Casos de Uso</w:t>
-      </w:r>
       <w:bookmarkEnd w:id="123"/>
       <w:bookmarkEnd w:id="124"/>
-      <w:bookmarkEnd w:id="125"/>
     </w:p>
     <w:p>
       <w:pPr>
@@ -6806,7 +6810,7 @@
       <w:pPr>
         <w:pStyle w:val="PSI-Ttulo2"/>
       </w:pPr>
-      <w:bookmarkStart w:id="126" w:name="_Toc493202233"/>
+      <w:bookmarkStart w:id="125" w:name="_Toc493202233"/>
       <w:r>
         <w:t>[</w:t>
       </w:r>
@@ -6821,21 +6825,21 @@
       <w:r>
         <w:t>]</w:t>
       </w:r>
+      <w:bookmarkEnd w:id="125"/>
+    </w:p>
+    <w:p>
+      <w:pPr>
+        <w:pStyle w:val="PSI-Ttulo3"/>
+      </w:pPr>
+      <w:bookmarkStart w:id="126" w:name="_Toc493192675"/>
+      <w:bookmarkStart w:id="127" w:name="_Toc493194876"/>
+      <w:bookmarkStart w:id="128" w:name="_Toc493202234"/>
+      <w:r>
+        <w:t>Actores</w:t>
+      </w:r>
       <w:bookmarkEnd w:id="126"/>
-    </w:p>
-    <w:p>
-      <w:pPr>
-        <w:pStyle w:val="PSI-Ttulo3"/>
-      </w:pPr>
-      <w:bookmarkStart w:id="127" w:name="_Toc493192675"/>
-      <w:bookmarkStart w:id="128" w:name="_Toc493194876"/>
-      <w:bookmarkStart w:id="129" w:name="_Toc493202234"/>
-      <w:r>
-        <w:t>Actores</w:t>
-      </w:r>
       <w:bookmarkEnd w:id="127"/>
       <w:bookmarkEnd w:id="128"/>
-      <w:bookmarkEnd w:id="129"/>
     </w:p>
     <w:p>
       <w:pPr>
@@ -6855,61 +6859,61 @@
       <w:pPr>
         <w:pStyle w:val="PSI-Ttulo3"/>
       </w:pPr>
-      <w:bookmarkStart w:id="130" w:name="_Toc493192676"/>
-      <w:bookmarkStart w:id="131" w:name="_Toc493194877"/>
-      <w:bookmarkStart w:id="132" w:name="_Toc493202235"/>
+      <w:bookmarkStart w:id="129" w:name="_Toc493192676"/>
+      <w:bookmarkStart w:id="130" w:name="_Toc493194877"/>
+      <w:bookmarkStart w:id="131" w:name="_Toc493202235"/>
       <w:r>
         <w:t>Descripción</w:t>
       </w:r>
+      <w:bookmarkEnd w:id="129"/>
       <w:bookmarkEnd w:id="130"/>
       <w:bookmarkEnd w:id="131"/>
+    </w:p>
+    <w:p>
+      <w:pPr>
+        <w:pStyle w:val="PSI-Normal"/>
+        <w:rPr>
+          <w:lang w:eastAsia="ar-SA"/>
+        </w:rPr>
+      </w:pPr>
+      <w:r>
+        <w:rPr>
+          <w:lang w:eastAsia="ar-SA"/>
+        </w:rPr>
+        <w:t xml:space="preserve">El usuario administrador del sistema realiza una edición de las características principales de un </w:t>
+      </w:r>
+      <w:r>
+        <w:rPr>
+          <w:lang w:eastAsia="ar-SA"/>
+        </w:rPr>
+        <w:t>sector</w:t>
+      </w:r>
+      <w:r>
+        <w:rPr>
+          <w:lang w:eastAsia="ar-SA"/>
+        </w:rPr>
+        <w:t xml:space="preserve"> seleccionado. Luego guarda la configuración final del mismo.</w:t>
+      </w:r>
+    </w:p>
+    <w:p>
+      <w:pPr>
+        <w:pStyle w:val="PSI-Ttulo3"/>
+        <w:rPr>
+          <w:lang w:eastAsia="ar-SA"/>
+        </w:rPr>
+      </w:pPr>
+      <w:bookmarkStart w:id="132" w:name="_Toc493192677"/>
+      <w:bookmarkStart w:id="133" w:name="_Toc493194878"/>
+      <w:bookmarkStart w:id="134" w:name="_Toc493202236"/>
+      <w:r>
+        <w:rPr>
+          <w:lang w:eastAsia="ar-SA"/>
+        </w:rPr>
+        <w:t>Relación a otros Casos de Uso</w:t>
+      </w:r>
       <w:bookmarkEnd w:id="132"/>
-    </w:p>
-    <w:p>
-      <w:pPr>
-        <w:pStyle w:val="PSI-Normal"/>
-        <w:rPr>
-          <w:lang w:eastAsia="ar-SA"/>
-        </w:rPr>
-      </w:pPr>
-      <w:r>
-        <w:rPr>
-          <w:lang w:eastAsia="ar-SA"/>
-        </w:rPr>
-        <w:t xml:space="preserve">El usuario administrador del sistema realiza una edición de las características principales de un </w:t>
-      </w:r>
-      <w:r>
-        <w:rPr>
-          <w:lang w:eastAsia="ar-SA"/>
-        </w:rPr>
-        <w:t>sector</w:t>
-      </w:r>
-      <w:r>
-        <w:rPr>
-          <w:lang w:eastAsia="ar-SA"/>
-        </w:rPr>
-        <w:t xml:space="preserve"> seleccionado. Luego guarda la configuración final del mismo.</w:t>
-      </w:r>
-    </w:p>
-    <w:p>
-      <w:pPr>
-        <w:pStyle w:val="PSI-Ttulo3"/>
-        <w:rPr>
-          <w:lang w:eastAsia="ar-SA"/>
-        </w:rPr>
-      </w:pPr>
-      <w:bookmarkStart w:id="133" w:name="_Toc493192677"/>
-      <w:bookmarkStart w:id="134" w:name="_Toc493194878"/>
-      <w:bookmarkStart w:id="135" w:name="_Toc493202236"/>
-      <w:r>
-        <w:rPr>
-          <w:lang w:eastAsia="ar-SA"/>
-        </w:rPr>
-        <w:t>Relación a otros Casos de Uso</w:t>
-      </w:r>
       <w:bookmarkEnd w:id="133"/>
       <w:bookmarkEnd w:id="134"/>
-      <w:bookmarkEnd w:id="135"/>
     </w:p>
     <w:p>
       <w:pPr>
@@ -6947,7 +6951,7 @@
       <w:pPr>
         <w:pStyle w:val="PSI-Ttulo2"/>
       </w:pPr>
-      <w:bookmarkStart w:id="136" w:name="_Toc493202237"/>
+      <w:bookmarkStart w:id="135" w:name="_Toc493202237"/>
       <w:r>
         <w:t>[</w:t>
       </w:r>
@@ -6962,21 +6966,21 @@
       <w:r>
         <w:t>]</w:t>
       </w:r>
+      <w:bookmarkEnd w:id="135"/>
+    </w:p>
+    <w:p>
+      <w:pPr>
+        <w:pStyle w:val="PSI-Ttulo3"/>
+      </w:pPr>
+      <w:bookmarkStart w:id="136" w:name="_Toc493192679"/>
+      <w:bookmarkStart w:id="137" w:name="_Toc493194880"/>
+      <w:bookmarkStart w:id="138" w:name="_Toc493202238"/>
+      <w:r>
+        <w:t>Actores</w:t>
+      </w:r>
       <w:bookmarkEnd w:id="136"/>
-    </w:p>
-    <w:p>
-      <w:pPr>
-        <w:pStyle w:val="PSI-Ttulo3"/>
-      </w:pPr>
-      <w:bookmarkStart w:id="137" w:name="_Toc493192679"/>
-      <w:bookmarkStart w:id="138" w:name="_Toc493194880"/>
-      <w:bookmarkStart w:id="139" w:name="_Toc493202238"/>
-      <w:r>
-        <w:t>Actores</w:t>
-      </w:r>
       <w:bookmarkEnd w:id="137"/>
       <w:bookmarkEnd w:id="138"/>
-      <w:bookmarkEnd w:id="139"/>
     </w:p>
     <w:p>
       <w:pPr>
@@ -6996,49 +7000,49 @@
       <w:pPr>
         <w:pStyle w:val="PSI-Ttulo3"/>
       </w:pPr>
-      <w:bookmarkStart w:id="140" w:name="_Toc493192680"/>
-      <w:bookmarkStart w:id="141" w:name="_Toc493194881"/>
-      <w:bookmarkStart w:id="142" w:name="_Toc493202239"/>
+      <w:bookmarkStart w:id="139" w:name="_Toc493192680"/>
+      <w:bookmarkStart w:id="140" w:name="_Toc493194881"/>
+      <w:bookmarkStart w:id="141" w:name="_Toc493202239"/>
       <w:r>
         <w:t>Descripción</w:t>
       </w:r>
+      <w:bookmarkEnd w:id="139"/>
       <w:bookmarkEnd w:id="140"/>
       <w:bookmarkEnd w:id="141"/>
+    </w:p>
+    <w:p>
+      <w:pPr>
+        <w:pStyle w:val="PSI-Normal"/>
+        <w:rPr>
+          <w:lang w:eastAsia="ar-SA"/>
+        </w:rPr>
+      </w:pPr>
+      <w:r>
+        <w:rPr>
+          <w:lang w:eastAsia="ar-SA"/>
+        </w:rPr>
+        <w:t>El usuario administrador del sistema deshabilita a un sector en específico para que ya no sea considerado dentro del sistema, sin realizar una eliminación total del mismo.</w:t>
+      </w:r>
+    </w:p>
+    <w:p>
+      <w:pPr>
+        <w:pStyle w:val="PSI-Ttulo3"/>
+        <w:rPr>
+          <w:lang w:eastAsia="ar-SA"/>
+        </w:rPr>
+      </w:pPr>
+      <w:bookmarkStart w:id="142" w:name="_Toc493192681"/>
+      <w:bookmarkStart w:id="143" w:name="_Toc493194882"/>
+      <w:bookmarkStart w:id="144" w:name="_Toc493202240"/>
+      <w:r>
+        <w:rPr>
+          <w:lang w:eastAsia="ar-SA"/>
+        </w:rPr>
+        <w:t>Relación a otros Casos de Uso</w:t>
+      </w:r>
       <w:bookmarkEnd w:id="142"/>
-    </w:p>
-    <w:p>
-      <w:pPr>
-        <w:pStyle w:val="PSI-Normal"/>
-        <w:rPr>
-          <w:lang w:eastAsia="ar-SA"/>
-        </w:rPr>
-      </w:pPr>
-      <w:r>
-        <w:rPr>
-          <w:lang w:eastAsia="ar-SA"/>
-        </w:rPr>
-        <w:t>El usuario administrador del sistema deshabilita a un sector en específico para que ya no sea considerado dentro del sistema, sin realizar una eliminación total del mismo.</w:t>
-      </w:r>
-    </w:p>
-    <w:p>
-      <w:pPr>
-        <w:pStyle w:val="PSI-Ttulo3"/>
-        <w:rPr>
-          <w:lang w:eastAsia="ar-SA"/>
-        </w:rPr>
-      </w:pPr>
-      <w:bookmarkStart w:id="143" w:name="_Toc493192681"/>
-      <w:bookmarkStart w:id="144" w:name="_Toc493194882"/>
-      <w:bookmarkStart w:id="145" w:name="_Toc493202240"/>
-      <w:r>
-        <w:rPr>
-          <w:lang w:eastAsia="ar-SA"/>
-        </w:rPr>
-        <w:t>Relación a otros Casos de Uso</w:t>
-      </w:r>
       <w:bookmarkEnd w:id="143"/>
       <w:bookmarkEnd w:id="144"/>
-      <w:bookmarkEnd w:id="145"/>
     </w:p>
     <w:p>
       <w:pPr>
@@ -7076,7 +7080,7 @@
       <w:pPr>
         <w:pStyle w:val="PSI-Ttulo2"/>
       </w:pPr>
-      <w:bookmarkStart w:id="146" w:name="_Toc493202241"/>
+      <w:bookmarkStart w:id="145" w:name="_Toc493202241"/>
       <w:r>
         <w:lastRenderedPageBreak/>
         <w:t>[</w:t>
@@ -7092,21 +7096,21 @@
       <w:r>
         <w:t>]</w:t>
       </w:r>
+      <w:bookmarkEnd w:id="145"/>
+    </w:p>
+    <w:p>
+      <w:pPr>
+        <w:pStyle w:val="PSI-Ttulo3"/>
+      </w:pPr>
+      <w:bookmarkStart w:id="146" w:name="_Toc493192683"/>
+      <w:bookmarkStart w:id="147" w:name="_Toc493194884"/>
+      <w:bookmarkStart w:id="148" w:name="_Toc493202242"/>
+      <w:r>
+        <w:t>Actores</w:t>
+      </w:r>
       <w:bookmarkEnd w:id="146"/>
-    </w:p>
-    <w:p>
-      <w:pPr>
-        <w:pStyle w:val="PSI-Ttulo3"/>
-      </w:pPr>
-      <w:bookmarkStart w:id="147" w:name="_Toc493192683"/>
-      <w:bookmarkStart w:id="148" w:name="_Toc493194884"/>
-      <w:bookmarkStart w:id="149" w:name="_Toc493202242"/>
-      <w:r>
-        <w:t>Actores</w:t>
-      </w:r>
       <w:bookmarkEnd w:id="147"/>
       <w:bookmarkEnd w:id="148"/>
-      <w:bookmarkEnd w:id="149"/>
     </w:p>
     <w:p>
       <w:pPr>
@@ -7129,15 +7133,15 @@
       <w:pPr>
         <w:pStyle w:val="PSI-Ttulo3"/>
       </w:pPr>
-      <w:bookmarkStart w:id="150" w:name="_Toc493192684"/>
-      <w:bookmarkStart w:id="151" w:name="_Toc493194885"/>
-      <w:bookmarkStart w:id="152" w:name="_Toc493202243"/>
+      <w:bookmarkStart w:id="149" w:name="_Toc493192684"/>
+      <w:bookmarkStart w:id="150" w:name="_Toc493194885"/>
+      <w:bookmarkStart w:id="151" w:name="_Toc493202243"/>
       <w:r>
         <w:t>Descripción</w:t>
       </w:r>
+      <w:bookmarkEnd w:id="149"/>
       <w:bookmarkEnd w:id="150"/>
       <w:bookmarkEnd w:id="151"/>
-      <w:bookmarkEnd w:id="152"/>
     </w:p>
     <w:p>
       <w:pPr>
@@ -7179,18 +7183,18 @@
           <w:lang w:eastAsia="ar-SA"/>
         </w:rPr>
       </w:pPr>
-      <w:bookmarkStart w:id="153" w:name="_Toc493192685"/>
-      <w:bookmarkStart w:id="154" w:name="_Toc493194886"/>
-      <w:bookmarkStart w:id="155" w:name="_Toc493202244"/>
+      <w:bookmarkStart w:id="152" w:name="_Toc493192685"/>
+      <w:bookmarkStart w:id="153" w:name="_Toc493194886"/>
+      <w:bookmarkStart w:id="154" w:name="_Toc493202244"/>
       <w:r>
         <w:rPr>
           <w:lang w:eastAsia="ar-SA"/>
         </w:rPr>
         <w:t>Relación a otros Casos de Uso</w:t>
       </w:r>
+      <w:bookmarkEnd w:id="152"/>
       <w:bookmarkEnd w:id="153"/>
       <w:bookmarkEnd w:id="154"/>
-      <w:bookmarkEnd w:id="155"/>
     </w:p>
     <w:p>
       <w:pPr>
@@ -7255,7 +7259,7 @@
       <w:pPr>
         <w:pStyle w:val="PSI-Ttulo2"/>
       </w:pPr>
-      <w:bookmarkStart w:id="156" w:name="_Toc493202245"/>
+      <w:bookmarkStart w:id="155" w:name="_Toc493202245"/>
       <w:r>
         <w:t>[</w:t>
       </w:r>
@@ -7270,21 +7274,21 @@
       <w:r>
         <w:t>]</w:t>
       </w:r>
+      <w:bookmarkEnd w:id="155"/>
+    </w:p>
+    <w:p>
+      <w:pPr>
+        <w:pStyle w:val="PSI-Ttulo3"/>
+      </w:pPr>
+      <w:bookmarkStart w:id="156" w:name="_Toc493192687"/>
+      <w:bookmarkStart w:id="157" w:name="_Toc493194888"/>
+      <w:bookmarkStart w:id="158" w:name="_Toc493202246"/>
+      <w:r>
+        <w:t>Actores</w:t>
+      </w:r>
       <w:bookmarkEnd w:id="156"/>
-    </w:p>
-    <w:p>
-      <w:pPr>
-        <w:pStyle w:val="PSI-Ttulo3"/>
-      </w:pPr>
-      <w:bookmarkStart w:id="157" w:name="_Toc493192687"/>
-      <w:bookmarkStart w:id="158" w:name="_Toc493194888"/>
-      <w:bookmarkStart w:id="159" w:name="_Toc493202246"/>
-      <w:r>
-        <w:t>Actores</w:t>
-      </w:r>
       <w:bookmarkEnd w:id="157"/>
       <w:bookmarkEnd w:id="158"/>
-      <w:bookmarkEnd w:id="159"/>
     </w:p>
     <w:p>
       <w:pPr>
@@ -7307,69 +7311,69 @@
       <w:pPr>
         <w:pStyle w:val="PSI-Ttulo3"/>
       </w:pPr>
-      <w:bookmarkStart w:id="160" w:name="_Toc493192688"/>
-      <w:bookmarkStart w:id="161" w:name="_Toc493194889"/>
-      <w:bookmarkStart w:id="162" w:name="_Toc493202247"/>
+      <w:bookmarkStart w:id="159" w:name="_Toc493192688"/>
+      <w:bookmarkStart w:id="160" w:name="_Toc493194889"/>
+      <w:bookmarkStart w:id="161" w:name="_Toc493202247"/>
       <w:r>
         <w:t>Descripción</w:t>
       </w:r>
+      <w:bookmarkEnd w:id="159"/>
       <w:bookmarkEnd w:id="160"/>
       <w:bookmarkEnd w:id="161"/>
+    </w:p>
+    <w:p>
+      <w:pPr>
+        <w:pStyle w:val="PSI-Normal"/>
+        <w:rPr>
+          <w:lang w:eastAsia="ar-SA"/>
+        </w:rPr>
+      </w:pPr>
+      <w:r>
+        <w:rPr>
+          <w:lang w:eastAsia="ar-SA"/>
+        </w:rPr>
+        <w:t>Luego de atender una valoración el usuario encargado de servicio decide realizar una devolución en forma de descripción o detallamiento de la resolución de la valoración.</w:t>
+      </w:r>
+    </w:p>
+    <w:p>
+      <w:pPr>
+        <w:pStyle w:val="PSI-Normal"/>
+      </w:pPr>
+    </w:p>
+    <w:p>
+      <w:pPr>
+        <w:pStyle w:val="PSI-Ttulo2"/>
+      </w:pPr>
+      <w:bookmarkStart w:id="162" w:name="_Toc493202248"/>
+      <w:r>
+        <w:t>[</w:t>
+      </w:r>
+      <w:r>
+        <w:t xml:space="preserve">CU15 – </w:t>
+      </w:r>
+      <w:proofErr w:type="spellStart"/>
+      <w:r>
+        <w:t>RealizarValoracion</w:t>
+      </w:r>
+      <w:proofErr w:type="spellEnd"/>
+      <w:r>
+        <w:t>]</w:t>
+      </w:r>
       <w:bookmarkEnd w:id="162"/>
     </w:p>
     <w:p>
       <w:pPr>
-        <w:pStyle w:val="PSI-Normal"/>
-        <w:rPr>
-          <w:lang w:eastAsia="ar-SA"/>
-        </w:rPr>
-      </w:pPr>
-      <w:r>
-        <w:rPr>
-          <w:lang w:eastAsia="ar-SA"/>
-        </w:rPr>
-        <w:t>Luego de atender una valoración el usuario encargado de servicio decide realizar una devolución en forma de descripción o detallamiento de la resolución de la valoración.</w:t>
-      </w:r>
-    </w:p>
-    <w:p>
-      <w:pPr>
-        <w:pStyle w:val="PSI-Normal"/>
-      </w:pPr>
-    </w:p>
-    <w:p>
-      <w:pPr>
-        <w:pStyle w:val="PSI-Ttulo2"/>
-      </w:pPr>
-      <w:bookmarkStart w:id="163" w:name="_Toc493202248"/>
-      <w:r>
-        <w:t>[</w:t>
-      </w:r>
-      <w:r>
-        <w:t xml:space="preserve">CU15 – </w:t>
-      </w:r>
-      <w:proofErr w:type="spellStart"/>
-      <w:r>
-        <w:t>RealizarValoracion</w:t>
-      </w:r>
-      <w:proofErr w:type="spellEnd"/>
-      <w:r>
-        <w:t>]</w:t>
+        <w:pStyle w:val="PSI-Ttulo3"/>
+      </w:pPr>
+      <w:bookmarkStart w:id="163" w:name="_Toc493192690"/>
+      <w:bookmarkStart w:id="164" w:name="_Toc493194891"/>
+      <w:bookmarkStart w:id="165" w:name="_Toc493202249"/>
+      <w:r>
+        <w:t>Actores</w:t>
       </w:r>
       <w:bookmarkEnd w:id="163"/>
-    </w:p>
-    <w:p>
-      <w:pPr>
-        <w:pStyle w:val="PSI-Ttulo3"/>
-      </w:pPr>
-      <w:bookmarkStart w:id="164" w:name="_Toc493192690"/>
-      <w:bookmarkStart w:id="165" w:name="_Toc493194891"/>
-      <w:bookmarkStart w:id="166" w:name="_Toc493202249"/>
-      <w:r>
-        <w:t>Actores</w:t>
-      </w:r>
       <w:bookmarkEnd w:id="164"/>
       <w:bookmarkEnd w:id="165"/>
-      <w:bookmarkEnd w:id="166"/>
     </w:p>
     <w:p>
       <w:pPr>
@@ -7387,49 +7391,49 @@
       <w:pPr>
         <w:pStyle w:val="PSI-Ttulo3"/>
       </w:pPr>
-      <w:bookmarkStart w:id="167" w:name="_Toc493192691"/>
-      <w:bookmarkStart w:id="168" w:name="_Toc493194892"/>
-      <w:bookmarkStart w:id="169" w:name="_Toc493202250"/>
+      <w:bookmarkStart w:id="166" w:name="_Toc493192691"/>
+      <w:bookmarkStart w:id="167" w:name="_Toc493194892"/>
+      <w:bookmarkStart w:id="168" w:name="_Toc493202250"/>
       <w:r>
         <w:t>Descripción</w:t>
       </w:r>
+      <w:bookmarkEnd w:id="166"/>
       <w:bookmarkEnd w:id="167"/>
       <w:bookmarkEnd w:id="168"/>
+    </w:p>
+    <w:p>
+      <w:pPr>
+        <w:pStyle w:val="PSI-Normal"/>
+        <w:rPr>
+          <w:lang w:eastAsia="ar-SA"/>
+        </w:rPr>
+      </w:pPr>
+      <w:r>
+        <w:rPr>
+          <w:lang w:eastAsia="ar-SA"/>
+        </w:rPr>
+        <w:t>El usuario valorador cuenta con las intenciones de realizar un reclamo u opinión. Ingresa al sistema y busca selecciona la valoración correspondiente a su cometido. Luego la envía para que esta le sea notificada al responsable del servicio a la que está relacionada.</w:t>
+      </w:r>
+    </w:p>
+    <w:p>
+      <w:pPr>
+        <w:pStyle w:val="PSI-Ttulo3"/>
+        <w:rPr>
+          <w:lang w:eastAsia="ar-SA"/>
+        </w:rPr>
+      </w:pPr>
+      <w:bookmarkStart w:id="169" w:name="_Toc493192692"/>
+      <w:bookmarkStart w:id="170" w:name="_Toc493194893"/>
+      <w:bookmarkStart w:id="171" w:name="_Toc493202251"/>
+      <w:r>
+        <w:rPr>
+          <w:lang w:eastAsia="ar-SA"/>
+        </w:rPr>
+        <w:t>Relación a otros Casos de Uso</w:t>
+      </w:r>
       <w:bookmarkEnd w:id="169"/>
-    </w:p>
-    <w:p>
-      <w:pPr>
-        <w:pStyle w:val="PSI-Normal"/>
-        <w:rPr>
-          <w:lang w:eastAsia="ar-SA"/>
-        </w:rPr>
-      </w:pPr>
-      <w:r>
-        <w:rPr>
-          <w:lang w:eastAsia="ar-SA"/>
-        </w:rPr>
-        <w:t>El usuario valorador cuenta con las intenciones de realizar un reclamo u opinión. Ingresa al sistema y busca selecciona la valoración correspondiente a su cometido. Luego la envía para que esta le sea notificada al responsable del servicio a la que está relacionada.</w:t>
-      </w:r>
-    </w:p>
-    <w:p>
-      <w:pPr>
-        <w:pStyle w:val="PSI-Ttulo3"/>
-        <w:rPr>
-          <w:lang w:eastAsia="ar-SA"/>
-        </w:rPr>
-      </w:pPr>
-      <w:bookmarkStart w:id="170" w:name="_Toc493192692"/>
-      <w:bookmarkStart w:id="171" w:name="_Toc493194893"/>
-      <w:bookmarkStart w:id="172" w:name="_Toc493202251"/>
-      <w:r>
-        <w:rPr>
-          <w:lang w:eastAsia="ar-SA"/>
-        </w:rPr>
-        <w:t>Relación a otros Casos de Uso</w:t>
-      </w:r>
       <w:bookmarkEnd w:id="170"/>
       <w:bookmarkEnd w:id="171"/>
-      <w:bookmarkEnd w:id="172"/>
     </w:p>
     <w:p>
       <w:pPr>
@@ -7509,7 +7513,7 @@
       <w:pPr>
         <w:pStyle w:val="PSI-Ttulo2"/>
       </w:pPr>
-      <w:bookmarkStart w:id="173" w:name="_Toc493202252"/>
+      <w:bookmarkStart w:id="172" w:name="_Toc493202252"/>
       <w:r>
         <w:t>[</w:t>
       </w:r>
@@ -7524,21 +7528,21 @@
       <w:r>
         <w:t>]</w:t>
       </w:r>
+      <w:bookmarkEnd w:id="172"/>
+    </w:p>
+    <w:p>
+      <w:pPr>
+        <w:pStyle w:val="PSI-Ttulo3"/>
+      </w:pPr>
+      <w:bookmarkStart w:id="173" w:name="_Toc493192694"/>
+      <w:bookmarkStart w:id="174" w:name="_Toc493194895"/>
+      <w:bookmarkStart w:id="175" w:name="_Toc493202253"/>
+      <w:r>
+        <w:t>Actores</w:t>
+      </w:r>
       <w:bookmarkEnd w:id="173"/>
-    </w:p>
-    <w:p>
-      <w:pPr>
-        <w:pStyle w:val="PSI-Ttulo3"/>
-      </w:pPr>
-      <w:bookmarkStart w:id="174" w:name="_Toc493192694"/>
-      <w:bookmarkStart w:id="175" w:name="_Toc493194895"/>
-      <w:bookmarkStart w:id="176" w:name="_Toc493202253"/>
-      <w:r>
-        <w:t>Actores</w:t>
-      </w:r>
       <w:bookmarkEnd w:id="174"/>
       <w:bookmarkEnd w:id="175"/>
-      <w:bookmarkEnd w:id="176"/>
     </w:p>
     <w:p>
       <w:pPr>
@@ -7556,15 +7560,15 @@
       <w:pPr>
         <w:pStyle w:val="PSI-Ttulo3"/>
       </w:pPr>
-      <w:bookmarkStart w:id="177" w:name="_Toc493192695"/>
-      <w:bookmarkStart w:id="178" w:name="_Toc493194896"/>
-      <w:bookmarkStart w:id="179" w:name="_Toc493202254"/>
+      <w:bookmarkStart w:id="176" w:name="_Toc493192695"/>
+      <w:bookmarkStart w:id="177" w:name="_Toc493194896"/>
+      <w:bookmarkStart w:id="178" w:name="_Toc493202254"/>
       <w:r>
         <w:t>Descripción</w:t>
       </w:r>
+      <w:bookmarkEnd w:id="176"/>
       <w:bookmarkEnd w:id="177"/>
       <w:bookmarkEnd w:id="178"/>
-      <w:bookmarkEnd w:id="179"/>
     </w:p>
     <w:p>
       <w:pPr>
@@ -7600,18 +7604,18 @@
           <w:lang w:eastAsia="ar-SA"/>
         </w:rPr>
       </w:pPr>
-      <w:bookmarkStart w:id="180" w:name="_Toc493192696"/>
-      <w:bookmarkStart w:id="181" w:name="_Toc493194897"/>
-      <w:bookmarkStart w:id="182" w:name="_Toc493202255"/>
+      <w:bookmarkStart w:id="179" w:name="_Toc493192696"/>
+      <w:bookmarkStart w:id="180" w:name="_Toc493194897"/>
+      <w:bookmarkStart w:id="181" w:name="_Toc493202255"/>
       <w:r>
         <w:rPr>
           <w:lang w:eastAsia="ar-SA"/>
         </w:rPr>
         <w:t>Relación a otros Casos de Uso</w:t>
       </w:r>
+      <w:bookmarkEnd w:id="179"/>
       <w:bookmarkEnd w:id="180"/>
       <w:bookmarkEnd w:id="181"/>
-      <w:bookmarkEnd w:id="182"/>
     </w:p>
     <w:p>
       <w:pPr>
@@ -7649,7 +7653,7 @@
       <w:pPr>
         <w:pStyle w:val="PSI-Ttulo2"/>
       </w:pPr>
-      <w:bookmarkStart w:id="183" w:name="_Toc493202256"/>
+      <w:bookmarkStart w:id="182" w:name="_Toc493202256"/>
       <w:r>
         <w:t>[</w:t>
       </w:r>
@@ -7664,21 +7668,21 @@
       <w:r>
         <w:t>]</w:t>
       </w:r>
+      <w:bookmarkEnd w:id="182"/>
+    </w:p>
+    <w:p>
+      <w:pPr>
+        <w:pStyle w:val="PSI-Ttulo3"/>
+      </w:pPr>
+      <w:bookmarkStart w:id="183" w:name="_Toc493192698"/>
+      <w:bookmarkStart w:id="184" w:name="_Toc493194899"/>
+      <w:bookmarkStart w:id="185" w:name="_Toc493202257"/>
+      <w:r>
+        <w:t>Actores</w:t>
+      </w:r>
       <w:bookmarkEnd w:id="183"/>
-    </w:p>
-    <w:p>
-      <w:pPr>
-        <w:pStyle w:val="PSI-Ttulo3"/>
-      </w:pPr>
-      <w:bookmarkStart w:id="184" w:name="_Toc493192698"/>
-      <w:bookmarkStart w:id="185" w:name="_Toc493194899"/>
-      <w:bookmarkStart w:id="186" w:name="_Toc493202257"/>
-      <w:r>
-        <w:t>Actores</w:t>
-      </w:r>
       <w:bookmarkEnd w:id="184"/>
       <w:bookmarkEnd w:id="185"/>
-      <w:bookmarkEnd w:id="186"/>
     </w:p>
     <w:p>
       <w:pPr>
@@ -7696,15 +7700,15 @@
       <w:pPr>
         <w:pStyle w:val="PSI-Ttulo3"/>
       </w:pPr>
-      <w:bookmarkStart w:id="187" w:name="_Toc493192699"/>
-      <w:bookmarkStart w:id="188" w:name="_Toc493194900"/>
-      <w:bookmarkStart w:id="189" w:name="_Toc493202258"/>
+      <w:bookmarkStart w:id="186" w:name="_Toc493192699"/>
+      <w:bookmarkStart w:id="187" w:name="_Toc493194900"/>
+      <w:bookmarkStart w:id="188" w:name="_Toc493202258"/>
       <w:r>
         <w:t>Descripción</w:t>
       </w:r>
+      <w:bookmarkEnd w:id="186"/>
       <w:bookmarkEnd w:id="187"/>
       <w:bookmarkEnd w:id="188"/>
-      <w:bookmarkEnd w:id="189"/>
     </w:p>
     <w:p>
       <w:pPr>
@@ -7739,7 +7743,7 @@
       <w:pPr>
         <w:pStyle w:val="PSI-Ttulo2"/>
       </w:pPr>
-      <w:bookmarkStart w:id="190" w:name="_Toc493202259"/>
+      <w:bookmarkStart w:id="189" w:name="_Toc493202259"/>
       <w:r>
         <w:t>[</w:t>
       </w:r>
@@ -7754,21 +7758,21 @@
       <w:r>
         <w:t>]</w:t>
       </w:r>
+      <w:bookmarkEnd w:id="189"/>
+    </w:p>
+    <w:p>
+      <w:pPr>
+        <w:pStyle w:val="PSI-Ttulo3"/>
+      </w:pPr>
+      <w:bookmarkStart w:id="190" w:name="_Toc493192701"/>
+      <w:bookmarkStart w:id="191" w:name="_Toc493194902"/>
+      <w:bookmarkStart w:id="192" w:name="_Toc493202260"/>
+      <w:r>
+        <w:t>Actores</w:t>
+      </w:r>
       <w:bookmarkEnd w:id="190"/>
-    </w:p>
-    <w:p>
-      <w:pPr>
-        <w:pStyle w:val="PSI-Ttulo3"/>
-      </w:pPr>
-      <w:bookmarkStart w:id="191" w:name="_Toc493192701"/>
-      <w:bookmarkStart w:id="192" w:name="_Toc493194902"/>
-      <w:bookmarkStart w:id="193" w:name="_Toc493202260"/>
-      <w:r>
-        <w:t>Actores</w:t>
-      </w:r>
       <w:bookmarkEnd w:id="191"/>
       <w:bookmarkEnd w:id="192"/>
-      <w:bookmarkEnd w:id="193"/>
     </w:p>
     <w:p>
       <w:pPr>
@@ -7786,84 +7790,84 @@
       <w:pPr>
         <w:pStyle w:val="PSI-Ttulo3"/>
       </w:pPr>
-      <w:bookmarkStart w:id="194" w:name="_Toc493192702"/>
-      <w:bookmarkStart w:id="195" w:name="_Toc493194903"/>
-      <w:bookmarkStart w:id="196" w:name="_Toc493202261"/>
+      <w:bookmarkStart w:id="193" w:name="_Toc493192702"/>
+      <w:bookmarkStart w:id="194" w:name="_Toc493194903"/>
+      <w:bookmarkStart w:id="195" w:name="_Toc493202261"/>
       <w:r>
         <w:t>Descripción</w:t>
       </w:r>
+      <w:bookmarkEnd w:id="193"/>
       <w:bookmarkEnd w:id="194"/>
       <w:bookmarkEnd w:id="195"/>
+    </w:p>
+    <w:p>
+      <w:pPr>
+        <w:pStyle w:val="PSI-Normal"/>
+        <w:rPr>
+          <w:lang w:eastAsia="ar-SA"/>
+        </w:rPr>
+      </w:pPr>
+      <w:r>
+        <w:rPr>
+          <w:lang w:eastAsia="ar-SA"/>
+        </w:rPr>
+        <w:t xml:space="preserve">El usuario valorador </w:t>
+      </w:r>
+      <w:r>
+        <w:rPr>
+          <w:lang w:eastAsia="ar-SA"/>
+        </w:rPr>
+        <w:t>agrega información a la valoración que se encuentra realizando mediante un texto</w:t>
+      </w:r>
+      <w:r>
+        <w:rPr>
+          <w:lang w:eastAsia="ar-SA"/>
+        </w:rPr>
+        <w:t>.</w:t>
+      </w:r>
+    </w:p>
+    <w:p>
+      <w:pPr>
+        <w:pStyle w:val="PSI-Normal"/>
+        <w:rPr>
+          <w:lang w:eastAsia="ar-SA"/>
+        </w:rPr>
+      </w:pPr>
+    </w:p>
+    <w:p>
+      <w:pPr>
+        <w:pStyle w:val="PSI-Ttulo2"/>
+      </w:pPr>
+      <w:bookmarkStart w:id="196" w:name="_Toc493202262"/>
+      <w:r>
+        <w:t>[</w:t>
+      </w:r>
+      <w:r>
+        <w:t xml:space="preserve">CU19 – </w:t>
+      </w:r>
+      <w:proofErr w:type="spellStart"/>
+      <w:r>
+        <w:t>AgregarFotografia</w:t>
+      </w:r>
+      <w:proofErr w:type="spellEnd"/>
+      <w:r>
+        <w:t>]</w:t>
+      </w:r>
       <w:bookmarkEnd w:id="196"/>
     </w:p>
     <w:p>
       <w:pPr>
-        <w:pStyle w:val="PSI-Normal"/>
-        <w:rPr>
-          <w:lang w:eastAsia="ar-SA"/>
-        </w:rPr>
-      </w:pPr>
-      <w:r>
-        <w:rPr>
-          <w:lang w:eastAsia="ar-SA"/>
-        </w:rPr>
-        <w:t xml:space="preserve">El usuario valorador </w:t>
-      </w:r>
-      <w:r>
-        <w:rPr>
-          <w:lang w:eastAsia="ar-SA"/>
-        </w:rPr>
-        <w:t>agrega información a la valoración que se encuentra realizando mediante un texto</w:t>
-      </w:r>
-      <w:r>
-        <w:rPr>
-          <w:lang w:eastAsia="ar-SA"/>
-        </w:rPr>
-        <w:t>.</w:t>
-      </w:r>
-    </w:p>
-    <w:p>
-      <w:pPr>
-        <w:pStyle w:val="PSI-Normal"/>
-        <w:rPr>
-          <w:lang w:eastAsia="ar-SA"/>
-        </w:rPr>
-      </w:pPr>
-    </w:p>
-    <w:p>
-      <w:pPr>
-        <w:pStyle w:val="PSI-Ttulo2"/>
-      </w:pPr>
-      <w:bookmarkStart w:id="197" w:name="_Toc493202262"/>
-      <w:r>
-        <w:t>[</w:t>
-      </w:r>
-      <w:r>
-        <w:t xml:space="preserve">CU19 – </w:t>
-      </w:r>
-      <w:proofErr w:type="spellStart"/>
-      <w:r>
-        <w:t>AgregarFotografia</w:t>
-      </w:r>
-      <w:proofErr w:type="spellEnd"/>
-      <w:r>
-        <w:t>]</w:t>
+        <w:pStyle w:val="PSI-Ttulo3"/>
+      </w:pPr>
+      <w:bookmarkStart w:id="197" w:name="_Toc493192704"/>
+      <w:bookmarkStart w:id="198" w:name="_Toc493194905"/>
+      <w:bookmarkStart w:id="199" w:name="_Toc493202263"/>
+      <w:r>
+        <w:t>Actores</w:t>
       </w:r>
       <w:bookmarkEnd w:id="197"/>
-    </w:p>
-    <w:p>
-      <w:pPr>
-        <w:pStyle w:val="PSI-Ttulo3"/>
-      </w:pPr>
-      <w:bookmarkStart w:id="198" w:name="_Toc493192704"/>
-      <w:bookmarkStart w:id="199" w:name="_Toc493194905"/>
-      <w:bookmarkStart w:id="200" w:name="_Toc493202263"/>
-      <w:r>
-        <w:t>Actores</w:t>
-      </w:r>
       <w:bookmarkEnd w:id="198"/>
       <w:bookmarkEnd w:id="199"/>
-      <w:bookmarkEnd w:id="200"/>
     </w:p>
     <w:p>
       <w:pPr>
@@ -7881,72 +7885,72 @@
       <w:pPr>
         <w:pStyle w:val="PSI-Ttulo3"/>
       </w:pPr>
-      <w:bookmarkStart w:id="201" w:name="_Toc493192705"/>
-      <w:bookmarkStart w:id="202" w:name="_Toc493194906"/>
-      <w:bookmarkStart w:id="203" w:name="_Toc493202264"/>
+      <w:bookmarkStart w:id="200" w:name="_Toc493192705"/>
+      <w:bookmarkStart w:id="201" w:name="_Toc493194906"/>
+      <w:bookmarkStart w:id="202" w:name="_Toc493202264"/>
       <w:r>
         <w:t>Descripción</w:t>
       </w:r>
+      <w:bookmarkEnd w:id="200"/>
       <w:bookmarkEnd w:id="201"/>
       <w:bookmarkEnd w:id="202"/>
+    </w:p>
+    <w:p>
+      <w:pPr>
+        <w:pStyle w:val="PSI-Normal"/>
+        <w:rPr>
+          <w:lang w:eastAsia="ar-SA"/>
+        </w:rPr>
+      </w:pPr>
+      <w:r>
+        <w:rPr>
+          <w:lang w:eastAsia="ar-SA"/>
+        </w:rPr>
+        <w:t>El usuario valorador agrega información a la valoración que se encuentra realizando mediante un archivo adjunto en formato de imagen. Ya sea agregando una fotografía ya realizada o accediendo a su cámara para obtener una en el momento.</w:t>
+      </w:r>
+    </w:p>
+    <w:p>
+      <w:pPr>
+        <w:pStyle w:val="PSI-Normal"/>
+        <w:rPr>
+          <w:lang w:eastAsia="ar-SA"/>
+        </w:rPr>
+      </w:pPr>
+    </w:p>
+    <w:p>
+      <w:pPr>
+        <w:pStyle w:val="PSI-Ttulo2"/>
+      </w:pPr>
+      <w:bookmarkStart w:id="203" w:name="_Toc493202265"/>
+      <w:r>
+        <w:t>[</w:t>
+      </w:r>
+      <w:r>
+        <w:t xml:space="preserve">CU20 – </w:t>
+      </w:r>
+      <w:proofErr w:type="spellStart"/>
+      <w:r>
+        <w:t>AgregarEmail</w:t>
+      </w:r>
+      <w:proofErr w:type="spellEnd"/>
+      <w:r>
+        <w:t>]</w:t>
+      </w:r>
       <w:bookmarkEnd w:id="203"/>
     </w:p>
     <w:p>
       <w:pPr>
-        <w:pStyle w:val="PSI-Normal"/>
-        <w:rPr>
-          <w:lang w:eastAsia="ar-SA"/>
-        </w:rPr>
-      </w:pPr>
-      <w:r>
-        <w:rPr>
-          <w:lang w:eastAsia="ar-SA"/>
-        </w:rPr>
-        <w:t>El usuario valorador agrega información a la valoración que se encuentra realizando mediante un archivo adjunto en formato de imagen. Ya sea agregando una fotografía ya realizada o accediendo a su cámara para obtener una en el momento.</w:t>
-      </w:r>
-    </w:p>
-    <w:p>
-      <w:pPr>
-        <w:pStyle w:val="PSI-Normal"/>
-        <w:rPr>
-          <w:lang w:eastAsia="ar-SA"/>
-        </w:rPr>
-      </w:pPr>
-    </w:p>
-    <w:p>
-      <w:pPr>
-        <w:pStyle w:val="PSI-Ttulo2"/>
-      </w:pPr>
-      <w:bookmarkStart w:id="204" w:name="_Toc493202265"/>
-      <w:r>
-        <w:t>[</w:t>
-      </w:r>
-      <w:r>
-        <w:t xml:space="preserve">CU20 – </w:t>
-      </w:r>
-      <w:proofErr w:type="spellStart"/>
-      <w:r>
-        <w:t>AgregarEmail</w:t>
-      </w:r>
-      <w:proofErr w:type="spellEnd"/>
-      <w:r>
-        <w:t>]</w:t>
+        <w:pStyle w:val="PSI-Ttulo3"/>
+      </w:pPr>
+      <w:bookmarkStart w:id="204" w:name="_Toc493192707"/>
+      <w:bookmarkStart w:id="205" w:name="_Toc493194908"/>
+      <w:bookmarkStart w:id="206" w:name="_Toc493202266"/>
+      <w:r>
+        <w:t>Actores</w:t>
       </w:r>
       <w:bookmarkEnd w:id="204"/>
-    </w:p>
-    <w:p>
-      <w:pPr>
-        <w:pStyle w:val="PSI-Ttulo3"/>
-      </w:pPr>
-      <w:bookmarkStart w:id="205" w:name="_Toc493192707"/>
-      <w:bookmarkStart w:id="206" w:name="_Toc493194908"/>
-      <w:bookmarkStart w:id="207" w:name="_Toc493202266"/>
-      <w:r>
-        <w:t>Actores</w:t>
-      </w:r>
       <w:bookmarkEnd w:id="205"/>
       <w:bookmarkEnd w:id="206"/>
-      <w:bookmarkEnd w:id="207"/>
     </w:p>
     <w:p>
       <w:pPr>
@@ -7964,62 +7968,62 @@
       <w:pPr>
         <w:pStyle w:val="PSI-Ttulo3"/>
       </w:pPr>
-      <w:bookmarkStart w:id="208" w:name="_Toc493192708"/>
-      <w:bookmarkStart w:id="209" w:name="_Toc493194909"/>
-      <w:bookmarkStart w:id="210" w:name="_Toc493202267"/>
+      <w:bookmarkStart w:id="207" w:name="_Toc493192708"/>
+      <w:bookmarkStart w:id="208" w:name="_Toc493194909"/>
+      <w:bookmarkStart w:id="209" w:name="_Toc493202267"/>
       <w:r>
         <w:t>Descripción</w:t>
       </w:r>
+      <w:bookmarkEnd w:id="207"/>
       <w:bookmarkEnd w:id="208"/>
       <w:bookmarkEnd w:id="209"/>
+    </w:p>
+    <w:p>
+      <w:pPr>
+        <w:pStyle w:val="PSI-Normal"/>
+      </w:pPr>
+      <w:r>
+        <w:rPr>
+          <w:lang w:eastAsia="ar-SA"/>
+        </w:rPr>
+        <w:t>El usuario valorador posee la opción de dejar registrado su dirección de correo electrónico a la valoración con el sentido de recibir una notificación cuando esta sea atendida, solucionada o cuente con un cambio en su estado.</w:t>
+      </w:r>
+    </w:p>
+    <w:p>
+      <w:pPr>
+        <w:pStyle w:val="PSI-Normal"/>
+      </w:pPr>
+    </w:p>
+    <w:p>
+      <w:pPr>
+        <w:pStyle w:val="PSI-Ttulo2"/>
+      </w:pPr>
+      <w:bookmarkStart w:id="210" w:name="_Toc493202268"/>
+      <w:r>
+        <w:t>[</w:t>
+      </w:r>
+      <w:r>
+        <w:t xml:space="preserve">CU21 – </w:t>
+      </w:r>
+      <w:proofErr w:type="spellStart"/>
+      <w:r>
+        <w:t>GeneraEstadistica</w:t>
+      </w:r>
+      <w:proofErr w:type="spellEnd"/>
+      <w:r>
+        <w:t>]</w:t>
+      </w:r>
       <w:bookmarkEnd w:id="210"/>
     </w:p>
     <w:p>
       <w:pPr>
-        <w:pStyle w:val="PSI-Normal"/>
-      </w:pPr>
-      <w:r>
-        <w:rPr>
-          <w:lang w:eastAsia="ar-SA"/>
-        </w:rPr>
-        <w:t>El usuario valorador posee la opción de dejar registrado su dirección de correo electrónico a la valoración con el sentido de recibir una notificación cuando esta sea atendida, solucionada o cuente con un cambio en su estado.</w:t>
-      </w:r>
-    </w:p>
-    <w:p>
-      <w:pPr>
-        <w:pStyle w:val="PSI-Normal"/>
-      </w:pPr>
-    </w:p>
-    <w:p>
-      <w:pPr>
-        <w:pStyle w:val="PSI-Ttulo2"/>
-      </w:pPr>
-      <w:bookmarkStart w:id="211" w:name="_Toc493202268"/>
-      <w:r>
-        <w:t>[</w:t>
-      </w:r>
-      <w:r>
-        <w:t xml:space="preserve">CU21 – </w:t>
-      </w:r>
-      <w:proofErr w:type="spellStart"/>
-      <w:r>
-        <w:t>GeneraEstadistica</w:t>
-      </w:r>
-      <w:proofErr w:type="spellEnd"/>
-      <w:r>
-        <w:t>]</w:t>
+        <w:pStyle w:val="PSI-Ttulo3"/>
+      </w:pPr>
+      <w:bookmarkStart w:id="211" w:name="_Toc493202269"/>
+      <w:r>
+        <w:t>Actores</w:t>
       </w:r>
       <w:bookmarkEnd w:id="211"/>
-    </w:p>
-    <w:p>
-      <w:pPr>
-        <w:pStyle w:val="PSI-Ttulo3"/>
-      </w:pPr>
-      <w:bookmarkStart w:id="212" w:name="_Toc493202269"/>
-      <w:r>
-        <w:t>Actores</w:t>
-      </w:r>
-      <w:bookmarkEnd w:id="212"/>
     </w:p>
     <w:p>
       <w:pPr>
@@ -8053,38 +8057,38 @@
       <w:pPr>
         <w:pStyle w:val="PSI-Ttulo3"/>
       </w:pPr>
-      <w:bookmarkStart w:id="213" w:name="_Toc493202270"/>
+      <w:bookmarkStart w:id="212" w:name="_Toc493202270"/>
       <w:r>
         <w:t>Descripción</w:t>
       </w:r>
+      <w:bookmarkEnd w:id="212"/>
+    </w:p>
+    <w:p>
+      <w:pPr>
+        <w:pStyle w:val="PSI-Normal"/>
+      </w:pPr>
+      <w:r>
+        <w:rPr>
+          <w:lang w:eastAsia="ar-SA"/>
+        </w:rPr>
+        <w:t>El usuario con permisos de administrador o de encargado de servicio genera un informe estadístico, a partir de la selección de uno en específico disponible, referente a los datos y/o componentes que administra.</w:t>
+      </w:r>
+    </w:p>
+    <w:p>
+      <w:pPr>
+        <w:pStyle w:val="PSI-Ttulo3"/>
+        <w:rPr>
+          <w:lang w:eastAsia="ar-SA"/>
+        </w:rPr>
+      </w:pPr>
+      <w:bookmarkStart w:id="213" w:name="_Toc493202271"/>
+      <w:r>
+        <w:rPr>
+          <w:lang w:eastAsia="ar-SA"/>
+        </w:rPr>
+        <w:t>Relación a otros Casos de Uso</w:t>
+      </w:r>
       <w:bookmarkEnd w:id="213"/>
-    </w:p>
-    <w:p>
-      <w:pPr>
-        <w:pStyle w:val="PSI-Normal"/>
-      </w:pPr>
-      <w:r>
-        <w:rPr>
-          <w:lang w:eastAsia="ar-SA"/>
-        </w:rPr>
-        <w:t>El usuario con permisos de administrador o de encargado de servicio genera un informe estadístico, a partir de la selección de uno en específico disponible, referente a los datos y/o componentes que administra.</w:t>
-      </w:r>
-    </w:p>
-    <w:p>
-      <w:pPr>
-        <w:pStyle w:val="PSI-Ttulo3"/>
-        <w:rPr>
-          <w:lang w:eastAsia="ar-SA"/>
-        </w:rPr>
-      </w:pPr>
-      <w:bookmarkStart w:id="214" w:name="_Toc493202271"/>
-      <w:r>
-        <w:rPr>
-          <w:lang w:eastAsia="ar-SA"/>
-        </w:rPr>
-        <w:t>Relación a otros Casos de Uso</w:t>
-      </w:r>
-      <w:bookmarkEnd w:id="214"/>
     </w:p>
     <w:p>
       <w:pPr>
@@ -8127,33 +8131,33 @@
       <w:pPr>
         <w:pStyle w:val="PSI-Ttulo1"/>
       </w:pPr>
-      <w:bookmarkStart w:id="215" w:name="_Toc235007272"/>
-      <w:bookmarkStart w:id="216" w:name="_Toc235009559"/>
-      <w:bookmarkStart w:id="217" w:name="_Toc493202272"/>
+      <w:bookmarkStart w:id="214" w:name="_Toc235007272"/>
+      <w:bookmarkStart w:id="215" w:name="_Toc235009559"/>
+      <w:bookmarkStart w:id="216" w:name="_Toc493202272"/>
       <w:r>
         <w:t>Diagrama</w:t>
       </w:r>
+      <w:bookmarkEnd w:id="214"/>
       <w:bookmarkEnd w:id="215"/>
+      <w:r>
+        <w:t>s</w:t>
+      </w:r>
+      <w:r>
+        <w:t xml:space="preserve"> de Casos de Uso</w:t>
+      </w:r>
       <w:bookmarkEnd w:id="216"/>
-      <w:r>
-        <w:t>s</w:t>
-      </w:r>
-      <w:r>
-        <w:t xml:space="preserve"> de Casos de Uso</w:t>
-      </w:r>
-      <w:bookmarkEnd w:id="217"/>
     </w:p>
     <w:p>
       <w:pPr>
         <w:pStyle w:val="PSI-Ttulo2"/>
       </w:pPr>
+      <w:bookmarkStart w:id="217" w:name="_Toc493202273"/>
       <w:bookmarkStart w:id="218" w:name="_Toc235007274"/>
       <w:bookmarkStart w:id="219" w:name="_Toc235009560"/>
-      <w:bookmarkStart w:id="220" w:name="_Toc493202273"/>
       <w:r>
         <w:t>Diagrama de Casos de Uso 01 – ABM Servicios</w:t>
       </w:r>
-      <w:bookmarkEnd w:id="220"/>
+      <w:bookmarkEnd w:id="217"/>
     </w:p>
     <w:p>
       <w:pPr>
@@ -8182,7 +8186,7 @@
                     </pic:cNvPicPr>
                   </pic:nvPicPr>
                   <pic:blipFill>
-                    <a:blip r:embed="rId12" cstate="print">
+                    <a:blip r:embed="rId14" cstate="print">
                       <a:extLst>
                         <a:ext uri="{28A0092B-C50C-407E-A947-70E740481C1C}">
                           <a14:useLocalDpi xmlns:a14="http://schemas.microsoft.com/office/drawing/2010/main" val="0"/>
@@ -8220,11 +8224,11 @@
       <w:pPr>
         <w:pStyle w:val="PSI-Ttulo2"/>
       </w:pPr>
-      <w:bookmarkStart w:id="221" w:name="_Toc493202274"/>
+      <w:bookmarkStart w:id="220" w:name="_Toc493202274"/>
       <w:r>
         <w:t>Diagrama de Casos de Uso 02 – ABM Valoraciones</w:t>
       </w:r>
-      <w:bookmarkEnd w:id="221"/>
+      <w:bookmarkEnd w:id="220"/>
     </w:p>
     <w:p>
       <w:pPr>
@@ -8253,7 +8257,7 @@
                     </pic:cNvPicPr>
                   </pic:nvPicPr>
                   <pic:blipFill>
-                    <a:blip r:embed="rId13" cstate="print">
+                    <a:blip r:embed="rId15" cstate="print">
                       <a:extLst>
                         <a:ext uri="{28A0092B-C50C-407E-A947-70E740481C1C}">
                           <a14:useLocalDpi xmlns:a14="http://schemas.microsoft.com/office/drawing/2010/main" val="0"/>
@@ -8291,11 +8295,11 @@
       <w:pPr>
         <w:pStyle w:val="PSI-Ttulo2"/>
       </w:pPr>
-      <w:bookmarkStart w:id="222" w:name="_Toc493202275"/>
+      <w:bookmarkStart w:id="221" w:name="_Toc493202275"/>
       <w:r>
         <w:t>Diagrama de Casos de Uso 03 – Realizar Valoración</w:t>
       </w:r>
-      <w:bookmarkEnd w:id="222"/>
+      <w:bookmarkEnd w:id="221"/>
     </w:p>
     <w:p>
       <w:pPr>
@@ -8327,7 +8331,7 @@
                     </pic:cNvPicPr>
                   </pic:nvPicPr>
                   <pic:blipFill>
-                    <a:blip r:embed="rId14" cstate="print">
+                    <a:blip r:embed="rId16" cstate="print">
                       <a:extLst>
                         <a:ext uri="{28A0092B-C50C-407E-A947-70E740481C1C}">
                           <a14:useLocalDpi xmlns:a14="http://schemas.microsoft.com/office/drawing/2010/main" val="0"/>
@@ -8365,12 +8369,12 @@
       <w:pPr>
         <w:pStyle w:val="PSI-Ttulo2"/>
       </w:pPr>
-      <w:bookmarkStart w:id="223" w:name="_Toc493202276"/>
+      <w:bookmarkStart w:id="222" w:name="_Toc493202276"/>
       <w:r>
         <w:lastRenderedPageBreak/>
         <w:t>Diagrama de Casos de Uso 04 – ABM Sectores</w:t>
       </w:r>
-      <w:bookmarkEnd w:id="223"/>
+      <w:bookmarkEnd w:id="222"/>
     </w:p>
     <w:p>
       <w:pPr>
@@ -8399,7 +8403,7 @@
                     </pic:cNvPicPr>
                   </pic:nvPicPr>
                   <pic:blipFill>
-                    <a:blip r:embed="rId15" cstate="print">
+                    <a:blip r:embed="rId17" cstate="print">
                       <a:extLst>
                         <a:ext uri="{28A0092B-C50C-407E-A947-70E740481C1C}">
                           <a14:useLocalDpi xmlns:a14="http://schemas.microsoft.com/office/drawing/2010/main" val="0"/>
@@ -8437,11 +8441,11 @@
       <w:pPr>
         <w:pStyle w:val="PSI-Ttulo2"/>
       </w:pPr>
-      <w:bookmarkStart w:id="224" w:name="_Toc493202277"/>
+      <w:bookmarkStart w:id="223" w:name="_Toc493202277"/>
       <w:r>
         <w:t>Diagrama de Casos de Uso 05 – Atender Valoración</w:t>
       </w:r>
-      <w:bookmarkEnd w:id="224"/>
+      <w:bookmarkEnd w:id="223"/>
     </w:p>
     <w:p>
       <w:pPr>
@@ -8470,7 +8474,7 @@
                     </pic:cNvPicPr>
                   </pic:nvPicPr>
                   <pic:blipFill>
-                    <a:blip r:embed="rId16" cstate="print">
+                    <a:blip r:embed="rId18" cstate="print">
                       <a:extLst>
                         <a:ext uri="{28A0092B-C50C-407E-A947-70E740481C1C}">
                           <a14:useLocalDpi xmlns:a14="http://schemas.microsoft.com/office/drawing/2010/main" val="0"/>
@@ -8508,11 +8512,11 @@
       <w:pPr>
         <w:pStyle w:val="PSI-Ttulo2"/>
       </w:pPr>
-      <w:bookmarkStart w:id="225" w:name="_Toc493202278"/>
+      <w:bookmarkStart w:id="224" w:name="_Toc493202278"/>
       <w:r>
         <w:t>Diagrama de Casos de Uso 06 – Generar Estadísticas</w:t>
       </w:r>
-      <w:bookmarkEnd w:id="225"/>
+      <w:bookmarkEnd w:id="224"/>
     </w:p>
     <w:p>
       <w:pPr>
@@ -8544,7 +8548,7 @@
                     </pic:cNvPicPr>
                   </pic:nvPicPr>
                   <pic:blipFill>
-                    <a:blip r:embed="rId17">
+                    <a:blip r:embed="rId19">
                       <a:extLst>
                         <a:ext uri="{28A0092B-C50C-407E-A947-70E740481C1C}">
                           <a14:useLocalDpi xmlns:a14="http://schemas.microsoft.com/office/drawing/2010/main" val="0"/>
@@ -8581,7 +8585,7 @@
       <w:pPr>
         <w:pStyle w:val="PSI-Ttulo2"/>
       </w:pPr>
-      <w:bookmarkStart w:id="226" w:name="_Toc493202279"/>
+      <w:bookmarkStart w:id="225" w:name="_Toc493202279"/>
       <w:r>
         <w:lastRenderedPageBreak/>
         <w:t>Diagrama de Casos de Uso 0</w:t>
@@ -8592,7 +8596,7 @@
       <w:r>
         <w:t xml:space="preserve"> – Sistema Completo</w:t>
       </w:r>
-      <w:bookmarkEnd w:id="226"/>
+      <w:bookmarkEnd w:id="225"/>
     </w:p>
     <w:p>
       <w:pPr>
@@ -8622,7 +8626,7 @@
                     </pic:cNvPicPr>
                   </pic:nvPicPr>
                   <pic:blipFill>
-                    <a:blip r:embed="rId18">
+                    <a:blip r:embed="rId20">
                       <a:extLst>
                         <a:ext uri="{28A0092B-C50C-407E-A947-70E740481C1C}">
                           <a14:useLocalDpi xmlns:a14="http://schemas.microsoft.com/office/drawing/2010/main" val="0"/>
@@ -8671,13 +8675,13 @@
           <w:szCs w:val="22"/>
         </w:rPr>
       </w:pPr>
-      <w:bookmarkStart w:id="227" w:name="_Toc493202280"/>
+      <w:bookmarkStart w:id="226" w:name="_Toc493202280"/>
       <w:r>
         <w:t>Requerimientos Técnicos</w:t>
       </w:r>
       <w:bookmarkEnd w:id="218"/>
       <w:bookmarkEnd w:id="219"/>
-      <w:bookmarkEnd w:id="227"/>
+      <w:bookmarkEnd w:id="226"/>
     </w:p>
     <w:p>
       <w:pPr>
@@ -8725,16 +8729,16 @@
       <w:pPr>
         <w:pStyle w:val="PSI-Ttulo1"/>
       </w:pPr>
-      <w:bookmarkStart w:id="228" w:name="_Toc235007275"/>
-      <w:bookmarkStart w:id="229" w:name="_Toc235009561"/>
-      <w:bookmarkStart w:id="230" w:name="_Toc493202281"/>
+      <w:bookmarkStart w:id="227" w:name="_Toc235007275"/>
+      <w:bookmarkStart w:id="228" w:name="_Toc235009561"/>
+      <w:bookmarkStart w:id="229" w:name="_Toc493202281"/>
       <w:r>
         <w:lastRenderedPageBreak/>
         <w:t>Requerimientos Funcionales</w:t>
       </w:r>
+      <w:bookmarkEnd w:id="227"/>
       <w:bookmarkEnd w:id="228"/>
       <w:bookmarkEnd w:id="229"/>
-      <w:bookmarkEnd w:id="230"/>
     </w:p>
     <w:p>
       <w:pPr>
@@ -13360,6 +13364,300 @@
         <w:pStyle w:val="PSI-Normal"/>
       </w:pPr>
     </w:p>
+    <w:tbl>
+      <w:tblPr>
+        <w:tblStyle w:val="GridTable2Accent3"/>
+        <w:tblW w:w="8094" w:type="dxa"/>
+        <w:tblLook w:val="04A0" w:firstRow="1" w:lastRow="0" w:firstColumn="1" w:lastColumn="0" w:noHBand="0" w:noVBand="1"/>
+      </w:tblPr>
+      <w:tblGrid>
+        <w:gridCol w:w="3402"/>
+        <w:gridCol w:w="4692"/>
+      </w:tblGrid>
+      <w:tr>
+        <w:trPr>
+          <w:cnfStyle w:val="100000000000" w:firstRow="1" w:lastRow="0" w:firstColumn="0" w:lastColumn="0" w:oddVBand="0" w:evenVBand="0" w:oddHBand="0" w:evenHBand="0" w:firstRowFirstColumn="0" w:firstRowLastColumn="0" w:lastRowFirstColumn="0" w:lastRowLastColumn="0"/>
+        </w:trPr>
+        <w:tc>
+          <w:tcPr>
+            <w:cnfStyle w:val="001000000000" w:firstRow="0" w:lastRow="0" w:firstColumn="1" w:lastColumn="0" w:oddVBand="0" w:evenVBand="0" w:oddHBand="0" w:evenHBand="0" w:firstRowFirstColumn="0" w:firstRowLastColumn="0" w:lastRowFirstColumn="0" w:lastRowLastColumn="0"/>
+            <w:tcW w:w="3402" w:type="dxa"/>
+          </w:tcPr>
+          <w:p>
+            <w:pPr>
+              <w:rPr>
+                <w:rFonts w:cstheme="minorHAnsi"/>
+                <w:lang w:val="es-AR"/>
+              </w:rPr>
+            </w:pPr>
+            <w:r>
+              <w:rPr>
+                <w:rFonts w:cstheme="minorHAnsi"/>
+                <w:lang w:val="es-AR"/>
+              </w:rPr>
+              <w:t>ID del Requerimiento:</w:t>
+            </w:r>
+          </w:p>
+        </w:tc>
+        <w:tc>
+          <w:tcPr>
+            <w:tcW w:w="4692" w:type="dxa"/>
+          </w:tcPr>
+          <w:p>
+            <w:pPr>
+              <w:pStyle w:val="PSI-ComentarioenTabla"/>
+              <w:cnfStyle w:val="100000000000" w:firstRow="1" w:lastRow="0" w:firstColumn="0" w:lastColumn="0" w:oddVBand="0" w:evenVBand="0" w:oddHBand="0" w:evenHBand="0" w:firstRowFirstColumn="0" w:firstRowLastColumn="0" w:lastRowFirstColumn="0" w:lastRowLastColumn="0"/>
+              <w:rPr>
+                <w:rFonts w:cstheme="minorHAnsi"/>
+                <w:color w:val="auto"/>
+              </w:rPr>
+            </w:pPr>
+            <w:r>
+              <w:rPr>
+                <w:rFonts w:cstheme="minorHAnsi"/>
+                <w:color w:val="auto"/>
+              </w:rPr>
+              <w:t>Req15</w:t>
+            </w:r>
+          </w:p>
+        </w:tc>
+      </w:tr>
+      <w:tr>
+        <w:trPr>
+          <w:cnfStyle w:val="000000100000" w:firstRow="0" w:lastRow="0" w:firstColumn="0" w:lastColumn="0" w:oddVBand="0" w:evenVBand="0" w:oddHBand="1" w:evenHBand="0" w:firstRowFirstColumn="0" w:firstRowLastColumn="0" w:lastRowFirstColumn="0" w:lastRowLastColumn="0"/>
+        </w:trPr>
+        <w:tc>
+          <w:tcPr>
+            <w:cnfStyle w:val="001000000000" w:firstRow="0" w:lastRow="0" w:firstColumn="1" w:lastColumn="0" w:oddVBand="0" w:evenVBand="0" w:oddHBand="0" w:evenHBand="0" w:firstRowFirstColumn="0" w:firstRowLastColumn="0" w:lastRowFirstColumn="0" w:lastRowLastColumn="0"/>
+            <w:tcW w:w="3402" w:type="dxa"/>
+          </w:tcPr>
+          <w:p>
+            <w:pPr>
+              <w:rPr>
+                <w:rFonts w:cstheme="minorHAnsi"/>
+                <w:lang w:val="es-AR"/>
+              </w:rPr>
+            </w:pPr>
+            <w:r>
+              <w:rPr>
+                <w:rFonts w:cstheme="minorHAnsi"/>
+                <w:lang w:val="es-AR"/>
+              </w:rPr>
+              <w:t>Nombre del Requerimiento:</w:t>
+            </w:r>
+          </w:p>
+        </w:tc>
+        <w:tc>
+          <w:tcPr>
+            <w:tcW w:w="4692" w:type="dxa"/>
+          </w:tcPr>
+          <w:p>
+            <w:pPr>
+              <w:pStyle w:val="PSI-ComentarioenTabla"/>
+              <w:cnfStyle w:val="000000100000" w:firstRow="0" w:lastRow="0" w:firstColumn="0" w:lastColumn="0" w:oddVBand="0" w:evenVBand="0" w:oddHBand="1" w:evenHBand="0" w:firstRowFirstColumn="0" w:firstRowLastColumn="0" w:lastRowFirstColumn="0" w:lastRowLastColumn="0"/>
+              <w:rPr>
+                <w:rFonts w:cstheme="minorHAnsi"/>
+                <w:color w:val="auto"/>
+              </w:rPr>
+            </w:pPr>
+            <w:r>
+              <w:rPr>
+                <w:rFonts w:cstheme="minorHAnsi"/>
+                <w:color w:val="auto"/>
+              </w:rPr>
+              <w:t>Generar un informe de estadísticas</w:t>
+            </w:r>
+            <w:r>
+              <w:rPr>
+                <w:rFonts w:cstheme="minorHAnsi"/>
+                <w:color w:val="auto"/>
+              </w:rPr>
+              <w:t>.</w:t>
+            </w:r>
+          </w:p>
+        </w:tc>
+      </w:tr>
+      <w:tr>
+        <w:tc>
+          <w:tcPr>
+            <w:cnfStyle w:val="001000000000" w:firstRow="0" w:lastRow="0" w:firstColumn="1" w:lastColumn="0" w:oddVBand="0" w:evenVBand="0" w:oddHBand="0" w:evenHBand="0" w:firstRowFirstColumn="0" w:firstRowLastColumn="0" w:lastRowFirstColumn="0" w:lastRowLastColumn="0"/>
+            <w:tcW w:w="3402" w:type="dxa"/>
+          </w:tcPr>
+          <w:p>
+            <w:pPr>
+              <w:ind w:left="34" w:firstLine="0"/>
+              <w:rPr>
+                <w:rFonts w:cstheme="minorHAnsi"/>
+                <w:lang w:val="es-AR"/>
+              </w:rPr>
+            </w:pPr>
+            <w:r>
+              <w:rPr>
+                <w:rFonts w:cstheme="minorHAnsi"/>
+                <w:lang w:val="es-AR"/>
+              </w:rPr>
+              <w:t>Identificación del Requerimiento:</w:t>
+            </w:r>
+          </w:p>
+        </w:tc>
+        <w:tc>
+          <w:tcPr>
+            <w:tcW w:w="4692" w:type="dxa"/>
+          </w:tcPr>
+          <w:p>
+            <w:pPr>
+              <w:pStyle w:val="PSI-ComentarioenTabla"/>
+              <w:cnfStyle w:val="000000000000" w:firstRow="0" w:lastRow="0" w:firstColumn="0" w:lastColumn="0" w:oddVBand="0" w:evenVBand="0" w:oddHBand="0" w:evenHBand="0" w:firstRowFirstColumn="0" w:firstRowLastColumn="0" w:lastRowFirstColumn="0" w:lastRowLastColumn="0"/>
+              <w:rPr>
+                <w:rFonts w:cstheme="minorHAnsi"/>
+                <w:color w:val="auto"/>
+              </w:rPr>
+            </w:pPr>
+            <w:r>
+              <w:rPr>
+                <w:rFonts w:cstheme="minorHAnsi"/>
+                <w:color w:val="auto"/>
+              </w:rPr>
+              <w:t>REQ015</w:t>
+            </w:r>
+          </w:p>
+        </w:tc>
+      </w:tr>
+      <w:tr>
+        <w:trPr>
+          <w:cnfStyle w:val="000000100000" w:firstRow="0" w:lastRow="0" w:firstColumn="0" w:lastColumn="0" w:oddVBand="0" w:evenVBand="0" w:oddHBand="1" w:evenHBand="0" w:firstRowFirstColumn="0" w:firstRowLastColumn="0" w:lastRowFirstColumn="0" w:lastRowLastColumn="0"/>
+        </w:trPr>
+        <w:tc>
+          <w:tcPr>
+            <w:cnfStyle w:val="001000000000" w:firstRow="0" w:lastRow="0" w:firstColumn="1" w:lastColumn="0" w:oddVBand="0" w:evenVBand="0" w:oddHBand="0" w:evenHBand="0" w:firstRowFirstColumn="0" w:firstRowLastColumn="0" w:lastRowFirstColumn="0" w:lastRowLastColumn="0"/>
+            <w:tcW w:w="3402" w:type="dxa"/>
+          </w:tcPr>
+          <w:p>
+            <w:pPr>
+              <w:rPr>
+                <w:rFonts w:cstheme="minorHAnsi"/>
+                <w:lang w:val="es-AR"/>
+              </w:rPr>
+            </w:pPr>
+            <w:r>
+              <w:rPr>
+                <w:rFonts w:cstheme="minorHAnsi"/>
+                <w:lang w:val="es-AR"/>
+              </w:rPr>
+              <w:lastRenderedPageBreak/>
+              <w:t>Características:</w:t>
+            </w:r>
+          </w:p>
+        </w:tc>
+        <w:tc>
+          <w:tcPr>
+            <w:tcW w:w="4692" w:type="dxa"/>
+          </w:tcPr>
+          <w:p>
+            <w:pPr>
+              <w:pStyle w:val="PSI-ComentarioenTabla"/>
+              <w:cnfStyle w:val="000000100000" w:firstRow="0" w:lastRow="0" w:firstColumn="0" w:lastColumn="0" w:oddVBand="0" w:evenVBand="0" w:oddHBand="1" w:evenHBand="0" w:firstRowFirstColumn="0" w:firstRowLastColumn="0" w:lastRowFirstColumn="0" w:lastRowLastColumn="0"/>
+              <w:rPr>
+                <w:rFonts w:cstheme="minorHAnsi"/>
+                <w:color w:val="auto"/>
+              </w:rPr>
+            </w:pPr>
+            <w:r>
+              <w:rPr>
+                <w:rFonts w:cstheme="minorHAnsi"/>
+                <w:color w:val="auto"/>
+              </w:rPr>
+              <w:t>Bajo la orden de un usuario con los permisos adecuados, crear un informe estadístico con los datos que se requieran</w:t>
+            </w:r>
+            <w:r>
+              <w:rPr>
+                <w:rFonts w:cstheme="minorHAnsi"/>
+                <w:color w:val="auto"/>
+              </w:rPr>
+              <w:t>.</w:t>
+            </w:r>
+          </w:p>
+        </w:tc>
+      </w:tr>
+      <w:tr>
+        <w:tc>
+          <w:tcPr>
+            <w:cnfStyle w:val="001000000000" w:firstRow="0" w:lastRow="0" w:firstColumn="1" w:lastColumn="0" w:oddVBand="0" w:evenVBand="0" w:oddHBand="0" w:evenHBand="0" w:firstRowFirstColumn="0" w:firstRowLastColumn="0" w:lastRowFirstColumn="0" w:lastRowLastColumn="0"/>
+            <w:tcW w:w="8094" w:type="dxa"/>
+            <w:gridSpan w:val="2"/>
+          </w:tcPr>
+          <w:p>
+            <w:pPr>
+              <w:pStyle w:val="PSI-ComentarioenTabla"/>
+              <w:rPr>
+                <w:rFonts w:cstheme="minorHAnsi"/>
+                <w:b w:val="0"/>
+                <w:color w:val="auto"/>
+              </w:rPr>
+            </w:pPr>
+            <w:r>
+              <w:rPr>
+                <w:rFonts w:cstheme="minorHAnsi"/>
+                <w:b w:val="0"/>
+                <w:color w:val="auto"/>
+              </w:rPr>
+              <w:t>El sistema deberá permitirle a un usuario con permisos de administrador de sistema o encargado de servicio, generar un informe con datos estadísticos referentes a los componentes que administra.</w:t>
+            </w:r>
+          </w:p>
+        </w:tc>
+      </w:tr>
+      <w:tr>
+        <w:trPr>
+          <w:cnfStyle w:val="000000100000" w:firstRow="0" w:lastRow="0" w:firstColumn="0" w:lastColumn="0" w:oddVBand="0" w:evenVBand="0" w:oddHBand="1" w:evenHBand="0" w:firstRowFirstColumn="0" w:firstRowLastColumn="0" w:lastRowFirstColumn="0" w:lastRowLastColumn="0"/>
+        </w:trPr>
+        <w:tc>
+          <w:tcPr>
+            <w:cnfStyle w:val="001000000000" w:firstRow="0" w:lastRow="0" w:firstColumn="1" w:lastColumn="0" w:oddVBand="0" w:evenVBand="0" w:oddHBand="0" w:evenHBand="0" w:firstRowFirstColumn="0" w:firstRowLastColumn="0" w:lastRowFirstColumn="0" w:lastRowLastColumn="0"/>
+            <w:tcW w:w="8094" w:type="dxa"/>
+            <w:gridSpan w:val="2"/>
+          </w:tcPr>
+          <w:p>
+            <w:pPr>
+              <w:pStyle w:val="PSI-ComentarioenTabla"/>
+              <w:rPr>
+                <w:rFonts w:cstheme="minorHAnsi"/>
+                <w:color w:val="auto"/>
+              </w:rPr>
+            </w:pPr>
+            <w:r>
+              <w:rPr>
+                <w:rFonts w:cstheme="minorHAnsi"/>
+                <w:b w:val="0"/>
+                <w:color w:val="auto"/>
+              </w:rPr>
+              <w:t>L</w:t>
+            </w:r>
+            <w:r>
+              <w:rPr>
+                <w:rFonts w:cstheme="minorHAnsi"/>
+                <w:b w:val="0"/>
+                <w:color w:val="auto"/>
+              </w:rPr>
+              <w:t>a prioridad de requerimiento</w:t>
+            </w:r>
+            <w:r>
+              <w:rPr>
+                <w:rFonts w:cstheme="minorHAnsi"/>
+                <w:color w:val="auto"/>
+              </w:rPr>
+              <w:t xml:space="preserve">: </w:t>
+            </w:r>
+            <w:r>
+              <w:rPr>
+                <w:rFonts w:cstheme="minorHAnsi"/>
+                <w:color w:val="auto"/>
+              </w:rPr>
+              <w:t>BAJA</w:t>
+            </w:r>
+          </w:p>
+        </w:tc>
+      </w:tr>
+    </w:tbl>
     <w:p>
       <w:pPr>
         <w:pStyle w:val="PSI-Normal"/>
@@ -13367,17 +13665,22 @@
     </w:p>
     <w:p>
       <w:pPr>
+        <w:pStyle w:val="PSI-Normal"/>
+      </w:pPr>
+    </w:p>
+    <w:p>
+      <w:pPr>
         <w:pStyle w:val="PSI-Ttulo1"/>
       </w:pPr>
-      <w:bookmarkStart w:id="231" w:name="_Toc235007276"/>
-      <w:bookmarkStart w:id="232" w:name="_Toc235009562"/>
-      <w:bookmarkStart w:id="233" w:name="_Toc493202282"/>
+      <w:bookmarkStart w:id="230" w:name="_Toc235007276"/>
+      <w:bookmarkStart w:id="231" w:name="_Toc235009562"/>
+      <w:bookmarkStart w:id="232" w:name="_Toc493202282"/>
       <w:r>
         <w:t>Requerimientos No Funcionales</w:t>
       </w:r>
+      <w:bookmarkEnd w:id="230"/>
       <w:bookmarkEnd w:id="231"/>
       <w:bookmarkEnd w:id="232"/>
-      <w:bookmarkEnd w:id="233"/>
     </w:p>
     <w:p>
       <w:pPr>
@@ -13392,16 +13695,15 @@
       <w:pPr>
         <w:pStyle w:val="PSI-Ttulo2"/>
       </w:pPr>
-      <w:bookmarkStart w:id="234" w:name="_Toc235007277"/>
-      <w:bookmarkStart w:id="235" w:name="_Toc235009563"/>
-      <w:bookmarkStart w:id="236" w:name="_Toc493202283"/>
-      <w:r>
-        <w:lastRenderedPageBreak/>
+      <w:bookmarkStart w:id="233" w:name="_Toc235007277"/>
+      <w:bookmarkStart w:id="234" w:name="_Toc235009563"/>
+      <w:bookmarkStart w:id="235" w:name="_Toc493202283"/>
+      <w:r>
         <w:t>Usabilidad</w:t>
       </w:r>
+      <w:bookmarkEnd w:id="233"/>
       <w:bookmarkEnd w:id="234"/>
       <w:bookmarkEnd w:id="235"/>
-      <w:bookmarkEnd w:id="236"/>
     </w:p>
     <w:p>
       <w:pPr>
@@ -13432,15 +13734,15 @@
       <w:pPr>
         <w:pStyle w:val="PSI-Ttulo2"/>
       </w:pPr>
-      <w:bookmarkStart w:id="237" w:name="_Toc235007278"/>
-      <w:bookmarkStart w:id="238" w:name="_Toc235009564"/>
-      <w:bookmarkStart w:id="239" w:name="_Toc493202284"/>
+      <w:bookmarkStart w:id="236" w:name="_Toc235007278"/>
+      <w:bookmarkStart w:id="237" w:name="_Toc235009564"/>
+      <w:bookmarkStart w:id="238" w:name="_Toc493202284"/>
       <w:r>
         <w:t>Confiabilidad</w:t>
       </w:r>
+      <w:bookmarkEnd w:id="236"/>
       <w:bookmarkEnd w:id="237"/>
       <w:bookmarkEnd w:id="238"/>
-      <w:bookmarkEnd w:id="239"/>
     </w:p>
     <w:p>
       <w:pPr>
@@ -13463,15 +13765,15 @@
       <w:pPr>
         <w:pStyle w:val="PSI-Ttulo2"/>
       </w:pPr>
-      <w:bookmarkStart w:id="240" w:name="_Toc235007279"/>
-      <w:bookmarkStart w:id="241" w:name="_Toc235009565"/>
-      <w:bookmarkStart w:id="242" w:name="_Toc493202285"/>
+      <w:bookmarkStart w:id="239" w:name="_Toc235007279"/>
+      <w:bookmarkStart w:id="240" w:name="_Toc235009565"/>
+      <w:bookmarkStart w:id="241" w:name="_Toc493202285"/>
       <w:r>
         <w:t>Seguridad</w:t>
       </w:r>
+      <w:bookmarkEnd w:id="239"/>
       <w:bookmarkEnd w:id="240"/>
       <w:bookmarkEnd w:id="241"/>
-      <w:bookmarkEnd w:id="242"/>
     </w:p>
     <w:p>
       <w:pPr>
@@ -13498,29 +13800,30 @@
       <w:pPr>
         <w:pStyle w:val="PSI-Ttulo2"/>
       </w:pPr>
-      <w:bookmarkStart w:id="243" w:name="_Toc235007281"/>
-      <w:bookmarkStart w:id="244" w:name="_Toc235009567"/>
-      <w:bookmarkStart w:id="245" w:name="_Toc493202286"/>
-      <w:r>
+      <w:bookmarkStart w:id="242" w:name="_Toc235007281"/>
+      <w:bookmarkStart w:id="243" w:name="_Toc235009567"/>
+      <w:bookmarkStart w:id="244" w:name="_Toc493202286"/>
+      <w:r>
+        <w:lastRenderedPageBreak/>
         <w:t>Interfaces</w:t>
       </w:r>
+      <w:bookmarkEnd w:id="242"/>
       <w:bookmarkEnd w:id="243"/>
       <w:bookmarkEnd w:id="244"/>
+    </w:p>
+    <w:p>
+      <w:pPr>
+        <w:pStyle w:val="PSI-Ttulo3"/>
+      </w:pPr>
+      <w:bookmarkStart w:id="245" w:name="_Toc235007282"/>
+      <w:bookmarkStart w:id="246" w:name="_Toc235009568"/>
+      <w:bookmarkStart w:id="247" w:name="_Toc493202287"/>
+      <w:r>
+        <w:t>Interfaces de Usuario</w:t>
+      </w:r>
       <w:bookmarkEnd w:id="245"/>
-    </w:p>
-    <w:p>
-      <w:pPr>
-        <w:pStyle w:val="PSI-Ttulo3"/>
-      </w:pPr>
-      <w:bookmarkStart w:id="246" w:name="_Toc235007282"/>
-      <w:bookmarkStart w:id="247" w:name="_Toc235009568"/>
-      <w:bookmarkStart w:id="248" w:name="_Toc493202287"/>
-      <w:r>
-        <w:t>Interfaces de Usuario</w:t>
-      </w:r>
       <w:bookmarkEnd w:id="246"/>
       <w:bookmarkEnd w:id="247"/>
-      <w:bookmarkEnd w:id="248"/>
     </w:p>
     <w:p>
       <w:pPr>
@@ -13574,16 +13877,15 @@
       <w:pPr>
         <w:pStyle w:val="PSI-Ttulo3"/>
       </w:pPr>
-      <w:bookmarkStart w:id="249" w:name="_Toc235007283"/>
-      <w:bookmarkStart w:id="250" w:name="_Toc235009569"/>
-      <w:bookmarkStart w:id="251" w:name="_Toc493202288"/>
-      <w:r>
-        <w:lastRenderedPageBreak/>
+      <w:bookmarkStart w:id="248" w:name="_Toc235007283"/>
+      <w:bookmarkStart w:id="249" w:name="_Toc235009569"/>
+      <w:bookmarkStart w:id="250" w:name="_Toc493202288"/>
+      <w:r>
         <w:t>Interfaces de Software</w:t>
       </w:r>
+      <w:bookmarkEnd w:id="248"/>
       <w:bookmarkEnd w:id="249"/>
       <w:bookmarkEnd w:id="250"/>
-      <w:bookmarkEnd w:id="251"/>
     </w:p>
     <w:p>
       <w:pPr>
@@ -13623,15 +13925,15 @@
       <w:pPr>
         <w:pStyle w:val="PSI-Ttulo3"/>
       </w:pPr>
-      <w:bookmarkStart w:id="252" w:name="_Toc235007284"/>
-      <w:bookmarkStart w:id="253" w:name="_Toc235009570"/>
-      <w:bookmarkStart w:id="254" w:name="_Toc493202289"/>
+      <w:bookmarkStart w:id="251" w:name="_Toc235007284"/>
+      <w:bookmarkStart w:id="252" w:name="_Toc235009570"/>
+      <w:bookmarkStart w:id="253" w:name="_Toc493202289"/>
       <w:r>
         <w:t>Interfaces de Hardware</w:t>
       </w:r>
+      <w:bookmarkEnd w:id="251"/>
       <w:bookmarkEnd w:id="252"/>
       <w:bookmarkEnd w:id="253"/>
-      <w:bookmarkEnd w:id="254"/>
     </w:p>
     <w:p>
       <w:pPr>
@@ -13663,15 +13965,15 @@
       <w:pPr>
         <w:pStyle w:val="PSI-Ttulo3"/>
       </w:pPr>
-      <w:bookmarkStart w:id="255" w:name="_Toc235007285"/>
-      <w:bookmarkStart w:id="256" w:name="_Toc235009571"/>
-      <w:bookmarkStart w:id="257" w:name="_Toc493202290"/>
+      <w:bookmarkStart w:id="254" w:name="_Toc235007285"/>
+      <w:bookmarkStart w:id="255" w:name="_Toc235009571"/>
+      <w:bookmarkStart w:id="256" w:name="_Toc493202290"/>
       <w:r>
         <w:t>Interfaces de Comunicaciones</w:t>
       </w:r>
+      <w:bookmarkEnd w:id="254"/>
       <w:bookmarkEnd w:id="255"/>
       <w:bookmarkEnd w:id="256"/>
-      <w:bookmarkEnd w:id="257"/>
     </w:p>
     <w:p>
       <w:pPr>
@@ -13695,17 +13997,17 @@
       <w:pPr>
         <w:pStyle w:val="PSI-Ttulo2"/>
       </w:pPr>
-      <w:bookmarkStart w:id="258" w:name="_Toc493187495"/>
-      <w:bookmarkStart w:id="259" w:name="_Toc235009572"/>
-      <w:bookmarkStart w:id="260" w:name="_Toc235007286"/>
-      <w:bookmarkStart w:id="261" w:name="_Toc493202291"/>
+      <w:bookmarkStart w:id="257" w:name="_Toc493187495"/>
+      <w:bookmarkStart w:id="258" w:name="_Toc235009572"/>
+      <w:bookmarkStart w:id="259" w:name="_Toc235007286"/>
+      <w:bookmarkStart w:id="260" w:name="_Toc493202291"/>
       <w:r>
         <w:t>Restricción de Diseño</w:t>
       </w:r>
+      <w:bookmarkEnd w:id="257"/>
       <w:bookmarkEnd w:id="258"/>
       <w:bookmarkEnd w:id="259"/>
       <w:bookmarkEnd w:id="260"/>
-      <w:bookmarkEnd w:id="261"/>
     </w:p>
     <w:p>
       <w:pPr>
@@ -13736,6 +14038,7 @@
         <w:pStyle w:val="PSI-Normal"/>
       </w:pPr>
       <w:r>
+        <w:lastRenderedPageBreak/>
         <w:t xml:space="preserve">Se debe utilizar </w:t>
       </w:r>
       <w:proofErr w:type="spellStart"/>
@@ -13784,24 +14087,24 @@
       <w:pPr>
         <w:pStyle w:val="PSI-Ttulo1"/>
       </w:pPr>
-      <w:bookmarkStart w:id="262" w:name="_Toc227336277"/>
-      <w:bookmarkStart w:id="263" w:name="_Toc15572353"/>
-      <w:bookmarkStart w:id="264" w:name="_Toc493187496"/>
-      <w:bookmarkStart w:id="265" w:name="_Toc235009573"/>
-      <w:bookmarkStart w:id="266" w:name="_Toc235007287"/>
-      <w:bookmarkStart w:id="267" w:name="_Toc493202292"/>
+      <w:bookmarkStart w:id="261" w:name="_Toc227336277"/>
+      <w:bookmarkStart w:id="262" w:name="_Toc15572353"/>
+      <w:bookmarkStart w:id="263" w:name="_Toc493187496"/>
+      <w:bookmarkStart w:id="264" w:name="_Toc235009573"/>
+      <w:bookmarkStart w:id="265" w:name="_Toc235007287"/>
+      <w:bookmarkStart w:id="266" w:name="_Toc493202292"/>
       <w:r>
         <w:t>Requerimientos de Licencia</w:t>
       </w:r>
+      <w:bookmarkEnd w:id="261"/>
       <w:bookmarkEnd w:id="262"/>
+      <w:r>
+        <w:t>s</w:t>
+      </w:r>
       <w:bookmarkEnd w:id="263"/>
-      <w:r>
-        <w:t>s</w:t>
-      </w:r>
       <w:bookmarkEnd w:id="264"/>
       <w:bookmarkEnd w:id="265"/>
       <w:bookmarkEnd w:id="266"/>
-      <w:bookmarkEnd w:id="267"/>
     </w:p>
     <w:p>
       <w:pPr>
@@ -13824,17 +14127,17 @@
       <w:pPr>
         <w:pStyle w:val="PSI-Ttulo1"/>
       </w:pPr>
-      <w:bookmarkStart w:id="268" w:name="_Toc493187497"/>
-      <w:bookmarkStart w:id="269" w:name="_Toc235009574"/>
-      <w:bookmarkStart w:id="270" w:name="_Toc235007288"/>
-      <w:bookmarkStart w:id="271" w:name="_Toc493202293"/>
+      <w:bookmarkStart w:id="267" w:name="_Toc493187497"/>
+      <w:bookmarkStart w:id="268" w:name="_Toc235009574"/>
+      <w:bookmarkStart w:id="269" w:name="_Toc235007288"/>
+      <w:bookmarkStart w:id="270" w:name="_Toc493202293"/>
       <w:r>
         <w:t>Requerimientos de  Documentación</w:t>
       </w:r>
+      <w:bookmarkEnd w:id="267"/>
       <w:bookmarkEnd w:id="268"/>
       <w:bookmarkEnd w:id="269"/>
       <w:bookmarkEnd w:id="270"/>
-      <w:bookmarkEnd w:id="271"/>
     </w:p>
     <w:p>
       <w:pPr>
@@ -13856,18 +14159,17 @@
       <w:pPr>
         <w:pStyle w:val="PSI-Ttulo2"/>
       </w:pPr>
-      <w:bookmarkStart w:id="272" w:name="_Toc493187498"/>
-      <w:bookmarkStart w:id="273" w:name="_Toc235009575"/>
-      <w:bookmarkStart w:id="274" w:name="_Toc235007289"/>
-      <w:bookmarkStart w:id="275" w:name="_Toc493202294"/>
-      <w:r>
-        <w:lastRenderedPageBreak/>
+      <w:bookmarkStart w:id="271" w:name="_Toc493187498"/>
+      <w:bookmarkStart w:id="272" w:name="_Toc235009575"/>
+      <w:bookmarkStart w:id="273" w:name="_Toc235007289"/>
+      <w:bookmarkStart w:id="274" w:name="_Toc493202294"/>
+      <w:r>
         <w:t>Manual  de Usuario</w:t>
       </w:r>
+      <w:bookmarkEnd w:id="271"/>
       <w:bookmarkEnd w:id="272"/>
       <w:bookmarkEnd w:id="273"/>
       <w:bookmarkEnd w:id="274"/>
-      <w:bookmarkEnd w:id="275"/>
     </w:p>
     <w:p>
       <w:pPr>
@@ -14009,17 +14311,17 @@
       <w:pPr>
         <w:pStyle w:val="PSI-Ttulo2"/>
       </w:pPr>
-      <w:bookmarkStart w:id="276" w:name="_Toc493187499"/>
-      <w:bookmarkStart w:id="277" w:name="_Toc235009576"/>
-      <w:bookmarkStart w:id="278" w:name="_Toc235007290"/>
-      <w:bookmarkStart w:id="279" w:name="_Toc493202295"/>
+      <w:bookmarkStart w:id="275" w:name="_Toc493187499"/>
+      <w:bookmarkStart w:id="276" w:name="_Toc235009576"/>
+      <w:bookmarkStart w:id="277" w:name="_Toc235007290"/>
+      <w:bookmarkStart w:id="278" w:name="_Toc493202295"/>
       <w:r>
         <w:t>Ayuda en Línea</w:t>
       </w:r>
+      <w:bookmarkEnd w:id="275"/>
       <w:bookmarkEnd w:id="276"/>
       <w:bookmarkEnd w:id="277"/>
       <w:bookmarkEnd w:id="278"/>
-      <w:bookmarkEnd w:id="279"/>
     </w:p>
     <w:p>
       <w:pPr>
@@ -14041,22 +14343,22 @@
       <w:pPr>
         <w:pStyle w:val="PSI-Ttulo2"/>
       </w:pPr>
-      <w:bookmarkStart w:id="280" w:name="_Toc235007291"/>
-      <w:bookmarkStart w:id="281" w:name="_Toc95287984"/>
-      <w:bookmarkStart w:id="282" w:name="_Toc493187500"/>
-      <w:bookmarkStart w:id="283" w:name="_Toc235009577"/>
-      <w:bookmarkStart w:id="284" w:name="_Toc493202296"/>
+      <w:bookmarkStart w:id="279" w:name="_Toc235007291"/>
+      <w:bookmarkStart w:id="280" w:name="_Toc95287984"/>
+      <w:bookmarkStart w:id="281" w:name="_Toc493187500"/>
+      <w:bookmarkStart w:id="282" w:name="_Toc235009577"/>
+      <w:bookmarkStart w:id="283" w:name="_Toc493202296"/>
       <w:r>
         <w:t xml:space="preserve">Guías de instalación  y </w:t>
       </w:r>
+      <w:bookmarkEnd w:id="279"/>
       <w:bookmarkEnd w:id="280"/>
+      <w:r>
+        <w:t>Configuración.</w:t>
+      </w:r>
       <w:bookmarkEnd w:id="281"/>
-      <w:r>
-        <w:t>Configuración.</w:t>
-      </w:r>
       <w:bookmarkEnd w:id="282"/>
       <w:bookmarkEnd w:id="283"/>
-      <w:bookmarkEnd w:id="284"/>
     </w:p>
     <w:p>
       <w:pPr>
@@ -14073,21 +14375,43 @@
         </w:rPr>
         <w:t xml:space="preserve">No </w:t>
       </w:r>
-      <w:proofErr w:type="gramStart"/>
       <w:r>
         <w:rPr>
           <w:rFonts w:cstheme="minorHAnsi"/>
           <w:color w:val="auto"/>
         </w:rPr>
-        <w:t>es</w:t>
-      </w:r>
-      <w:proofErr w:type="gramEnd"/>
+        <w:t>son</w:t>
+      </w:r>
       <w:r>
         <w:rPr>
           <w:rFonts w:cstheme="minorHAnsi"/>
           <w:color w:val="auto"/>
         </w:rPr>
-        <w:t xml:space="preserve"> necesaria las guías de instalación y configuración, dado que las aplicaciones web se encontrarán corriendo en los servidores de la universidad, razón por la cual no será necesario efectuar una instalación propiamente dicha y tanto en el caso de aplicaciones web como móvil no requieren de configuración alguna para su operación.</w:t>
+        <w:t xml:space="preserve"> </w:t>
+      </w:r>
+      <w:bookmarkStart w:id="284" w:name="_GoBack"/>
+      <w:bookmarkEnd w:id="284"/>
+      <w:r>
+        <w:rPr>
+          <w:rFonts w:cstheme="minorHAnsi"/>
+          <w:color w:val="auto"/>
+        </w:rPr>
+        <w:t>necesarias</w:t>
+      </w:r>
+      <w:r>
+        <w:rPr>
+          <w:rFonts w:cstheme="minorHAnsi"/>
+          <w:color w:val="auto"/>
+        </w:rPr>
+        <w:t xml:space="preserve"> las guías de instalación y configuración, dado que las aplicaciones web se encontrarán corriendo en los servidores de la universidad, razón por la cual no </w:t>
+      </w:r>
+      <w:r>
+        <w:rPr>
+          <w:rFonts w:cstheme="minorHAnsi"/>
+          <w:color w:val="auto"/>
+        </w:rPr>
+        <w:lastRenderedPageBreak/>
+        <w:t>será necesario efectuar una instalación propiamente dicha y tanto en el caso de aplicaciones web como móvil no requieren de configuración alguna para su operación.</w:t>
       </w:r>
     </w:p>
     <w:p>
@@ -14174,7 +14498,6 @@
       <w:bookmarkStart w:id="296" w:name="_Toc235007294"/>
       <w:bookmarkStart w:id="297" w:name="_Toc493202299"/>
       <w:r>
-        <w:lastRenderedPageBreak/>
         <w:t>Estándares Aplicables</w:t>
       </w:r>
       <w:bookmarkEnd w:id="294"/>
@@ -14220,8 +14543,8 @@
       </w:pPr>
     </w:p>
     <w:sectPr>
-      <w:headerReference w:type="default" r:id="rId19"/>
-      <w:footerReference w:type="default" r:id="rId20"/>
+      <w:headerReference w:type="default" r:id="rId21"/>
+      <w:footerReference w:type="default" r:id="rId22"/>
       <w:pgSz w:w="11906" w:h="16838"/>
       <w:pgMar w:top="1985" w:right="2268" w:bottom="1418" w:left="1701" w:header="567" w:footer="573" w:gutter="0"/>
       <w:cols w:space="708"/>
@@ -18670,7 +18993,7 @@
 </file>
 
 <file path=customXml/itemProps2.xml><?xml version="1.0" encoding="utf-8"?>
-<ds:datastoreItem xmlns:ds="http://schemas.openxmlformats.org/officeDocument/2006/customXml" ds:itemID="{F74A00C8-5AE0-400B-892F-2E690B234372}">
+<ds:datastoreItem xmlns:ds="http://schemas.openxmlformats.org/officeDocument/2006/customXml" ds:itemID="{500A220C-2636-47C1-B54B-34FE7ED6AEA2}">
   <ds:schemaRefs>
     <ds:schemaRef ds:uri="http://schemas.openxmlformats.org/officeDocument/2006/bibliography"/>
   </ds:schemaRefs>

</xml_diff>